<commit_message>
Prima bozza Analisi Funzionale
</commit_message>
<xml_diff>
--- a/Analisi Funzionale.docx
+++ b/Analisi Funzionale.docx
@@ -116,16 +116,7 @@
         <w:jc w:val="both"/>
       </w:pPr>
       <w:r>
-        <w:t>Scopo del presente documento è definire le specifiche tecniche del progetto per il sistema “Gestione Gare Pubbliche”, un software web-</w:t>
-      </w:r>
-      <w:r>
-        <w:t>based</w:t>
-      </w:r>
-      <w:r>
-        <w:t xml:space="preserve"> che consente la fruizione dei dati relativi alle </w:t>
-      </w:r>
-      <w:r>
-        <w:t>gare pubbliche esposti sula Gazzetta Ufficiale italiana ed europea.</w:t>
+        <w:t>Scopo del presente documento è definire le specifiche tecniche del progetto per il sistema “Gestione Gare Pubbliche”, un software web-based che consente la fruizione dei dati relativi alle gare pubbliche esposti sula Gazzetta Ufficiale italiana ed europea.</w:t>
       </w:r>
     </w:p>
     <w:p>
@@ -221,7 +212,7 @@
                 <w:b/>
                 <w:bCs/>
               </w:rPr>
-              <w:t>Nome DOC</w:t>
+              <w:t>Nome</w:t>
             </w:r>
           </w:p>
         </w:tc>
@@ -317,46 +308,14 @@
                 <w:szCs w:val="20"/>
               </w:rPr>
             </w:pPr>
-            <w:hyperlink r:id="rId6" w:history="1">
+            <w:hyperlink r:id="rId8" w:history="1">
               <w:r>
                 <w:rPr>
                   <w:rStyle w:val="Collegamentoipertestuale"/>
                   <w:sz w:val="20"/>
                   <w:szCs w:val="20"/>
                 </w:rPr>
-                <w:t>Ese</w:t>
-              </w:r>
-              <w:r>
-                <w:rPr>
-                  <w:rStyle w:val="Collegamentoipertestuale"/>
-                  <w:sz w:val="20"/>
-                  <w:szCs w:val="20"/>
-                </w:rPr>
-                <w:t>m</w:t>
-              </w:r>
-              <w:r>
-                <w:rPr>
-                  <w:rStyle w:val="Collegamentoipertestuale"/>
-                  <w:sz w:val="20"/>
-                  <w:szCs w:val="20"/>
-                </w:rPr>
-                <w:t>pio pubb</w:t>
-              </w:r>
-              <w:r>
-                <w:rPr>
-                  <w:rStyle w:val="Collegamentoipertestuale"/>
-                  <w:sz w:val="20"/>
-                  <w:szCs w:val="20"/>
-                </w:rPr>
-                <w:t>l</w:t>
-              </w:r>
-              <w:r>
-                <w:rPr>
-                  <w:rStyle w:val="Collegamentoipertestuale"/>
-                  <w:sz w:val="20"/>
-                  <w:szCs w:val="20"/>
-                </w:rPr>
-                <w:t>icazione.htm</w:t>
+                <w:t>Esempio pubblicazione.htm</w:t>
               </w:r>
             </w:hyperlink>
           </w:p>
@@ -442,30 +401,14 @@
                 <w:szCs w:val="20"/>
               </w:rPr>
             </w:pPr>
-            <w:hyperlink r:id="rId7" w:history="1">
+            <w:hyperlink r:id="rId9" w:history="1">
               <w:r>
                 <w:rPr>
                   <w:rStyle w:val="Collegamentoipertestuale"/>
                   <w:sz w:val="20"/>
                   <w:szCs w:val="20"/>
                 </w:rPr>
-                <w:t>Esempi</w:t>
-              </w:r>
-              <w:r>
-                <w:rPr>
-                  <w:rStyle w:val="Collegamentoipertestuale"/>
-                  <w:sz w:val="20"/>
-                  <w:szCs w:val="20"/>
-                </w:rPr>
-                <w:t>o</w:t>
-              </w:r>
-              <w:r>
-                <w:rPr>
-                  <w:rStyle w:val="Collegamentoipertestuale"/>
-                  <w:sz w:val="20"/>
-                  <w:szCs w:val="20"/>
-                </w:rPr>
-                <w:t xml:space="preserve"> Bando.htm</w:t>
+                <w:t>Esempio Bando.htm</w:t>
               </w:r>
             </w:hyperlink>
           </w:p>
@@ -518,7 +461,13 @@
         <w:jc w:val="both"/>
       </w:pPr>
       <w:r>
-        <w:t>Per realizzare il software richiesto si prevede di strutturare due diverse applicazioni web:</w:t>
+        <w:t>Per realizzare il software richiesto si prevede di stru</w:t>
+      </w:r>
+      <w:r>
+        <w:t>tturare due diverse applicazioni</w:t>
+      </w:r>
+      <w:r>
+        <w:t>:</w:t>
       </w:r>
     </w:p>
     <w:p>
@@ -549,10 +498,7 @@
         <w:br/>
       </w:r>
       <w:r>
-        <w:t xml:space="preserve">È il componente del sistema che si occupa della raccolta delle informazioni </w:t>
-      </w:r>
-      <w:r>
-        <w:t>riguardanti le gare pubbliche, disponibili sul sito web della Gazzetta Ufficiale.</w:t>
+        <w:t>È il componente del sistema che si occupa della raccolta delle informazioni riguardanti le gare pubbliche, disponibili sul sito web della Gazzetta Ufficiale.</w:t>
       </w:r>
       <w:r>
         <w:br/>
@@ -596,10 +542,7 @@
         <w:tab/>
       </w:r>
       <w:r>
-        <w:t>È il componente ch</w:t>
-      </w:r>
-      <w:r>
-        <w:t>e consente la fruizione, la visualizzazione dei dati appena raccolti.</w:t>
+        <w:t>È il componente che consente la fruizione, la visualizzazione dei dati appena raccolti.</w:t>
       </w:r>
       <w:r>
         <w:br/>
@@ -675,31 +618,24 @@
           <w:szCs w:val="32"/>
         </w:rPr>
         <w:lastRenderedPageBreak/>
-        <w:t>Modello Enti</w:t>
-      </w:r>
-      <w:r>
+        <w:t>Modello Entità-Relazione</w:t>
+      </w:r>
+    </w:p>
+    <w:p>
+      <w:pPr>
         <w:rPr>
           <w:b/>
           <w:bCs/>
           <w:sz w:val="32"/>
           <w:szCs w:val="32"/>
         </w:rPr>
-        <w:t>tà-Relazione</w:t>
-      </w:r>
-    </w:p>
-    <w:p>
-      <w:pPr>
-        <w:rPr>
-          <w:b/>
-          <w:bCs/>
-          <w:sz w:val="32"/>
-          <w:szCs w:val="32"/>
-        </w:rPr>
-      </w:pPr>
-    </w:p>
-    <w:p>
-      <w:pPr>
-        <w:rPr>
+      </w:pPr>
+    </w:p>
+    <w:p>
+      <w:pPr>
+        <w:rPr>
+          <w:b/>
+          <w:bCs/>
           <w:sz w:val="32"/>
           <w:szCs w:val="32"/>
         </w:rPr>
@@ -721,9 +657,9 @@
         </w:rPr>
         <w:drawing>
           <wp:inline distT="0" distB="0" distL="0" distR="0">
-            <wp:extent cx="6120130" cy="4189730"/>
+            <wp:extent cx="6077799" cy="6935168"/>
             <wp:effectExtent l="19050" t="0" r="0" b="0"/>
-            <wp:docPr id="3" name="Immagine 2" descr="ER.png"/>
+            <wp:docPr id="2" name="Immagine 1" descr="ER.png"/>
             <wp:cNvGraphicFramePr>
               <a:graphicFrameLocks xmlns:a="http://schemas.openxmlformats.org/drawingml/2006/main" noChangeAspect="1"/>
             </wp:cNvGraphicFramePr>
@@ -735,7 +671,7 @@
                     <pic:cNvPicPr/>
                   </pic:nvPicPr>
                   <pic:blipFill>
-                    <a:blip r:embed="rId8"/>
+                    <a:blip r:embed="rId10"/>
                     <a:stretch>
                       <a:fillRect/>
                     </a:stretch>
@@ -743,7 +679,7 @@
                   <pic:spPr>
                     <a:xfrm>
                       <a:off x="0" y="0"/>
-                      <a:ext cx="6120130" cy="4189730"/>
+                      <a:ext cx="6077799" cy="6935168"/>
                     </a:xfrm>
                     <a:prstGeom prst="rect">
                       <a:avLst/>
@@ -758,56 +694,932 @@
     </w:p>
     <w:p>
       <w:pPr>
+        <w:widowControl/>
+        <w:suppressAutoHyphens w:val="0"/>
         <w:rPr>
           <w:sz w:val="32"/>
           <w:szCs w:val="32"/>
         </w:rPr>
       </w:pPr>
-    </w:p>
-    <w:p>
-      <w:pPr>
+      <w:r>
         <w:rPr>
           <w:sz w:val="32"/>
           <w:szCs w:val="32"/>
         </w:rPr>
-      </w:pPr>
-    </w:p>
-    <w:p>
-      <w:pPr>
-        <w:rPr>
+        <w:br w:type="page"/>
+      </w:r>
+    </w:p>
+    <w:p>
+      <w:pPr>
+        <w:rPr>
+          <w:b/>
           <w:sz w:val="32"/>
           <w:szCs w:val="32"/>
         </w:rPr>
       </w:pPr>
-    </w:p>
-    <w:p>
-      <w:pPr>
-        <w:rPr>
-          <w:b/>
-          <w:bCs/>
+      <w:r>
+        <w:rPr>
+          <w:b/>
           <w:sz w:val="32"/>
           <w:szCs w:val="32"/>
         </w:rPr>
-      </w:pPr>
-      <w:r>
-        <w:rPr>
-          <w:b/>
-          <w:bCs/>
+        <w:lastRenderedPageBreak/>
+        <w:t>BANDO</w:t>
+      </w:r>
+      <w:r>
+        <w:rPr>
+          <w:b/>
           <w:sz w:val="32"/>
           <w:szCs w:val="32"/>
         </w:rPr>
-        <w:t>Proprietà</w:t>
-      </w:r>
-    </w:p>
-    <w:p>
-      <w:pPr>
-        <w:rPr>
-          <w:b/>
-          <w:bCs/>
+        <w:br/>
+      </w:r>
+    </w:p>
+    <w:p>
+      <w:pPr>
+        <w:jc w:val="both"/>
+      </w:pPr>
+      <w:r>
+        <w:t>L'entità band</w:t>
+      </w:r>
+      <w:r>
+        <w:t>o</w:t>
+      </w:r>
+      <w:r>
+        <w:t xml:space="preserve"> rappresenta un bando di gara pubblica contenuto in una pubblicazione della Gazetta.</w:t>
+      </w:r>
+    </w:p>
+    <w:p>
+      <w:pPr>
+        <w:rPr>
           <w:sz w:val="32"/>
           <w:szCs w:val="32"/>
         </w:rPr>
       </w:pPr>
+    </w:p>
+    <w:tbl>
+      <w:tblPr>
+        <w:tblStyle w:val="Grigliatabella"/>
+        <w:tblW w:w="0" w:type="auto"/>
+        <w:jc w:val="center"/>
+        <w:tblLook w:val="04A0"/>
+      </w:tblPr>
+      <w:tblGrid>
+        <w:gridCol w:w="2630"/>
+        <w:gridCol w:w="1510"/>
+        <w:gridCol w:w="3150"/>
+        <w:gridCol w:w="2564"/>
+      </w:tblGrid>
+      <w:tr>
+        <w:trPr>
+          <w:jc w:val="center"/>
+        </w:trPr>
+        <w:tc>
+          <w:tcPr>
+            <w:tcW w:w="1863" w:type="dxa"/>
+            <w:shd w:val="clear" w:color="auto" w:fill="262626" w:themeFill="text1" w:themeFillTint="D9"/>
+          </w:tcPr>
+          <w:p>
+            <w:pPr>
+              <w:jc w:val="center"/>
+            </w:pPr>
+            <w:r>
+              <w:t>Nome</w:t>
+            </w:r>
+            <w:r>
+              <w:t xml:space="preserve"> Proprietà</w:t>
+            </w:r>
+          </w:p>
+        </w:tc>
+        <w:tc>
+          <w:tcPr>
+            <w:tcW w:w="976" w:type="dxa"/>
+            <w:shd w:val="clear" w:color="auto" w:fill="262626" w:themeFill="text1" w:themeFillTint="D9"/>
+          </w:tcPr>
+          <w:p>
+            <w:pPr>
+              <w:jc w:val="center"/>
+            </w:pPr>
+            <w:r>
+              <w:t>Tipo</w:t>
+            </w:r>
+          </w:p>
+        </w:tc>
+        <w:tc>
+          <w:tcPr>
+            <w:tcW w:w="3780" w:type="dxa"/>
+            <w:shd w:val="clear" w:color="auto" w:fill="262626" w:themeFill="text1" w:themeFillTint="D9"/>
+          </w:tcPr>
+          <w:p>
+            <w:pPr>
+              <w:jc w:val="center"/>
+            </w:pPr>
+            <w:r>
+              <w:t>Null</w:t>
+            </w:r>
+            <w:r>
+              <w:t xml:space="preserve"> / Extra</w:t>
+            </w:r>
+          </w:p>
+        </w:tc>
+        <w:tc>
+          <w:tcPr>
+            <w:tcW w:w="3235" w:type="dxa"/>
+            <w:shd w:val="clear" w:color="auto" w:fill="262626" w:themeFill="text1" w:themeFillTint="D9"/>
+          </w:tcPr>
+          <w:p>
+            <w:pPr>
+              <w:jc w:val="center"/>
+            </w:pPr>
+            <w:r>
+              <w:t>Commenti</w:t>
+            </w:r>
+          </w:p>
+        </w:tc>
+      </w:tr>
+      <w:tr>
+        <w:trPr>
+          <w:jc w:val="center"/>
+        </w:trPr>
+        <w:tc>
+          <w:tcPr>
+            <w:tcW w:w="1863" w:type="dxa"/>
+          </w:tcPr>
+          <w:p>
+            <w:r>
+              <w:br/>
+            </w:r>
+            <w:r>
+              <w:br/>
+            </w:r>
+            <w:r>
+              <w:t>CD_BANDO</w:t>
+            </w:r>
+          </w:p>
+        </w:tc>
+        <w:tc>
+          <w:tcPr>
+            <w:tcW w:w="976" w:type="dxa"/>
+          </w:tcPr>
+          <w:p>
+            <w:r>
+              <w:br/>
+            </w:r>
+            <w:r>
+              <w:br/>
+            </w:r>
+            <w:r>
+              <w:t>NUMBER</w:t>
+            </w:r>
+          </w:p>
+        </w:tc>
+        <w:tc>
+          <w:tcPr>
+            <w:tcW w:w="3780" w:type="dxa"/>
+          </w:tcPr>
+          <w:p>
+            <w:r>
+              <w:br/>
+            </w:r>
+            <w:r>
+              <w:br/>
+            </w:r>
+            <w:r>
+              <w:t>PRIMARY</w:t>
+            </w:r>
+          </w:p>
+        </w:tc>
+        <w:tc>
+          <w:tcPr>
+            <w:tcW w:w="3235" w:type="dxa"/>
+          </w:tcPr>
+          <w:p>
+            <w:r>
+              <w:t>Identificativo del bando</w:t>
+            </w:r>
+            <w:r>
+              <w:t>, popolato dal codice del bando che si trova nella pubblicazione (</w:t>
+            </w:r>
+            <w:r>
+              <w:t>TX17BFC9332)</w:t>
+            </w:r>
+            <w:r>
+              <w:t xml:space="preserve"> </w:t>
+            </w:r>
+          </w:p>
+        </w:tc>
+      </w:tr>
+      <w:tr>
+        <w:trPr>
+          <w:jc w:val="center"/>
+        </w:trPr>
+        <w:tc>
+          <w:tcPr>
+            <w:tcW w:w="1863" w:type="dxa"/>
+          </w:tcPr>
+          <w:p>
+            <w:r>
+              <w:br/>
+            </w:r>
+            <w:r>
+              <w:t>CD_PUBBLICAZIONE</w:t>
+            </w:r>
+          </w:p>
+        </w:tc>
+        <w:tc>
+          <w:tcPr>
+            <w:tcW w:w="976" w:type="dxa"/>
+          </w:tcPr>
+          <w:p>
+            <w:r>
+              <w:br/>
+            </w:r>
+            <w:r>
+              <w:t>NUMBER</w:t>
+            </w:r>
+          </w:p>
+        </w:tc>
+        <w:tc>
+          <w:tcPr>
+            <w:tcW w:w="3780" w:type="dxa"/>
+          </w:tcPr>
+          <w:p>
+            <w:r>
+              <w:t>REFERENCES PUBBLICAZIONE (CD_PUBBLICAZIONE)</w:t>
+            </w:r>
+          </w:p>
+        </w:tc>
+        <w:tc>
+          <w:tcPr>
+            <w:tcW w:w="3235" w:type="dxa"/>
+          </w:tcPr>
+          <w:p>
+            <w:r>
+              <w:t>Rappresenta la relazione fra BANDO e PUBBLICAZIONE</w:t>
+            </w:r>
+          </w:p>
+        </w:tc>
+      </w:tr>
+      <w:tr>
+        <w:trPr>
+          <w:jc w:val="center"/>
+        </w:trPr>
+        <w:tc>
+          <w:tcPr>
+            <w:tcW w:w="1863" w:type="dxa"/>
+          </w:tcPr>
+          <w:p>
+            <w:r>
+              <w:br/>
+            </w:r>
+            <w:r>
+              <w:t>CIG</w:t>
+            </w:r>
+          </w:p>
+        </w:tc>
+        <w:tc>
+          <w:tcPr>
+            <w:tcW w:w="976" w:type="dxa"/>
+          </w:tcPr>
+          <w:p>
+            <w:r>
+              <w:br/>
+            </w:r>
+            <w:r>
+              <w:t>NUMBER</w:t>
+            </w:r>
+          </w:p>
+        </w:tc>
+        <w:tc>
+          <w:tcPr>
+            <w:tcW w:w="3780" w:type="dxa"/>
+          </w:tcPr>
+          <w:p>
+            <w:r>
+              <w:br/>
+            </w:r>
+            <w:r>
+              <w:t>Null</w:t>
+            </w:r>
+          </w:p>
+        </w:tc>
+        <w:tc>
+          <w:tcPr>
+            <w:tcW w:w="3235" w:type="dxa"/>
+          </w:tcPr>
+          <w:p>
+            <w:r>
+              <w:t>Codice Identificativo Gara, riportato sul bando</w:t>
+            </w:r>
+          </w:p>
+        </w:tc>
+      </w:tr>
+      <w:tr>
+        <w:trPr>
+          <w:jc w:val="center"/>
+        </w:trPr>
+        <w:tc>
+          <w:tcPr>
+            <w:tcW w:w="1863" w:type="dxa"/>
+          </w:tcPr>
+          <w:p>
+            <w:r>
+              <w:br/>
+            </w:r>
+            <w:r>
+              <w:t>TIPO_BANDO</w:t>
+            </w:r>
+          </w:p>
+        </w:tc>
+        <w:tc>
+          <w:tcPr>
+            <w:tcW w:w="976" w:type="dxa"/>
+          </w:tcPr>
+          <w:p>
+            <w:r>
+              <w:br/>
+            </w:r>
+            <w:r>
+              <w:t>VARCHAR2</w:t>
+            </w:r>
+          </w:p>
+        </w:tc>
+        <w:tc>
+          <w:tcPr>
+            <w:tcW w:w="3780" w:type="dxa"/>
+          </w:tcPr>
+          <w:p>
+            <w:r>
+              <w:br/>
+            </w:r>
+            <w:r>
+              <w:t>Null</w:t>
+            </w:r>
+          </w:p>
+        </w:tc>
+        <w:tc>
+          <w:tcPr>
+            <w:tcW w:w="3235" w:type="dxa"/>
+          </w:tcPr>
+          <w:p>
+            <w:r>
+              <w:t xml:space="preserve">Bando di Gara / </w:t>
+            </w:r>
+            <w:r>
+              <w:t>Estratto di bando di gara / Bando di gara a procedura aperta</w:t>
+            </w:r>
+            <w:r>
+              <w:t xml:space="preserve"> </w:t>
+            </w:r>
+          </w:p>
+        </w:tc>
+      </w:tr>
+      <w:tr>
+        <w:trPr>
+          <w:jc w:val="center"/>
+        </w:trPr>
+        <w:tc>
+          <w:tcPr>
+            <w:tcW w:w="1863" w:type="dxa"/>
+          </w:tcPr>
+          <w:p>
+            <w:r>
+              <w:br/>
+            </w:r>
+            <w:r>
+              <w:br/>
+            </w:r>
+            <w:r>
+              <w:t>TIPO_RICHIEDENTE</w:t>
+            </w:r>
+            <w:r>
+              <w:br/>
+            </w:r>
+          </w:p>
+        </w:tc>
+        <w:tc>
+          <w:tcPr>
+            <w:tcW w:w="976" w:type="dxa"/>
+          </w:tcPr>
+          <w:p>
+            <w:r>
+              <w:br/>
+            </w:r>
+            <w:r>
+              <w:br/>
+            </w:r>
+            <w:r>
+              <w:t>VARCHAR2</w:t>
+            </w:r>
+          </w:p>
+        </w:tc>
+        <w:tc>
+          <w:tcPr>
+            <w:tcW w:w="3780" w:type="dxa"/>
+          </w:tcPr>
+          <w:p>
+            <w:r>
+              <w:br/>
+            </w:r>
+            <w:r>
+              <w:br/>
+            </w:r>
+            <w:r>
+              <w:t>Null</w:t>
+            </w:r>
+          </w:p>
+        </w:tc>
+        <w:tc>
+          <w:tcPr>
+            <w:tcW w:w="3235" w:type="dxa"/>
+          </w:tcPr>
+          <w:p>
+            <w:r>
+              <w:br/>
+            </w:r>
+            <w:r>
+              <w:br/>
+            </w:r>
+            <w:r>
+              <w:t>M</w:t>
+            </w:r>
+            <w:r>
+              <w:t xml:space="preserve">inisteri </w:t>
+            </w:r>
+            <w:r>
+              <w:t>/ Regioni /     Province / ...</w:t>
+            </w:r>
+            <w:r>
+              <w:br/>
+            </w:r>
+          </w:p>
+        </w:tc>
+      </w:tr>
+      <w:tr>
+        <w:trPr>
+          <w:jc w:val="center"/>
+        </w:trPr>
+        <w:tc>
+          <w:tcPr>
+            <w:tcW w:w="1863" w:type="dxa"/>
+          </w:tcPr>
+          <w:p>
+            <w:r>
+              <w:br/>
+            </w:r>
+            <w:r>
+              <w:t>NOME_RICHIEDENTE</w:t>
+            </w:r>
+          </w:p>
+        </w:tc>
+        <w:tc>
+          <w:tcPr>
+            <w:tcW w:w="976" w:type="dxa"/>
+          </w:tcPr>
+          <w:p>
+            <w:r>
+              <w:br/>
+            </w:r>
+            <w:r>
+              <w:t>VARCHAR2</w:t>
+            </w:r>
+          </w:p>
+        </w:tc>
+        <w:tc>
+          <w:tcPr>
+            <w:tcW w:w="3780" w:type="dxa"/>
+          </w:tcPr>
+          <w:p>
+            <w:r>
+              <w:br/>
+            </w:r>
+            <w:r>
+              <w:t>Null</w:t>
+            </w:r>
+          </w:p>
+        </w:tc>
+        <w:tc>
+          <w:tcPr>
+            <w:tcW w:w="3235" w:type="dxa"/>
+          </w:tcPr>
+          <w:p>
+            <w:r>
+              <w:t>Il nome dell'ente richiedente (Associazione o privato)</w:t>
+            </w:r>
+          </w:p>
+        </w:tc>
+      </w:tr>
+      <w:tr>
+        <w:trPr>
+          <w:jc w:val="center"/>
+        </w:trPr>
+        <w:tc>
+          <w:tcPr>
+            <w:tcW w:w="1863" w:type="dxa"/>
+          </w:tcPr>
+          <w:p>
+            <w:r>
+              <w:t>SCADENZA</w:t>
+            </w:r>
+          </w:p>
+        </w:tc>
+        <w:tc>
+          <w:tcPr>
+            <w:tcW w:w="976" w:type="dxa"/>
+          </w:tcPr>
+          <w:p>
+            <w:r>
+              <w:t>DATE</w:t>
+            </w:r>
+          </w:p>
+        </w:tc>
+        <w:tc>
+          <w:tcPr>
+            <w:tcW w:w="3780" w:type="dxa"/>
+          </w:tcPr>
+          <w:p>
+            <w:r>
+              <w:t>Null</w:t>
+            </w:r>
+          </w:p>
+        </w:tc>
+        <w:tc>
+          <w:tcPr>
+            <w:tcW w:w="3235" w:type="dxa"/>
+          </w:tcPr>
+          <w:p>
+            <w:r>
+              <w:t>La data di scadenza del bando, riportata sullo stesso</w:t>
+            </w:r>
+          </w:p>
+        </w:tc>
+      </w:tr>
+      <w:tr>
+        <w:trPr>
+          <w:jc w:val="center"/>
+        </w:trPr>
+        <w:tc>
+          <w:tcPr>
+            <w:tcW w:w="1863" w:type="dxa"/>
+          </w:tcPr>
+          <w:p>
+            <w:r>
+              <w:br/>
+            </w:r>
+            <w:r>
+              <w:t>OGGETTO</w:t>
+            </w:r>
+            <w:r>
+              <w:br/>
+            </w:r>
+          </w:p>
+        </w:tc>
+        <w:tc>
+          <w:tcPr>
+            <w:tcW w:w="976" w:type="dxa"/>
+          </w:tcPr>
+          <w:p>
+            <w:r>
+              <w:br/>
+            </w:r>
+            <w:r>
+              <w:t>VARCHAR2</w:t>
+            </w:r>
+          </w:p>
+        </w:tc>
+        <w:tc>
+          <w:tcPr>
+            <w:tcW w:w="3780" w:type="dxa"/>
+          </w:tcPr>
+          <w:p>
+            <w:r>
+              <w:br/>
+            </w:r>
+            <w:r>
+              <w:t>Null</w:t>
+            </w:r>
+          </w:p>
+        </w:tc>
+        <w:tc>
+          <w:tcPr>
+            <w:tcW w:w="3235" w:type="dxa"/>
+          </w:tcPr>
+          <w:p>
+            <w:r>
+              <w:t>Oggetto del bando</w:t>
+            </w:r>
+          </w:p>
+        </w:tc>
+      </w:tr>
+      <w:tr>
+        <w:trPr>
+          <w:jc w:val="center"/>
+        </w:trPr>
+        <w:tc>
+          <w:tcPr>
+            <w:tcW w:w="1863" w:type="dxa"/>
+          </w:tcPr>
+          <w:p>
+            <w:r>
+              <w:br/>
+            </w:r>
+            <w:r>
+              <w:t>TESTO</w:t>
+            </w:r>
+            <w:r>
+              <w:br/>
+            </w:r>
+          </w:p>
+        </w:tc>
+        <w:tc>
+          <w:tcPr>
+            <w:tcW w:w="976" w:type="dxa"/>
+          </w:tcPr>
+          <w:p>
+            <w:r>
+              <w:br/>
+            </w:r>
+            <w:r>
+              <w:t>V</w:t>
+            </w:r>
+            <w:r>
+              <w:t>A</w:t>
+            </w:r>
+            <w:r>
+              <w:t>RCHAR2</w:t>
+            </w:r>
+          </w:p>
+        </w:tc>
+        <w:tc>
+          <w:tcPr>
+            <w:tcW w:w="3780" w:type="dxa"/>
+          </w:tcPr>
+          <w:p>
+            <w:r>
+              <w:br/>
+            </w:r>
+            <w:r>
+              <w:t>Null</w:t>
+            </w:r>
+          </w:p>
+        </w:tc>
+        <w:tc>
+          <w:tcPr>
+            <w:tcW w:w="3235" w:type="dxa"/>
+          </w:tcPr>
+          <w:p>
+            <w:r>
+              <w:t>Tutto il testo integrale del bando</w:t>
+            </w:r>
+          </w:p>
+        </w:tc>
+      </w:tr>
+      <w:tr>
+        <w:trPr>
+          <w:jc w:val="center"/>
+        </w:trPr>
+        <w:tc>
+          <w:tcPr>
+            <w:tcW w:w="1863" w:type="dxa"/>
+          </w:tcPr>
+          <w:p>
+            <w:r>
+              <w:br/>
+            </w:r>
+            <w:r>
+              <w:t>URL</w:t>
+            </w:r>
+          </w:p>
+        </w:tc>
+        <w:tc>
+          <w:tcPr>
+            <w:tcW w:w="976" w:type="dxa"/>
+          </w:tcPr>
+          <w:p>
+            <w:r>
+              <w:br/>
+            </w:r>
+            <w:r>
+              <w:t>UriType</w:t>
+            </w:r>
+          </w:p>
+        </w:tc>
+        <w:tc>
+          <w:tcPr>
+            <w:tcW w:w="3780" w:type="dxa"/>
+          </w:tcPr>
+          <w:p/>
+        </w:tc>
+        <w:tc>
+          <w:tcPr>
+            <w:tcW w:w="3235" w:type="dxa"/>
+          </w:tcPr>
+          <w:p>
+            <w:r>
+              <w:t>Indirizzo web identificativo del bando</w:t>
+            </w:r>
+          </w:p>
+        </w:tc>
+      </w:tr>
+      <w:tr>
+        <w:trPr>
+          <w:jc w:val="center"/>
+        </w:trPr>
+        <w:tc>
+          <w:tcPr>
+            <w:tcW w:w="1863" w:type="dxa"/>
+          </w:tcPr>
+          <w:p>
+            <w:r>
+              <w:br/>
+            </w:r>
+            <w:r>
+              <w:br/>
+            </w:r>
+            <w:r>
+              <w:t>STATO</w:t>
+            </w:r>
+          </w:p>
+        </w:tc>
+        <w:tc>
+          <w:tcPr>
+            <w:tcW w:w="976" w:type="dxa"/>
+          </w:tcPr>
+          <w:p>
+            <w:r>
+              <w:br/>
+            </w:r>
+            <w:r>
+              <w:br/>
+            </w:r>
+            <w:r>
+              <w:t>VARCHAR2</w:t>
+            </w:r>
+          </w:p>
+        </w:tc>
+        <w:tc>
+          <w:tcPr>
+            <w:tcW w:w="3780" w:type="dxa"/>
+          </w:tcPr>
+          <w:p/>
+        </w:tc>
+        <w:tc>
+          <w:tcPr>
+            <w:tcW w:w="3235" w:type="dxa"/>
+          </w:tcPr>
+          <w:p>
+            <w:r>
+              <w:t>Stato interno pe</w:t>
+            </w:r>
+            <w:r>
+              <w:t xml:space="preserve">r la gestione ("da parsificare", "parsificato" </w:t>
+            </w:r>
+            <w:r>
+              <w:t>o "</w:t>
+            </w:r>
+            <w:r>
+              <w:t>chiuso</w:t>
+            </w:r>
+            <w:r>
+              <w:t>")</w:t>
+            </w:r>
+          </w:p>
+        </w:tc>
+      </w:tr>
+    </w:tbl>
+    <w:p>
+      <w:pPr>
+        <w:rPr>
+          <w:sz w:val="32"/>
+          <w:szCs w:val="32"/>
+        </w:rPr>
+      </w:pPr>
+    </w:p>
+    <w:p>
+      <w:pPr>
+        <w:jc w:val="center"/>
+        <w:rPr>
+          <w:b/>
+        </w:rPr>
+      </w:pPr>
+      <w:r>
+        <w:rPr>
+          <w:b/>
+        </w:rPr>
+        <w:t xml:space="preserve">Tabella </w:t>
+      </w:r>
+      <w:r>
+        <w:rPr>
+          <w:b/>
+        </w:rPr>
+        <w:t>1</w:t>
+      </w:r>
+      <w:r>
+        <w:rPr>
+          <w:b/>
+        </w:rPr>
+        <w:t xml:space="preserve"> - Entità BANDO</w:t>
+      </w:r>
+      <w:r>
+        <w:rPr>
+          <w:b/>
+        </w:rPr>
+        <w:br/>
+      </w:r>
+    </w:p>
+    <w:p>
+      <w:pPr>
+        <w:jc w:val="both"/>
+      </w:pPr>
+      <w:r>
+        <w:br/>
+      </w:r>
+      <w:r>
+        <w:lastRenderedPageBreak/>
+        <w:t>Come identificativo del bando si può sfruttare il codice già assegnato dalla Gazzetta ai vari bandi (Esempio: TX17BFC9367) che si suppone sia univoco.</w:t>
+      </w:r>
+      <w:r>
+        <w:br/>
+      </w:r>
+    </w:p>
+    <w:p>
+      <w:pPr>
+        <w:jc w:val="both"/>
+      </w:pPr>
+      <w:r>
+        <w:t xml:space="preserve">Lo STATO è necessario per questioni tecniche del processo: i bandi appena scaricati </w:t>
+      </w:r>
+      <w:r>
+        <w:t>vengono marcati come "da parsificare"; quando il Parser li avrà processati imposterà il valore dello stato a "parsificati" e quindi saranno pronti per la pubblicazione; infine quando verrà completata con successo la loro pubblicazione, il valore della proprietà diventerà "chiuso".</w:t>
+      </w:r>
+    </w:p>
+    <w:p>
+      <w:pPr>
+        <w:rPr>
+          <w:sz w:val="32"/>
+          <w:szCs w:val="32"/>
+        </w:rPr>
+      </w:pPr>
+    </w:p>
+    <w:p>
+      <w:pPr>
+        <w:rPr>
+          <w:b/>
+          <w:sz w:val="32"/>
+          <w:szCs w:val="32"/>
+        </w:rPr>
+      </w:pPr>
+    </w:p>
+    <w:p>
+      <w:pPr>
+        <w:rPr>
+          <w:b/>
+          <w:sz w:val="32"/>
+          <w:szCs w:val="32"/>
+        </w:rPr>
+      </w:pPr>
+    </w:p>
+    <w:p>
+      <w:pPr>
+        <w:rPr>
+          <w:b/>
+          <w:bCs/>
+          <w:sz w:val="32"/>
+          <w:szCs w:val="32"/>
+        </w:rPr>
+      </w:pPr>
+      <w:r>
+        <w:rPr>
+          <w:b/>
+          <w:bCs/>
+          <w:sz w:val="32"/>
+          <w:szCs w:val="32"/>
+        </w:rPr>
+        <w:t>PUBBLICAZIONE</w:t>
+      </w:r>
+      <w:r>
+        <w:rPr>
+          <w:b/>
+          <w:bCs/>
+          <w:sz w:val="32"/>
+          <w:szCs w:val="32"/>
+        </w:rPr>
+        <w:br/>
+      </w:r>
+    </w:p>
+    <w:p>
+      <w:pPr>
+        <w:jc w:val="both"/>
+        <w:rPr>
+          <w:bCs/>
+        </w:rPr>
+      </w:pPr>
+      <w:r>
+        <w:rPr>
+          <w:bCs/>
+        </w:rPr>
+        <w:t>Permette di modellare le pubblicazioni della Gazzetta Ufficiale</w:t>
+      </w:r>
     </w:p>
     <w:p/>
     <w:tbl>
@@ -818,10 +1630,10 @@
         <w:tblLook w:val="04A0"/>
       </w:tblPr>
       <w:tblGrid>
-        <w:gridCol w:w="2444"/>
-        <w:gridCol w:w="2444"/>
-        <w:gridCol w:w="2445"/>
-        <w:gridCol w:w="2445"/>
+        <w:gridCol w:w="3283"/>
+        <w:gridCol w:w="2230"/>
+        <w:gridCol w:w="2054"/>
+        <w:gridCol w:w="2287"/>
       </w:tblGrid>
       <w:tr>
         <w:trPr>
@@ -829,24 +1641,60 @@
         </w:trPr>
         <w:tc>
           <w:tcPr>
-            <w:tcW w:w="9778" w:type="dxa"/>
-            <w:gridSpan w:val="4"/>
+            <w:tcW w:w="3283" w:type="dxa"/>
+            <w:shd w:val="clear" w:color="auto" w:fill="262626" w:themeFill="text1" w:themeFillTint="D9"/>
+          </w:tcPr>
+          <w:p>
+            <w:pPr>
+              <w:jc w:val="center"/>
+            </w:pPr>
+            <w:r>
+              <w:t>Nome Proprietà</w:t>
+            </w:r>
+          </w:p>
+        </w:tc>
+        <w:tc>
+          <w:tcPr>
+            <w:tcW w:w="2230" w:type="dxa"/>
+            <w:shd w:val="clear" w:color="auto" w:fill="262626" w:themeFill="text1" w:themeFillTint="D9"/>
+          </w:tcPr>
+          <w:p>
+            <w:pPr>
+              <w:jc w:val="center"/>
+            </w:pPr>
+            <w:r>
+              <w:t>Tipo</w:t>
+            </w:r>
+          </w:p>
+        </w:tc>
+        <w:tc>
+          <w:tcPr>
+            <w:tcW w:w="2054" w:type="dxa"/>
+            <w:shd w:val="clear" w:color="auto" w:fill="262626" w:themeFill="text1" w:themeFillTint="D9"/>
+          </w:tcPr>
+          <w:p>
+            <w:pPr>
+              <w:jc w:val="center"/>
+            </w:pPr>
+            <w:r>
+              <w:t>Null / Extra</w:t>
+            </w:r>
+          </w:p>
+        </w:tc>
+        <w:tc>
+          <w:tcPr>
+            <w:tcW w:w="2287" w:type="dxa"/>
             <w:shd w:val="clear" w:color="auto" w:fill="262626" w:themeFill="text1" w:themeFillTint="D9"/>
           </w:tcPr>
           <w:p>
             <w:pPr>
               <w:jc w:val="center"/>
               <w:rPr>
-                <w:sz w:val="28"/>
-                <w:szCs w:val="28"/>
+                <w:u w:val="single"/>
               </w:rPr>
             </w:pPr>
             <w:r>
-              <w:rPr>
-                <w:sz w:val="28"/>
-                <w:szCs w:val="28"/>
-              </w:rPr>
-              <w:t>PUBBLICAZIONI</w:t>
+              <w:t>Commenti</w:t>
             </w:r>
           </w:p>
         </w:tc>
@@ -857,57 +1705,44 @@
         </w:trPr>
         <w:tc>
           <w:tcPr>
-            <w:tcW w:w="2444" w:type="dxa"/>
-            <w:shd w:val="clear" w:color="auto" w:fill="262626" w:themeFill="text1" w:themeFillTint="D9"/>
-          </w:tcPr>
-          <w:p>
-            <w:pPr>
-              <w:jc w:val="center"/>
-            </w:pPr>
-            <w:r>
-              <w:t>Nome</w:t>
-            </w:r>
-          </w:p>
-        </w:tc>
-        <w:tc>
-          <w:tcPr>
-            <w:tcW w:w="2444" w:type="dxa"/>
-            <w:shd w:val="clear" w:color="auto" w:fill="262626" w:themeFill="text1" w:themeFillTint="D9"/>
-          </w:tcPr>
-          <w:p>
-            <w:pPr>
-              <w:jc w:val="center"/>
-            </w:pPr>
-            <w:r>
-              <w:t>Tipo</w:t>
-            </w:r>
-          </w:p>
-        </w:tc>
-        <w:tc>
-          <w:tcPr>
-            <w:tcW w:w="2445" w:type="dxa"/>
-            <w:shd w:val="clear" w:color="auto" w:fill="262626" w:themeFill="text1" w:themeFillTint="D9"/>
-          </w:tcPr>
-          <w:p>
-            <w:pPr>
-              <w:jc w:val="center"/>
-            </w:pPr>
-            <w:r>
-              <w:t>Nullable</w:t>
-            </w:r>
-          </w:p>
-        </w:tc>
-        <w:tc>
-          <w:tcPr>
-            <w:tcW w:w="2445" w:type="dxa"/>
-            <w:shd w:val="clear" w:color="auto" w:fill="262626" w:themeFill="text1" w:themeFillTint="D9"/>
-          </w:tcPr>
-          <w:p>
-            <w:pPr>
-              <w:jc w:val="center"/>
-            </w:pPr>
-            <w:r>
-              <w:t>Descrizione</w:t>
+            <w:tcW w:w="3283" w:type="dxa"/>
+          </w:tcPr>
+          <w:p>
+            <w:r>
+              <w:br/>
+              <w:t>CD_PUBBLICAZIONE</w:t>
+            </w:r>
+          </w:p>
+        </w:tc>
+        <w:tc>
+          <w:tcPr>
+            <w:tcW w:w="2230" w:type="dxa"/>
+          </w:tcPr>
+          <w:p>
+            <w:r>
+              <w:br/>
+              <w:t>NUMBER</w:t>
+            </w:r>
+          </w:p>
+        </w:tc>
+        <w:tc>
+          <w:tcPr>
+            <w:tcW w:w="2054" w:type="dxa"/>
+          </w:tcPr>
+          <w:p>
+            <w:r>
+              <w:br/>
+              <w:t>PRIMARY</w:t>
+            </w:r>
+          </w:p>
+        </w:tc>
+        <w:tc>
+          <w:tcPr>
+            <w:tcW w:w="2287" w:type="dxa"/>
+          </w:tcPr>
+          <w:p>
+            <w:r>
+              <w:t>Identificativo della pubblicazione. Viene popolato automaticamente</w:t>
             </w:r>
           </w:p>
         </w:tc>
@@ -918,28 +1753,20 @@
         </w:trPr>
         <w:tc>
           <w:tcPr>
-            <w:tcW w:w="2444" w:type="dxa"/>
-          </w:tcPr>
-          <w:p>
-            <w:pPr>
-              <w:jc w:val="center"/>
-            </w:pPr>
-            <w:r>
-              <w:br/>
-            </w:r>
-            <w:r>
-              <w:t>data</w:t>
-            </w:r>
-          </w:p>
-        </w:tc>
-        <w:tc>
-          <w:tcPr>
-            <w:tcW w:w="2444" w:type="dxa"/>
-          </w:tcPr>
-          <w:p>
-            <w:pPr>
-              <w:jc w:val="center"/>
-            </w:pPr>
+            <w:tcW w:w="3283" w:type="dxa"/>
+          </w:tcPr>
+          <w:p>
+            <w:r>
+              <w:br/>
+              <w:t>DATA</w:t>
+            </w:r>
+          </w:p>
+        </w:tc>
+        <w:tc>
+          <w:tcPr>
+            <w:tcW w:w="2230" w:type="dxa"/>
+          </w:tcPr>
+          <w:p>
             <w:r>
               <w:br/>
               <w:t>DATE</w:t>
@@ -948,26 +1775,19 @@
         </w:tc>
         <w:tc>
           <w:tcPr>
-            <w:tcW w:w="2445" w:type="dxa"/>
-          </w:tcPr>
-          <w:p>
-            <w:pPr>
-              <w:jc w:val="center"/>
-            </w:pPr>
-            <w:r>
-              <w:br/>
-              <w:t>No</w:t>
-            </w:r>
-          </w:p>
-        </w:tc>
-        <w:tc>
-          <w:tcPr>
-            <w:tcW w:w="2445" w:type="dxa"/>
-          </w:tcPr>
-          <w:p>
-            <w:pPr>
-              <w:jc w:val="center"/>
-            </w:pPr>
+            <w:tcW w:w="2054" w:type="dxa"/>
+          </w:tcPr>
+          <w:p>
+            <w:r>
+              <w:br/>
+            </w:r>
+          </w:p>
+        </w:tc>
+        <w:tc>
+          <w:tcPr>
+            <w:tcW w:w="2287" w:type="dxa"/>
+          </w:tcPr>
+          <w:p>
             <w:r>
               <w:t>Data dell'inserimento della pubblicazione sul sito</w:t>
             </w:r>
@@ -980,51 +1800,40 @@
         </w:trPr>
         <w:tc>
           <w:tcPr>
-            <w:tcW w:w="2444" w:type="dxa"/>
-          </w:tcPr>
-          <w:p>
-            <w:pPr>
-              <w:jc w:val="center"/>
-            </w:pPr>
-            <w:r>
-              <w:t>numero</w:t>
-            </w:r>
-          </w:p>
-        </w:tc>
-        <w:tc>
-          <w:tcPr>
-            <w:tcW w:w="2444" w:type="dxa"/>
-          </w:tcPr>
-          <w:p>
-            <w:pPr>
-              <w:jc w:val="center"/>
-            </w:pPr>
-            <w:r>
+            <w:tcW w:w="3283" w:type="dxa"/>
+          </w:tcPr>
+          <w:p>
+            <w:r>
+              <w:br/>
+              <w:t>NUMERO_PUBBLICAZIONE</w:t>
+            </w:r>
+            <w:r>
+              <w:br/>
+            </w:r>
+          </w:p>
+        </w:tc>
+        <w:tc>
+          <w:tcPr>
+            <w:tcW w:w="2230" w:type="dxa"/>
+          </w:tcPr>
+          <w:p>
+            <w:r>
+              <w:br/>
               <w:t>NUMBER</w:t>
             </w:r>
           </w:p>
         </w:tc>
         <w:tc>
           <w:tcPr>
-            <w:tcW w:w="2445" w:type="dxa"/>
-          </w:tcPr>
-          <w:p>
-            <w:pPr>
-              <w:jc w:val="center"/>
-            </w:pPr>
-            <w:r>
-              <w:t>No</w:t>
-            </w:r>
-          </w:p>
-        </w:tc>
-        <w:tc>
-          <w:tcPr>
-            <w:tcW w:w="2445" w:type="dxa"/>
-          </w:tcPr>
-          <w:p>
-            <w:pPr>
-              <w:jc w:val="center"/>
-            </w:pPr>
+            <w:tcW w:w="2054" w:type="dxa"/>
+          </w:tcPr>
+          <w:p/>
+        </w:tc>
+        <w:tc>
+          <w:tcPr>
+            <w:tcW w:w="2287" w:type="dxa"/>
+          </w:tcPr>
+          <w:p>
             <w:r>
               <w:t>Numero della pubblicazione</w:t>
             </w:r>
@@ -1037,28 +1846,20 @@
         </w:trPr>
         <w:tc>
           <w:tcPr>
-            <w:tcW w:w="2444" w:type="dxa"/>
-          </w:tcPr>
-          <w:p>
-            <w:pPr>
-              <w:jc w:val="center"/>
-            </w:pPr>
-            <w:r>
-              <w:br/>
-            </w:r>
-            <w:r>
-              <w:t>stato</w:t>
-            </w:r>
-          </w:p>
-        </w:tc>
-        <w:tc>
-          <w:tcPr>
-            <w:tcW w:w="2444" w:type="dxa"/>
-          </w:tcPr>
-          <w:p>
-            <w:pPr>
-              <w:jc w:val="center"/>
-            </w:pPr>
+            <w:tcW w:w="3283" w:type="dxa"/>
+          </w:tcPr>
+          <w:p>
+            <w:r>
+              <w:br/>
+              <w:t>STATO</w:t>
+            </w:r>
+          </w:p>
+        </w:tc>
+        <w:tc>
+          <w:tcPr>
+            <w:tcW w:w="2230" w:type="dxa"/>
+          </w:tcPr>
+          <w:p>
             <w:r>
               <w:br/>
               <w:t>VARCHAR2</w:t>
@@ -1067,28 +1868,21 @@
         </w:tc>
         <w:tc>
           <w:tcPr>
-            <w:tcW w:w="2445" w:type="dxa"/>
-          </w:tcPr>
-          <w:p>
-            <w:pPr>
-              <w:jc w:val="center"/>
-            </w:pPr>
-            <w:r>
-              <w:br/>
-              <w:t>No</w:t>
-            </w:r>
-          </w:p>
-        </w:tc>
-        <w:tc>
-          <w:tcPr>
-            <w:tcW w:w="2445" w:type="dxa"/>
-          </w:tcPr>
-          <w:p>
-            <w:pPr>
-              <w:jc w:val="center"/>
-            </w:pPr>
-            <w:r>
-              <w:t>Stato interno di gestione della pubblicazione ("in corso" o "finito")</w:t>
+            <w:tcW w:w="2054" w:type="dxa"/>
+          </w:tcPr>
+          <w:p>
+            <w:r>
+              <w:br/>
+            </w:r>
+          </w:p>
+        </w:tc>
+        <w:tc>
+          <w:tcPr>
+            <w:tcW w:w="2287" w:type="dxa"/>
+          </w:tcPr>
+          <w:p>
+            <w:r>
+              <w:t>Stato interno di gestione della pubblicazione ("in corso" o "chiusa")</w:t>
             </w:r>
           </w:p>
         </w:tc>
@@ -1099,51 +1893,40 @@
         </w:trPr>
         <w:tc>
           <w:tcPr>
-            <w:tcW w:w="2444" w:type="dxa"/>
-          </w:tcPr>
-          <w:p>
-            <w:pPr>
-              <w:jc w:val="center"/>
-            </w:pPr>
-            <w:r>
+            <w:tcW w:w="3283" w:type="dxa"/>
+          </w:tcPr>
+          <w:p>
+            <w:r>
+              <w:br/>
               <w:t>URL</w:t>
             </w:r>
-          </w:p>
-        </w:tc>
-        <w:tc>
-          <w:tcPr>
-            <w:tcW w:w="2444" w:type="dxa"/>
-          </w:tcPr>
-          <w:p>
-            <w:pPr>
-              <w:jc w:val="center"/>
-            </w:pPr>
-            <w:r>
+            <w:r>
+              <w:br/>
+            </w:r>
+          </w:p>
+        </w:tc>
+        <w:tc>
+          <w:tcPr>
+            <w:tcW w:w="2230" w:type="dxa"/>
+          </w:tcPr>
+          <w:p>
+            <w:r>
+              <w:br/>
               <w:t>UriType</w:t>
             </w:r>
           </w:p>
         </w:tc>
         <w:tc>
           <w:tcPr>
-            <w:tcW w:w="2445" w:type="dxa"/>
-          </w:tcPr>
-          <w:p>
-            <w:pPr>
-              <w:jc w:val="center"/>
-            </w:pPr>
-            <w:r>
-              <w:t>No</w:t>
-            </w:r>
-          </w:p>
-        </w:tc>
-        <w:tc>
-          <w:tcPr>
-            <w:tcW w:w="2445" w:type="dxa"/>
-          </w:tcPr>
-          <w:p>
-            <w:pPr>
-              <w:jc w:val="center"/>
-            </w:pPr>
+            <w:tcW w:w="2054" w:type="dxa"/>
+          </w:tcPr>
+          <w:p/>
+        </w:tc>
+        <w:tc>
+          <w:tcPr>
+            <w:tcW w:w="2287" w:type="dxa"/>
+          </w:tcPr>
+          <w:p>
             <w:r>
               <w:t>Indirizzo URL della pubblicazione</w:t>
             </w:r>
@@ -1161,11 +1944,48 @@
     </w:p>
     <w:p>
       <w:pPr>
-        <w:rPr>
+        <w:jc w:val="center"/>
+        <w:rPr>
+          <w:b/>
+        </w:rPr>
+      </w:pPr>
+      <w:r>
+        <w:rPr>
+          <w:b/>
+        </w:rPr>
+        <w:t>Tabella 2 - Entità PUBBLICAZIONE</w:t>
+      </w:r>
+    </w:p>
+    <w:p>
+      <w:pPr>
+        <w:widowControl/>
+        <w:suppressAutoHyphens w:val="0"/>
+        <w:rPr>
+          <w:b/>
+        </w:rPr>
+      </w:pPr>
+      <w:r>
+        <w:rPr>
+          <w:b/>
+        </w:rPr>
+        <w:br w:type="page"/>
+      </w:r>
+    </w:p>
+    <w:p>
+      <w:pPr>
+        <w:rPr>
+          <w:b/>
+        </w:rPr>
+      </w:pPr>
+      <w:r>
+        <w:rPr>
+          <w:b/>
           <w:sz w:val="32"/>
           <w:szCs w:val="32"/>
         </w:rPr>
-      </w:pPr>
+        <w:lastRenderedPageBreak/>
+        <w:t>UTENTE</w:t>
+      </w:r>
     </w:p>
     <w:p>
       <w:pPr>
@@ -1177,44 +1997,13 @@
     </w:p>
     <w:p>
       <w:pPr>
-        <w:rPr>
-          <w:sz w:val="32"/>
-          <w:szCs w:val="32"/>
-        </w:rPr>
-      </w:pPr>
-    </w:p>
-    <w:p>
-      <w:pPr>
-        <w:rPr>
-          <w:sz w:val="32"/>
-          <w:szCs w:val="32"/>
-        </w:rPr>
-      </w:pPr>
-    </w:p>
-    <w:p>
-      <w:pPr>
-        <w:rPr>
-          <w:sz w:val="32"/>
-          <w:szCs w:val="32"/>
-        </w:rPr>
-      </w:pPr>
-    </w:p>
-    <w:p>
-      <w:pPr>
-        <w:rPr>
-          <w:sz w:val="32"/>
-          <w:szCs w:val="32"/>
-        </w:rPr>
-      </w:pPr>
-    </w:p>
-    <w:p>
-      <w:pPr>
-        <w:rPr>
-          <w:sz w:val="32"/>
-          <w:szCs w:val="32"/>
-        </w:rPr>
-      </w:pPr>
-    </w:p>
+        <w:jc w:val="both"/>
+      </w:pPr>
+      <w:r>
+        <w:t>L'entità utente rappresenta gli account che sono iscritti al sistema e che desierano ricevere delle notifiche in seguito alla pubblicazione di alcuni tipi di bando.</w:t>
+      </w:r>
+    </w:p>
+    <w:p/>
     <w:tbl>
       <w:tblPr>
         <w:tblStyle w:val="Grigliatabella"/>
@@ -1223,10 +2012,10 @@
         <w:tblLook w:val="04A0"/>
       </w:tblPr>
       <w:tblGrid>
-        <w:gridCol w:w="2444"/>
-        <w:gridCol w:w="2444"/>
-        <w:gridCol w:w="2445"/>
-        <w:gridCol w:w="2445"/>
+        <w:gridCol w:w="2630"/>
+        <w:gridCol w:w="2409"/>
+        <w:gridCol w:w="2403"/>
+        <w:gridCol w:w="2412"/>
       </w:tblGrid>
       <w:tr>
         <w:trPr>
@@ -1234,24 +2023,57 @@
         </w:trPr>
         <w:tc>
           <w:tcPr>
-            <w:tcW w:w="9778" w:type="dxa"/>
-            <w:gridSpan w:val="4"/>
+            <w:tcW w:w="2630" w:type="dxa"/>
             <w:shd w:val="clear" w:color="auto" w:fill="262626" w:themeFill="text1" w:themeFillTint="D9"/>
           </w:tcPr>
           <w:p>
             <w:pPr>
               <w:jc w:val="center"/>
-              <w:rPr>
-                <w:sz w:val="28"/>
-                <w:szCs w:val="28"/>
-              </w:rPr>
             </w:pPr>
             <w:r>
-              <w:rPr>
-                <w:sz w:val="28"/>
-                <w:szCs w:val="28"/>
-              </w:rPr>
-              <w:t>BANDI</w:t>
+              <w:t>Nome Proprietà</w:t>
+            </w:r>
+          </w:p>
+        </w:tc>
+        <w:tc>
+          <w:tcPr>
+            <w:tcW w:w="2409" w:type="dxa"/>
+            <w:shd w:val="clear" w:color="auto" w:fill="262626" w:themeFill="text1" w:themeFillTint="D9"/>
+          </w:tcPr>
+          <w:p>
+            <w:pPr>
+              <w:jc w:val="center"/>
+            </w:pPr>
+            <w:r>
+              <w:t>Tipo</w:t>
+            </w:r>
+          </w:p>
+        </w:tc>
+        <w:tc>
+          <w:tcPr>
+            <w:tcW w:w="2403" w:type="dxa"/>
+            <w:shd w:val="clear" w:color="auto" w:fill="262626" w:themeFill="text1" w:themeFillTint="D9"/>
+          </w:tcPr>
+          <w:p>
+            <w:pPr>
+              <w:jc w:val="center"/>
+            </w:pPr>
+            <w:r>
+              <w:t>Null / Extra</w:t>
+            </w:r>
+          </w:p>
+        </w:tc>
+        <w:tc>
+          <w:tcPr>
+            <w:tcW w:w="2412" w:type="dxa"/>
+            <w:shd w:val="clear" w:color="auto" w:fill="262626" w:themeFill="text1" w:themeFillTint="D9"/>
+          </w:tcPr>
+          <w:p>
+            <w:pPr>
+              <w:jc w:val="center"/>
+            </w:pPr>
+            <w:r>
+              <w:t>Commenti</w:t>
             </w:r>
           </w:p>
         </w:tc>
@@ -1262,57 +2084,52 @@
         </w:trPr>
         <w:tc>
           <w:tcPr>
-            <w:tcW w:w="2444" w:type="dxa"/>
-            <w:shd w:val="clear" w:color="auto" w:fill="262626" w:themeFill="text1" w:themeFillTint="D9"/>
-          </w:tcPr>
-          <w:p>
-            <w:pPr>
-              <w:jc w:val="center"/>
-            </w:pPr>
-            <w:r>
-              <w:t>Nome</w:t>
-            </w:r>
-          </w:p>
-        </w:tc>
-        <w:tc>
-          <w:tcPr>
-            <w:tcW w:w="2444" w:type="dxa"/>
-            <w:shd w:val="clear" w:color="auto" w:fill="262626" w:themeFill="text1" w:themeFillTint="D9"/>
-          </w:tcPr>
-          <w:p>
-            <w:pPr>
-              <w:jc w:val="center"/>
-            </w:pPr>
-            <w:r>
-              <w:t>Tipo</w:t>
-            </w:r>
-          </w:p>
-        </w:tc>
-        <w:tc>
-          <w:tcPr>
-            <w:tcW w:w="2445" w:type="dxa"/>
-            <w:shd w:val="clear" w:color="auto" w:fill="262626" w:themeFill="text1" w:themeFillTint="D9"/>
-          </w:tcPr>
-          <w:p>
-            <w:pPr>
-              <w:jc w:val="center"/>
-            </w:pPr>
-            <w:r>
-              <w:t>Nullable</w:t>
-            </w:r>
-          </w:p>
-        </w:tc>
-        <w:tc>
-          <w:tcPr>
-            <w:tcW w:w="2445" w:type="dxa"/>
-            <w:shd w:val="clear" w:color="auto" w:fill="262626" w:themeFill="text1" w:themeFillTint="D9"/>
-          </w:tcPr>
-          <w:p>
-            <w:pPr>
-              <w:jc w:val="center"/>
-            </w:pPr>
-            <w:r>
-              <w:t>Descrizione</w:t>
+            <w:tcW w:w="2630" w:type="dxa"/>
+          </w:tcPr>
+          <w:p>
+            <w:r>
+              <w:br/>
+            </w:r>
+            <w:r>
+              <w:t>CD_</w:t>
+            </w:r>
+            <w:r>
+              <w:t>UTENTE</w:t>
+            </w:r>
+          </w:p>
+        </w:tc>
+        <w:tc>
+          <w:tcPr>
+            <w:tcW w:w="2409" w:type="dxa"/>
+          </w:tcPr>
+          <w:p>
+            <w:r>
+              <w:br/>
+              <w:t>NUMBER</w:t>
+            </w:r>
+          </w:p>
+        </w:tc>
+        <w:tc>
+          <w:tcPr>
+            <w:tcW w:w="2403" w:type="dxa"/>
+          </w:tcPr>
+          <w:p>
+            <w:r>
+              <w:br/>
+              <w:t>PRIMARY</w:t>
+            </w:r>
+          </w:p>
+        </w:tc>
+        <w:tc>
+          <w:tcPr>
+            <w:tcW w:w="2412" w:type="dxa"/>
+          </w:tcPr>
+          <w:p>
+            <w:r>
+              <w:t>Identificativo del</w:t>
+            </w:r>
+            <w:r>
+              <w:t>l'utente, assegnato in automatico.</w:t>
             </w:r>
           </w:p>
         </w:tc>
@@ -1323,54 +2140,51 @@
         </w:trPr>
         <w:tc>
           <w:tcPr>
-            <w:tcW w:w="2444" w:type="dxa"/>
-          </w:tcPr>
-          <w:p>
-            <w:pPr>
-              <w:rPr>
-                <w:sz w:val="32"/>
-                <w:szCs w:val="32"/>
-              </w:rPr>
-            </w:pPr>
-          </w:p>
-        </w:tc>
-        <w:tc>
-          <w:tcPr>
-            <w:tcW w:w="2444" w:type="dxa"/>
-          </w:tcPr>
-          <w:p>
-            <w:pPr>
-              <w:rPr>
-                <w:sz w:val="32"/>
-                <w:szCs w:val="32"/>
-              </w:rPr>
-            </w:pPr>
-          </w:p>
-        </w:tc>
-        <w:tc>
-          <w:tcPr>
-            <w:tcW w:w="2445" w:type="dxa"/>
-          </w:tcPr>
-          <w:p>
-            <w:pPr>
-              <w:rPr>
-                <w:sz w:val="32"/>
-                <w:szCs w:val="32"/>
-              </w:rPr>
-            </w:pPr>
-          </w:p>
-        </w:tc>
-        <w:tc>
-          <w:tcPr>
-            <w:tcW w:w="2445" w:type="dxa"/>
-          </w:tcPr>
-          <w:p>
-            <w:pPr>
-              <w:rPr>
-                <w:sz w:val="32"/>
-                <w:szCs w:val="32"/>
-              </w:rPr>
-            </w:pPr>
+            <w:tcW w:w="2630" w:type="dxa"/>
+          </w:tcPr>
+          <w:p>
+            <w:r>
+              <w:br/>
+            </w:r>
+            <w:r>
+              <w:t>USERNAME</w:t>
+            </w:r>
+          </w:p>
+        </w:tc>
+        <w:tc>
+          <w:tcPr>
+            <w:tcW w:w="2409" w:type="dxa"/>
+          </w:tcPr>
+          <w:p>
+            <w:r>
+              <w:br/>
+            </w:r>
+            <w:r>
+              <w:t>VARCHAR2</w:t>
+            </w:r>
+          </w:p>
+        </w:tc>
+        <w:tc>
+          <w:tcPr>
+            <w:tcW w:w="2403" w:type="dxa"/>
+          </w:tcPr>
+          <w:p>
+            <w:r>
+              <w:br/>
+            </w:r>
+            <w:r>
+              <w:t>UNIQUE</w:t>
+            </w:r>
+          </w:p>
+        </w:tc>
+        <w:tc>
+          <w:tcPr>
+            <w:tcW w:w="2412" w:type="dxa"/>
+          </w:tcPr>
+          <w:p>
+            <w:r>
+              <w:t>Pseudonimo (univoco) dell'utente, scelto dallo stesso in fase di registrazione</w:t>
+            </w:r>
           </w:p>
         </w:tc>
       </w:tr>
@@ -1380,54 +2194,49 @@
         </w:trPr>
         <w:tc>
           <w:tcPr>
-            <w:tcW w:w="2444" w:type="dxa"/>
-          </w:tcPr>
-          <w:p>
-            <w:pPr>
-              <w:rPr>
-                <w:sz w:val="32"/>
-                <w:szCs w:val="32"/>
-              </w:rPr>
-            </w:pPr>
-          </w:p>
-        </w:tc>
-        <w:tc>
-          <w:tcPr>
-            <w:tcW w:w="2444" w:type="dxa"/>
-          </w:tcPr>
-          <w:p>
-            <w:pPr>
-              <w:rPr>
-                <w:sz w:val="32"/>
-                <w:szCs w:val="32"/>
-              </w:rPr>
-            </w:pPr>
-          </w:p>
-        </w:tc>
-        <w:tc>
-          <w:tcPr>
-            <w:tcW w:w="2445" w:type="dxa"/>
-          </w:tcPr>
-          <w:p>
-            <w:pPr>
-              <w:rPr>
-                <w:sz w:val="32"/>
-                <w:szCs w:val="32"/>
-              </w:rPr>
-            </w:pPr>
-          </w:p>
-        </w:tc>
-        <w:tc>
-          <w:tcPr>
-            <w:tcW w:w="2445" w:type="dxa"/>
-          </w:tcPr>
-          <w:p>
-            <w:pPr>
-              <w:rPr>
-                <w:sz w:val="32"/>
-                <w:szCs w:val="32"/>
-              </w:rPr>
-            </w:pPr>
+            <w:tcW w:w="2630" w:type="dxa"/>
+          </w:tcPr>
+          <w:p>
+            <w:r>
+              <w:br/>
+            </w:r>
+            <w:r>
+              <w:t>PASSWORD</w:t>
+            </w:r>
+          </w:p>
+        </w:tc>
+        <w:tc>
+          <w:tcPr>
+            <w:tcW w:w="2409" w:type="dxa"/>
+          </w:tcPr>
+          <w:p>
+            <w:r>
+              <w:br/>
+              <w:t>VARCHAR2</w:t>
+            </w:r>
+          </w:p>
+        </w:tc>
+        <w:tc>
+          <w:tcPr>
+            <w:tcW w:w="2403" w:type="dxa"/>
+          </w:tcPr>
+          <w:p>
+            <w:r>
+              <w:br/>
+            </w:r>
+          </w:p>
+        </w:tc>
+        <w:tc>
+          <w:tcPr>
+            <w:tcW w:w="2412" w:type="dxa"/>
+          </w:tcPr>
+          <w:p>
+            <w:r>
+              <w:t>Password decisa dall'utente in fase di registrazione</w:t>
+            </w:r>
+            <w:r>
+              <w:t xml:space="preserve"> </w:t>
+            </w:r>
           </w:p>
         </w:tc>
       </w:tr>
@@ -1437,54 +2246,226 @@
         </w:trPr>
         <w:tc>
           <w:tcPr>
-            <w:tcW w:w="2444" w:type="dxa"/>
+            <w:tcW w:w="2630" w:type="dxa"/>
+          </w:tcPr>
+          <w:p>
+            <w:r>
+              <w:br/>
+            </w:r>
+            <w:r>
+              <w:t>EMAIL</w:t>
+            </w:r>
+          </w:p>
+        </w:tc>
+        <w:tc>
+          <w:tcPr>
+            <w:tcW w:w="2409" w:type="dxa"/>
+          </w:tcPr>
+          <w:p>
+            <w:r>
+              <w:br/>
+            </w:r>
+            <w:r>
+              <w:t>VARCHAR2</w:t>
+            </w:r>
+          </w:p>
+        </w:tc>
+        <w:tc>
+          <w:tcPr>
+            <w:tcW w:w="2403" w:type="dxa"/>
+          </w:tcPr>
+          <w:p>
+            <w:r>
+              <w:br/>
+            </w:r>
+            <w:r>
+              <w:br/>
+            </w:r>
+          </w:p>
+        </w:tc>
+        <w:tc>
+          <w:tcPr>
+            <w:tcW w:w="2412" w:type="dxa"/>
+          </w:tcPr>
+          <w:p>
+            <w:r>
+              <w:t>Email decisa in registrazione</w:t>
+            </w:r>
+          </w:p>
+        </w:tc>
+      </w:tr>
+    </w:tbl>
+    <w:p>
+      <w:pPr>
+        <w:jc w:val="center"/>
+        <w:rPr>
+          <w:b/>
+        </w:rPr>
+      </w:pPr>
+      <w:r>
+        <w:rPr>
+          <w:b/>
+        </w:rPr>
+        <w:br/>
+      </w:r>
+      <w:r>
+        <w:rPr>
+          <w:b/>
+        </w:rPr>
+        <w:t>Tabella 3 - Entità UTENTE</w:t>
+      </w:r>
+    </w:p>
+    <w:p>
+      <w:pPr>
+        <w:rPr>
+          <w:sz w:val="32"/>
+          <w:szCs w:val="32"/>
+        </w:rPr>
+      </w:pPr>
+    </w:p>
+    <w:p>
+      <w:pPr>
+        <w:jc w:val="both"/>
+      </w:pPr>
+      <w:r>
+        <w:t>Necessaria una fase di registrazione utente in cui vengono inseriti tutti i dati necessari per le proprietà.</w:t>
+      </w:r>
+    </w:p>
+    <w:p>
+      <w:pPr>
+        <w:rPr>
+          <w:sz w:val="32"/>
+          <w:szCs w:val="32"/>
+        </w:rPr>
+      </w:pPr>
+    </w:p>
+    <w:p>
+      <w:pPr>
+        <w:rPr>
+          <w:sz w:val="32"/>
+          <w:szCs w:val="32"/>
+        </w:rPr>
+      </w:pPr>
+    </w:p>
+    <w:p>
+      <w:pPr>
+        <w:rPr>
+          <w:sz w:val="32"/>
+          <w:szCs w:val="32"/>
+        </w:rPr>
+      </w:pPr>
+      <w:r>
+        <w:rPr>
+          <w:sz w:val="32"/>
+          <w:szCs w:val="32"/>
+        </w:rPr>
+        <w:br/>
+      </w:r>
+    </w:p>
+    <w:p>
+      <w:pPr>
+        <w:rPr>
+          <w:sz w:val="32"/>
+          <w:szCs w:val="32"/>
+        </w:rPr>
+      </w:pPr>
+      <w:r>
+        <w:rPr>
+          <w:b/>
+          <w:sz w:val="32"/>
+          <w:szCs w:val="32"/>
+        </w:rPr>
+        <w:t>EXPREG</w:t>
+      </w:r>
+    </w:p>
+    <w:p>
+      <w:pPr>
+        <w:rPr>
+          <w:sz w:val="32"/>
+          <w:szCs w:val="32"/>
+        </w:rPr>
+      </w:pPr>
+    </w:p>
+    <w:p>
+      <w:pPr>
+        <w:jc w:val="both"/>
+      </w:pPr>
+      <w:r>
+        <w:t>L'entità gestisce le espressioni regolari associate a ciascun utente, che rappresentano i parametri con cui l'utente esprime il suo interesse in determinati tipi di bando.</w:t>
+      </w:r>
+    </w:p>
+    <w:p/>
+    <w:tbl>
+      <w:tblPr>
+        <w:tblStyle w:val="Grigliatabella"/>
+        <w:tblW w:w="0" w:type="auto"/>
+        <w:jc w:val="center"/>
+        <w:tblLook w:val="04A0"/>
+      </w:tblPr>
+      <w:tblGrid>
+        <w:gridCol w:w="2630"/>
+        <w:gridCol w:w="2409"/>
+        <w:gridCol w:w="2403"/>
+        <w:gridCol w:w="2412"/>
+      </w:tblGrid>
+      <w:tr>
+        <w:trPr>
+          <w:jc w:val="center"/>
+        </w:trPr>
+        <w:tc>
+          <w:tcPr>
+            <w:tcW w:w="2630" w:type="dxa"/>
+            <w:shd w:val="clear" w:color="auto" w:fill="262626" w:themeFill="text1" w:themeFillTint="D9"/>
           </w:tcPr>
           <w:p>
             <w:pPr>
-              <w:rPr>
-                <w:sz w:val="32"/>
-                <w:szCs w:val="32"/>
-              </w:rPr>
+              <w:jc w:val="center"/>
             </w:pPr>
-          </w:p>
-        </w:tc>
-        <w:tc>
-          <w:tcPr>
-            <w:tcW w:w="2444" w:type="dxa"/>
+            <w:r>
+              <w:t>Nome Proprietà</w:t>
+            </w:r>
+          </w:p>
+        </w:tc>
+        <w:tc>
+          <w:tcPr>
+            <w:tcW w:w="2409" w:type="dxa"/>
+            <w:shd w:val="clear" w:color="auto" w:fill="262626" w:themeFill="text1" w:themeFillTint="D9"/>
           </w:tcPr>
           <w:p>
             <w:pPr>
-              <w:rPr>
-                <w:sz w:val="32"/>
-                <w:szCs w:val="32"/>
-              </w:rPr>
+              <w:jc w:val="center"/>
             </w:pPr>
-          </w:p>
-        </w:tc>
-        <w:tc>
-          <w:tcPr>
-            <w:tcW w:w="2445" w:type="dxa"/>
+            <w:r>
+              <w:t>Tipo</w:t>
+            </w:r>
+          </w:p>
+        </w:tc>
+        <w:tc>
+          <w:tcPr>
+            <w:tcW w:w="2403" w:type="dxa"/>
+            <w:shd w:val="clear" w:color="auto" w:fill="262626" w:themeFill="text1" w:themeFillTint="D9"/>
           </w:tcPr>
           <w:p>
             <w:pPr>
-              <w:rPr>
-                <w:sz w:val="32"/>
-                <w:szCs w:val="32"/>
-              </w:rPr>
+              <w:jc w:val="center"/>
             </w:pPr>
-          </w:p>
-        </w:tc>
-        <w:tc>
-          <w:tcPr>
-            <w:tcW w:w="2445" w:type="dxa"/>
+            <w:r>
+              <w:t>Null / Extra</w:t>
+            </w:r>
+          </w:p>
+        </w:tc>
+        <w:tc>
+          <w:tcPr>
+            <w:tcW w:w="2412" w:type="dxa"/>
+            <w:shd w:val="clear" w:color="auto" w:fill="262626" w:themeFill="text1" w:themeFillTint="D9"/>
           </w:tcPr>
           <w:p>
             <w:pPr>
-              <w:rPr>
-                <w:sz w:val="32"/>
-                <w:szCs w:val="32"/>
-              </w:rPr>
+              <w:jc w:val="center"/>
             </w:pPr>
+            <w:r>
+              <w:t>Commenti</w:t>
+            </w:r>
           </w:p>
         </w:tc>
       </w:tr>
@@ -1494,76 +2475,297 @@
         </w:trPr>
         <w:tc>
           <w:tcPr>
-            <w:tcW w:w="2444" w:type="dxa"/>
-          </w:tcPr>
-          <w:p>
-            <w:pPr>
-              <w:rPr>
-                <w:sz w:val="32"/>
-                <w:szCs w:val="32"/>
-              </w:rPr>
-            </w:pPr>
-          </w:p>
-        </w:tc>
-        <w:tc>
-          <w:tcPr>
-            <w:tcW w:w="2444" w:type="dxa"/>
-          </w:tcPr>
-          <w:p>
-            <w:pPr>
-              <w:rPr>
-                <w:sz w:val="32"/>
-                <w:szCs w:val="32"/>
-              </w:rPr>
-            </w:pPr>
-          </w:p>
-        </w:tc>
-        <w:tc>
-          <w:tcPr>
-            <w:tcW w:w="2445" w:type="dxa"/>
-          </w:tcPr>
-          <w:p>
-            <w:pPr>
-              <w:rPr>
-                <w:sz w:val="32"/>
-                <w:szCs w:val="32"/>
-              </w:rPr>
-            </w:pPr>
-          </w:p>
-        </w:tc>
-        <w:tc>
-          <w:tcPr>
-            <w:tcW w:w="2445" w:type="dxa"/>
-          </w:tcPr>
-          <w:p>
-            <w:pPr>
-              <w:rPr>
-                <w:sz w:val="32"/>
-                <w:szCs w:val="32"/>
-              </w:rPr>
-            </w:pPr>
+            <w:tcW w:w="2630" w:type="dxa"/>
+          </w:tcPr>
+          <w:p>
+            <w:r>
+              <w:br/>
+            </w:r>
+            <w:r>
+              <w:t>CD_</w:t>
+            </w:r>
+            <w:r>
+              <w:t>EXPREG</w:t>
+            </w:r>
+          </w:p>
+        </w:tc>
+        <w:tc>
+          <w:tcPr>
+            <w:tcW w:w="2409" w:type="dxa"/>
+          </w:tcPr>
+          <w:p>
+            <w:r>
+              <w:br/>
+              <w:t>NUMBER</w:t>
+            </w:r>
+          </w:p>
+        </w:tc>
+        <w:tc>
+          <w:tcPr>
+            <w:tcW w:w="2403" w:type="dxa"/>
+          </w:tcPr>
+          <w:p>
+            <w:r>
+              <w:br/>
+              <w:t>PRIMARY</w:t>
+            </w:r>
+          </w:p>
+        </w:tc>
+        <w:tc>
+          <w:tcPr>
+            <w:tcW w:w="2412" w:type="dxa"/>
+          </w:tcPr>
+          <w:p>
+            <w:r>
+              <w:t>Identificativo del</w:t>
+            </w:r>
+            <w:r>
+              <w:t>l'</w:t>
+            </w:r>
+            <w:r>
+              <w:t>espressione</w:t>
+            </w:r>
+            <w:r>
+              <w:t>, assegnato in automatico.</w:t>
+            </w:r>
+          </w:p>
+        </w:tc>
+      </w:tr>
+      <w:tr>
+        <w:trPr>
+          <w:jc w:val="center"/>
+        </w:trPr>
+        <w:tc>
+          <w:tcPr>
+            <w:tcW w:w="2630" w:type="dxa"/>
+          </w:tcPr>
+          <w:p>
+            <w:r>
+              <w:br/>
+              <w:t>CD_UTENTE</w:t>
+            </w:r>
+          </w:p>
+        </w:tc>
+        <w:tc>
+          <w:tcPr>
+            <w:tcW w:w="2409" w:type="dxa"/>
+          </w:tcPr>
+          <w:p>
+            <w:r>
+              <w:br/>
+              <w:t>NUMBER</w:t>
+            </w:r>
+          </w:p>
+        </w:tc>
+        <w:tc>
+          <w:tcPr>
+            <w:tcW w:w="2403" w:type="dxa"/>
+          </w:tcPr>
+          <w:p>
+            <w:r>
+              <w:t>REFERENCES UTENTE (CD_UTENTE)</w:t>
+            </w:r>
+          </w:p>
+        </w:tc>
+        <w:tc>
+          <w:tcPr>
+            <w:tcW w:w="2412" w:type="dxa"/>
+          </w:tcPr>
+          <w:p>
+            <w:r>
+              <w:t>Rappresenta la relazione fra EXPREG e UTENTE</w:t>
+            </w:r>
+          </w:p>
+        </w:tc>
+      </w:tr>
+      <w:tr>
+        <w:trPr>
+          <w:jc w:val="center"/>
+        </w:trPr>
+        <w:tc>
+          <w:tcPr>
+            <w:tcW w:w="2630" w:type="dxa"/>
+          </w:tcPr>
+          <w:p>
+            <w:r>
+              <w:br/>
+            </w:r>
+            <w:r>
+              <w:t>ESPRESSIONE</w:t>
+            </w:r>
+            <w:r>
+              <w:br/>
+            </w:r>
+          </w:p>
+        </w:tc>
+        <w:tc>
+          <w:tcPr>
+            <w:tcW w:w="2409" w:type="dxa"/>
+          </w:tcPr>
+          <w:p>
+            <w:r>
+              <w:br/>
+            </w:r>
+            <w:r>
+              <w:t>VARCHAR2</w:t>
+            </w:r>
+          </w:p>
+        </w:tc>
+        <w:tc>
+          <w:tcPr>
+            <w:tcW w:w="2403" w:type="dxa"/>
+          </w:tcPr>
+          <w:p>
+            <w:r>
+              <w:br/>
+            </w:r>
+          </w:p>
+        </w:tc>
+        <w:tc>
+          <w:tcPr>
+            <w:tcW w:w="2412" w:type="dxa"/>
+          </w:tcPr>
+          <w:p>
+            <w:r>
+              <w:t>L'espressione regolare vera e propria</w:t>
+            </w:r>
+          </w:p>
+        </w:tc>
+      </w:tr>
+      <w:tr>
+        <w:trPr>
+          <w:jc w:val="center"/>
+        </w:trPr>
+        <w:tc>
+          <w:tcPr>
+            <w:tcW w:w="2630" w:type="dxa"/>
+          </w:tcPr>
+          <w:p>
+            <w:r>
+              <w:br/>
+            </w:r>
+            <w:r>
+              <w:br/>
+            </w:r>
+            <w:r>
+              <w:t>TIPO_ESPRESSIONE</w:t>
+            </w:r>
+          </w:p>
+        </w:tc>
+        <w:tc>
+          <w:tcPr>
+            <w:tcW w:w="2409" w:type="dxa"/>
+          </w:tcPr>
+          <w:p>
+            <w:r>
+              <w:br/>
+            </w:r>
+            <w:r>
+              <w:br/>
+            </w:r>
+            <w:r>
+              <w:t>VARCHAR2</w:t>
+            </w:r>
+          </w:p>
+        </w:tc>
+        <w:tc>
+          <w:tcPr>
+            <w:tcW w:w="2403" w:type="dxa"/>
+          </w:tcPr>
+          <w:p>
+            <w:r>
+              <w:br/>
+            </w:r>
+          </w:p>
+        </w:tc>
+        <w:tc>
+          <w:tcPr>
+            <w:tcW w:w="2412" w:type="dxa"/>
+          </w:tcPr>
+          <w:p>
+            <w:r>
+              <w:t xml:space="preserve">PLUS / MINUS : Indica se il match  comporta l'esclusione dell'utente o </w:t>
+            </w:r>
+            <w:r>
+              <w:t xml:space="preserve">la sua </w:t>
+            </w:r>
+            <w:r>
+              <w:t xml:space="preserve">eventuale </w:t>
+            </w:r>
+            <w:r>
+              <w:t>notifica</w:t>
+            </w:r>
           </w:p>
         </w:tc>
       </w:tr>
     </w:tbl>
     <w:p>
       <w:pPr>
+        <w:widowControl/>
+        <w:suppressAutoHyphens w:val="0"/>
+        <w:jc w:val="center"/>
         <w:rPr>
           <w:sz w:val="32"/>
           <w:szCs w:val="32"/>
         </w:rPr>
       </w:pPr>
-    </w:p>
-    <w:p>
-      <w:pPr>
+      <w:r>
+        <w:rPr>
+          <w:b/>
+        </w:rPr>
+        <w:lastRenderedPageBreak/>
+        <w:t>T</w:t>
+      </w:r>
+      <w:r>
+        <w:rPr>
+          <w:b/>
+        </w:rPr>
+        <w:t>abella 4 - EXPREG</w:t>
+      </w:r>
+      <w:r>
         <w:rPr>
           <w:sz w:val="32"/>
           <w:szCs w:val="32"/>
         </w:rPr>
-      </w:pPr>
-    </w:p>
-    <w:p>
-      <w:pPr>
+        <w:br/>
+      </w:r>
+    </w:p>
+    <w:p>
+      <w:pPr>
+        <w:widowControl/>
+        <w:suppressAutoHyphens w:val="0"/>
+        <w:jc w:val="both"/>
+      </w:pPr>
+      <w:r>
+        <w:t>Le Espressioni Regolari esprimono il fatto che l'utente sia interessato o meno in un certo argomento: per le espressioni di TIPO PLUS indicano che, se nel bando compare una porzione di testo che fa match con questa, bisogna notificare l'utente. Quelle di tipo MINUS indicano ivece che NON bisogna notificare l'utente e si trova qualcosa che fa match. La combinazione dei due tipi costituisce l'"argomento" di interesse.</w:t>
+      </w:r>
+    </w:p>
+    <w:p>
+      <w:pPr>
+        <w:widowControl/>
+        <w:suppressAutoHyphens w:val="0"/>
+        <w:jc w:val="both"/>
+      </w:pPr>
+    </w:p>
+    <w:p>
+      <w:pPr>
+        <w:widowControl/>
+        <w:suppressAutoHyphens w:val="0"/>
+        <w:jc w:val="both"/>
+      </w:pPr>
+    </w:p>
+    <w:p>
+      <w:pPr>
+        <w:widowControl/>
+        <w:suppressAutoHyphens w:val="0"/>
+        <w:jc w:val="both"/>
+      </w:pPr>
+    </w:p>
+    <w:p>
+      <w:pPr>
+        <w:widowControl/>
+        <w:suppressAutoHyphens w:val="0"/>
+        <w:jc w:val="both"/>
         <w:rPr>
           <w:sz w:val="32"/>
           <w:szCs w:val="32"/>
@@ -1573,22 +2775,27 @@
     <w:p>
       <w:pPr>
         <w:rPr>
+          <w:b/>
+          <w:bCs/>
           <w:sz w:val="32"/>
           <w:szCs w:val="32"/>
         </w:rPr>
       </w:pPr>
-    </w:p>
-    <w:p>
-      <w:pPr>
-        <w:rPr>
+      <w:r>
+        <w:rPr>
+          <w:b/>
+          <w:bCs/>
           <w:sz w:val="32"/>
           <w:szCs w:val="32"/>
         </w:rPr>
-      </w:pPr>
-    </w:p>
-    <w:p>
-      <w:pPr>
-        <w:rPr>
+        <w:t>Dettagli Realizzazione Tecnica</w:t>
+      </w:r>
+    </w:p>
+    <w:p>
+      <w:pPr>
+        <w:rPr>
+          <w:b/>
+          <w:bCs/>
           <w:sz w:val="32"/>
           <w:szCs w:val="32"/>
         </w:rPr>
@@ -1596,59 +2803,6 @@
     </w:p>
     <w:p>
       <w:pPr>
-        <w:rPr>
-          <w:sz w:val="32"/>
-          <w:szCs w:val="32"/>
-        </w:rPr>
-      </w:pPr>
-    </w:p>
-    <w:p>
-      <w:pPr>
-        <w:rPr>
-          <w:sz w:val="32"/>
-          <w:szCs w:val="32"/>
-        </w:rPr>
-      </w:pPr>
-    </w:p>
-    <w:p>
-      <w:pPr>
-        <w:rPr>
-          <w:sz w:val="32"/>
-          <w:szCs w:val="32"/>
-        </w:rPr>
-      </w:pPr>
-    </w:p>
-    <w:p>
-      <w:pPr>
-        <w:rPr>
-          <w:b/>
-          <w:bCs/>
-          <w:sz w:val="32"/>
-          <w:szCs w:val="32"/>
-        </w:rPr>
-      </w:pPr>
-      <w:r>
-        <w:rPr>
-          <w:b/>
-          <w:bCs/>
-          <w:sz w:val="32"/>
-          <w:szCs w:val="32"/>
-        </w:rPr>
-        <w:t>Architettura</w:t>
-      </w:r>
-    </w:p>
-    <w:p>
-      <w:pPr>
-        <w:rPr>
-          <w:b/>
-          <w:bCs/>
-          <w:sz w:val="32"/>
-          <w:szCs w:val="32"/>
-        </w:rPr>
-      </w:pPr>
-    </w:p>
-    <w:p>
-      <w:pPr>
         <w:jc w:val="both"/>
         <w:rPr>
           <w:bCs/>
@@ -1658,7 +2812,26 @@
         <w:rPr>
           <w:bCs/>
         </w:rPr>
-        <w:t>L'applicazione è composta da 5 moduli che interagiscono tra loro:</w:t>
+        <w:t>L'applicazione</w:t>
+      </w:r>
+      <w:r>
+        <w:rPr>
+          <w:bCs/>
+        </w:rPr>
+        <w:t xml:space="preserve"> di </w:t>
+      </w:r>
+      <w:r>
+        <w:rPr>
+          <w:b/>
+          <w:bCs/>
+        </w:rPr>
+        <w:t>RaccoltaGarePubbliche</w:t>
+      </w:r>
+      <w:r>
+        <w:rPr>
+          <w:bCs/>
+        </w:rPr>
+        <w:t xml:space="preserve"> è composta da 5 moduli che interagiscono tra loro:</w:t>
       </w:r>
     </w:p>
     <w:p>
@@ -1734,7 +2907,43 @@
         <w:rPr>
           <w:bCs/>
         </w:rPr>
-        <w:t>Un modulo che, quando è disponibile una nuova pubblicazione, la scarica, analizzandola ed estraendone le proprietà, per poi memorizzare i bandi che contiene e il loro indirizzo.</w:t>
+        <w:t xml:space="preserve">Un modulo che, quando è disponibile una nuova pubblicazione, la scarica, analizzandola ed estraendone le proprietà, per poi memorizzare </w:t>
+      </w:r>
+      <w:r>
+        <w:rPr>
+          <w:bCs/>
+        </w:rPr>
+        <w:t>anclune informazioni preliminari sui</w:t>
+      </w:r>
+      <w:r>
+        <w:rPr>
+          <w:bCs/>
+        </w:rPr>
+        <w:t xml:space="preserve"> bandi che contiene</w:t>
+      </w:r>
+      <w:r>
+        <w:rPr>
+          <w:bCs/>
+        </w:rPr>
+        <w:t xml:space="preserve"> (per esempio i</w:t>
+      </w:r>
+      <w:r>
+        <w:rPr>
+          <w:bCs/>
+        </w:rPr>
+        <w:t>l loro indirizzo</w:t>
+      </w:r>
+      <w:r>
+        <w:rPr>
+          <w:bCs/>
+        </w:rPr>
+        <w:t>)</w:t>
+      </w:r>
+      <w:r>
+        <w:rPr>
+          <w:bCs/>
+        </w:rPr>
+        <w:t>.</w:t>
       </w:r>
       <w:r>
         <w:rPr>
@@ -1828,7 +3037,113 @@
         </w:rPr>
       </w:pPr>
     </w:p>
+    <w:p>
+      <w:pPr>
+        <w:jc w:val="both"/>
+      </w:pPr>
+    </w:p>
+    <w:p>
+      <w:pPr>
+        <w:jc w:val="both"/>
+      </w:pPr>
+      <w:r>
+        <w:t>Oltre a questi componenti, che realizzano</w:t>
+      </w:r>
+      <w:r>
+        <w:t xml:space="preserve"> la prima parte del sistema, va considerata l'applicazione </w:t>
+      </w:r>
+      <w:r>
+        <w:rPr>
+          <w:b/>
+        </w:rPr>
+        <w:t>EsposizioneGarePubbliche</w:t>
+      </w:r>
+      <w:r>
+        <w:t xml:space="preserve">: questa Applicazione Web </w:t>
+      </w:r>
+      <w:r>
+        <w:t>svolge due ruoli principali:</w:t>
+      </w:r>
+    </w:p>
+    <w:p>
+      <w:pPr>
+        <w:pStyle w:val="Paragrafoelenco"/>
+        <w:jc w:val="both"/>
+        <w:rPr>
+          <w:szCs w:val="24"/>
+        </w:rPr>
+      </w:pPr>
+    </w:p>
+    <w:p>
+      <w:pPr>
+        <w:pStyle w:val="Paragrafoelenco"/>
+        <w:numPr>
+          <w:ilvl w:val="0"/>
+          <w:numId w:val="5"/>
+        </w:numPr>
+        <w:jc w:val="both"/>
+        <w:rPr>
+          <w:szCs w:val="24"/>
+        </w:rPr>
+      </w:pPr>
+      <w:r>
+        <w:t>G</w:t>
+      </w:r>
+      <w:r>
+        <w:t>estisce l'interfaccia che permette agli utenti di entrare nella loro area privata e</w:t>
+      </w:r>
+      <w:r>
+        <w:t xml:space="preserve"> di</w:t>
+      </w:r>
+      <w:r>
+        <w:t xml:space="preserve"> </w:t>
+      </w:r>
+      <w:r>
+        <w:t>visualizzare i bandi di loro interesse;</w:t>
+      </w:r>
+    </w:p>
+    <w:p>
+      <w:pPr>
+        <w:pStyle w:val="Paragrafoelenco"/>
+        <w:jc w:val="both"/>
+        <w:rPr>
+          <w:szCs w:val="24"/>
+        </w:rPr>
+      </w:pPr>
+    </w:p>
+    <w:p>
+      <w:pPr>
+        <w:pStyle w:val="Paragrafoelenco"/>
+        <w:numPr>
+          <w:ilvl w:val="0"/>
+          <w:numId w:val="5"/>
+        </w:numPr>
+        <w:jc w:val="both"/>
+        <w:rPr>
+          <w:szCs w:val="24"/>
+        </w:rPr>
+      </w:pPr>
+      <w:r>
+        <w:rPr>
+          <w:szCs w:val="24"/>
+        </w:rPr>
+        <w:t>Permette ai nuovi utenti di registrarsi e veri</w:t>
+      </w:r>
+      <w:r>
+        <w:rPr>
+          <w:szCs w:val="24"/>
+        </w:rPr>
+        <w:t xml:space="preserve">fica gli accessi da parte di quelli </w:t>
+      </w:r>
+      <w:r>
+        <w:rPr>
+          <w:szCs w:val="24"/>
+        </w:rPr>
+        <w:t>verificati.</w:t>
+      </w:r>
+    </w:p>
     <w:sectPr>
+      <w:footerReference w:type="default" r:id="rId11"/>
       <w:pgSz w:w="11906" w:h="16838"/>
       <w:pgMar w:top="1134" w:right="1134" w:bottom="1134" w:left="1134" w:header="0" w:footer="0" w:gutter="0"/>
       <w:cols w:space="720"/>
@@ -1838,9 +3153,314 @@
 </w:document>
 </file>
 
+<file path=word/endnotes.xml><?xml version="1.0" encoding="utf-8"?>
+<w:endnotes xmlns:ve="http://schemas.openxmlformats.org/markup-compatibility/2006" xmlns:o="urn:schemas-microsoft-com:office:office" xmlns:r="http://schemas.openxmlformats.org/officeDocument/2006/relationships" xmlns:m="http://schemas.openxmlformats.org/officeDocument/2006/math" xmlns:v="urn:schemas-microsoft-com:vml" xmlns:wp="http://schemas.openxmlformats.org/drawingml/2006/wordprocessingDrawing" xmlns:w10="urn:schemas-microsoft-com:office:word" xmlns:w="http://schemas.openxmlformats.org/wordprocessingml/2006/main" xmlns:wne="http://schemas.microsoft.com/office/word/2006/wordml">
+  <w:endnote w:type="separator" w:id="0">
+    <w:p>
+      <w:r>
+        <w:separator/>
+      </w:r>
+    </w:p>
+  </w:endnote>
+  <w:endnote w:type="continuationSeparator" w:id="1">
+    <w:p>
+      <w:r>
+        <w:continuationSeparator/>
+      </w:r>
+    </w:p>
+  </w:endnote>
+</w:endnotes>
+</file>
+
+<file path=word/footer1.xml><?xml version="1.0" encoding="utf-8"?>
+<w:ftr xmlns:ve="http://schemas.openxmlformats.org/markup-compatibility/2006" xmlns:o="urn:schemas-microsoft-com:office:office" xmlns:r="http://schemas.openxmlformats.org/officeDocument/2006/relationships" xmlns:m="http://schemas.openxmlformats.org/officeDocument/2006/math" xmlns:v="urn:schemas-microsoft-com:vml" xmlns:wp="http://schemas.openxmlformats.org/drawingml/2006/wordprocessingDrawing" xmlns:w10="urn:schemas-microsoft-com:office:word" xmlns:w="http://schemas.openxmlformats.org/wordprocessingml/2006/main" xmlns:wne="http://schemas.microsoft.com/office/word/2006/wordml">
+  <w:tbl>
+    <w:tblPr>
+      <w:tblpPr w:leftFromText="187" w:rightFromText="187" w:vertAnchor="text" w:tblpY="1"/>
+      <w:tblW w:w="5000" w:type="pct"/>
+      <w:tblLook w:val="04A0"/>
+    </w:tblPr>
+    <w:tblGrid>
+      <w:gridCol w:w="4386"/>
+      <w:gridCol w:w="1082"/>
+      <w:gridCol w:w="4386"/>
+    </w:tblGrid>
+    <w:tr>
+      <w:trPr>
+        <w:trHeight w:val="151"/>
+      </w:trPr>
+      <w:tc>
+        <w:tcPr>
+          <w:tcW w:w="2250" w:type="pct"/>
+          <w:tcBorders>
+            <w:bottom w:val="single" w:sz="4" w:space="0" w:color="4F81BD" w:themeColor="accent1"/>
+          </w:tcBorders>
+        </w:tcPr>
+        <w:p>
+          <w:pPr>
+            <w:pStyle w:val="Intestazione"/>
+            <w:rPr>
+              <w:rFonts w:asciiTheme="majorHAnsi" w:eastAsiaTheme="majorEastAsia" w:hAnsiTheme="majorHAnsi" w:cstheme="majorBidi"/>
+              <w:b/>
+              <w:bCs/>
+            </w:rPr>
+          </w:pPr>
+        </w:p>
+      </w:tc>
+      <w:tc>
+        <w:tcPr>
+          <w:tcW w:w="500" w:type="pct"/>
+          <w:vMerge w:val="restart"/>
+          <w:noWrap/>
+          <w:vAlign w:val="center"/>
+        </w:tcPr>
+        <w:p>
+          <w:pPr>
+            <w:pStyle w:val="Nessunaspaziatura"/>
+            <w:rPr>
+              <w:rFonts w:asciiTheme="majorHAnsi" w:hAnsiTheme="majorHAnsi"/>
+            </w:rPr>
+          </w:pPr>
+          <w:r>
+            <w:rPr>
+              <w:rFonts w:asciiTheme="majorHAnsi" w:hAnsiTheme="majorHAnsi"/>
+              <w:b/>
+            </w:rPr>
+            <w:t xml:space="preserve">Pagina </w:t>
+          </w:r>
+          <w:fldSimple w:instr=" PAGE  \* MERGEFORMAT ">
+            <w:r>
+              <w:rPr>
+                <w:rFonts w:asciiTheme="majorHAnsi" w:hAnsiTheme="majorHAnsi"/>
+                <w:b/>
+                <w:noProof/>
+              </w:rPr>
+              <w:t>1</w:t>
+            </w:r>
+          </w:fldSimple>
+        </w:p>
+      </w:tc>
+      <w:tc>
+        <w:tcPr>
+          <w:tcW w:w="2250" w:type="pct"/>
+          <w:tcBorders>
+            <w:bottom w:val="single" w:sz="4" w:space="0" w:color="4F81BD" w:themeColor="accent1"/>
+          </w:tcBorders>
+        </w:tcPr>
+        <w:p>
+          <w:pPr>
+            <w:pStyle w:val="Intestazione"/>
+            <w:rPr>
+              <w:rFonts w:asciiTheme="majorHAnsi" w:eastAsiaTheme="majorEastAsia" w:hAnsiTheme="majorHAnsi" w:cstheme="majorBidi"/>
+              <w:b/>
+              <w:bCs/>
+            </w:rPr>
+          </w:pPr>
+        </w:p>
+      </w:tc>
+    </w:tr>
+    <w:tr>
+      <w:trPr>
+        <w:trHeight w:val="150"/>
+      </w:trPr>
+      <w:tc>
+        <w:tcPr>
+          <w:tcW w:w="2250" w:type="pct"/>
+          <w:tcBorders>
+            <w:top w:val="single" w:sz="4" w:space="0" w:color="4F81BD" w:themeColor="accent1"/>
+          </w:tcBorders>
+        </w:tcPr>
+        <w:p>
+          <w:pPr>
+            <w:pStyle w:val="Intestazione"/>
+            <w:rPr>
+              <w:rFonts w:asciiTheme="majorHAnsi" w:eastAsiaTheme="majorEastAsia" w:hAnsiTheme="majorHAnsi" w:cstheme="majorBidi"/>
+              <w:b/>
+              <w:bCs/>
+            </w:rPr>
+          </w:pPr>
+        </w:p>
+      </w:tc>
+      <w:tc>
+        <w:tcPr>
+          <w:tcW w:w="500" w:type="pct"/>
+          <w:vMerge/>
+        </w:tcPr>
+        <w:p>
+          <w:pPr>
+            <w:pStyle w:val="Intestazione"/>
+            <w:jc w:val="center"/>
+            <w:rPr>
+              <w:rFonts w:asciiTheme="majorHAnsi" w:eastAsiaTheme="majorEastAsia" w:hAnsiTheme="majorHAnsi" w:cstheme="majorBidi"/>
+              <w:b/>
+              <w:bCs/>
+            </w:rPr>
+          </w:pPr>
+        </w:p>
+      </w:tc>
+      <w:tc>
+        <w:tcPr>
+          <w:tcW w:w="2250" w:type="pct"/>
+          <w:tcBorders>
+            <w:top w:val="single" w:sz="4" w:space="0" w:color="4F81BD" w:themeColor="accent1"/>
+          </w:tcBorders>
+        </w:tcPr>
+        <w:p>
+          <w:pPr>
+            <w:pStyle w:val="Intestazione"/>
+            <w:rPr>
+              <w:rFonts w:asciiTheme="majorHAnsi" w:eastAsiaTheme="majorEastAsia" w:hAnsiTheme="majorHAnsi" w:cstheme="majorBidi"/>
+              <w:b/>
+              <w:bCs/>
+            </w:rPr>
+          </w:pPr>
+        </w:p>
+      </w:tc>
+    </w:tr>
+  </w:tbl>
+  <w:p>
+    <w:pPr>
+      <w:pStyle w:val="Pidipagina"/>
+    </w:pPr>
+  </w:p>
+</w:ftr>
+</file>
+
+<file path=word/footnotes.xml><?xml version="1.0" encoding="utf-8"?>
+<w:footnotes xmlns:ve="http://schemas.openxmlformats.org/markup-compatibility/2006" xmlns:o="urn:schemas-microsoft-com:office:office" xmlns:r="http://schemas.openxmlformats.org/officeDocument/2006/relationships" xmlns:m="http://schemas.openxmlformats.org/officeDocument/2006/math" xmlns:v="urn:schemas-microsoft-com:vml" xmlns:wp="http://schemas.openxmlformats.org/drawingml/2006/wordprocessingDrawing" xmlns:w10="urn:schemas-microsoft-com:office:word" xmlns:w="http://schemas.openxmlformats.org/wordprocessingml/2006/main" xmlns:wne="http://schemas.microsoft.com/office/word/2006/wordml">
+  <w:footnote w:type="separator" w:id="0">
+    <w:p>
+      <w:r>
+        <w:separator/>
+      </w:r>
+    </w:p>
+  </w:footnote>
+  <w:footnote w:type="continuationSeparator" w:id="1">
+    <w:p>
+      <w:r>
+        <w:continuationSeparator/>
+      </w:r>
+    </w:p>
+  </w:footnote>
+</w:footnotes>
+</file>
+
 <file path=word/numbering.xml><?xml version="1.0" encoding="utf-8"?>
 <w:numbering xmlns:ve="http://schemas.openxmlformats.org/markup-compatibility/2006" xmlns:o="urn:schemas-microsoft-com:office:office" xmlns:r="http://schemas.openxmlformats.org/officeDocument/2006/relationships" xmlns:m="http://schemas.openxmlformats.org/officeDocument/2006/math" xmlns:v="urn:schemas-microsoft-com:vml" xmlns:wp="http://schemas.openxmlformats.org/drawingml/2006/wordprocessingDrawing" xmlns:w10="urn:schemas-microsoft-com:office:word" xmlns:w="http://schemas.openxmlformats.org/wordprocessingml/2006/main" xmlns:wne="http://schemas.microsoft.com/office/word/2006/wordml">
   <w:abstractNum w:abstractNumId="0">
+    <w:nsid w:val="02C31F33"/>
+    <w:multiLevelType w:val="hybridMultilevel"/>
+    <w:tmpl w:val="2CC6315E"/>
+    <w:lvl w:ilvl="0" w:tplc="04100001">
+      <w:start w:val="1"/>
+      <w:numFmt w:val="bullet"/>
+      <w:lvlText w:val=""/>
+      <w:lvlJc w:val="left"/>
+      <w:pPr>
+        <w:ind w:left="720" w:hanging="360"/>
+      </w:pPr>
+      <w:rPr>
+        <w:rFonts w:ascii="Symbol" w:hAnsi="Symbol" w:hint="default"/>
+      </w:rPr>
+    </w:lvl>
+    <w:lvl w:ilvl="1" w:tplc="04100003" w:tentative="1">
+      <w:start w:val="1"/>
+      <w:numFmt w:val="bullet"/>
+      <w:lvlText w:val="o"/>
+      <w:lvlJc w:val="left"/>
+      <w:pPr>
+        <w:ind w:left="1440" w:hanging="360"/>
+      </w:pPr>
+      <w:rPr>
+        <w:rFonts w:ascii="Courier New" w:hAnsi="Courier New" w:cs="Courier New" w:hint="default"/>
+      </w:rPr>
+    </w:lvl>
+    <w:lvl w:ilvl="2" w:tplc="04100005" w:tentative="1">
+      <w:start w:val="1"/>
+      <w:numFmt w:val="bullet"/>
+      <w:lvlText w:val=""/>
+      <w:lvlJc w:val="left"/>
+      <w:pPr>
+        <w:ind w:left="2160" w:hanging="360"/>
+      </w:pPr>
+      <w:rPr>
+        <w:rFonts w:ascii="Wingdings" w:hAnsi="Wingdings" w:hint="default"/>
+      </w:rPr>
+    </w:lvl>
+    <w:lvl w:ilvl="3" w:tplc="04100001" w:tentative="1">
+      <w:start w:val="1"/>
+      <w:numFmt w:val="bullet"/>
+      <w:lvlText w:val=""/>
+      <w:lvlJc w:val="left"/>
+      <w:pPr>
+        <w:ind w:left="2880" w:hanging="360"/>
+      </w:pPr>
+      <w:rPr>
+        <w:rFonts w:ascii="Symbol" w:hAnsi="Symbol" w:hint="default"/>
+      </w:rPr>
+    </w:lvl>
+    <w:lvl w:ilvl="4" w:tplc="04100003" w:tentative="1">
+      <w:start w:val="1"/>
+      <w:numFmt w:val="bullet"/>
+      <w:lvlText w:val="o"/>
+      <w:lvlJc w:val="left"/>
+      <w:pPr>
+        <w:ind w:left="3600" w:hanging="360"/>
+      </w:pPr>
+      <w:rPr>
+        <w:rFonts w:ascii="Courier New" w:hAnsi="Courier New" w:cs="Courier New" w:hint="default"/>
+      </w:rPr>
+    </w:lvl>
+    <w:lvl w:ilvl="5" w:tplc="04100005" w:tentative="1">
+      <w:start w:val="1"/>
+      <w:numFmt w:val="bullet"/>
+      <w:lvlText w:val=""/>
+      <w:lvlJc w:val="left"/>
+      <w:pPr>
+        <w:ind w:left="4320" w:hanging="360"/>
+      </w:pPr>
+      <w:rPr>
+        <w:rFonts w:ascii="Wingdings" w:hAnsi="Wingdings" w:hint="default"/>
+      </w:rPr>
+    </w:lvl>
+    <w:lvl w:ilvl="6" w:tplc="04100001" w:tentative="1">
+      <w:start w:val="1"/>
+      <w:numFmt w:val="bullet"/>
+      <w:lvlText w:val=""/>
+      <w:lvlJc w:val="left"/>
+      <w:pPr>
+        <w:ind w:left="5040" w:hanging="360"/>
+      </w:pPr>
+      <w:rPr>
+        <w:rFonts w:ascii="Symbol" w:hAnsi="Symbol" w:hint="default"/>
+      </w:rPr>
+    </w:lvl>
+    <w:lvl w:ilvl="7" w:tplc="04100003" w:tentative="1">
+      <w:start w:val="1"/>
+      <w:numFmt w:val="bullet"/>
+      <w:lvlText w:val="o"/>
+      <w:lvlJc w:val="left"/>
+      <w:pPr>
+        <w:ind w:left="5760" w:hanging="360"/>
+      </w:pPr>
+      <w:rPr>
+        <w:rFonts w:ascii="Courier New" w:hAnsi="Courier New" w:cs="Courier New" w:hint="default"/>
+      </w:rPr>
+    </w:lvl>
+    <w:lvl w:ilvl="8" w:tplc="04100005" w:tentative="1">
+      <w:start w:val="1"/>
+      <w:numFmt w:val="bullet"/>
+      <w:lvlText w:val=""/>
+      <w:lvlJc w:val="left"/>
+      <w:pPr>
+        <w:ind w:left="6480" w:hanging="360"/>
+      </w:pPr>
+      <w:rPr>
+        <w:rFonts w:ascii="Wingdings" w:hAnsi="Wingdings" w:hint="default"/>
+      </w:rPr>
+    </w:lvl>
+  </w:abstractNum>
+  <w:abstractNum w:abstractNumId="1">
     <w:nsid w:val="14036504"/>
     <w:multiLevelType w:val="multilevel"/>
     <w:tmpl w:val="3C3ADDDC"/>
@@ -1962,7 +3582,7 @@
       </w:pPr>
     </w:lvl>
   </w:abstractNum>
-  <w:abstractNum w:abstractNumId="1">
+  <w:abstractNum w:abstractNumId="2">
     <w:nsid w:val="17FD7475"/>
     <w:multiLevelType w:val="multilevel"/>
     <w:tmpl w:val="CCE4E8D8"/>
@@ -2102,7 +3722,7 @@
       </w:rPr>
     </w:lvl>
   </w:abstractNum>
-  <w:abstractNum w:abstractNumId="2">
+  <w:abstractNum w:abstractNumId="3">
     <w:nsid w:val="59D91556"/>
     <w:multiLevelType w:val="hybridMultilevel"/>
     <w:tmpl w:val="59DEF0BC"/>
@@ -2215,14 +3835,133 @@
       </w:rPr>
     </w:lvl>
   </w:abstractNum>
+  <w:abstractNum w:abstractNumId="4">
+    <w:nsid w:val="6A6F6A76"/>
+    <w:multiLevelType w:val="hybridMultilevel"/>
+    <w:tmpl w:val="0EB208EE"/>
+    <w:lvl w:ilvl="0" w:tplc="04100001">
+      <w:start w:val="1"/>
+      <w:numFmt w:val="bullet"/>
+      <w:lvlText w:val=""/>
+      <w:lvlJc w:val="left"/>
+      <w:pPr>
+        <w:ind w:left="720" w:hanging="360"/>
+      </w:pPr>
+      <w:rPr>
+        <w:rFonts w:ascii="Symbol" w:hAnsi="Symbol" w:hint="default"/>
+      </w:rPr>
+    </w:lvl>
+    <w:lvl w:ilvl="1" w:tplc="04100003" w:tentative="1">
+      <w:start w:val="1"/>
+      <w:numFmt w:val="bullet"/>
+      <w:lvlText w:val="o"/>
+      <w:lvlJc w:val="left"/>
+      <w:pPr>
+        <w:ind w:left="1440" w:hanging="360"/>
+      </w:pPr>
+      <w:rPr>
+        <w:rFonts w:ascii="Courier New" w:hAnsi="Courier New" w:cs="Courier New" w:hint="default"/>
+      </w:rPr>
+    </w:lvl>
+    <w:lvl w:ilvl="2" w:tplc="04100005" w:tentative="1">
+      <w:start w:val="1"/>
+      <w:numFmt w:val="bullet"/>
+      <w:lvlText w:val=""/>
+      <w:lvlJc w:val="left"/>
+      <w:pPr>
+        <w:ind w:left="2160" w:hanging="360"/>
+      </w:pPr>
+      <w:rPr>
+        <w:rFonts w:ascii="Wingdings" w:hAnsi="Wingdings" w:hint="default"/>
+      </w:rPr>
+    </w:lvl>
+    <w:lvl w:ilvl="3" w:tplc="04100001" w:tentative="1">
+      <w:start w:val="1"/>
+      <w:numFmt w:val="bullet"/>
+      <w:lvlText w:val=""/>
+      <w:lvlJc w:val="left"/>
+      <w:pPr>
+        <w:ind w:left="2880" w:hanging="360"/>
+      </w:pPr>
+      <w:rPr>
+        <w:rFonts w:ascii="Symbol" w:hAnsi="Symbol" w:hint="default"/>
+      </w:rPr>
+    </w:lvl>
+    <w:lvl w:ilvl="4" w:tplc="04100003" w:tentative="1">
+      <w:start w:val="1"/>
+      <w:numFmt w:val="bullet"/>
+      <w:lvlText w:val="o"/>
+      <w:lvlJc w:val="left"/>
+      <w:pPr>
+        <w:ind w:left="3600" w:hanging="360"/>
+      </w:pPr>
+      <w:rPr>
+        <w:rFonts w:ascii="Courier New" w:hAnsi="Courier New" w:cs="Courier New" w:hint="default"/>
+      </w:rPr>
+    </w:lvl>
+    <w:lvl w:ilvl="5" w:tplc="04100005" w:tentative="1">
+      <w:start w:val="1"/>
+      <w:numFmt w:val="bullet"/>
+      <w:lvlText w:val=""/>
+      <w:lvlJc w:val="left"/>
+      <w:pPr>
+        <w:ind w:left="4320" w:hanging="360"/>
+      </w:pPr>
+      <w:rPr>
+        <w:rFonts w:ascii="Wingdings" w:hAnsi="Wingdings" w:hint="default"/>
+      </w:rPr>
+    </w:lvl>
+    <w:lvl w:ilvl="6" w:tplc="04100001" w:tentative="1">
+      <w:start w:val="1"/>
+      <w:numFmt w:val="bullet"/>
+      <w:lvlText w:val=""/>
+      <w:lvlJc w:val="left"/>
+      <w:pPr>
+        <w:ind w:left="5040" w:hanging="360"/>
+      </w:pPr>
+      <w:rPr>
+        <w:rFonts w:ascii="Symbol" w:hAnsi="Symbol" w:hint="default"/>
+      </w:rPr>
+    </w:lvl>
+    <w:lvl w:ilvl="7" w:tplc="04100003" w:tentative="1">
+      <w:start w:val="1"/>
+      <w:numFmt w:val="bullet"/>
+      <w:lvlText w:val="o"/>
+      <w:lvlJc w:val="left"/>
+      <w:pPr>
+        <w:ind w:left="5760" w:hanging="360"/>
+      </w:pPr>
+      <w:rPr>
+        <w:rFonts w:ascii="Courier New" w:hAnsi="Courier New" w:cs="Courier New" w:hint="default"/>
+      </w:rPr>
+    </w:lvl>
+    <w:lvl w:ilvl="8" w:tplc="04100005" w:tentative="1">
+      <w:start w:val="1"/>
+      <w:numFmt w:val="bullet"/>
+      <w:lvlText w:val=""/>
+      <w:lvlJc w:val="left"/>
+      <w:pPr>
+        <w:ind w:left="6480" w:hanging="360"/>
+      </w:pPr>
+      <w:rPr>
+        <w:rFonts w:ascii="Wingdings" w:hAnsi="Wingdings" w:hint="default"/>
+      </w:rPr>
+    </w:lvl>
+  </w:abstractNum>
   <w:num w:numId="1">
+    <w:abstractNumId w:val="2"/>
+  </w:num>
+  <w:num w:numId="2">
     <w:abstractNumId w:val="1"/>
   </w:num>
-  <w:num w:numId="2">
+  <w:num w:numId="3">
+    <w:abstractNumId w:val="3"/>
+  </w:num>
+  <w:num w:numId="4">
     <w:abstractNumId w:val="0"/>
   </w:num>
-  <w:num w:numId="3">
-    <w:abstractNumId w:val="2"/>
+  <w:num w:numId="5">
+    <w:abstractNumId w:val="4"/>
   </w:num>
 </w:numbering>
 </file>
@@ -2587,6 +4326,102 @@
       <w:szCs w:val="20"/>
     </w:rPr>
   </w:style>
+  <w:style w:type="paragraph" w:styleId="Intestazione">
+    <w:name w:val="header"/>
+    <w:basedOn w:val="Normale"/>
+    <w:link w:val="IntestazioneCarattere"/>
+    <w:uiPriority w:val="99"/>
+    <w:unhideWhenUsed/>
+    <w:rsid w:val="00955B72"/>
+    <w:pPr>
+      <w:tabs>
+        <w:tab w:val="center" w:pos="4819"/>
+        <w:tab w:val="right" w:pos="9638"/>
+      </w:tabs>
+    </w:pPr>
+    <w:rPr>
+      <w:rFonts w:cs="Mangal"/>
+      <w:szCs w:val="21"/>
+    </w:rPr>
+  </w:style>
+  <w:style w:type="character" w:customStyle="1" w:styleId="IntestazioneCarattere">
+    <w:name w:val="Intestazione Carattere"/>
+    <w:basedOn w:val="Carpredefinitoparagrafo"/>
+    <w:link w:val="Intestazione"/>
+    <w:uiPriority w:val="99"/>
+    <w:rsid w:val="00955B72"/>
+    <w:rPr>
+      <w:rFonts w:cs="Mangal"/>
+      <w:szCs w:val="21"/>
+    </w:rPr>
+  </w:style>
+  <w:style w:type="paragraph" w:styleId="Pidipagina">
+    <w:name w:val="footer"/>
+    <w:basedOn w:val="Normale"/>
+    <w:link w:val="PidipaginaCarattere"/>
+    <w:uiPriority w:val="99"/>
+    <w:semiHidden/>
+    <w:unhideWhenUsed/>
+    <w:rsid w:val="00955B72"/>
+    <w:pPr>
+      <w:tabs>
+        <w:tab w:val="center" w:pos="4819"/>
+        <w:tab w:val="right" w:pos="9638"/>
+      </w:tabs>
+    </w:pPr>
+    <w:rPr>
+      <w:rFonts w:cs="Mangal"/>
+      <w:szCs w:val="21"/>
+    </w:rPr>
+  </w:style>
+  <w:style w:type="character" w:customStyle="1" w:styleId="PidipaginaCarattere">
+    <w:name w:val="Piè di pagina Carattere"/>
+    <w:basedOn w:val="Carpredefinitoparagrafo"/>
+    <w:link w:val="Pidipagina"/>
+    <w:uiPriority w:val="99"/>
+    <w:semiHidden/>
+    <w:rsid w:val="00955B72"/>
+    <w:rPr>
+      <w:rFonts w:cs="Mangal"/>
+      <w:szCs w:val="21"/>
+    </w:rPr>
+  </w:style>
+  <w:style w:type="paragraph" w:styleId="Nessunaspaziatura">
+    <w:name w:val="No Spacing"/>
+    <w:link w:val="NessunaspaziaturaCarattere"/>
+    <w:uiPriority w:val="1"/>
+    <w:qFormat/>
+    <w:rsid w:val="00955B72"/>
+    <w:rPr>
+      <w:rFonts w:asciiTheme="minorHAnsi" w:eastAsiaTheme="minorEastAsia" w:hAnsiTheme="minorHAnsi" w:cstheme="minorBidi"/>
+      <w:sz w:val="22"/>
+      <w:szCs w:val="22"/>
+      <w:lang w:eastAsia="en-US" w:bidi="ar-SA"/>
+    </w:rPr>
+  </w:style>
+  <w:style w:type="character" w:customStyle="1" w:styleId="NessunaspaziaturaCarattere">
+    <w:name w:val="Nessuna spaziatura Carattere"/>
+    <w:basedOn w:val="Carpredefinitoparagrafo"/>
+    <w:link w:val="Nessunaspaziatura"/>
+    <w:uiPriority w:val="1"/>
+    <w:rsid w:val="00955B72"/>
+    <w:rPr>
+      <w:rFonts w:asciiTheme="minorHAnsi" w:eastAsiaTheme="minorEastAsia" w:hAnsiTheme="minorHAnsi" w:cstheme="minorBidi"/>
+      <w:sz w:val="22"/>
+      <w:szCs w:val="22"/>
+      <w:lang w:eastAsia="en-US" w:bidi="ar-SA"/>
+    </w:rPr>
+  </w:style>
+  <w:style w:type="character" w:customStyle="1" w:styleId="risultato">
+    <w:name w:val="risultato"/>
+    <w:basedOn w:val="Carpredefinitoparagrafo"/>
+    <w:rsid w:val="00020EC2"/>
+  </w:style>
+  <w:style w:type="character" w:customStyle="1" w:styleId="data">
+    <w:name w:val="data"/>
+    <w:basedOn w:val="Carpredefinitoparagrafo"/>
+    <w:rsid w:val="00020EC2"/>
+  </w:style>
 </w:styles>
 </file>
 

</xml_diff>

<commit_message>
Aggiunto TODO; modificato ER per renderlo più semplice; inizio modifiche all'analisi
</commit_message>
<xml_diff>
--- a/Analisi Funzionale.docx
+++ b/Analisi Funzionale.docx
@@ -461,6 +461,373 @@
         <w:jc w:val="both"/>
       </w:pPr>
       <w:r>
+        <w:t xml:space="preserve">L'obiettivo del progetto è di raccogliere e memorizzare i bandi delle gare pubbliche sulla Gazzetta Ufficiale. </w:t>
+      </w:r>
+      <w:r>
+        <w:t>Le informazioni principali che interessano dei bandi sono soprattutto il CIG (Codice Identificativo Gara) e l'oggetto della gara.</w:t>
+      </w:r>
+      <w:r>
+        <w:br/>
+      </w:r>
+      <w:r>
+        <w:t>La Gazzetta è un documento ufficiale pubblicato dalla Republica Italiana ogni due o tre giorni e le sue pubblicazioni espongono, oltre a decreti, sentenze e regolamenti, diverse decine di bandi di vario tipo, offerti da enti anche molto diversi quali Regioni, Province, Comuni ma anche Ministeri, Autorità indipendenti e altre figure soggettive pubbliche e private.</w:t>
+      </w:r>
+      <w:r>
+        <w:br/>
+        <w:t>Questi</w:t>
+      </w:r>
+      <w:r>
+        <w:t xml:space="preserve"> bandi</w:t>
+      </w:r>
+      <w:r>
+        <w:t xml:space="preserve"> rappresentano delle gare pubbliche, cioè lavori o incarichi pubblici offerti dallo Stato</w:t>
+      </w:r>
+      <w:r>
+        <w:t xml:space="preserve"> e liberamente fruibili da privati o associazioni, previo concorso</w:t>
+      </w:r>
+      <w:r>
+        <w:t>.</w:t>
+      </w:r>
+      <w:r>
+        <w:br/>
+        <w:t xml:space="preserve">Analizzando i bandi si  nota che purtroppo non rispettano una struttura uniforme e definita, </w:t>
+      </w:r>
+      <w:r>
+        <w:t xml:space="preserve"> però</w:t>
+      </w:r>
+      <w:r>
+        <w:t xml:space="preserve"> si possono classificare in due o tre "categorie", (forme in cui vengono redatti)</w:t>
+      </w:r>
+      <w:r>
+        <w:t>:</w:t>
+      </w:r>
+      <w:r>
+        <w:br/>
+      </w:r>
+    </w:p>
+    <w:p>
+      <w:pPr>
+        <w:pStyle w:val="Paragrafoelenco"/>
+        <w:numPr>
+          <w:ilvl w:val="0"/>
+          <w:numId w:val="6"/>
+        </w:numPr>
+        <w:jc w:val="both"/>
+      </w:pPr>
+      <w:r>
+        <w:t>La prima categoria è la meglio strutturata: c'è un titolo (che può contenere anche il CIG</w:t>
+      </w:r>
+      <w:r>
+        <w:t xml:space="preserve">) </w:t>
+      </w:r>
+      <w:r>
+        <w:t>e il documento è suddiviso in sezioni e sottosezioni quasi sempre uguali, pertanto è facile trovare l'oggetto del bando, il suo codice e altre informazioni utili.</w:t>
+      </w:r>
+      <w:r>
+        <w:br/>
+      </w:r>
+      <w:r>
+        <w:br/>
+        <w:t>Esempio:</w:t>
+      </w:r>
+      <w:r>
+        <w:br/>
+      </w:r>
+      <w:r>
+        <w:br/>
+        <w:t>SEZIONE II:</w:t>
+      </w:r>
+    </w:p>
+    <w:p>
+      <w:pPr>
+        <w:pStyle w:val="Paragrafoelenco"/>
+        <w:jc w:val="both"/>
+      </w:pPr>
+      <w:r>
+        <w:t xml:space="preserve">II.1) Descrizione. </w:t>
+      </w:r>
+    </w:p>
+    <w:p>
+      <w:pPr>
+        <w:pStyle w:val="Paragrafoelenco"/>
+        <w:jc w:val="both"/>
+      </w:pPr>
+      <w:r>
+        <w:t>II.1.1) Denominazione</w:t>
+      </w:r>
+    </w:p>
+    <w:p>
+      <w:pPr>
+        <w:pStyle w:val="Paragrafoelenco"/>
+        <w:jc w:val="both"/>
+      </w:pPr>
+      <w:r>
+        <w:t>II.I.2) Tipo di appalto</w:t>
+      </w:r>
+    </w:p>
+    <w:p>
+      <w:pPr>
+        <w:pStyle w:val="Paragrafoelenco"/>
+        <w:jc w:val="both"/>
+      </w:pPr>
+      <w:r>
+        <w:t>II.1.5)  Breve   descrizione   dell'appalto   o   degli   acquisti:</w:t>
+      </w:r>
+    </w:p>
+    <w:p>
+      <w:pPr>
+        <w:pStyle w:val="Paragrafoelenco"/>
+      </w:pPr>
+      <w:r>
+        <w:t>II.1.4)  Breve descrizione / oggetto dell'appalto</w:t>
+      </w:r>
+      <w:r>
+        <w:br/>
+      </w:r>
+      <w:r>
+        <w:br/>
+        <w:t>SEZIONE VI: altre informazioni</w:t>
+      </w:r>
+      <w:r>
+        <w:br/>
+      </w:r>
+      <w:r>
+        <w:t>VI.3)</w:t>
+      </w:r>
+      <w:r>
+        <w:t xml:space="preserve"> </w:t>
+      </w:r>
+      <w:r>
+        <w:t xml:space="preserve"> Informazioni complementari: Codice identificativo della  gara (CIG): ...</w:t>
+      </w:r>
+    </w:p>
+    <w:p>
+      <w:pPr>
+        <w:pStyle w:val="Paragrafoelenco"/>
+        <w:numPr>
+          <w:ilvl w:val="0"/>
+          <w:numId w:val="6"/>
+        </w:numPr>
+      </w:pPr>
+      <w:r>
+        <w:lastRenderedPageBreak/>
+        <w:t>Una seconda categoria strutturata,</w:t>
+      </w:r>
+      <w:r>
+        <w:t xml:space="preserve"> </w:t>
+      </w:r>
+      <w:r>
+        <w:t>ma suddivisa soltanto in sezioni</w:t>
+      </w:r>
+      <w:r>
+        <w:t xml:space="preserve"> (in cui può o meno comparire il titolo della sezione). Anche in questa categoria di documenti risulta comunque non troppo complesso ricercare l'oggetto dell'appalto e il CIG (se esiste!)</w:t>
+      </w:r>
+    </w:p>
+    <w:p>
+      <w:pPr>
+        <w:pStyle w:val="Paragrafoelenco"/>
+      </w:pPr>
+    </w:p>
+    <w:p>
+      <w:pPr>
+        <w:pStyle w:val="Paragrafoelenco"/>
+      </w:pPr>
+      <w:r>
+        <w:t>Esempio:</w:t>
+      </w:r>
+    </w:p>
+    <w:p>
+      <w:pPr>
+        <w:pStyle w:val="Paragrafoelenco"/>
+      </w:pPr>
+    </w:p>
+    <w:p>
+      <w:pPr>
+        <w:pStyle w:val="Paragrafoelenco"/>
+      </w:pPr>
+      <w:r>
+        <w:t>SEZIONE II: OGGETTO DELL'APPALTO:... (CIG 7093944BC5)</w:t>
+      </w:r>
+    </w:p>
+    <w:p>
+      <w:pPr>
+        <w:pStyle w:val="Paragrafoelenco"/>
+      </w:pPr>
+    </w:p>
+    <w:p>
+      <w:pPr>
+        <w:pStyle w:val="Paragrafoelenco"/>
+      </w:pPr>
+      <w:r>
+        <w:t>SEZIONE II: Oggetto</w:t>
+      </w:r>
+    </w:p>
+    <w:p>
+      <w:pPr>
+        <w:pStyle w:val="Paragrafoelenco"/>
+      </w:pPr>
+    </w:p>
+    <w:p>
+      <w:pPr>
+        <w:pStyle w:val="Paragrafoelenco"/>
+      </w:pPr>
+      <w:r>
+        <w:t>SEZIONE II:</w:t>
+      </w:r>
+    </w:p>
+    <w:p>
+      <w:pPr>
+        <w:jc w:val="both"/>
+      </w:pPr>
+      <w:r>
+        <w:br/>
+      </w:r>
+    </w:p>
+    <w:p>
+      <w:pPr>
+        <w:pStyle w:val="Paragrafoelenco"/>
+        <w:numPr>
+          <w:ilvl w:val="0"/>
+          <w:numId w:val="6"/>
+        </w:numPr>
+        <w:jc w:val="both"/>
+      </w:pPr>
+      <w:r>
+        <w:t>L'ultima categoria raccoglie tutti i documenti non strutturati e quindi quelli che presentano una descrizione unica, non divisa in sezioni. Ovviamente la difficoltà nel ritrovare le inf</w:t>
+      </w:r>
+      <w:r>
+        <w:t>ormazioni è maggiore e spesso documenti di questo tipo non presentano il CIG.</w:t>
+      </w:r>
+      <w:r>
+        <w:br/>
+      </w:r>
+    </w:p>
+    <w:p>
+      <w:pPr>
+        <w:jc w:val="both"/>
+      </w:pPr>
+    </w:p>
+    <w:p>
+      <w:pPr>
+        <w:jc w:val="both"/>
+      </w:pPr>
+      <w:r>
+        <w:t xml:space="preserve">Una volta analizzati questi documenti, si vuole, come già detto, estrarre il CIG e l'oggetto per poi memorizzarli in modo persistente. Poi </w:t>
+      </w:r>
+    </w:p>
+    <w:p>
+      <w:pPr>
+        <w:jc w:val="both"/>
+      </w:pPr>
+    </w:p>
+    <w:p>
+      <w:pPr>
+        <w:jc w:val="both"/>
+      </w:pPr>
+    </w:p>
+    <w:p>
+      <w:pPr>
+        <w:jc w:val="both"/>
+      </w:pPr>
+    </w:p>
+    <w:p>
+      <w:pPr>
+        <w:jc w:val="both"/>
+      </w:pPr>
+    </w:p>
+    <w:p>
+      <w:pPr>
+        <w:jc w:val="both"/>
+      </w:pPr>
+    </w:p>
+    <w:p>
+      <w:pPr>
+        <w:jc w:val="both"/>
+      </w:pPr>
+    </w:p>
+    <w:p>
+      <w:pPr>
+        <w:jc w:val="both"/>
+      </w:pPr>
+    </w:p>
+    <w:p>
+      <w:pPr>
+        <w:jc w:val="both"/>
+      </w:pPr>
+    </w:p>
+    <w:p>
+      <w:pPr>
+        <w:jc w:val="both"/>
+      </w:pPr>
+    </w:p>
+    <w:p>
+      <w:pPr>
+        <w:jc w:val="both"/>
+      </w:pPr>
+      <w:r>
+        <w:t>spiega la parte di expreg, utenti e notifiche</w:t>
+      </w:r>
+    </w:p>
+    <w:p>
+      <w:pPr>
+        <w:jc w:val="both"/>
+      </w:pPr>
+    </w:p>
+    <w:p>
+      <w:pPr>
+        <w:jc w:val="both"/>
+      </w:pPr>
+    </w:p>
+    <w:p>
+      <w:pPr>
+        <w:jc w:val="both"/>
+      </w:pPr>
+    </w:p>
+    <w:p>
+      <w:pPr>
+        <w:jc w:val="both"/>
+      </w:pPr>
+    </w:p>
+    <w:p>
+      <w:pPr>
+        <w:jc w:val="both"/>
+      </w:pPr>
+    </w:p>
+    <w:p>
+      <w:pPr>
+        <w:jc w:val="both"/>
+      </w:pPr>
+    </w:p>
+    <w:p>
+      <w:pPr>
+        <w:jc w:val="both"/>
+      </w:pPr>
+    </w:p>
+    <w:p>
+      <w:pPr>
+        <w:jc w:val="both"/>
+      </w:pPr>
+    </w:p>
+    <w:p>
+      <w:pPr>
+        <w:jc w:val="both"/>
+      </w:pPr>
+    </w:p>
+    <w:p>
+      <w:pPr>
+        <w:jc w:val="both"/>
+      </w:pPr>
+    </w:p>
+    <w:p>
+      <w:pPr>
+        <w:jc w:val="both"/>
+      </w:pPr>
+    </w:p>
+    <w:p>
+      <w:pPr>
+        <w:jc w:val="both"/>
+      </w:pPr>
+      <w:r>
         <w:t>Per realizzare il software richiesto si prevede di stru</w:t>
       </w:r>
       <w:r>
@@ -554,6 +921,7 @@
         <w:t xml:space="preserve">Si occupa di elaborare e presentare le informazioni riguardanti le gare pubbliche, in modo </w:t>
       </w:r>
       <w:r>
+        <w:lastRenderedPageBreak/>
         <w:tab/>
       </w:r>
       <w:r>
@@ -643,6 +1011,7 @@
     </w:p>
     <w:p>
       <w:pPr>
+        <w:jc w:val="center"/>
         <w:rPr>
           <w:sz w:val="32"/>
           <w:szCs w:val="32"/>
@@ -657,9 +1026,9 @@
         </w:rPr>
         <w:drawing>
           <wp:inline distT="0" distB="0" distL="0" distR="0">
-            <wp:extent cx="6077799" cy="6935168"/>
-            <wp:effectExtent l="19050" t="0" r="0" b="0"/>
-            <wp:docPr id="2" name="Immagine 1" descr="ER.png"/>
+            <wp:extent cx="4391638" cy="2314898"/>
+            <wp:effectExtent l="19050" t="0" r="8912" b="0"/>
+            <wp:docPr id="4" name="Immagine 3" descr="ER.png"/>
             <wp:cNvGraphicFramePr>
               <a:graphicFrameLocks xmlns:a="http://schemas.openxmlformats.org/drawingml/2006/main" noChangeAspect="1"/>
             </wp:cNvGraphicFramePr>
@@ -679,7 +1048,7 @@
                   <pic:spPr>
                     <a:xfrm>
                       <a:off x="0" y="0"/>
-                      <a:ext cx="6077799" cy="6935168"/>
+                      <a:ext cx="4391638" cy="2314898"/>
                     </a:xfrm>
                     <a:prstGeom prst="rect">
                       <a:avLst/>
@@ -850,9 +1219,6 @@
               <w:br/>
             </w:r>
             <w:r>
-              <w:br/>
-            </w:r>
-            <w:r>
               <w:t>CD_BANDO</w:t>
             </w:r>
           </w:p>
@@ -869,7 +1235,7 @@
               <w:br/>
             </w:r>
             <w:r>
-              <w:t>NUMBER</w:t>
+              <w:t>SEQUENCE</w:t>
             </w:r>
           </w:p>
         </w:tc>
@@ -895,16 +1261,7 @@
           </w:tcPr>
           <w:p>
             <w:r>
-              <w:t>Identificativo del bando</w:t>
-            </w:r>
-            <w:r>
-              <w:t>, popolato dal codice del bando che si trova nella pubblicazione (</w:t>
-            </w:r>
-            <w:r>
-              <w:t>TX17BFC9332)</w:t>
-            </w:r>
-            <w:r>
-              <w:t xml:space="preserve"> </w:t>
+              <w:t>Identificativo del bando, generato in automatico</w:t>
             </w:r>
           </w:p>
         </w:tc>
@@ -920,9 +1277,16 @@
           <w:p>
             <w:r>
               <w:br/>
-            </w:r>
-            <w:r>
-              <w:t>CD_PUBBLICAZIONE</w:t>
+              <w:t>CODICE</w:t>
+            </w:r>
+            <w:r>
+              <w:t>_</w:t>
+            </w:r>
+            <w:r>
+              <w:t>ES</w:t>
+            </w:r>
+            <w:r>
+              <w:t>TERNO</w:t>
             </w:r>
           </w:p>
         </w:tc>
@@ -933,9 +1297,7 @@
           <w:p>
             <w:r>
               <w:br/>
-            </w:r>
-            <w:r>
-              <w:t>NUMBER</w:t>
+              <w:t>CHAR (11)</w:t>
             </w:r>
           </w:p>
         </w:tc>
@@ -945,7 +1307,8 @@
           </w:tcPr>
           <w:p>
             <w:r>
-              <w:t>REFERENCES PUBBLICAZIONE (CD_PUBBLICAZIONE)</w:t>
+              <w:br/>
+              <w:t>UNIQUE</w:t>
             </w:r>
           </w:p>
         </w:tc>
@@ -955,7 +1318,7 @@
           </w:tcPr>
           <w:p>
             <w:r>
-              <w:t>Rappresenta la relazione fra BANDO e PUBBLICAZIONE</w:t>
+              <w:t>Codice del bando che si trova nella pubblicazione (TX17BFC9332)</w:t>
             </w:r>
           </w:p>
         </w:tc>
@@ -973,7 +1336,7 @@
               <w:br/>
             </w:r>
             <w:r>
-              <w:t>CIG</w:t>
+              <w:t>CD_PUBBLICAZIONE</w:t>
             </w:r>
           </w:p>
         </w:tc>
@@ -996,10 +1359,7 @@
           </w:tcPr>
           <w:p>
             <w:r>
-              <w:br/>
-            </w:r>
-            <w:r>
-              <w:t>Null</w:t>
+              <w:t>REFERENCES PUBBLICAZIONE (CD_PUBBLICAZIONE)</w:t>
             </w:r>
           </w:p>
         </w:tc>
@@ -1009,7 +1369,7 @@
           </w:tcPr>
           <w:p>
             <w:r>
-              <w:t>Codice Identificativo Gara, riportato sul bando</w:t>
+              <w:t>Rappresenta la relazione fra BANDO e PUBBLICAZIONE</w:t>
             </w:r>
           </w:p>
         </w:tc>
@@ -1027,7 +1387,7 @@
               <w:br/>
             </w:r>
             <w:r>
-              <w:t>TIPO_BANDO</w:t>
+              <w:t>CIG</w:t>
             </w:r>
           </w:p>
         </w:tc>
@@ -1040,7 +1400,7 @@
               <w:br/>
             </w:r>
             <w:r>
-              <w:t>VARCHAR2</w:t>
+              <w:t>CHAR (10)</w:t>
             </w:r>
           </w:p>
         </w:tc>
@@ -1063,13 +1423,7 @@
           </w:tcPr>
           <w:p>
             <w:r>
-              <w:t xml:space="preserve">Bando di Gara / </w:t>
-            </w:r>
-            <w:r>
-              <w:t>Estratto di bando di gara / Bando di gara a procedura aperta</w:t>
-            </w:r>
-            <w:r>
-              <w:t xml:space="preserve"> </w:t>
+              <w:t>Codice Identificativo Gara, riportato sul bando</w:t>
             </w:r>
           </w:p>
         </w:tc>
@@ -1087,13 +1441,7 @@
               <w:br/>
             </w:r>
             <w:r>
-              <w:br/>
-            </w:r>
-            <w:r>
-              <w:t>TIPO_RICHIEDENTE</w:t>
-            </w:r>
-            <w:r>
-              <w:br/>
+              <w:t>TIPO_BANDO</w:t>
             </w:r>
           </w:p>
         </w:tc>
@@ -1106,11 +1454,11 @@
               <w:br/>
             </w:r>
             <w:r>
-              <w:br/>
-            </w:r>
-            <w:r>
               <w:t>VARCHAR2</w:t>
             </w:r>
+            <w:r>
+              <w:t xml:space="preserve"> (50)</w:t>
+            </w:r>
           </w:p>
         </w:tc>
         <w:tc>
@@ -1122,9 +1470,6 @@
               <w:br/>
             </w:r>
             <w:r>
-              <w:br/>
-            </w:r>
-            <w:r>
               <w:t>Null</w:t>
             </w:r>
           </w:p>
@@ -1135,22 +1480,13 @@
           </w:tcPr>
           <w:p>
             <w:r>
-              <w:br/>
-            </w:r>
-            <w:r>
-              <w:br/>
-            </w:r>
-            <w:r>
-              <w:t>M</w:t>
-            </w:r>
-            <w:r>
-              <w:t xml:space="preserve">inisteri </w:t>
-            </w:r>
-            <w:r>
-              <w:t>/ Regioni /     Province / ...</w:t>
-            </w:r>
-            <w:r>
-              <w:br/>
+              <w:t xml:space="preserve">Bando di Gara / </w:t>
+            </w:r>
+            <w:r>
+              <w:t>Estratto di bando di gara / Bando di gara a procedura aperta</w:t>
+            </w:r>
+            <w:r>
+              <w:t xml:space="preserve"> </w:t>
             </w:r>
           </w:p>
         </w:tc>
@@ -1168,7 +1504,13 @@
               <w:br/>
             </w:r>
             <w:r>
-              <w:t>NOME_RICHIEDENTE</w:t>
+              <w:br/>
+            </w:r>
+            <w:r>
+              <w:t>TIPO_RICHIEDENTE</w:t>
+            </w:r>
+            <w:r>
+              <w:br/>
             </w:r>
           </w:p>
         </w:tc>
@@ -1181,8 +1523,14 @@
               <w:br/>
             </w:r>
             <w:r>
+              <w:br/>
+            </w:r>
+            <w:r>
               <w:t>VARCHAR2</w:t>
             </w:r>
+            <w:r>
+              <w:t xml:space="preserve"> (100)</w:t>
+            </w:r>
           </w:p>
         </w:tc>
         <w:tc>
@@ -1194,6 +1542,9 @@
               <w:br/>
             </w:r>
             <w:r>
+              <w:br/>
+            </w:r>
+            <w:r>
               <w:t>Null</w:t>
             </w:r>
           </w:p>
@@ -1204,7 +1555,22 @@
           </w:tcPr>
           <w:p>
             <w:r>
-              <w:t>Il nome dell'ente richiedente (Associazione o privato)</w:t>
+              <w:br/>
+            </w:r>
+            <w:r>
+              <w:br/>
+            </w:r>
+            <w:r>
+              <w:t>M</w:t>
+            </w:r>
+            <w:r>
+              <w:t xml:space="preserve">inisteri </w:t>
+            </w:r>
+            <w:r>
+              <w:t>/ Regioni /     Province / ...</w:t>
+            </w:r>
+            <w:r>
+              <w:br/>
             </w:r>
           </w:p>
         </w:tc>
@@ -1219,7 +1585,10 @@
           </w:tcPr>
           <w:p>
             <w:r>
-              <w:t>SCADENZA</w:t>
+              <w:br/>
+            </w:r>
+            <w:r>
+              <w:t>NOME_RICHIEDENTE</w:t>
             </w:r>
           </w:p>
         </w:tc>
@@ -1229,7 +1598,10 @@
           </w:tcPr>
           <w:p>
             <w:r>
-              <w:t>DATE</w:t>
+              <w:br/>
+            </w:r>
+            <w:r>
+              <w:t>VARCHAR2</w:t>
             </w:r>
           </w:p>
         </w:tc>
@@ -1239,6 +1611,9 @@
           </w:tcPr>
           <w:p>
             <w:r>
+              <w:br/>
+            </w:r>
+            <w:r>
               <w:t>Null</w:t>
             </w:r>
           </w:p>
@@ -1249,7 +1624,7 @@
           </w:tcPr>
           <w:p>
             <w:r>
-              <w:t>La data di scadenza del bando, riportata sullo stesso</w:t>
+              <w:t>Il nome dell'ente richiedente (Associazione o privato)</w:t>
             </w:r>
           </w:p>
         </w:tc>
@@ -1267,10 +1642,7 @@
               <w:br/>
             </w:r>
             <w:r>
-              <w:t>OGGETTO</w:t>
-            </w:r>
-            <w:r>
-              <w:br/>
+              <w:t>SCADENZA</w:t>
             </w:r>
           </w:p>
         </w:tc>
@@ -1283,7 +1655,7 @@
               <w:br/>
             </w:r>
             <w:r>
-              <w:t>VARCHAR2</w:t>
+              <w:t>DATE</w:t>
             </w:r>
           </w:p>
         </w:tc>
@@ -1306,7 +1678,7 @@
           </w:tcPr>
           <w:p>
             <w:r>
-              <w:t>Oggetto del bando</w:t>
+              <w:t>La data di scadenza del bando, riportata sullo stesso</w:t>
             </w:r>
           </w:p>
         </w:tc>
@@ -1324,7 +1696,7 @@
               <w:br/>
             </w:r>
             <w:r>
-              <w:t>TESTO</w:t>
+              <w:t>OGGETTO</w:t>
             </w:r>
             <w:r>
               <w:br/>
@@ -1340,13 +1712,7 @@
               <w:br/>
             </w:r>
             <w:r>
-              <w:t>V</w:t>
-            </w:r>
-            <w:r>
-              <w:t>A</w:t>
-            </w:r>
-            <w:r>
-              <w:t>RCHAR2</w:t>
+              <w:t>VARCHAR2</w:t>
             </w:r>
           </w:p>
         </w:tc>
@@ -1369,7 +1735,7 @@
           </w:tcPr>
           <w:p>
             <w:r>
-              <w:t>Tutto il testo integrale del bando</w:t>
+              <w:t>Oggetto del bando</w:t>
             </w:r>
           </w:p>
         </w:tc>
@@ -1387,7 +1753,10 @@
               <w:br/>
             </w:r>
             <w:r>
-              <w:t>URL</w:t>
+              <w:t>TESTO</w:t>
+            </w:r>
+            <w:r>
+              <w:br/>
             </w:r>
           </w:p>
         </w:tc>
@@ -1400,7 +1769,13 @@
               <w:br/>
             </w:r>
             <w:r>
-              <w:t>UriType</w:t>
+              <w:t>V</w:t>
+            </w:r>
+            <w:r>
+              <w:t>A</w:t>
+            </w:r>
+            <w:r>
+              <w:t>RCHAR2</w:t>
             </w:r>
           </w:p>
         </w:tc>
@@ -1408,7 +1783,14 @@
           <w:tcPr>
             <w:tcW w:w="3780" w:type="dxa"/>
           </w:tcPr>
-          <w:p/>
+          <w:p>
+            <w:r>
+              <w:br/>
+            </w:r>
+            <w:r>
+              <w:t>Null</w:t>
+            </w:r>
+          </w:p>
         </w:tc>
         <w:tc>
           <w:tcPr>
@@ -1416,7 +1798,7 @@
           </w:tcPr>
           <w:p>
             <w:r>
-              <w:t>Indirizzo web identificativo del bando</w:t>
+              <w:t>Tutto il testo integrale del bando</w:t>
             </w:r>
           </w:p>
         </w:tc>
@@ -1434,6 +1816,56 @@
               <w:br/>
             </w:r>
             <w:r>
+              <w:t>URL</w:t>
+            </w:r>
+            <w:r>
+              <w:br/>
+            </w:r>
+          </w:p>
+        </w:tc>
+        <w:tc>
+          <w:tcPr>
+            <w:tcW w:w="976" w:type="dxa"/>
+          </w:tcPr>
+          <w:p>
+            <w:r>
+              <w:br/>
+            </w:r>
+            <w:r>
+              <w:t>UriType</w:t>
+            </w:r>
+          </w:p>
+        </w:tc>
+        <w:tc>
+          <w:tcPr>
+            <w:tcW w:w="3780" w:type="dxa"/>
+          </w:tcPr>
+          <w:p/>
+        </w:tc>
+        <w:tc>
+          <w:tcPr>
+            <w:tcW w:w="3235" w:type="dxa"/>
+          </w:tcPr>
+          <w:p>
+            <w:r>
+              <w:t>Indirizzo web identificativo del bando</w:t>
+            </w:r>
+          </w:p>
+        </w:tc>
+      </w:tr>
+      <w:tr>
+        <w:trPr>
+          <w:jc w:val="center"/>
+        </w:trPr>
+        <w:tc>
+          <w:tcPr>
+            <w:tcW w:w="1863" w:type="dxa"/>
+          </w:tcPr>
+          <w:p>
+            <w:r>
+              <w:br/>
+            </w:r>
+            <w:r>
               <w:br/>
             </w:r>
             <w:r>
@@ -1454,6 +1886,9 @@
             </w:r>
             <w:r>
               <w:t>VARCHAR2</w:t>
+            </w:r>
+            <w:r>
+              <w:t xml:space="preserve"> (20)</w:t>
             </w:r>
           </w:p>
         </w:tc>
@@ -1498,32 +1933,29 @@
     <w:p>
       <w:pPr>
         <w:jc w:val="center"/>
+      </w:pPr>
+      <w:r>
         <w:rPr>
           <w:b/>
         </w:rPr>
-      </w:pPr>
+        <w:t xml:space="preserve">Tabella </w:t>
+      </w:r>
       <w:r>
         <w:rPr>
           <w:b/>
         </w:rPr>
-        <w:t xml:space="preserve">Tabella </w:t>
+        <w:t>1</w:t>
       </w:r>
       <w:r>
         <w:rPr>
           <w:b/>
         </w:rPr>
-        <w:t>1</w:t>
+        <w:t xml:space="preserve"> - Entità BANDO</w:t>
       </w:r>
       <w:r>
         <w:rPr>
           <w:b/>
         </w:rPr>
-        <w:t xml:space="preserve"> - Entità BANDO</w:t>
-      </w:r>
-      <w:r>
-        <w:rPr>
-          <w:b/>
-        </w:rPr>
         <w:br/>
       </w:r>
     </w:p>
@@ -1532,10 +1964,6 @@
         <w:jc w:val="both"/>
       </w:pPr>
       <w:r>
-        <w:br/>
-      </w:r>
-      <w:r>
-        <w:lastRenderedPageBreak/>
         <w:t>Come identificativo del bando si può sfruttare il codice già assegnato dalla Gazzetta ai vari bandi (Esempio: TX17BFC9367) che si suppone sia univoco.</w:t>
       </w:r>
       <w:r>
@@ -1821,6 +2249,9 @@
               <w:br/>
               <w:t>NUMBER</w:t>
             </w:r>
+            <w:r>
+              <w:t xml:space="preserve"> (3)</w:t>
+            </w:r>
           </w:p>
         </w:tc>
         <w:tc>
@@ -1863,6 +2294,9 @@
             <w:r>
               <w:br/>
               <w:t>VARCHAR2</w:t>
+            </w:r>
+            <w:r>
+              <w:t xml:space="preserve"> (10)</w:t>
             </w:r>
           </w:p>
         </w:tc>
@@ -2162,6 +2596,9 @@
             <w:r>
               <w:t>VARCHAR2</w:t>
             </w:r>
+            <w:r>
+              <w:t xml:space="preserve"> (50)</w:t>
+            </w:r>
           </w:p>
         </w:tc>
         <w:tc>
@@ -2213,6 +2650,9 @@
             <w:r>
               <w:br/>
               <w:t>VARCHAR2</w:t>
+            </w:r>
+            <w:r>
+              <w:t xml:space="preserve"> (50)</w:t>
             </w:r>
           </w:p>
         </w:tc>
@@ -2665,6 +3105,9 @@
             </w:r>
             <w:r>
               <w:t>VARCHAR2</w:t>
+            </w:r>
+            <w:r>
+              <w:t xml:space="preserve"> (5)</w:t>
             </w:r>
           </w:p>
         </w:tc>
@@ -3235,7 +3678,7 @@
                 <w:b/>
                 <w:noProof/>
               </w:rPr>
-              <w:t>1</w:t>
+              <w:t>2</w:t>
             </w:r>
           </w:fldSimple>
         </w:p>
@@ -3723,6 +4166,119 @@
     </w:lvl>
   </w:abstractNum>
   <w:abstractNum w:abstractNumId="3">
+    <w:nsid w:val="364C3B8E"/>
+    <w:multiLevelType w:val="hybridMultilevel"/>
+    <w:tmpl w:val="10FCFB3C"/>
+    <w:lvl w:ilvl="0" w:tplc="04100001">
+      <w:start w:val="1"/>
+      <w:numFmt w:val="bullet"/>
+      <w:lvlText w:val=""/>
+      <w:lvlJc w:val="left"/>
+      <w:pPr>
+        <w:ind w:left="720" w:hanging="360"/>
+      </w:pPr>
+      <w:rPr>
+        <w:rFonts w:ascii="Symbol" w:hAnsi="Symbol" w:hint="default"/>
+      </w:rPr>
+    </w:lvl>
+    <w:lvl w:ilvl="1" w:tplc="04100003" w:tentative="1">
+      <w:start w:val="1"/>
+      <w:numFmt w:val="bullet"/>
+      <w:lvlText w:val="o"/>
+      <w:lvlJc w:val="left"/>
+      <w:pPr>
+        <w:ind w:left="1440" w:hanging="360"/>
+      </w:pPr>
+      <w:rPr>
+        <w:rFonts w:ascii="Courier New" w:hAnsi="Courier New" w:cs="Courier New" w:hint="default"/>
+      </w:rPr>
+    </w:lvl>
+    <w:lvl w:ilvl="2" w:tplc="04100005" w:tentative="1">
+      <w:start w:val="1"/>
+      <w:numFmt w:val="bullet"/>
+      <w:lvlText w:val=""/>
+      <w:lvlJc w:val="left"/>
+      <w:pPr>
+        <w:ind w:left="2160" w:hanging="360"/>
+      </w:pPr>
+      <w:rPr>
+        <w:rFonts w:ascii="Wingdings" w:hAnsi="Wingdings" w:hint="default"/>
+      </w:rPr>
+    </w:lvl>
+    <w:lvl w:ilvl="3" w:tplc="04100001" w:tentative="1">
+      <w:start w:val="1"/>
+      <w:numFmt w:val="bullet"/>
+      <w:lvlText w:val=""/>
+      <w:lvlJc w:val="left"/>
+      <w:pPr>
+        <w:ind w:left="2880" w:hanging="360"/>
+      </w:pPr>
+      <w:rPr>
+        <w:rFonts w:ascii="Symbol" w:hAnsi="Symbol" w:hint="default"/>
+      </w:rPr>
+    </w:lvl>
+    <w:lvl w:ilvl="4" w:tplc="04100003" w:tentative="1">
+      <w:start w:val="1"/>
+      <w:numFmt w:val="bullet"/>
+      <w:lvlText w:val="o"/>
+      <w:lvlJc w:val="left"/>
+      <w:pPr>
+        <w:ind w:left="3600" w:hanging="360"/>
+      </w:pPr>
+      <w:rPr>
+        <w:rFonts w:ascii="Courier New" w:hAnsi="Courier New" w:cs="Courier New" w:hint="default"/>
+      </w:rPr>
+    </w:lvl>
+    <w:lvl w:ilvl="5" w:tplc="04100005" w:tentative="1">
+      <w:start w:val="1"/>
+      <w:numFmt w:val="bullet"/>
+      <w:lvlText w:val=""/>
+      <w:lvlJc w:val="left"/>
+      <w:pPr>
+        <w:ind w:left="4320" w:hanging="360"/>
+      </w:pPr>
+      <w:rPr>
+        <w:rFonts w:ascii="Wingdings" w:hAnsi="Wingdings" w:hint="default"/>
+      </w:rPr>
+    </w:lvl>
+    <w:lvl w:ilvl="6" w:tplc="04100001" w:tentative="1">
+      <w:start w:val="1"/>
+      <w:numFmt w:val="bullet"/>
+      <w:lvlText w:val=""/>
+      <w:lvlJc w:val="left"/>
+      <w:pPr>
+        <w:ind w:left="5040" w:hanging="360"/>
+      </w:pPr>
+      <w:rPr>
+        <w:rFonts w:ascii="Symbol" w:hAnsi="Symbol" w:hint="default"/>
+      </w:rPr>
+    </w:lvl>
+    <w:lvl w:ilvl="7" w:tplc="04100003" w:tentative="1">
+      <w:start w:val="1"/>
+      <w:numFmt w:val="bullet"/>
+      <w:lvlText w:val="o"/>
+      <w:lvlJc w:val="left"/>
+      <w:pPr>
+        <w:ind w:left="5760" w:hanging="360"/>
+      </w:pPr>
+      <w:rPr>
+        <w:rFonts w:ascii="Courier New" w:hAnsi="Courier New" w:cs="Courier New" w:hint="default"/>
+      </w:rPr>
+    </w:lvl>
+    <w:lvl w:ilvl="8" w:tplc="04100005" w:tentative="1">
+      <w:start w:val="1"/>
+      <w:numFmt w:val="bullet"/>
+      <w:lvlText w:val=""/>
+      <w:lvlJc w:val="left"/>
+      <w:pPr>
+        <w:ind w:left="6480" w:hanging="360"/>
+      </w:pPr>
+      <w:rPr>
+        <w:rFonts w:ascii="Wingdings" w:hAnsi="Wingdings" w:hint="default"/>
+      </w:rPr>
+    </w:lvl>
+  </w:abstractNum>
+  <w:abstractNum w:abstractNumId="4">
     <w:nsid w:val="59D91556"/>
     <w:multiLevelType w:val="hybridMultilevel"/>
     <w:tmpl w:val="59DEF0BC"/>
@@ -3835,7 +4391,7 @@
       </w:rPr>
     </w:lvl>
   </w:abstractNum>
-  <w:abstractNum w:abstractNumId="4">
+  <w:abstractNum w:abstractNumId="5">
     <w:nsid w:val="6A6F6A76"/>
     <w:multiLevelType w:val="hybridMultilevel"/>
     <w:tmpl w:val="0EB208EE"/>
@@ -3955,13 +4511,16 @@
     <w:abstractNumId w:val="1"/>
   </w:num>
   <w:num w:numId="3">
-    <w:abstractNumId w:val="3"/>
+    <w:abstractNumId w:val="4"/>
   </w:num>
   <w:num w:numId="4">
     <w:abstractNumId w:val="0"/>
   </w:num>
   <w:num w:numId="5">
-    <w:abstractNumId w:val="4"/>
+    <w:abstractNumId w:val="5"/>
+  </w:num>
+  <w:num w:numId="6">
+    <w:abstractNumId w:val="3"/>
   </w:num>
 </w:numbering>
 </file>

</xml_diff>

<commit_message>
Versione con le correzioni da apportare
</commit_message>
<xml_diff>
--- a/Analisi Funzionale.docx
+++ b/Analisi Funzionale.docx
@@ -482,22 +482,46 @@
         <w:t xml:space="preserve">, per poi notificare </w:t>
       </w:r>
       <w:r>
+        <w:rPr>
+          <w:highlight w:val="red"/>
+        </w:rPr>
         <w:t>a</w:t>
       </w:r>
       <w:r>
-        <w:t>gli utenti registrati al sistema la presenza di nuovi bandi</w:t>
+        <w:rPr>
+          <w:highlight w:val="red"/>
+        </w:rPr>
+        <w:t>gli</w:t>
+      </w:r>
+      <w:r>
+        <w:t xml:space="preserve"> utenti registrati al sistema la presenza di nuovi bandi</w:t>
       </w:r>
       <w:r>
         <w:t xml:space="preserve"> appena questi sono disponibili</w:t>
       </w:r>
       <w:r>
-        <w:t>; gli utenti potranno esprimere delle preferenze sui tipi di bando a cui sono interessati</w:t>
+        <w:t xml:space="preserve">; gli utenti </w:t>
+      </w:r>
+      <w:r>
+        <w:rPr>
+          <w:highlight w:val="red"/>
+        </w:rPr>
+        <w:t>potranno</w:t>
+      </w:r>
+      <w:r>
+        <w:t xml:space="preserve"> esprimere delle preferenze sui tipi di bando a cui sono interessati</w:t>
       </w:r>
       <w:r>
         <w:t xml:space="preserve"> </w:t>
       </w:r>
       <w:r>
-        <w:t>e venire notificati soltanto se i bandi rispecchiano i loro parametri</w:t>
+        <w:t xml:space="preserve">e venire notificati soltanto se i bandi rispecchiano </w:t>
+      </w:r>
+      <w:r>
+        <w:rPr>
+          <w:highlight w:val="red"/>
+        </w:rPr>
+        <w:t>i loro parametri</w:t>
       </w:r>
       <w:r>
         <w:t>.</w:t>
@@ -523,10 +547,43 @@
         <w:t>Entità di Business</w:t>
       </w:r>
       <w:r>
-        <w:t xml:space="preserve"> coinvolte dal progetto sono (la Gazzetta Ufficiale, ) le pubblicazioni della Gazzetta e i bandi pubblici contenuti e il sito web della Gazzetta Ufficiale, nel quale reperire le informazioni riguardanti i bandi. Di</w:t>
-      </w:r>
-      <w:r>
-        <w:t xml:space="preserve"> seguito descritte nei dettagli.</w:t>
+        <w:t xml:space="preserve"> coinvolte dal progetto sono </w:t>
+      </w:r>
+      <w:r>
+        <w:rPr>
+          <w:highlight w:val="red"/>
+        </w:rPr>
+        <w:t xml:space="preserve">(la Gazzetta Ufficiale </w:t>
+      </w:r>
+      <w:r>
+        <w:rPr>
+          <w:highlight w:val="red"/>
+        </w:rPr>
+        <w:t>,</w:t>
+      </w:r>
+      <w:r>
+        <w:rPr>
+          <w:highlight w:val="red"/>
+        </w:rPr>
+        <w:t>)</w:t>
+      </w:r>
+      <w:r>
+        <w:t xml:space="preserve"> le pubblicazioni della Gazzetta e i bandi pubblici contenuti e il sito web della Gazzetta Ufficiale, nel quale reperire le informazioni riguardanti i bandi. </w:t>
+      </w:r>
+      <w:r>
+        <w:rPr>
+          <w:highlight w:val="red"/>
+        </w:rPr>
+        <w:t>Di</w:t>
+      </w:r>
+      <w:r>
+        <w:rPr>
+          <w:highlight w:val="red"/>
+        </w:rPr>
+        <w:t xml:space="preserve"> seguito descritte nei dettagli</w:t>
+      </w:r>
+      <w:r>
+        <w:t>.</w:t>
       </w:r>
     </w:p>
     <w:p>
@@ -537,16 +594,41 @@
         <w:br/>
       </w:r>
       <w:r>
-        <w:t>La Gazzetta è un documento ufficiale pubblicato dalla Republica Italiana ogni due o tre giorni e le sue pubblicazioni</w:t>
-      </w:r>
-      <w:r>
+        <w:rPr>
+          <w:highlight w:val="red"/>
+        </w:rPr>
+        <w:t>La Gazzetta è un documento ufficiale pubblicato dalla Republica Italiana</w:t>
+      </w:r>
+      <w:r>
+        <w:rPr>
+          <w:highlight w:val="red"/>
+        </w:rPr>
+        <w:t xml:space="preserve"> con cadenza al massimo giornaliera. L</w:t>
+      </w:r>
+      <w:r>
+        <w:rPr>
+          <w:highlight w:val="red"/>
+        </w:rPr>
+        <w:t>e sue pubblicazioni</w:t>
+      </w:r>
+      <w:r>
+        <w:rPr>
+          <w:highlight w:val="red"/>
+        </w:rPr>
         <w:t>, identificate da data e un numero (generalmente fra 1 e 153, si azzera con la fine dell'anno),</w:t>
       </w:r>
       <w:r>
+        <w:rPr>
+          <w:highlight w:val="red"/>
+        </w:rPr>
         <w:t xml:space="preserve"> espongono, oltre a decreti, sentenze e regolamenti, diverse decine di bandi di vario tipo, offerti da enti anche molto diversi quali Regioni, Province, Comuni ma anche Ministeri, Autorità indipendenti e altre figure soggettive pubbliche e private.</w:t>
       </w:r>
-      <w:r>
-        <w:br/>
+    </w:p>
+    <w:p>
+      <w:pPr>
+        <w:jc w:val="both"/>
+      </w:pPr>
+      <w:r>
         <w:t>Le pubblicazioni dei bandi pubblici della Gazzetta (degli ultimi 30 giorni) vengono esposte nel sito web della Gazzetta Ufficiale, al seguente URL: "</w:t>
       </w:r>
       <w:hyperlink r:id="rId10" w:history="1">
@@ -562,93 +644,123 @@
       </w:r>
       <w:r>
         <w:br/>
-        <w:t>Qua è possibile scegliere una pubblicazione e consultarne la pagina, che contiene l'elenco dei bandi e un collegamento agli stessi.</w:t>
-      </w:r>
+        <w:t xml:space="preserve">Qua è possibile scegliere una pubblicazione e consultarne la pagina, che contiene l'elenco dei bandi e un collegamento agli </w:t>
+      </w:r>
+      <w:r>
+        <w:t>s</w:t>
+      </w:r>
+      <w:r>
+        <w:t>tessi.</w:t>
+      </w:r>
+    </w:p>
+    <w:p>
+      <w:pPr>
+        <w:jc w:val="both"/>
+      </w:pPr>
+      <w:r>
+        <w:t>Da questa pagina si può inoltre accedere all'archivio completo di tutte le pubblicazioni.</w:t>
+      </w:r>
+    </w:p>
+    <w:p>
+      <w:pPr>
+        <w:jc w:val="both"/>
+      </w:pPr>
       <w:r>
         <w:br/>
       </w:r>
       <w:r>
-        <w:t>Da questa pagina si può inoltre accedere all'archivio completo di tutte le pubblicazioni.</w:t>
+        <w:t>I b</w:t>
+      </w:r>
+      <w:r>
+        <w:t>andi</w:t>
+      </w:r>
+      <w:r>
+        <w:t xml:space="preserve"> rappresentano delle gare pubbliche, cioè </w:t>
+      </w:r>
+      <w:r>
+        <w:t xml:space="preserve">appalti di </w:t>
+      </w:r>
+      <w:r>
+        <w:t>lavori o incarichi pubblici offerti dallo Stato</w:t>
+      </w:r>
+      <w:r>
+        <w:t xml:space="preserve"> e liberamente fruibili da privati o associazioni, previo concorso</w:t>
+      </w:r>
+      <w:r>
+        <w:t>.</w:t>
       </w:r>
       <w:r>
         <w:br/>
       </w:r>
       <w:r>
+        <w:rPr>
+          <w:highlight w:val="red"/>
+        </w:rPr>
+        <w:t xml:space="preserve">Le informazioni principali che interessano dei bandi sono </w:t>
+      </w:r>
+      <w:r>
+        <w:rPr>
+          <w:highlight w:val="red"/>
+        </w:rPr>
+        <w:t xml:space="preserve">sorattutto </w:t>
+      </w:r>
+      <w:r>
+        <w:rPr>
+          <w:highlight w:val="red"/>
+        </w:rPr>
+        <w:t>il</w:t>
+      </w:r>
+      <w:r>
+        <w:t xml:space="preserve"> </w:t>
+      </w:r>
+      <w:r>
+        <w:rPr>
+          <w:b/>
+        </w:rPr>
+        <w:t>CIG</w:t>
+      </w:r>
+      <w:r>
+        <w:t xml:space="preserve"> </w:t>
+      </w:r>
+      <w:r>
+        <w:rPr>
+          <w:b/>
+        </w:rPr>
+        <w:t>(Codice Identificativo Gara)</w:t>
+      </w:r>
+      <w:r>
+        <w:t xml:space="preserve"> e </w:t>
+      </w:r>
+      <w:r>
+        <w:rPr>
+          <w:b/>
+        </w:rPr>
+        <w:t>l'oggetto della gara</w:t>
+      </w:r>
+      <w:r>
+        <w:t>.</w:t>
+      </w:r>
+      <w:r>
         <w:br/>
       </w:r>
       <w:r>
-        <w:t>I b</w:t>
-      </w:r>
-      <w:r>
-        <w:t>andi</w:t>
-      </w:r>
-      <w:r>
-        <w:t xml:space="preserve"> rappresentano delle gare pubbliche, cioè </w:t>
-      </w:r>
-      <w:r>
-        <w:t xml:space="preserve">appalti di </w:t>
-      </w:r>
-      <w:r>
-        <w:t>lavori o incarichi pubblici offerti dallo Stato</w:t>
-      </w:r>
-      <w:r>
-        <w:t xml:space="preserve"> e liberamente fruibili da privati o associazioni, previo concorso</w:t>
-      </w:r>
-      <w:r>
-        <w:t>.</w:t>
-      </w:r>
-      <w:r>
         <w:br/>
-        <w:t xml:space="preserve">Le informazioni principali che interessano dei bandi sono </w:t>
-      </w:r>
-      <w:r>
-        <w:t xml:space="preserve">sorattutto </w:t>
-      </w:r>
-      <w:r>
-        <w:t xml:space="preserve">il </w:t>
-      </w:r>
-      <w:r>
-        <w:rPr>
-          <w:b/>
-        </w:rPr>
-        <w:t>CIG</w:t>
+      </w:r>
+      <w:r>
+        <w:br/>
+      </w:r>
+      <w:r>
+        <w:br/>
+      </w:r>
+      <w:r>
+        <w:lastRenderedPageBreak/>
+        <w:t>Analizzando i bandi si  nota che purtroppo non rispettano un</w:t>
+      </w:r>
+      <w:r>
+        <w:t>a struttura uniforme e definita.</w:t>
       </w:r>
       <w:r>
         <w:t xml:space="preserve"> </w:t>
-      </w:r>
-      <w:r>
-        <w:rPr>
-          <w:b/>
-        </w:rPr>
-        <w:t>(Codice Identificativo Gara)</w:t>
-      </w:r>
-      <w:r>
-        <w:t xml:space="preserve"> e </w:t>
-      </w:r>
-      <w:r>
-        <w:rPr>
-          <w:b/>
-        </w:rPr>
-        <w:t>l'oggetto della gara</w:t>
-      </w:r>
-      <w:r>
-        <w:t>.</w:t>
-      </w:r>
-      <w:r>
-        <w:br/>
-      </w:r>
-      <w:r>
-        <w:br/>
-      </w:r>
-      <w:r>
-        <w:br/>
-      </w:r>
-      <w:r>
-        <w:br/>
-      </w:r>
-      <w:r>
-        <w:lastRenderedPageBreak/>
-        <w:t xml:space="preserve">Analizzando i bandi si  nota che purtroppo non rispettano una struttura uniforme e definita, </w:t>
       </w:r>
       <w:r>
         <w:t xml:space="preserve"> però</w:t>
@@ -891,10 +1003,22 @@
         <w:t>lta analizzati questi documenti</w:t>
       </w:r>
       <w:r>
-        <w:t xml:space="preserve"> si vuole, c</w:t>
-      </w:r>
-      <w:r>
-        <w:t>ome già detto, estrarre il CIG e</w:t>
+        <w:t xml:space="preserve"> </w:t>
+      </w:r>
+      <w:r>
+        <w:rPr>
+          <w:highlight w:val="red"/>
+        </w:rPr>
+        <w:t>si vuole, c</w:t>
+      </w:r>
+      <w:r>
+        <w:rPr>
+          <w:highlight w:val="red"/>
+        </w:rPr>
+        <w:t>ome già detto</w:t>
+      </w:r>
+      <w:r>
+        <w:t>, estrarre il CIG e</w:t>
       </w:r>
       <w:r>
         <w:t xml:space="preserve"> l'oggetto</w:t>
@@ -915,33 +1039,53 @@
         <w:br/>
       </w:r>
       <w:r>
+        <w:rPr>
+          <w:highlight w:val="red"/>
+        </w:rPr>
         <w:t xml:space="preserve">Il sistema prevederà un meccanismo di registrazione dei nuovi </w:t>
       </w:r>
       <w:r>
         <w:rPr>
           <w:b/>
+          <w:highlight w:val="red"/>
         </w:rPr>
         <w:t>utenti</w:t>
       </w:r>
       <w:r>
+        <w:rPr>
+          <w:highlight w:val="red"/>
+        </w:rPr>
         <w:t>, con il loro username, password e la loro area privata,</w:t>
       </w:r>
       <w:r>
+        <w:rPr>
+          <w:highlight w:val="red"/>
+        </w:rPr>
         <w:t xml:space="preserve"> e la definzione da parte loro di alcuni parametri che rappresentano le loro </w:t>
       </w:r>
       <w:r>
         <w:rPr>
           <w:b/>
+          <w:highlight w:val="red"/>
         </w:rPr>
         <w:t>preferenze</w:t>
       </w:r>
       <w:r>
+        <w:rPr>
+          <w:highlight w:val="red"/>
+        </w:rPr>
         <w:t xml:space="preserve"> </w:t>
       </w:r>
       <w:r>
+        <w:rPr>
+          <w:highlight w:val="red"/>
+        </w:rPr>
         <w:t>riguardo a</w:t>
       </w:r>
       <w:r>
+        <w:rPr>
+          <w:highlight w:val="red"/>
+        </w:rPr>
         <w:t xml:space="preserve"> certi tipi di bando.</w:t>
       </w:r>
       <w:r>
@@ -962,10 +1106,43 @@
       </w:r>
       <w:r>
         <w:br/>
-        <w:t>Quando vengono pubblicati sulla Gazzetta dei nuovi bandi, dopo essere stati analizati e memorizzati, il sistema sceglierà quali sono gli utenti registrati interessati ai nuovi bandi (</w:t>
-      </w:r>
-      <w:r>
-        <w:t>analizzando il testo del bando e cercando se sono presenti o no le "parole chiave" definite dagli utenti) e li notificherà.</w:t>
+        <w:t xml:space="preserve">Quando </w:t>
+      </w:r>
+      <w:r>
+        <w:rPr>
+          <w:highlight w:val="red"/>
+        </w:rPr>
+        <w:t>vengono</w:t>
+      </w:r>
+      <w:r>
+        <w:t xml:space="preserve"> pubblicati sulla Gazzetta dei nuovi bandi, dopo essere stati analizati e memorizzati, il sistema </w:t>
+      </w:r>
+      <w:r>
+        <w:rPr>
+          <w:highlight w:val="red"/>
+        </w:rPr>
+        <w:t>sceglierà</w:t>
+      </w:r>
+      <w:r>
+        <w:t xml:space="preserve"> quali sono gli utenti registrati interessati ai nuovi bandi </w:t>
+      </w:r>
+      <w:r>
+        <w:rPr>
+          <w:highlight w:val="red"/>
+        </w:rPr>
+        <w:t>(</w:t>
+      </w:r>
+      <w:r>
+        <w:t>analizzando il testo del bando e cercando se sono presenti o no le "parole chiave" definite dagli utenti</w:t>
+      </w:r>
+      <w:r>
+        <w:rPr>
+          <w:highlight w:val="red"/>
+        </w:rPr>
+        <w:t>)</w:t>
+      </w:r>
+      <w:r>
+        <w:t xml:space="preserve"> e li notificherà.</w:t>
       </w:r>
       <w:r>
         <w:br/>
@@ -980,7 +1157,16 @@
         <w:t>notifiche</w:t>
       </w:r>
       <w:r>
-        <w:t xml:space="preserve"> avverranno tramite servizi Internet (posta elettronica o un sito web), pertanto in fase di registrazione l'utente dovrà definire anche le modalità preferite di ricezione delle notifiche.</w:t>
+        <w:t xml:space="preserve"> </w:t>
+      </w:r>
+      <w:r>
+        <w:rPr>
+          <w:highlight w:val="red"/>
+        </w:rPr>
+        <w:t>avverranno</w:t>
+      </w:r>
+      <w:r>
+        <w:t xml:space="preserve"> tramite servizi Internet (posta elettronica o un sito web), pertanto in fase di registrazione l'utente dovrà definire anche le modalità preferite di ricezione delle notifiche.</w:t>
       </w:r>
     </w:p>
     <w:p>
@@ -1037,7 +1223,7 @@
           <wp:inline distT="0" distB="0" distL="0" distR="0">
             <wp:extent cx="4391638" cy="2314898"/>
             <wp:effectExtent l="19050" t="0" r="8912" b="0"/>
-            <wp:docPr id="4" name="Immagine 3" descr="ER.png"/>
+            <wp:docPr id="1" name="Immagine 0" descr="ER.png"/>
             <wp:cNvGraphicFramePr>
               <a:graphicFrameLocks xmlns:a="http://schemas.openxmlformats.org/drawingml/2006/main" noChangeAspect="1"/>
             </wp:cNvGraphicFramePr>
@@ -1260,6 +1446,11 @@
           <w:p>
             <w:r>
               <w:br/>
+            </w:r>
+            <w:r>
+              <w:rPr>
+                <w:highlight w:val="red"/>
+              </w:rPr>
               <w:t>NUMBER</w:t>
             </w:r>
           </w:p>
@@ -1310,6 +1501,12 @@
               <w:br/>
               <w:t>DATE</w:t>
             </w:r>
+            <w:r>
+              <w:rPr>
+                <w:highlight w:val="red"/>
+              </w:rPr>
+              <w:t>TIME</w:t>
+            </w:r>
           </w:p>
         </w:tc>
         <w:tc>
@@ -1358,7 +1555,15 @@
           <w:p>
             <w:r>
               <w:br/>
-              <w:t>NUMBER (3)</w:t>
+            </w:r>
+            <w:r>
+              <w:rPr>
+                <w:highlight w:val="red"/>
+              </w:rPr>
+              <w:t>NUMBER</w:t>
+            </w:r>
+            <w:r>
+              <w:t xml:space="preserve"> (3)</w:t>
             </w:r>
           </w:p>
         </w:tc>
@@ -1414,7 +1619,7 @@
               <w:br/>
             </w:r>
             <w:r>
-              <w:t>VARCHAR2</w:t>
+              <w:t>VARCHAR</w:t>
             </w:r>
             <w:r>
               <w:t xml:space="preserve"> (15</w:t>
@@ -1521,6 +1726,11 @@
           <w:p>
             <w:r>
               <w:br/>
+            </w:r>
+            <w:r>
+              <w:rPr>
+                <w:highlight w:val="red"/>
+              </w:rPr>
               <w:t>UriType</w:t>
             </w:r>
           </w:p>
@@ -1638,9 +1848,9 @@
       </w:tblPr>
       <w:tblGrid>
         <w:gridCol w:w="2630"/>
-        <w:gridCol w:w="1510"/>
-        <w:gridCol w:w="3150"/>
-        <w:gridCol w:w="2564"/>
+        <w:gridCol w:w="1470"/>
+        <w:gridCol w:w="3169"/>
+        <w:gridCol w:w="2585"/>
       </w:tblGrid>
       <w:tr>
         <w:trPr>
@@ -1738,6 +1948,9 @@
               <w:br/>
             </w:r>
             <w:r>
+              <w:rPr>
+                <w:highlight w:val="red"/>
+              </w:rPr>
               <w:t>SEQUENCE</w:t>
             </w:r>
           </w:p>
@@ -1800,7 +2013,15 @@
           <w:p>
             <w:r>
               <w:br/>
-              <w:t>CHAR (11)</w:t>
+            </w:r>
+            <w:r>
+              <w:rPr>
+                <w:highlight w:val="red"/>
+              </w:rPr>
+              <w:t>CHAR</w:t>
+            </w:r>
+            <w:r>
+              <w:t xml:space="preserve"> (11)</w:t>
             </w:r>
           </w:p>
         </w:tc>
@@ -1852,6 +2073,9 @@
               <w:br/>
             </w:r>
             <w:r>
+              <w:rPr>
+                <w:highlight w:val="red"/>
+              </w:rPr>
               <w:t>NUMBER</w:t>
             </w:r>
           </w:p>
@@ -1903,7 +2127,13 @@
               <w:br/>
             </w:r>
             <w:r>
-              <w:t>CHAR (10)</w:t>
+              <w:rPr>
+                <w:highlight w:val="red"/>
+              </w:rPr>
+              <w:t>CHAR</w:t>
+            </w:r>
+            <w:r>
+              <w:t xml:space="preserve"> (10)</w:t>
             </w:r>
           </w:p>
         </w:tc>
@@ -1957,7 +2187,7 @@
               <w:br/>
             </w:r>
             <w:r>
-              <w:t>VARCHAR2</w:t>
+              <w:t>VARCHAR</w:t>
             </w:r>
             <w:r>
               <w:t xml:space="preserve"> (50)</w:t>
@@ -2029,7 +2259,7 @@
               <w:br/>
             </w:r>
             <w:r>
-              <w:t>VARCHAR2</w:t>
+              <w:t>VARCHAR</w:t>
             </w:r>
             <w:r>
               <w:t xml:space="preserve"> (100)</w:t>
@@ -2104,7 +2334,7 @@
               <w:br/>
             </w:r>
             <w:r>
-              <w:t>VARCHAR2</w:t>
+              <w:t>VARCHAR</w:t>
             </w:r>
           </w:p>
         </w:tc>
@@ -2215,7 +2445,7 @@
               <w:br/>
             </w:r>
             <w:r>
-              <w:t>VARCHAR2</w:t>
+              <w:t>VARCHAR</w:t>
             </w:r>
           </w:p>
         </w:tc>
@@ -2272,13 +2502,22 @@
               <w:br/>
             </w:r>
             <w:r>
+              <w:rPr>
+                <w:highlight w:val="red"/>
+              </w:rPr>
               <w:t>V</w:t>
             </w:r>
             <w:r>
+              <w:rPr>
+                <w:highlight w:val="red"/>
+              </w:rPr>
               <w:t>A</w:t>
             </w:r>
             <w:r>
-              <w:t>RCHAR2</w:t>
+              <w:rPr>
+                <w:highlight w:val="red"/>
+              </w:rPr>
+              <w:t>RCHAR</w:t>
             </w:r>
           </w:p>
         </w:tc>
@@ -2335,6 +2574,9 @@
               <w:br/>
             </w:r>
             <w:r>
+              <w:rPr>
+                <w:highlight w:val="red"/>
+              </w:rPr>
               <w:t>UriType</w:t>
             </w:r>
           </w:p>
@@ -2391,7 +2633,10 @@
               <w:br/>
             </w:r>
             <w:r>
-              <w:t>VARCHAR2</w:t>
+              <w:rPr>
+                <w:highlight w:val="red"/>
+              </w:rPr>
+              <w:t>VARCHAR</w:t>
             </w:r>
             <w:r>
               <w:t xml:space="preserve"> (20)</w:t>
@@ -2402,7 +2647,11 @@
           <w:tcPr>
             <w:tcW w:w="3780" w:type="dxa"/>
           </w:tcPr>
-          <w:p/>
+          <w:p>
+            <w:r>
+              <w:t>ENUM</w:t>
+            </w:r>
+          </w:p>
         </w:tc>
         <w:tc>
           <w:tcPr>
@@ -2488,7 +2737,6 @@
         <w:rPr>
           <w:b/>
         </w:rPr>
-        <w:lastRenderedPageBreak/>
         <w:t xml:space="preserve">Tabella </w:t>
       </w:r>
       <w:r>
@@ -2515,7 +2763,16 @@
         <w:jc w:val="both"/>
       </w:pPr>
       <w:r>
-        <w:t>Come identificativo del bando si può sfruttare il codice già assegnato dalla Gazzetta ai vari bandi (Esempio: TX17BFC9367) che si suppone sia univoco.</w:t>
+        <w:t xml:space="preserve">Come identificativo del bando si può sfruttare il codice già assegnato dalla Gazzetta ai vari bandi (Esempio: TX17BFC9367) che si suppone </w:t>
+      </w:r>
+      <w:r>
+        <w:rPr>
+          <w:highlight w:val="red"/>
+        </w:rPr>
+        <w:t>sia</w:t>
+      </w:r>
+      <w:r>
+        <w:t xml:space="preserve"> univoco.</w:t>
       </w:r>
       <w:r>
         <w:br/>
@@ -2529,7 +2786,16 @@
         <w:t xml:space="preserve">Lo STATO è necessario per questioni tecniche del processo: i bandi appena scaricati </w:t>
       </w:r>
       <w:r>
-        <w:t>vengono marcati come "da parsificare"; quando il Parser li avrà processati imposterà il valore dello stato a "parsificati" e quindi saranno pronti per la pubblicazione; infine quando verrà completata con successo la loro pubblicazione, il valore della proprietà diventerà "chiuso".</w:t>
+        <w:t xml:space="preserve">vengono </w:t>
+      </w:r>
+      <w:r>
+        <w:rPr>
+          <w:highlight w:val="red"/>
+        </w:rPr>
+        <w:t>marcati</w:t>
+      </w:r>
+      <w:r>
+        <w:t xml:space="preserve"> come "da parsificare"; quando il Parser li avrà processati imposterà il valore dello stato a "parsificati" e quindi saranno pronti per la pubblicazione; infine quando verrà completata con successo la loro pubblicazione, il valore della proprietà diventerà "chiuso".</w:t>
       </w:r>
     </w:p>
     <w:p>
@@ -2798,7 +3064,7 @@
           <w:p>
             <w:r>
               <w:br/>
-              <w:t>VARCHAR2</w:t>
+              <w:t>VARCHAR</w:t>
             </w:r>
           </w:p>
         </w:tc>
@@ -2855,7 +3121,7 @@
               <w:br/>
             </w:r>
             <w:r>
-              <w:t>VARCHAR2</w:t>
+              <w:t>VARCHAR</w:t>
             </w:r>
             <w:r>
               <w:t xml:space="preserve"> (5)</w:t>
@@ -3020,7 +3286,6 @@
           <w:sz w:val="32"/>
           <w:szCs w:val="32"/>
         </w:rPr>
-        <w:lastRenderedPageBreak/>
         <w:t>UTENTE</w:t>
       </w:r>
     </w:p>
@@ -3190,7 +3455,7 @@
           <w:p>
             <w:r>
               <w:br/>
-              <w:t>VARCHAR2 (50)</w:t>
+              <w:t>VARCHAR (50)</w:t>
             </w:r>
           </w:p>
         </w:tc>
@@ -3238,7 +3503,10 @@
           <w:p>
             <w:r>
               <w:br/>
-              <w:t>VARCHAR2 (50)</w:t>
+              <w:t>VARCHAR</w:t>
+            </w:r>
+            <w:r>
+              <w:t xml:space="preserve"> (50)</w:t>
             </w:r>
           </w:p>
         </w:tc>
@@ -3285,7 +3553,7 @@
           <w:p>
             <w:r>
               <w:br/>
-              <w:t>VARCHAR2</w:t>
+              <w:t>VARCHAR</w:t>
             </w:r>
           </w:p>
         </w:tc>
@@ -3566,7 +3834,6 @@
           <w:sz w:val="28"/>
           <w:szCs w:val="28"/>
         </w:rPr>
-        <w:lastRenderedPageBreak/>
         <w:t>Ricerca Nuova Pubblicazione</w:t>
       </w:r>
       <w:r>
@@ -3587,6 +3854,7 @@
         <w:rPr>
           <w:bCs/>
         </w:rPr>
+        <w:lastRenderedPageBreak/>
         <w:br/>
       </w:r>
       <w:r>
@@ -4396,7 +4664,6 @@
           <w:sz w:val="28"/>
           <w:szCs w:val="28"/>
         </w:rPr>
-        <w:lastRenderedPageBreak/>
         <w:t>Pubblica Bando</w:t>
       </w:r>
       <w:r>
@@ -4419,6 +4686,7 @@
         <w:rPr>
           <w:szCs w:val="24"/>
         </w:rPr>
+        <w:lastRenderedPageBreak/>
         <w:t>Analizza l'oggetto del bando (e eventualmente anche il testo)</w:t>
       </w:r>
       <w:r>
@@ -4955,16 +5223,7 @@
         <w:t>In corso</w:t>
       </w:r>
       <w:r>
-        <w:t xml:space="preserve">": viene poi scaricata e processata per ricavare i bandi. Alla fine di questa </w:t>
-      </w:r>
-      <w:r>
-        <w:t>fase</w:t>
-      </w:r>
-      <w:r>
-        <w:t xml:space="preserve">, </w:t>
-      </w:r>
-      <w:r>
-        <w:t>quando tutti i bandi sono stati ricavati e la fase è conclusa, il valore dello stato diventa "</w:t>
+        <w:t>": viene poi scaricata e processata per ricavare i bandi. Alla fine di questa fase, quando tutti i bandi sono stati ricavati e la fase è conclusa, il valore dello stato diventa "</w:t>
       </w:r>
       <w:r>
         <w:rPr>
@@ -4973,20 +5232,20 @@
         <w:t>Scaricata</w:t>
       </w:r>
       <w:r>
-        <w:t>"</w:t>
-      </w:r>
-      <w:r>
-        <w:t>.</w:t>
+        <w:t>".</w:t>
       </w:r>
       <w:r>
         <w:br/>
       </w:r>
       <w:r>
+        <w:br/>
+      </w:r>
+      <w:r>
+        <w:t xml:space="preserve">La fase di controllo della pubblicazione (appena successiva alla fase di scaricamento), prenderà in </w:t>
+      </w:r>
+      <w:r>
         <w:lastRenderedPageBreak/>
-        <w:br/>
-      </w:r>
-      <w:r>
-        <w:t>La fase di controllo della pubblicazione (appena successiva alla fase di scaricamento), prenderà in considerazione soltanto l'ultima pubblicazione i</w:t>
+        <w:t>considerazione soltanto l'ultima pubblicazione i</w:t>
       </w:r>
       <w:r>
         <w:t>nserita (con data più recente)</w:t>
@@ -5148,12 +5407,7 @@
             </w:r>
             <w:r>
               <w:br/>
-            </w:r>
-            <w:r>
-              <w:t>STATO_</w:t>
-            </w:r>
-            <w:r>
-              <w:t>BANDO</w:t>
+              <w:t>STATO_BANDO</w:t>
             </w:r>
           </w:p>
           <w:p>
@@ -5169,13 +5423,7 @@
           <w:p>
             <w:r>
               <w:br/>
-              <w:t>"</w:t>
-            </w:r>
-            <w:r>
-              <w:t>Da Parsificare</w:t>
-            </w:r>
-            <w:r>
-              <w:t>"</w:t>
+              <w:t>"Da Parsificare"</w:t>
             </w:r>
             <w:r>
               <w:br/>
@@ -5253,13 +5501,7 @@
           <w:p>
             <w:r>
               <w:br/>
-              <w:t>"</w:t>
-            </w:r>
-            <w:r>
-              <w:t>Parsificato</w:t>
-            </w:r>
-            <w:r>
-              <w:t>"</w:t>
+              <w:t>"Parsificato"</w:t>
             </w:r>
             <w:r>
               <w:br/>
@@ -5272,10 +5514,7 @@
           </w:tcPr>
           <w:p>
             <w:r>
-              <w:t>Si è conclus</w:t>
-            </w:r>
-            <w:r>
-              <w:t>a l'analisi del bando e</w:t>
+              <w:t>Si è conclusa l'analisi del bando e</w:t>
             </w:r>
             <w:r>
               <w:t>d è pronto per essere pubblicato</w:t>
@@ -6077,7 +6316,7 @@
                 <w:b/>
                 <w:noProof/>
               </w:rPr>
-              <w:t>1</w:t>
+              <w:t>4</w:t>
             </w:r>
           </w:fldSimple>
         </w:p>

</xml_diff>

<commit_message>
Inizio moifiche: frasi più corte, screenshot nella premessa, modifica data types
</commit_message>
<xml_diff>
--- a/Analisi Funzionale.docx
+++ b/Analisi Funzionale.docx
@@ -121,12 +121,17 @@
     </w:p>
     <w:p>
       <w:pPr>
+        <w:jc w:val="center"/>
+      </w:pPr>
+    </w:p>
+    <w:p>
+      <w:r>
+        <w:br/>
+      </w:r>
+    </w:p>
+    <w:p>
+      <w:pPr>
         <w:jc w:val="both"/>
-      </w:pPr>
-    </w:p>
-    <w:p/>
-    <w:p>
-      <w:pPr>
         <w:rPr>
           <w:b/>
           <w:bCs/>
@@ -141,309 +146,6 @@
           <w:sz w:val="32"/>
           <w:szCs w:val="32"/>
         </w:rPr>
-        <w:t>Documenti di riferimento</w:t>
-      </w:r>
-    </w:p>
-    <w:p>
-      <w:pPr>
-        <w:jc w:val="center"/>
-        <w:rPr>
-          <w:b/>
-          <w:bCs/>
-          <w:sz w:val="32"/>
-          <w:szCs w:val="32"/>
-        </w:rPr>
-      </w:pPr>
-    </w:p>
-    <w:tbl>
-      <w:tblPr>
-        <w:tblW w:w="0" w:type="auto"/>
-        <w:tblInd w:w="55" w:type="dxa"/>
-        <w:tblBorders>
-          <w:top w:val="single" w:sz="2" w:space="0" w:color="000000"/>
-          <w:left w:val="single" w:sz="2" w:space="0" w:color="000000"/>
-          <w:bottom w:val="nil"/>
-          <w:right w:val="nil"/>
-          <w:insideH w:val="nil"/>
-          <w:insideV w:val="nil"/>
-        </w:tblBorders>
-        <w:tblCellMar>
-          <w:top w:w="55" w:type="dxa"/>
-          <w:left w:w="54" w:type="dxa"/>
-          <w:bottom w:w="55" w:type="dxa"/>
-          <w:right w:w="55" w:type="dxa"/>
-        </w:tblCellMar>
-        <w:tblLook w:val="0000"/>
-      </w:tblPr>
-      <w:tblGrid>
-        <w:gridCol w:w="4819"/>
-        <w:gridCol w:w="4826"/>
-      </w:tblGrid>
-      <w:tr>
-        <w:trPr>
-          <w:cantSplit/>
-          <w:tblHeader/>
-        </w:trPr>
-        <w:tc>
-          <w:tcPr>
-            <w:tcW w:w="4819" w:type="dxa"/>
-            <w:tcBorders>
-              <w:top w:val="single" w:sz="2" w:space="0" w:color="000000"/>
-              <w:left w:val="single" w:sz="2" w:space="0" w:color="000000"/>
-              <w:bottom w:val="nil"/>
-              <w:right w:val="nil"/>
-            </w:tcBorders>
-            <w:shd w:val="clear" w:color="auto" w:fill="262626" w:themeFill="text1" w:themeFillTint="D9"/>
-            <w:tcMar>
-              <w:left w:w="54" w:type="dxa"/>
-            </w:tcMar>
-          </w:tcPr>
-          <w:p>
-            <w:pPr>
-              <w:pStyle w:val="TableContents"/>
-              <w:jc w:val="center"/>
-              <w:rPr>
-                <w:b/>
-                <w:bCs/>
-              </w:rPr>
-            </w:pPr>
-            <w:r>
-              <w:rPr>
-                <w:b/>
-                <w:bCs/>
-              </w:rPr>
-              <w:t>Nome</w:t>
-            </w:r>
-          </w:p>
-        </w:tc>
-        <w:tc>
-          <w:tcPr>
-            <w:tcW w:w="4826" w:type="dxa"/>
-            <w:tcBorders>
-              <w:top w:val="single" w:sz="2" w:space="0" w:color="000000"/>
-              <w:left w:val="single" w:sz="2" w:space="0" w:color="000000"/>
-              <w:bottom w:val="nil"/>
-              <w:right w:val="single" w:sz="2" w:space="0" w:color="000000"/>
-            </w:tcBorders>
-            <w:shd w:val="clear" w:color="auto" w:fill="262626" w:themeFill="text1" w:themeFillTint="D9"/>
-            <w:tcMar>
-              <w:left w:w="54" w:type="dxa"/>
-            </w:tcMar>
-          </w:tcPr>
-          <w:p>
-            <w:pPr>
-              <w:pStyle w:val="TableContents"/>
-              <w:jc w:val="center"/>
-              <w:rPr>
-                <w:b/>
-                <w:bCs/>
-              </w:rPr>
-            </w:pPr>
-            <w:r>
-              <w:rPr>
-                <w:b/>
-                <w:bCs/>
-              </w:rPr>
-              <w:t>Documento</w:t>
-            </w:r>
-          </w:p>
-        </w:tc>
-      </w:tr>
-      <w:tr>
-        <w:trPr>
-          <w:cantSplit/>
-        </w:trPr>
-        <w:tc>
-          <w:tcPr>
-            <w:tcW w:w="4819" w:type="dxa"/>
-            <w:tcBorders>
-              <w:top w:val="nil"/>
-              <w:left w:val="single" w:sz="2" w:space="0" w:color="000000"/>
-              <w:bottom w:val="single" w:sz="2" w:space="0" w:color="000000"/>
-              <w:right w:val="nil"/>
-            </w:tcBorders>
-            <w:shd w:val="clear" w:color="auto" w:fill="auto"/>
-            <w:tcMar>
-              <w:left w:w="54" w:type="dxa"/>
-            </w:tcMar>
-          </w:tcPr>
-          <w:p>
-            <w:pPr>
-              <w:pStyle w:val="TableContents"/>
-              <w:jc w:val="center"/>
-              <w:rPr>
-                <w:sz w:val="20"/>
-                <w:szCs w:val="20"/>
-              </w:rPr>
-            </w:pPr>
-            <w:r>
-              <w:rPr>
-                <w:sz w:val="20"/>
-                <w:szCs w:val="20"/>
-              </w:rPr>
-              <w:t>Esempio di pubblicazione della Gazzetta Ufficiale</w:t>
-            </w:r>
-          </w:p>
-        </w:tc>
-        <w:tc>
-          <w:tcPr>
-            <w:tcW w:w="4826" w:type="dxa"/>
-            <w:tcBorders>
-              <w:top w:val="nil"/>
-              <w:left w:val="single" w:sz="2" w:space="0" w:color="000000"/>
-              <w:bottom w:val="single" w:sz="2" w:space="0" w:color="000000"/>
-              <w:right w:val="single" w:sz="2" w:space="0" w:color="000000"/>
-            </w:tcBorders>
-            <w:shd w:val="clear" w:color="auto" w:fill="auto"/>
-            <w:tcMar>
-              <w:left w:w="54" w:type="dxa"/>
-            </w:tcMar>
-          </w:tcPr>
-          <w:p>
-            <w:pPr>
-              <w:jc w:val="center"/>
-              <w:rPr>
-                <w:rStyle w:val="InternetLink"/>
-                <w:sz w:val="20"/>
-                <w:szCs w:val="20"/>
-              </w:rPr>
-            </w:pPr>
-            <w:hyperlink r:id="rId8" w:history="1">
-              <w:r>
-                <w:rPr>
-                  <w:rStyle w:val="Collegamentoipertestuale"/>
-                  <w:sz w:val="20"/>
-                  <w:szCs w:val="20"/>
-                </w:rPr>
-                <w:t>Esempio pubblicazione.htm</w:t>
-              </w:r>
-            </w:hyperlink>
-          </w:p>
-        </w:tc>
-      </w:tr>
-      <w:tr>
-        <w:trPr>
-          <w:cantSplit/>
-        </w:trPr>
-        <w:tc>
-          <w:tcPr>
-            <w:tcW w:w="4819" w:type="dxa"/>
-            <w:tcBorders>
-              <w:top w:val="nil"/>
-              <w:left w:val="single" w:sz="2" w:space="0" w:color="000000"/>
-              <w:bottom w:val="single" w:sz="2" w:space="0" w:color="000000"/>
-              <w:right w:val="nil"/>
-            </w:tcBorders>
-            <w:shd w:val="clear" w:color="auto" w:fill="auto"/>
-            <w:tcMar>
-              <w:left w:w="54" w:type="dxa"/>
-            </w:tcMar>
-          </w:tcPr>
-          <w:p>
-            <w:pPr>
-              <w:pStyle w:val="TableContents"/>
-              <w:jc w:val="center"/>
-              <w:rPr>
-                <w:sz w:val="20"/>
-                <w:szCs w:val="20"/>
-              </w:rPr>
-            </w:pPr>
-            <w:r>
-              <w:rPr>
-                <w:sz w:val="20"/>
-                <w:szCs w:val="20"/>
-              </w:rPr>
-              <w:t xml:space="preserve">Esempio di </w:t>
-            </w:r>
-            <w:r>
-              <w:rPr>
-                <w:sz w:val="20"/>
-                <w:szCs w:val="20"/>
-              </w:rPr>
-              <w:t>bando</w:t>
-            </w:r>
-            <w:r>
-              <w:rPr>
-                <w:sz w:val="20"/>
-                <w:szCs w:val="20"/>
-              </w:rPr>
-              <w:t xml:space="preserve"> </w:t>
-            </w:r>
-            <w:r>
-              <w:rPr>
-                <w:sz w:val="20"/>
-                <w:szCs w:val="20"/>
-              </w:rPr>
-              <w:t>nella pubblicazione</w:t>
-            </w:r>
-          </w:p>
-        </w:tc>
-        <w:tc>
-          <w:tcPr>
-            <w:tcW w:w="4826" w:type="dxa"/>
-            <w:tcBorders>
-              <w:top w:val="nil"/>
-              <w:left w:val="single" w:sz="2" w:space="0" w:color="000000"/>
-              <w:bottom w:val="single" w:sz="2" w:space="0" w:color="000000"/>
-              <w:right w:val="single" w:sz="2" w:space="0" w:color="000000"/>
-            </w:tcBorders>
-            <w:shd w:val="clear" w:color="auto" w:fill="auto"/>
-            <w:tcMar>
-              <w:left w:w="54" w:type="dxa"/>
-            </w:tcMar>
-          </w:tcPr>
-          <w:p>
-            <w:pPr>
-              <w:jc w:val="center"/>
-              <w:rPr>
-                <w:rStyle w:val="InternetLink"/>
-                <w:sz w:val="20"/>
-                <w:szCs w:val="20"/>
-              </w:rPr>
-            </w:pPr>
-            <w:hyperlink r:id="rId9" w:history="1">
-              <w:r>
-                <w:rPr>
-                  <w:rStyle w:val="Collegamentoipertestuale"/>
-                  <w:sz w:val="20"/>
-                  <w:szCs w:val="20"/>
-                </w:rPr>
-                <w:t>Esempio Bando.htm</w:t>
-              </w:r>
-            </w:hyperlink>
-          </w:p>
-        </w:tc>
-      </w:tr>
-    </w:tbl>
-    <w:p>
-      <w:pPr>
-        <w:jc w:val="center"/>
-        <w:rPr>
-          <w:b/>
-          <w:bCs/>
-          <w:sz w:val="32"/>
-          <w:szCs w:val="32"/>
-        </w:rPr>
-      </w:pPr>
-    </w:p>
-    <w:p/>
-    <w:p>
-      <w:pPr>
-        <w:jc w:val="both"/>
-        <w:rPr>
-          <w:b/>
-          <w:bCs/>
-          <w:sz w:val="32"/>
-          <w:szCs w:val="32"/>
-        </w:rPr>
-      </w:pPr>
-      <w:r>
-        <w:rPr>
-          <w:b/>
-          <w:bCs/>
-          <w:sz w:val="32"/>
-          <w:szCs w:val="32"/>
-        </w:rPr>
         <w:t>Premessa</w:t>
       </w:r>
     </w:p>
@@ -482,15 +184,6 @@
         <w:t xml:space="preserve">, per poi notificare </w:t>
       </w:r>
       <w:r>
-        <w:rPr>
-          <w:highlight w:val="red"/>
-        </w:rPr>
-        <w:t>a</w:t>
-      </w:r>
-      <w:r>
-        <w:rPr>
-          <w:highlight w:val="red"/>
-        </w:rPr>
         <w:t>gli</w:t>
       </w:r>
       <w:r>
@@ -503,10 +196,7 @@
         <w:t xml:space="preserve">; gli utenti </w:t>
       </w:r>
       <w:r>
-        <w:rPr>
-          <w:highlight w:val="red"/>
-        </w:rPr>
-        <w:t>potranno</w:t>
+        <w:t>possono</w:t>
       </w:r>
       <w:r>
         <w:t xml:space="preserve"> esprimere delle preferenze sui tipi di bando a cui sono interessati</w:t>
@@ -515,13 +205,16 @@
         <w:t xml:space="preserve"> </w:t>
       </w:r>
       <w:r>
-        <w:t xml:space="preserve">e venire notificati soltanto se i bandi rispecchiano </w:t>
-      </w:r>
-      <w:r>
-        <w:rPr>
-          <w:highlight w:val="red"/>
-        </w:rPr>
-        <w:t>i loro parametri</w:t>
+        <w:t xml:space="preserve">e </w:t>
+      </w:r>
+      <w:r>
+        <w:t>vengono</w:t>
+      </w:r>
+      <w:r>
+        <w:t xml:space="preserve"> notificati soltanto se i bandi rispecchiano </w:t>
+      </w:r>
+      <w:r>
+        <w:t>le preferenze</w:t>
       </w:r>
       <w:r>
         <w:t>.</w:t>
@@ -547,43 +240,68 @@
         <w:t>Entità di Business</w:t>
       </w:r>
       <w:r>
-        <w:t xml:space="preserve"> coinvolte dal progetto sono </w:t>
-      </w:r>
-      <w:r>
-        <w:rPr>
-          <w:highlight w:val="red"/>
-        </w:rPr>
-        <w:t xml:space="preserve">(la Gazzetta Ufficiale </w:t>
-      </w:r>
-      <w:r>
-        <w:rPr>
-          <w:highlight w:val="red"/>
-        </w:rPr>
-        <w:t>,</w:t>
-      </w:r>
-      <w:r>
-        <w:rPr>
-          <w:highlight w:val="red"/>
-        </w:rPr>
+        <w:t xml:space="preserve"> coinvolte dal progetto sono l</w:t>
+      </w:r>
+      <w:r>
+        <w:t>e pubblicazioni della Gazzetta,</w:t>
+      </w:r>
+      <w:r>
+        <w:t xml:space="preserve"> i bandi pubblici contenuti e il sito web della Gazzetta Ufficiale, nel quale reperire le informazioni riguardanti i bandi</w:t>
+      </w:r>
+      <w:r>
+        <w:t>.</w:t>
+      </w:r>
+    </w:p>
+    <w:p>
+      <w:pPr>
+        <w:jc w:val="both"/>
+      </w:pPr>
+      <w:r>
+        <w:br/>
+      </w:r>
+      <w:r>
+        <w:t>La Gazzetta è un documento ufficiale pubblicato dalla Republica Italiana</w:t>
+      </w:r>
+      <w:r>
+        <w:t xml:space="preserve"> con cadenza al massimo giornaliera</w:t>
+      </w:r>
+      <w:r>
+        <w:t xml:space="preserve"> e viene esposta in una pagina web al seguente indirizzo: </w:t>
+      </w:r>
+      <w:hyperlink r:id="rId8" w:history="1">
+        <w:r>
+          <w:rPr>
+            <w:rStyle w:val="Collegamentoipertestuale"/>
+          </w:rPr>
+          <w:t>http://www.gazzettaufficiale.it/</w:t>
+        </w:r>
+      </w:hyperlink>
+      <w:r>
+        <w:t xml:space="preserve"> (</w:t>
+      </w:r>
+      <w:r>
+        <w:rPr>
+          <w:b/>
+        </w:rPr>
+        <w:t>Home Page della Gazzetta</w:t>
+      </w:r>
+      <w:r>
         <w:t>)</w:t>
       </w:r>
       <w:r>
-        <w:t xml:space="preserve"> le pubblicazioni della Gazzetta e i bandi pubblici contenuti e il sito web della Gazzetta Ufficiale, nel quale reperire le informazioni riguardanti i bandi. </w:t>
-      </w:r>
-      <w:r>
-        <w:rPr>
-          <w:highlight w:val="red"/>
-        </w:rPr>
-        <w:t>Di</w:t>
-      </w:r>
-      <w:r>
-        <w:rPr>
-          <w:highlight w:val="red"/>
-        </w:rPr>
-        <w:t xml:space="preserve"> seguito descritte nei dettagli</w:t>
-      </w:r>
-      <w:r>
-        <w:t>.</w:t>
+        <w:t xml:space="preserve">. </w:t>
+      </w:r>
+      <w:r>
+        <w:br/>
+      </w:r>
+      <w:r>
+        <w:t>Le sue pubblicazioni sono identificate da data e un numero, generalmente fra 1 e 153, che si azzera con la fine dell'anno. Una pubblicazione espone, oltre a decreti, sentenze e regolamenti, diverse decine di bandi di vario tipo, offerti da enti anche molto diversi quali Regioni, Province, Comuni</w:t>
+      </w:r>
+      <w:r>
+        <w:t>, Ministeri... E</w:t>
+      </w:r>
+      <w:r>
+        <w:t xml:space="preserve"> altre figure soggettive pubbliche e private.</w:t>
       </w:r>
     </w:p>
     <w:p>
@@ -592,46 +310,9 @@
       </w:pPr>
       <w:r>
         <w:br/>
-      </w:r>
-      <w:r>
-        <w:rPr>
-          <w:highlight w:val="red"/>
-        </w:rPr>
-        <w:t>La Gazzetta è un documento ufficiale pubblicato dalla Republica Italiana</w:t>
-      </w:r>
-      <w:r>
-        <w:rPr>
-          <w:highlight w:val="red"/>
-        </w:rPr>
-        <w:t xml:space="preserve"> con cadenza al massimo giornaliera. L</w:t>
-      </w:r>
-      <w:r>
-        <w:rPr>
-          <w:highlight w:val="red"/>
-        </w:rPr>
-        <w:t>e sue pubblicazioni</w:t>
-      </w:r>
-      <w:r>
-        <w:rPr>
-          <w:highlight w:val="red"/>
-        </w:rPr>
-        <w:t>, identificate da data e un numero (generalmente fra 1 e 153, si azzera con la fine dell'anno),</w:t>
-      </w:r>
-      <w:r>
-        <w:rPr>
-          <w:highlight w:val="red"/>
-        </w:rPr>
-        <w:t xml:space="preserve"> espongono, oltre a decreti, sentenze e regolamenti, diverse decine di bandi di vario tipo, offerti da enti anche molto diversi quali Regioni, Province, Comuni ma anche Ministeri, Autorità indipendenti e altre figure soggettive pubbliche e private.</w:t>
-      </w:r>
-    </w:p>
-    <w:p>
-      <w:pPr>
-        <w:jc w:val="both"/>
-      </w:pPr>
-      <w:r>
         <w:t>Le pubblicazioni dei bandi pubblici della Gazzetta (degli ultimi 30 giorni) vengono esposte nel sito web della Gazzetta Ufficiale, al seguente URL: "</w:t>
       </w:r>
-      <w:hyperlink r:id="rId10" w:history="1">
+      <w:hyperlink r:id="rId9" w:history="1">
         <w:r>
           <w:rPr>
             <w:rStyle w:val="Collegamentoipertestuale"/>
@@ -640,11 +321,209 @@
         </w:r>
       </w:hyperlink>
       <w:r>
-        <w:t>".</w:t>
-      </w:r>
-      <w:r>
-        <w:br/>
-        <w:t xml:space="preserve">Qua è possibile scegliere una pubblicazione e consultarne la pagina, che contiene l'elenco dei bandi e un collegamento agli </w:t>
+        <w:t>"</w:t>
+      </w:r>
+      <w:r>
+        <w:t xml:space="preserve"> (</w:t>
+      </w:r>
+      <w:r>
+        <w:rPr>
+          <w:b/>
+        </w:rPr>
+        <w:t>Pagina delle Pubblicazioni di Bandi pubblici)</w:t>
+      </w:r>
+      <w:r>
+        <w:t>.</w:t>
+      </w:r>
+      <w:r>
+        <w:br/>
+      </w:r>
+      <w:r>
+        <w:t>E' possibile raggiungere la pagina delle pubblicazioni dei bandi pubblici nella sezione "Gazzetta Ufficiale" esposta nella home page, in particolare scegliendo "5</w:t>
+      </w:r>
+      <w:r>
+        <w:rPr>
+          <w:vertAlign w:val="superscript"/>
+        </w:rPr>
+        <w:t>a</w:t>
+      </w:r>
+      <w:r>
+        <w:rPr>
+          <w:vertAlign w:val="superscript"/>
+        </w:rPr>
+        <w:t xml:space="preserve"> </w:t>
+      </w:r>
+      <w:r>
+        <w:t>Serie Speciale - Contratti Pubblici".</w:t>
+      </w:r>
+    </w:p>
+    <w:p>
+      <w:pPr>
+        <w:widowControl/>
+        <w:suppressAutoHyphens w:val="0"/>
+        <w:rPr>
+          <w:noProof/>
+          <w:lang w:eastAsia="it-IT" w:bidi="ar-SA"/>
+        </w:rPr>
+      </w:pPr>
+      <w:r>
+        <w:rPr>
+          <w:noProof/>
+          <w:lang w:eastAsia="it-IT" w:bidi="ar-SA"/>
+        </w:rPr>
+        <w:br w:type="page"/>
+      </w:r>
+    </w:p>
+    <w:p>
+      <w:pPr>
+        <w:jc w:val="center"/>
+        <w:rPr>
+          <w:b/>
+        </w:rPr>
+      </w:pPr>
+      <w:r>
+        <w:rPr>
+          <w:b/>
+        </w:rPr>
+        <w:lastRenderedPageBreak/>
+        <w:t xml:space="preserve">Home Page della Gazzetta Ufficiale </w:t>
+      </w:r>
+      <w:r>
+        <w:rPr>
+          <w:b/>
+        </w:rPr>
+        <w:br/>
+      </w:r>
+    </w:p>
+    <w:p>
+      <w:pPr>
+        <w:jc w:val="both"/>
+      </w:pPr>
+      <w:r>
+        <w:rPr>
+          <w:noProof/>
+          <w:lang w:eastAsia="it-IT" w:bidi="ar-SA"/>
+        </w:rPr>
+        <w:drawing>
+          <wp:inline distT="0" distB="0" distL="0" distR="0">
+            <wp:extent cx="6120130" cy="4590415"/>
+            <wp:effectExtent l="19050" t="0" r="0" b="0"/>
+            <wp:docPr id="9" name="Immagine 8" descr="Gazzetta_Home.png"/>
+            <wp:cNvGraphicFramePr>
+              <a:graphicFrameLocks xmlns:a="http://schemas.openxmlformats.org/drawingml/2006/main" noChangeAspect="1"/>
+            </wp:cNvGraphicFramePr>
+            <a:graphic xmlns:a="http://schemas.openxmlformats.org/drawingml/2006/main">
+              <a:graphicData uri="http://schemas.openxmlformats.org/drawingml/2006/picture">
+                <pic:pic xmlns:pic="http://schemas.openxmlformats.org/drawingml/2006/picture">
+                  <pic:nvPicPr>
+                    <pic:cNvPr id="0" name="Gazzetta_Home.png"/>
+                    <pic:cNvPicPr/>
+                  </pic:nvPicPr>
+                  <pic:blipFill>
+                    <a:blip r:embed="rId10"/>
+                    <a:stretch>
+                      <a:fillRect/>
+                    </a:stretch>
+                  </pic:blipFill>
+                  <pic:spPr>
+                    <a:xfrm>
+                      <a:off x="0" y="0"/>
+                      <a:ext cx="6120130" cy="4590415"/>
+                    </a:xfrm>
+                    <a:prstGeom prst="rect">
+                      <a:avLst/>
+                    </a:prstGeom>
+                  </pic:spPr>
+                </pic:pic>
+              </a:graphicData>
+            </a:graphic>
+          </wp:inline>
+        </w:drawing>
+      </w:r>
+    </w:p>
+    <w:p>
+      <w:pPr>
+        <w:jc w:val="both"/>
+      </w:pPr>
+    </w:p>
+    <w:p>
+      <w:pPr>
+        <w:jc w:val="center"/>
+        <w:rPr>
+          <w:b/>
+        </w:rPr>
+      </w:pPr>
+      <w:r>
+        <w:rPr>
+          <w:b/>
+        </w:rPr>
+        <w:t>Pagina delle Pubblicazioni di Bandi pubblici</w:t>
+      </w:r>
+    </w:p>
+    <w:p>
+      <w:pPr>
+        <w:jc w:val="both"/>
+      </w:pPr>
+    </w:p>
+    <w:p>
+      <w:pPr>
+        <w:widowControl/>
+        <w:suppressAutoHyphens w:val="0"/>
+      </w:pPr>
+      <w:r>
+        <w:drawing>
+          <wp:inline distT="0" distB="0" distL="0" distR="0">
+            <wp:extent cx="6120130" cy="3696335"/>
+            <wp:effectExtent l="19050" t="0" r="0" b="0"/>
+            <wp:docPr id="8" name="Immagine 6" descr="Gazzetta_Pub.png"/>
+            <wp:cNvGraphicFramePr>
+              <a:graphicFrameLocks xmlns:a="http://schemas.openxmlformats.org/drawingml/2006/main" noChangeAspect="1"/>
+            </wp:cNvGraphicFramePr>
+            <a:graphic xmlns:a="http://schemas.openxmlformats.org/drawingml/2006/main">
+              <a:graphicData uri="http://schemas.openxmlformats.org/drawingml/2006/picture">
+                <pic:pic xmlns:pic="http://schemas.openxmlformats.org/drawingml/2006/picture">
+                  <pic:nvPicPr>
+                    <pic:cNvPr id="0" name="Gazzetta_Pub.png"/>
+                    <pic:cNvPicPr/>
+                  </pic:nvPicPr>
+                  <pic:blipFill>
+                    <a:blip r:embed="rId11"/>
+                    <a:stretch>
+                      <a:fillRect/>
+                    </a:stretch>
+                  </pic:blipFill>
+                  <pic:spPr>
+                    <a:xfrm>
+                      <a:off x="0" y="0"/>
+                      <a:ext cx="6120130" cy="3696335"/>
+                    </a:xfrm>
+                    <a:prstGeom prst="rect">
+                      <a:avLst/>
+                    </a:prstGeom>
+                  </pic:spPr>
+                </pic:pic>
+              </a:graphicData>
+            </a:graphic>
+          </wp:inline>
+        </w:drawing>
+      </w:r>
+    </w:p>
+    <w:p>
+      <w:pPr>
+        <w:jc w:val="both"/>
+      </w:pPr>
+      <w:r>
+        <w:lastRenderedPageBreak/>
+        <w:t>Nella pagina delle pubblicazioni dei bandi</w:t>
+      </w:r>
+      <w:r>
+        <w:t xml:space="preserve"> è possibile scegliere una pubblicazione e consultarne la </w:t>
+      </w:r>
+      <w:r>
+        <w:t xml:space="preserve">relativa </w:t>
+      </w:r>
+      <w:r>
+        <w:t xml:space="preserve">pagina, che contiene l'elenco dei bandi e un collegamento agli </w:t>
       </w:r>
       <w:r>
         <w:t>s</w:t>
@@ -658,13 +537,213 @@
         <w:jc w:val="both"/>
       </w:pPr>
       <w:r>
-        <w:t>Da questa pagina si può inoltre accedere all'archivio completo di tutte le pubblicazioni.</w:t>
+        <w:t xml:space="preserve">Da questa </w:t>
+      </w:r>
+      <w:r>
+        <w:t>schermata</w:t>
+      </w:r>
+      <w:r>
+        <w:t xml:space="preserve"> si può inoltre accedere all'archivio completo di tutte le pubblicazioni.</w:t>
       </w:r>
     </w:p>
     <w:p>
       <w:pPr>
         <w:jc w:val="both"/>
       </w:pPr>
+    </w:p>
+    <w:p>
+      <w:pPr>
+        <w:jc w:val="both"/>
+      </w:pPr>
+      <w:r>
+        <w:t>Dalla pagina di una pubblicazione si possono consultare i diversi bandi esposti</w:t>
+      </w:r>
+      <w:r>
+        <w:br/>
+        <w:t>(</w:t>
+      </w:r>
+      <w:r>
+        <w:rPr>
+          <w:b/>
+        </w:rPr>
+        <w:t>Pagina di una particolare Pubblicazione</w:t>
+      </w:r>
+      <w:r>
+        <w:t>).</w:t>
+      </w:r>
+      <w:r>
+        <w:br/>
+      </w:r>
+      <w:r>
+        <w:t xml:space="preserve">Le informazioni </w:t>
+      </w:r>
+      <w:r>
+        <w:t xml:space="preserve">che riguardano il nome del richiedente, la data di scadenza e il codice identificativo </w:t>
+      </w:r>
+      <w:r>
+        <w:t xml:space="preserve">di un bando </w:t>
+      </w:r>
+      <w:r>
+        <w:t>sono già disponibili in questa pagina.</w:t>
+      </w:r>
+      <w:r>
+        <w:br/>
+      </w:r>
+    </w:p>
+    <w:p>
+      <w:pPr>
+        <w:jc w:val="both"/>
+      </w:pPr>
+    </w:p>
+    <w:p>
+      <w:pPr>
+        <w:jc w:val="center"/>
+        <w:rPr>
+          <w:b/>
+        </w:rPr>
+      </w:pPr>
+      <w:r>
+        <w:rPr>
+          <w:b/>
+        </w:rPr>
+        <w:t xml:space="preserve">Pagina di una particolare Pubblicazione </w:t>
+      </w:r>
+    </w:p>
+    <w:p>
+      <w:pPr>
+        <w:jc w:val="both"/>
+      </w:pPr>
+    </w:p>
+    <w:p>
+      <w:pPr>
+        <w:jc w:val="both"/>
+      </w:pPr>
+      <w:r>
+        <w:rPr>
+          <w:noProof/>
+          <w:lang w:eastAsia="it-IT" w:bidi="ar-SA"/>
+        </w:rPr>
+        <w:drawing>
+          <wp:inline distT="0" distB="0" distL="0" distR="0">
+            <wp:extent cx="6120130" cy="4759325"/>
+            <wp:effectExtent l="19050" t="0" r="0" b="0"/>
+            <wp:docPr id="10" name="Immagine 9" descr="Gazzetta_Una_Pub.png"/>
+            <wp:cNvGraphicFramePr>
+              <a:graphicFrameLocks xmlns:a="http://schemas.openxmlformats.org/drawingml/2006/main" noChangeAspect="1"/>
+            </wp:cNvGraphicFramePr>
+            <a:graphic xmlns:a="http://schemas.openxmlformats.org/drawingml/2006/main">
+              <a:graphicData uri="http://schemas.openxmlformats.org/drawingml/2006/picture">
+                <pic:pic xmlns:pic="http://schemas.openxmlformats.org/drawingml/2006/picture">
+                  <pic:nvPicPr>
+                    <pic:cNvPr id="0" name="Gazzetta_Una_Pub.png"/>
+                    <pic:cNvPicPr/>
+                  </pic:nvPicPr>
+                  <pic:blipFill>
+                    <a:blip r:embed="rId12"/>
+                    <a:stretch>
+                      <a:fillRect/>
+                    </a:stretch>
+                  </pic:blipFill>
+                  <pic:spPr>
+                    <a:xfrm>
+                      <a:off x="0" y="0"/>
+                      <a:ext cx="6120130" cy="4759325"/>
+                    </a:xfrm>
+                    <a:prstGeom prst="rect">
+                      <a:avLst/>
+                    </a:prstGeom>
+                  </pic:spPr>
+                </pic:pic>
+              </a:graphicData>
+            </a:graphic>
+          </wp:inline>
+        </w:drawing>
+      </w:r>
+    </w:p>
+    <w:p>
+      <w:pPr>
+        <w:widowControl/>
+        <w:suppressAutoHyphens w:val="0"/>
+      </w:pPr>
+      <w:r>
+        <w:br w:type="page"/>
+      </w:r>
+      <w:r>
+        <w:lastRenderedPageBreak/>
+        <w:tab/>
+      </w:r>
+      <w:r>
+        <w:tab/>
+      </w:r>
+      <w:r>
+        <w:tab/>
+      </w:r>
+      <w:r>
+        <w:tab/>
+        <w:t xml:space="preserve">   </w:t>
+      </w:r>
+      <w:r>
+        <w:rPr>
+          <w:b/>
+        </w:rPr>
+        <w:t>Pagina di un particolare Bando</w:t>
+      </w:r>
+      <w:r>
+        <w:rPr>
+          <w:b/>
+        </w:rPr>
+        <w:br/>
+      </w:r>
+      <w:r>
+        <w:br/>
+      </w:r>
+      <w:r>
+        <w:rPr>
+          <w:noProof/>
+          <w:lang w:eastAsia="it-IT" w:bidi="ar-SA"/>
+        </w:rPr>
+        <w:drawing>
+          <wp:inline distT="0" distB="0" distL="0" distR="0">
+            <wp:extent cx="6031763" cy="5412388"/>
+            <wp:effectExtent l="19050" t="0" r="7087" b="0"/>
+            <wp:docPr id="11" name="Immagine 10" descr="Gazzetta_Un_Bando.png"/>
+            <wp:cNvGraphicFramePr>
+              <a:graphicFrameLocks xmlns:a="http://schemas.openxmlformats.org/drawingml/2006/main" noChangeAspect="1"/>
+            </wp:cNvGraphicFramePr>
+            <a:graphic xmlns:a="http://schemas.openxmlformats.org/drawingml/2006/main">
+              <a:graphicData uri="http://schemas.openxmlformats.org/drawingml/2006/picture">
+                <pic:pic xmlns:pic="http://schemas.openxmlformats.org/drawingml/2006/picture">
+                  <pic:nvPicPr>
+                    <pic:cNvPr id="0" name="Gazzetta_Un_Bando.png"/>
+                    <pic:cNvPicPr/>
+                  </pic:nvPicPr>
+                  <pic:blipFill>
+                    <a:blip r:embed="rId13"/>
+                    <a:stretch>
+                      <a:fillRect/>
+                    </a:stretch>
+                  </pic:blipFill>
+                  <pic:spPr>
+                    <a:xfrm>
+                      <a:off x="0" y="0"/>
+                      <a:ext cx="6031763" cy="5412388"/>
+                    </a:xfrm>
+                    <a:prstGeom prst="rect">
+                      <a:avLst/>
+                    </a:prstGeom>
+                  </pic:spPr>
+                </pic:pic>
+              </a:graphicData>
+            </a:graphic>
+          </wp:inline>
+        </w:drawing>
+      </w:r>
+      <w:r>
+        <w:br/>
+      </w:r>
+      <w:r>
+        <w:br/>
+      </w:r>
       <w:r>
         <w:br/>
       </w:r>
@@ -693,22 +772,10 @@
         <w:br/>
       </w:r>
       <w:r>
-        <w:rPr>
-          <w:highlight w:val="red"/>
-        </w:rPr>
-        <w:t xml:space="preserve">Le informazioni principali che interessano dei bandi sono </w:t>
-      </w:r>
-      <w:r>
-        <w:rPr>
-          <w:highlight w:val="red"/>
-        </w:rPr>
-        <w:t xml:space="preserve">sorattutto </w:t>
-      </w:r>
-      <w:r>
-        <w:rPr>
-          <w:highlight w:val="red"/>
-        </w:rPr>
-        <w:t>il</w:t>
+        <w:t xml:space="preserve">Le informazioni principali </w:t>
+      </w:r>
+      <w:r>
+        <w:t>che riguardano i bandi sono</w:t>
       </w:r>
       <w:r>
         <w:t xml:space="preserve"> </w:t>
@@ -748,12 +815,6 @@
       </w:r>
       <w:r>
         <w:br/>
-      </w:r>
-      <w:r>
-        <w:br/>
-      </w:r>
-      <w:r>
-        <w:lastRenderedPageBreak/>
         <w:t>Analizzando i bandi si  nota che purtroppo non rispettano un</w:t>
       </w:r>
       <w:r>
@@ -763,19 +824,22 @@
         <w:t xml:space="preserve"> </w:t>
       </w:r>
       <w:r>
-        <w:t xml:space="preserve"> però</w:t>
-      </w:r>
-      <w:r>
-        <w:t xml:space="preserve"> si possono classificare in due o tre "categorie</w:t>
-      </w:r>
-      <w:r>
-        <w:t>"</w:t>
-      </w:r>
-      <w:r>
-        <w:t xml:space="preserve"> (forme in cui vengono redatti)</w:t>
-      </w:r>
-      <w:r>
-        <w:t>:</w:t>
+        <w:t xml:space="preserve"> </w:t>
+      </w:r>
+      <w:r>
+        <w:t>S</w:t>
+      </w:r>
+      <w:r>
+        <w:t xml:space="preserve">i possono </w:t>
+      </w:r>
+      <w:r>
+        <w:t xml:space="preserve">però </w:t>
+      </w:r>
+      <w:r>
+        <w:t xml:space="preserve">classificare in due o tre </w:t>
+      </w:r>
+      <w:r>
+        <w:t>forme, a seconda di come vengono redatti:</w:t>
       </w:r>
       <w:r>
         <w:br/>
@@ -791,19 +855,55 @@
         <w:jc w:val="both"/>
       </w:pPr>
       <w:r>
-        <w:t>La prima categoria è la meglio strutturata: c'è un titolo (che può contenere anche il CIG</w:t>
-      </w:r>
-      <w:r>
-        <w:t xml:space="preserve">) </w:t>
-      </w:r>
-      <w:r>
-        <w:t>e il documento è suddiviso in sezioni e sottosezioni quasi sempre uguali, pertanto è facile trovare l'oggetto del bando, il suo cod</w:t>
+        <w:t xml:space="preserve">La prima </w:t>
+      </w:r>
+      <w:r>
+        <w:t>forma</w:t>
+      </w:r>
+      <w:r>
+        <w:t xml:space="preserve"> è la meg</w:t>
+      </w:r>
+      <w:r>
+        <w:t xml:space="preserve">lio strutturata: c'è un titolo, </w:t>
+      </w:r>
+      <w:r>
+        <w:t>che può contenere anche il CIG</w:t>
+      </w:r>
+      <w:r>
+        <w:t xml:space="preserve">, </w:t>
+      </w:r>
+      <w:r>
+        <w:t>e il documento è suddiviso in sezioni e sottosezioni quasi sempre uguali</w:t>
+      </w:r>
+      <w:r>
+        <w:t xml:space="preserve">. In questo caso risulta pertanto </w:t>
+      </w:r>
+      <w:r>
+        <w:t>facile trovare l'oggetto del bando, il suo cod</w:t>
       </w:r>
       <w:r>
         <w:t>ice e altre informazioni utili.</w:t>
       </w:r>
       <w:r>
         <w:br/>
+      </w:r>
+      <w:r>
+        <w:br/>
+      </w:r>
+      <w:r>
+        <w:br/>
+      </w:r>
+      <w:r>
+        <w:br/>
+      </w:r>
+      <w:r>
+        <w:br/>
+      </w:r>
+      <w:r>
+        <w:br/>
+      </w:r>
+      <w:r>
+        <w:lastRenderedPageBreak/>
         <w:t>Esempio:</w:t>
       </w:r>
       <w:r>
@@ -878,7 +978,13 @@
         </w:numPr>
       </w:pPr>
       <w:r>
-        <w:t>Una seconda categoria strutturata,</w:t>
+        <w:t xml:space="preserve">Una seconda </w:t>
+      </w:r>
+      <w:r>
+        <w:t>forma</w:t>
+      </w:r>
+      <w:r>
+        <w:t xml:space="preserve"> strutturata,</w:t>
       </w:r>
       <w:r>
         <w:t xml:space="preserve"> </w:t>
@@ -887,7 +993,22 @@
         <w:t>ma suddivisa soltanto in sezioni</w:t>
       </w:r>
       <w:r>
-        <w:t xml:space="preserve"> (in cui può o meno comparire il titolo della sezione). Anche in questa categoria di documenti risulta comunque non troppo complesso ricercare l'oggetto dell'appalto e il CIG (se </w:t>
+        <w:t xml:space="preserve">, </w:t>
+      </w:r>
+      <w:r>
+        <w:t>in cui può o meno co</w:t>
+      </w:r>
+      <w:r>
+        <w:t>mparire il titolo della sezione</w:t>
+      </w:r>
+      <w:r>
+        <w:t xml:space="preserve">. Anche in questa </w:t>
+      </w:r>
+      <w:r>
+        <w:t xml:space="preserve">serie </w:t>
+      </w:r>
+      <w:r>
+        <w:t xml:space="preserve">di documenti risulta comunque non troppo complesso ricercare l'oggetto dell'appalto e il CIG (se </w:t>
       </w:r>
       <w:r>
         <w:t>è presente</w:t>
@@ -966,7 +1087,13 @@
         <w:jc w:val="both"/>
       </w:pPr>
       <w:r>
-        <w:t>L'ultima categoria raccoglie tutti i documenti non strutturati e quindi quelli che presentano una descrizione unica, non divisa in sezioni. Ovviamente la difficoltà nel ritrovare le inf</w:t>
+        <w:t xml:space="preserve">L'ultima </w:t>
+      </w:r>
+      <w:r>
+        <w:t xml:space="preserve">forma </w:t>
+      </w:r>
+      <w:r>
+        <w:t>raccoglie tutti i documenti non strutturati e quindi quelli che presentano una descrizione unica, non divisa in sezioni. Ovviamente la difficoltà nel ritrovare le inf</w:t>
       </w:r>
       <w:r>
         <w:t xml:space="preserve">ormazioni è maggiore e spesso </w:t>
@@ -986,6 +1113,9 @@
       <w:r>
         <w:br/>
       </w:r>
+      <w:r>
+        <w:br/>
+      </w:r>
     </w:p>
     <w:p>
       <w:pPr>
@@ -1006,25 +1136,16 @@
         <w:t xml:space="preserve"> </w:t>
       </w:r>
       <w:r>
-        <w:rPr>
-          <w:highlight w:val="red"/>
-        </w:rPr>
-        <w:t>si vuole, c</w:t>
-      </w:r>
-      <w:r>
-        <w:rPr>
-          <w:highlight w:val="red"/>
-        </w:rPr>
-        <w:t>ome già detto</w:t>
-      </w:r>
-      <w:r>
-        <w:t>, estrarre il CIG e</w:t>
+        <w:t>ne si estra</w:t>
+      </w:r>
+      <w:r>
+        <w:t>e il CIG e</w:t>
       </w:r>
       <w:r>
         <w:t xml:space="preserve"> l'oggetto</w:t>
       </w:r>
       <w:r>
-        <w:t xml:space="preserve"> del bando, insieme a quante più informazioni possibili (come per esempio il nome dell'ente richiedente), </w:t>
+        <w:t xml:space="preserve"> del bando, </w:t>
       </w:r>
       <w:r>
         <w:t>per poi memori</w:t>
@@ -1039,53 +1160,57 @@
         <w:br/>
       </w:r>
       <w:r>
-        <w:rPr>
-          <w:highlight w:val="red"/>
-        </w:rPr>
-        <w:t xml:space="preserve">Il sistema prevederà un meccanismo di registrazione dei nuovi </w:t>
-      </w:r>
-      <w:r>
-        <w:rPr>
-          <w:b/>
-          <w:highlight w:val="red"/>
+        <w:t xml:space="preserve">Il sistema </w:t>
+      </w:r>
+      <w:r>
+        <w:t>prevede</w:t>
+      </w:r>
+      <w:r>
+        <w:t xml:space="preserve"> un meccanismo di registrazione dei nuovi </w:t>
+      </w:r>
+      <w:r>
+        <w:rPr>
+          <w:b/>
         </w:rPr>
         <w:t>utenti</w:t>
       </w:r>
       <w:r>
-        <w:rPr>
-          <w:highlight w:val="red"/>
-        </w:rPr>
-        <w:t>, con il loro username, password e la loro area privata,</w:t>
-      </w:r>
-      <w:r>
-        <w:rPr>
-          <w:highlight w:val="red"/>
-        </w:rPr>
-        <w:t xml:space="preserve"> e la definzione da parte loro di alcuni parametri che rappresentano le loro </w:t>
-      </w:r>
-      <w:r>
-        <w:rPr>
-          <w:b/>
-          <w:highlight w:val="red"/>
+        <w:t xml:space="preserve"> con il loro username, password e la loro area privata</w:t>
+      </w:r>
+      <w:r>
+        <w:t>.</w:t>
+      </w:r>
+      <w:r>
+        <w:t xml:space="preserve"> </w:t>
+      </w:r>
+      <w:r>
+        <w:t xml:space="preserve">Ogni utente </w:t>
+      </w:r>
+      <w:r>
+        <w:t>imposta</w:t>
+      </w:r>
+      <w:r>
+        <w:t xml:space="preserve"> </w:t>
+      </w:r>
+      <w:r>
+        <w:t xml:space="preserve">alcuni parametri che rappresentano le </w:t>
+      </w:r>
+      <w:r>
+        <w:t xml:space="preserve">sue </w:t>
+      </w:r>
+      <w:r>
+        <w:rPr>
+          <w:b/>
         </w:rPr>
         <w:t>preferenze</w:t>
       </w:r>
       <w:r>
-        <w:rPr>
-          <w:highlight w:val="red"/>
-        </w:rPr>
         <w:t xml:space="preserve"> </w:t>
       </w:r>
       <w:r>
-        <w:rPr>
-          <w:highlight w:val="red"/>
-        </w:rPr>
         <w:t>riguardo a</w:t>
       </w:r>
       <w:r>
-        <w:rPr>
-          <w:highlight w:val="red"/>
-        </w:rPr>
         <w:t xml:space="preserve"> certi tipi di bando.</w:t>
       </w:r>
       <w:r>
@@ -1109,40 +1234,76 @@
         <w:t xml:space="preserve">Quando </w:t>
       </w:r>
       <w:r>
-        <w:rPr>
-          <w:highlight w:val="red"/>
-        </w:rPr>
-        <w:t>vengono</w:t>
-      </w:r>
-      <w:r>
-        <w:t xml:space="preserve"> pubblicati sulla Gazzetta dei nuovi bandi, dopo essere stati analizati e memorizzati, il sistema </w:t>
-      </w:r>
-      <w:r>
-        <w:rPr>
-          <w:highlight w:val="red"/>
-        </w:rPr>
-        <w:t>sceglierà</w:t>
-      </w:r>
-      <w:r>
-        <w:t xml:space="preserve"> quali sono gli utenti registrati interessati ai nuovi bandi </w:t>
-      </w:r>
-      <w:r>
-        <w:rPr>
-          <w:highlight w:val="red"/>
-        </w:rPr>
-        <w:t>(</w:t>
-      </w:r>
-      <w:r>
-        <w:t>analizzando il testo del bando e cercando se sono presenti o no le "parole chiave" definite dagli utenti</w:t>
-      </w:r>
-      <w:r>
-        <w:rPr>
-          <w:highlight w:val="red"/>
-        </w:rPr>
-        <w:t>)</w:t>
-      </w:r>
-      <w:r>
-        <w:t xml:space="preserve"> e li notificherà.</w:t>
+        <w:t>dei</w:t>
+      </w:r>
+      <w:r>
+        <w:t xml:space="preserve"> nuov</w:t>
+      </w:r>
+      <w:r>
+        <w:t>i bandi sono</w:t>
+      </w:r>
+      <w:r>
+        <w:t xml:space="preserve"> </w:t>
+      </w:r>
+      <w:r>
+        <w:t xml:space="preserve">esposti </w:t>
+      </w:r>
+      <w:r>
+        <w:t xml:space="preserve">sulla Gazzetta </w:t>
+      </w:r>
+      <w:r>
+        <w:t>vengono scaricati</w:t>
+      </w:r>
+      <w:r>
+        <w:t xml:space="preserve"> </w:t>
+      </w:r>
+      <w:r>
+        <w:t>e memorizzati</w:t>
+      </w:r>
+      <w:r>
+        <w:t>;</w:t>
+      </w:r>
+      <w:r>
+        <w:t xml:space="preserve"> </w:t>
+      </w:r>
+      <w:r>
+        <w:t xml:space="preserve">il sistema </w:t>
+      </w:r>
+      <w:r>
+        <w:t>sceglie</w:t>
+      </w:r>
+      <w:r>
+        <w:t xml:space="preserve"> quali sono gli utenti registrati interessati ai nuovi bandi</w:t>
+      </w:r>
+      <w:r>
+        <w:t>:</w:t>
+      </w:r>
+      <w:r>
+        <w:t xml:space="preserve"> </w:t>
+      </w:r>
+      <w:r>
+        <w:t>analizza</w:t>
+      </w:r>
+      <w:r>
+        <w:t xml:space="preserve"> il testo del bando e cerca </w:t>
+      </w:r>
+      <w:r>
+        <w:t>se sono presenti o no le "parole chiave" definite dagli utenti</w:t>
+      </w:r>
+      <w:r>
+        <w:t>,</w:t>
+      </w:r>
+      <w:r>
+        <w:t xml:space="preserve"> </w:t>
+      </w:r>
+      <w:r>
+        <w:t>poi li notifica</w:t>
+      </w:r>
+      <w:r>
+        <w:t>.</w:t>
+      </w:r>
+      <w:r>
+        <w:br/>
       </w:r>
       <w:r>
         <w:br/>
@@ -1160,13 +1321,25 @@
         <w:t xml:space="preserve"> </w:t>
       </w:r>
       <w:r>
-        <w:rPr>
-          <w:highlight w:val="red"/>
-        </w:rPr>
-        <w:t>avverranno</w:t>
-      </w:r>
-      <w:r>
-        <w:t xml:space="preserve"> tramite servizi Internet (posta elettronica o un sito web), pertanto in fase di registrazione l'utente dovrà definire anche le modalità preferite di ricezione delle notifiche.</w:t>
+        <w:t>possono avvengono</w:t>
+      </w:r>
+      <w:r>
+        <w:t xml:space="preserve"> tramite servizi Internet (posta elettronica o un sito web), pertanto in fase di registrazione l'utente </w:t>
+      </w:r>
+      <w:r>
+        <w:t>definisce</w:t>
+      </w:r>
+      <w:r>
+        <w:t xml:space="preserve"> anche le modalità preferite di ricezione delle notifiche.</w:t>
+      </w:r>
+    </w:p>
+    <w:p>
+      <w:pPr>
+        <w:widowControl/>
+        <w:suppressAutoHyphens w:val="0"/>
+      </w:pPr>
+      <w:r>
+        <w:br w:type="page"/>
       </w:r>
     </w:p>
     <w:p>
@@ -1235,7 +1408,7 @@
                     <pic:cNvPicPr/>
                   </pic:nvPicPr>
                   <pic:blipFill>
-                    <a:blip r:embed="rId11"/>
+                    <a:blip r:embed="rId14"/>
                     <a:stretch>
                       <a:fillRect/>
                     </a:stretch>
@@ -1356,8 +1529,8 @@
       </w:tblPr>
       <w:tblGrid>
         <w:gridCol w:w="3283"/>
-        <w:gridCol w:w="2230"/>
-        <w:gridCol w:w="2054"/>
+        <w:gridCol w:w="1881"/>
+        <w:gridCol w:w="2403"/>
         <w:gridCol w:w="2287"/>
       </w:tblGrid>
       <w:tr>
@@ -1448,10 +1621,7 @@
               <w:br/>
             </w:r>
             <w:r>
-              <w:rPr>
-                <w:highlight w:val="red"/>
-              </w:rPr>
-              <w:t>NUMBER</w:t>
+              <w:t>BIGINT</w:t>
             </w:r>
           </w:p>
         </w:tc>
@@ -1463,6 +1633,19 @@
             <w:r>
               <w:br/>
               <w:t>PRIMARY</w:t>
+            </w:r>
+            <w:r>
+              <w:t>,</w:t>
+            </w:r>
+            <w:r>
+              <w:br/>
+              <w:t>AUTO</w:t>
+            </w:r>
+            <w:r>
+              <w:t>_</w:t>
+            </w:r>
+            <w:r>
+              <w:t>INCREMENT</w:t>
             </w:r>
           </w:p>
         </w:tc>
@@ -1499,6 +1682,11 @@
           <w:p>
             <w:r>
               <w:br/>
+            </w:r>
+            <w:r>
+              <w:rPr>
+                <w:highlight w:val="red"/>
+              </w:rPr>
               <w:t>DATE</w:t>
             </w:r>
             <w:r>
@@ -1506,6 +1694,16 @@
                 <w:highlight w:val="red"/>
               </w:rPr>
               <w:t>TIME</w:t>
+            </w:r>
+            <w:r>
+              <w:br/>
+            </w:r>
+            <w:r>
+              <w:rPr>
+                <w:sz w:val="20"/>
+                <w:szCs w:val="20"/>
+              </w:rPr>
+              <w:t>(il sito pubblica solo la data, no ora)</w:t>
             </w:r>
           </w:p>
         </w:tc>
@@ -1557,10 +1755,7 @@
               <w:br/>
             </w:r>
             <w:r>
-              <w:rPr>
-                <w:highlight w:val="red"/>
-              </w:rPr>
-              <w:t>NUMBER</w:t>
+              <w:t>SMALLINT</w:t>
             </w:r>
             <w:r>
               <w:t xml:space="preserve"> (3)</w:t>
@@ -1619,13 +1814,7 @@
               <w:br/>
             </w:r>
             <w:r>
-              <w:t>VARCHAR</w:t>
-            </w:r>
-            <w:r>
-              <w:t xml:space="preserve"> (15</w:t>
-            </w:r>
-            <w:r>
-              <w:t>)</w:t>
+              <w:t>ENUM</w:t>
             </w:r>
           </w:p>
         </w:tc>
@@ -1637,6 +1826,9 @@
             <w:r>
               <w:br/>
             </w:r>
+            <w:r>
+              <w:br/>
+            </w:r>
           </w:p>
         </w:tc>
         <w:tc>
@@ -1645,58 +1837,10 @@
           </w:tcPr>
           <w:p>
             <w:r>
-              <w:t>Stato interno di gestione della pubblicazione (</w:t>
-            </w:r>
-            <w:r>
-              <w:t>"</w:t>
-            </w:r>
-            <w:r>
-              <w:t>D</w:t>
-            </w:r>
-            <w:r>
-              <w:t xml:space="preserve">a </w:t>
-            </w:r>
-            <w:r>
-              <w:t>S</w:t>
-            </w:r>
-            <w:r>
-              <w:t>caricare</w:t>
-            </w:r>
-            <w:r>
-              <w:t xml:space="preserve">", </w:t>
-            </w:r>
-            <w:r>
-              <w:t>"</w:t>
-            </w:r>
-            <w:r>
-              <w:t>I</w:t>
-            </w:r>
-            <w:r>
-              <w:t xml:space="preserve">n </w:t>
-            </w:r>
-            <w:r>
-              <w:t>C</w:t>
-            </w:r>
-            <w:r>
-              <w:t>orso"</w:t>
-            </w:r>
-            <w:r>
-              <w:t>, "</w:t>
-            </w:r>
-            <w:r>
-              <w:t>S</w:t>
-            </w:r>
-            <w:r>
-              <w:t>caricata"</w:t>
-            </w:r>
-            <w:r>
-              <w:t xml:space="preserve"> o "</w:t>
-            </w:r>
-            <w:r>
-              <w:t>C</w:t>
-            </w:r>
-            <w:r>
-              <w:t>hiusa")</w:t>
+              <w:t>"DA_SCARICARE", "IN_CORSO", "SCARICATA", "CHIUSA"</w:t>
+            </w:r>
+            <w:r>
+              <w:br/>
             </w:r>
           </w:p>
         </w:tc>
@@ -1728,10 +1872,7 @@
               <w:br/>
             </w:r>
             <w:r>
-              <w:rPr>
-                <w:highlight w:val="red"/>
-              </w:rPr>
-              <w:t>UriType</w:t>
+              <w:t>VARCHAR</w:t>
             </w:r>
           </w:p>
         </w:tc>
@@ -1773,21 +1914,6 @@
           <w:b/>
         </w:rPr>
         <w:t>Tabella 1 - Entità PUBBLICAZIONE</w:t>
-      </w:r>
-    </w:p>
-    <w:p>
-      <w:pPr>
-        <w:widowControl/>
-        <w:suppressAutoHyphens w:val="0"/>
-        <w:rPr>
-          <w:b/>
-        </w:rPr>
-      </w:pPr>
-      <w:r>
-        <w:rPr>
-          <w:b/>
-        </w:rPr>
-        <w:br w:type="page"/>
       </w:r>
     </w:p>
     <w:p>
@@ -1848,8 +1974,8 @@
       </w:tblPr>
       <w:tblGrid>
         <w:gridCol w:w="2630"/>
-        <w:gridCol w:w="1470"/>
-        <w:gridCol w:w="3169"/>
+        <w:gridCol w:w="1873"/>
+        <w:gridCol w:w="2766"/>
         <w:gridCol w:w="2585"/>
       </w:tblGrid>
       <w:tr>
@@ -1858,7 +1984,7 @@
         </w:trPr>
         <w:tc>
           <w:tcPr>
-            <w:tcW w:w="1863" w:type="dxa"/>
+            <w:tcW w:w="2630" w:type="dxa"/>
             <w:shd w:val="clear" w:color="auto" w:fill="262626" w:themeFill="text1" w:themeFillTint="D9"/>
           </w:tcPr>
           <w:p>
@@ -1875,7 +2001,7 @@
         </w:tc>
         <w:tc>
           <w:tcPr>
-            <w:tcW w:w="976" w:type="dxa"/>
+            <w:tcW w:w="1873" w:type="dxa"/>
             <w:shd w:val="clear" w:color="auto" w:fill="262626" w:themeFill="text1" w:themeFillTint="D9"/>
           </w:tcPr>
           <w:p>
@@ -1889,7 +2015,7 @@
         </w:tc>
         <w:tc>
           <w:tcPr>
-            <w:tcW w:w="3780" w:type="dxa"/>
+            <w:tcW w:w="2766" w:type="dxa"/>
             <w:shd w:val="clear" w:color="auto" w:fill="262626" w:themeFill="text1" w:themeFillTint="D9"/>
           </w:tcPr>
           <w:p>
@@ -1906,7 +2032,7 @@
         </w:tc>
         <w:tc>
           <w:tcPr>
-            <w:tcW w:w="3235" w:type="dxa"/>
+            <w:tcW w:w="2585" w:type="dxa"/>
             <w:shd w:val="clear" w:color="auto" w:fill="262626" w:themeFill="text1" w:themeFillTint="D9"/>
           </w:tcPr>
           <w:p>
@@ -1925,7 +2051,7 @@
         </w:trPr>
         <w:tc>
           <w:tcPr>
-            <w:tcW w:w="1863" w:type="dxa"/>
+            <w:tcW w:w="2630" w:type="dxa"/>
           </w:tcPr>
           <w:p>
             <w:r>
@@ -1938,42 +2064,36 @@
         </w:tc>
         <w:tc>
           <w:tcPr>
-            <w:tcW w:w="976" w:type="dxa"/>
-          </w:tcPr>
-          <w:p>
-            <w:r>
-              <w:br/>
-            </w:r>
-            <w:r>
-              <w:br/>
-            </w:r>
-            <w:r>
-              <w:rPr>
-                <w:highlight w:val="red"/>
-              </w:rPr>
-              <w:t>SEQUENCE</w:t>
-            </w:r>
-          </w:p>
-        </w:tc>
-        <w:tc>
-          <w:tcPr>
-            <w:tcW w:w="3780" w:type="dxa"/>
-          </w:tcPr>
-          <w:p>
-            <w:r>
-              <w:br/>
-            </w:r>
-            <w:r>
-              <w:br/>
-            </w:r>
+            <w:tcW w:w="1873" w:type="dxa"/>
+          </w:tcPr>
+          <w:p>
+            <w:r>
+              <w:br/>
+            </w:r>
+            <w:r>
+              <w:t>BIGINT</w:t>
+            </w:r>
+          </w:p>
+        </w:tc>
+        <w:tc>
+          <w:tcPr>
+            <w:tcW w:w="2766" w:type="dxa"/>
+          </w:tcPr>
+          <w:p>
             <w:r>
               <w:t>PRIMARY</w:t>
             </w:r>
-          </w:p>
-        </w:tc>
-        <w:tc>
-          <w:tcPr>
-            <w:tcW w:w="3235" w:type="dxa"/>
+            <w:r>
+              <w:t>, AUTO_INCREMENT</w:t>
+            </w:r>
+            <w:r>
+              <w:br/>
+            </w:r>
+          </w:p>
+        </w:tc>
+        <w:tc>
+          <w:tcPr>
+            <w:tcW w:w="2585" w:type="dxa"/>
           </w:tcPr>
           <w:p>
             <w:r>
@@ -1988,7 +2108,7 @@
         </w:trPr>
         <w:tc>
           <w:tcPr>
-            <w:tcW w:w="1863" w:type="dxa"/>
+            <w:tcW w:w="2630" w:type="dxa"/>
           </w:tcPr>
           <w:p>
             <w:r>
@@ -2008,11 +2128,17 @@
         </w:tc>
         <w:tc>
           <w:tcPr>
-            <w:tcW w:w="976" w:type="dxa"/>
-          </w:tcPr>
-          <w:p>
-            <w:r>
-              <w:br/>
+            <w:tcW w:w="1873" w:type="dxa"/>
+          </w:tcPr>
+          <w:p>
+            <w:r>
+              <w:br/>
+            </w:r>
+            <w:r>
+              <w:rPr>
+                <w:highlight w:val="red"/>
+              </w:rPr>
+              <w:t>VAR</w:t>
             </w:r>
             <w:r>
               <w:rPr>
@@ -2023,11 +2149,15 @@
             <w:r>
               <w:t xml:space="preserve"> (11)</w:t>
             </w:r>
-          </w:p>
-        </w:tc>
-        <w:tc>
-          <w:tcPr>
-            <w:tcW w:w="3780" w:type="dxa"/>
+            <w:r>
+              <w:br/>
+              <w:t>(ma è sempre fisso)</w:t>
+            </w:r>
+          </w:p>
+        </w:tc>
+        <w:tc>
+          <w:tcPr>
+            <w:tcW w:w="2766" w:type="dxa"/>
           </w:tcPr>
           <w:p>
             <w:r>
@@ -2038,7 +2168,7 @@
         </w:tc>
         <w:tc>
           <w:tcPr>
-            <w:tcW w:w="3235" w:type="dxa"/>
+            <w:tcW w:w="2585" w:type="dxa"/>
           </w:tcPr>
           <w:p>
             <w:r>
@@ -2053,7 +2183,7 @@
         </w:trPr>
         <w:tc>
           <w:tcPr>
-            <w:tcW w:w="1863" w:type="dxa"/>
+            <w:tcW w:w="2630" w:type="dxa"/>
           </w:tcPr>
           <w:p>
             <w:r>
@@ -2066,23 +2196,20 @@
         </w:tc>
         <w:tc>
           <w:tcPr>
-            <w:tcW w:w="976" w:type="dxa"/>
-          </w:tcPr>
-          <w:p>
-            <w:r>
-              <w:br/>
-            </w:r>
-            <w:r>
-              <w:rPr>
-                <w:highlight w:val="red"/>
-              </w:rPr>
-              <w:t>NUMBER</w:t>
-            </w:r>
-          </w:p>
-        </w:tc>
-        <w:tc>
-          <w:tcPr>
-            <w:tcW w:w="3780" w:type="dxa"/>
+            <w:tcW w:w="1873" w:type="dxa"/>
+          </w:tcPr>
+          <w:p>
+            <w:r>
+              <w:br/>
+            </w:r>
+            <w:r>
+              <w:t>BIGINT</w:t>
+            </w:r>
+          </w:p>
+        </w:tc>
+        <w:tc>
+          <w:tcPr>
+            <w:tcW w:w="2766" w:type="dxa"/>
           </w:tcPr>
           <w:p>
             <w:r>
@@ -2092,7 +2219,7 @@
         </w:tc>
         <w:tc>
           <w:tcPr>
-            <w:tcW w:w="3235" w:type="dxa"/>
+            <w:tcW w:w="2585" w:type="dxa"/>
           </w:tcPr>
           <w:p>
             <w:r>
@@ -2107,7 +2234,7 @@
         </w:trPr>
         <w:tc>
           <w:tcPr>
-            <w:tcW w:w="1863" w:type="dxa"/>
+            <w:tcW w:w="2630" w:type="dxa"/>
           </w:tcPr>
           <w:p>
             <w:r>
@@ -2120,11 +2247,17 @@
         </w:tc>
         <w:tc>
           <w:tcPr>
-            <w:tcW w:w="976" w:type="dxa"/>
-          </w:tcPr>
-          <w:p>
-            <w:r>
-              <w:br/>
+            <w:tcW w:w="1873" w:type="dxa"/>
+          </w:tcPr>
+          <w:p>
+            <w:r>
+              <w:br/>
+            </w:r>
+            <w:r>
+              <w:rPr>
+                <w:highlight w:val="red"/>
+              </w:rPr>
+              <w:t>VAR</w:t>
             </w:r>
             <w:r>
               <w:rPr>
@@ -2135,11 +2268,21 @@
             <w:r>
               <w:t xml:space="preserve"> (10)</w:t>
             </w:r>
-          </w:p>
-        </w:tc>
-        <w:tc>
-          <w:tcPr>
-            <w:tcW w:w="3780" w:type="dxa"/>
+            <w:r>
+              <w:br/>
+            </w:r>
+            <w:r>
+              <w:rPr>
+                <w:sz w:val="20"/>
+                <w:szCs w:val="20"/>
+              </w:rPr>
+              <w:t>(ma è sempre fisso)</w:t>
+            </w:r>
+          </w:p>
+        </w:tc>
+        <w:tc>
+          <w:tcPr>
+            <w:tcW w:w="2766" w:type="dxa"/>
           </w:tcPr>
           <w:p>
             <w:r>
@@ -2152,7 +2295,7 @@
         </w:tc>
         <w:tc>
           <w:tcPr>
-            <w:tcW w:w="3235" w:type="dxa"/>
+            <w:tcW w:w="2585" w:type="dxa"/>
           </w:tcPr>
           <w:p>
             <w:r>
@@ -2167,7 +2310,7 @@
         </w:trPr>
         <w:tc>
           <w:tcPr>
-            <w:tcW w:w="1863" w:type="dxa"/>
+            <w:tcW w:w="2630" w:type="dxa"/>
           </w:tcPr>
           <w:p>
             <w:r>
@@ -2180,7 +2323,7 @@
         </w:tc>
         <w:tc>
           <w:tcPr>
-            <w:tcW w:w="976" w:type="dxa"/>
+            <w:tcW w:w="1873" w:type="dxa"/>
           </w:tcPr>
           <w:p>
             <w:r>
@@ -2196,7 +2339,7 @@
         </w:tc>
         <w:tc>
           <w:tcPr>
-            <w:tcW w:w="3780" w:type="dxa"/>
+            <w:tcW w:w="2766" w:type="dxa"/>
           </w:tcPr>
           <w:p>
             <w:r>
@@ -2209,7 +2352,7 @@
         </w:tc>
         <w:tc>
           <w:tcPr>
-            <w:tcW w:w="3235" w:type="dxa"/>
+            <w:tcW w:w="2585" w:type="dxa"/>
           </w:tcPr>
           <w:p>
             <w:r>
@@ -2230,7 +2373,7 @@
         </w:trPr>
         <w:tc>
           <w:tcPr>
-            <w:tcW w:w="1863" w:type="dxa"/>
+            <w:tcW w:w="2630" w:type="dxa"/>
           </w:tcPr>
           <w:p>
             <w:r>
@@ -2249,7 +2392,7 @@
         </w:tc>
         <w:tc>
           <w:tcPr>
-            <w:tcW w:w="976" w:type="dxa"/>
+            <w:tcW w:w="1873" w:type="dxa"/>
           </w:tcPr>
           <w:p>
             <w:r>
@@ -2268,7 +2411,7 @@
         </w:tc>
         <w:tc>
           <w:tcPr>
-            <w:tcW w:w="3780" w:type="dxa"/>
+            <w:tcW w:w="2766" w:type="dxa"/>
           </w:tcPr>
           <w:p>
             <w:r>
@@ -2284,7 +2427,7 @@
         </w:tc>
         <w:tc>
           <w:tcPr>
-            <w:tcW w:w="3235" w:type="dxa"/>
+            <w:tcW w:w="2585" w:type="dxa"/>
           </w:tcPr>
           <w:p>
             <w:r>
@@ -2314,7 +2457,7 @@
         </w:trPr>
         <w:tc>
           <w:tcPr>
-            <w:tcW w:w="1863" w:type="dxa"/>
+            <w:tcW w:w="2630" w:type="dxa"/>
           </w:tcPr>
           <w:p>
             <w:r>
@@ -2327,7 +2470,7 @@
         </w:tc>
         <w:tc>
           <w:tcPr>
-            <w:tcW w:w="976" w:type="dxa"/>
+            <w:tcW w:w="1873" w:type="dxa"/>
           </w:tcPr>
           <w:p>
             <w:r>
@@ -2340,7 +2483,7 @@
         </w:tc>
         <w:tc>
           <w:tcPr>
-            <w:tcW w:w="3780" w:type="dxa"/>
+            <w:tcW w:w="2766" w:type="dxa"/>
           </w:tcPr>
           <w:p>
             <w:r>
@@ -2353,7 +2496,7 @@
         </w:tc>
         <w:tc>
           <w:tcPr>
-            <w:tcW w:w="3235" w:type="dxa"/>
+            <w:tcW w:w="2585" w:type="dxa"/>
           </w:tcPr>
           <w:p>
             <w:r>
@@ -2368,7 +2511,7 @@
         </w:trPr>
         <w:tc>
           <w:tcPr>
-            <w:tcW w:w="1863" w:type="dxa"/>
+            <w:tcW w:w="2630" w:type="dxa"/>
           </w:tcPr>
           <w:p>
             <w:r>
@@ -2381,7 +2524,7 @@
         </w:tc>
         <w:tc>
           <w:tcPr>
-            <w:tcW w:w="976" w:type="dxa"/>
+            <w:tcW w:w="1873" w:type="dxa"/>
           </w:tcPr>
           <w:p>
             <w:r>
@@ -2394,7 +2537,7 @@
         </w:tc>
         <w:tc>
           <w:tcPr>
-            <w:tcW w:w="3780" w:type="dxa"/>
+            <w:tcW w:w="2766" w:type="dxa"/>
           </w:tcPr>
           <w:p>
             <w:r>
@@ -2407,7 +2550,7 @@
         </w:tc>
         <w:tc>
           <w:tcPr>
-            <w:tcW w:w="3235" w:type="dxa"/>
+            <w:tcW w:w="2585" w:type="dxa"/>
           </w:tcPr>
           <w:p>
             <w:r>
@@ -2422,7 +2565,7 @@
         </w:trPr>
         <w:tc>
           <w:tcPr>
-            <w:tcW w:w="1863" w:type="dxa"/>
+            <w:tcW w:w="2630" w:type="dxa"/>
           </w:tcPr>
           <w:p>
             <w:r>
@@ -2438,7 +2581,7 @@
         </w:tc>
         <w:tc>
           <w:tcPr>
-            <w:tcW w:w="976" w:type="dxa"/>
+            <w:tcW w:w="1873" w:type="dxa"/>
           </w:tcPr>
           <w:p>
             <w:r>
@@ -2451,7 +2594,7 @@
         </w:tc>
         <w:tc>
           <w:tcPr>
-            <w:tcW w:w="3780" w:type="dxa"/>
+            <w:tcW w:w="2766" w:type="dxa"/>
           </w:tcPr>
           <w:p>
             <w:r>
@@ -2464,7 +2607,7 @@
         </w:tc>
         <w:tc>
           <w:tcPr>
-            <w:tcW w:w="3235" w:type="dxa"/>
+            <w:tcW w:w="2585" w:type="dxa"/>
           </w:tcPr>
           <w:p>
             <w:r>
@@ -2479,7 +2622,7 @@
         </w:trPr>
         <w:tc>
           <w:tcPr>
-            <w:tcW w:w="1863" w:type="dxa"/>
+            <w:tcW w:w="2630" w:type="dxa"/>
           </w:tcPr>
           <w:p>
             <w:r>
@@ -2495,35 +2638,20 @@
         </w:tc>
         <w:tc>
           <w:tcPr>
-            <w:tcW w:w="976" w:type="dxa"/>
-          </w:tcPr>
-          <w:p>
-            <w:r>
-              <w:br/>
-            </w:r>
-            <w:r>
-              <w:rPr>
-                <w:highlight w:val="red"/>
-              </w:rPr>
-              <w:t>V</w:t>
-            </w:r>
-            <w:r>
-              <w:rPr>
-                <w:highlight w:val="red"/>
-              </w:rPr>
-              <w:t>A</w:t>
-            </w:r>
-            <w:r>
-              <w:rPr>
-                <w:highlight w:val="red"/>
-              </w:rPr>
-              <w:t>RCHAR</w:t>
-            </w:r>
-          </w:p>
-        </w:tc>
-        <w:tc>
-          <w:tcPr>
-            <w:tcW w:w="3780" w:type="dxa"/>
+            <w:tcW w:w="1873" w:type="dxa"/>
+          </w:tcPr>
+          <w:p>
+            <w:r>
+              <w:br/>
+            </w:r>
+            <w:r>
+              <w:t>TEXT</w:t>
+            </w:r>
+          </w:p>
+        </w:tc>
+        <w:tc>
+          <w:tcPr>
+            <w:tcW w:w="2766" w:type="dxa"/>
           </w:tcPr>
           <w:p>
             <w:r>
@@ -2536,7 +2664,7 @@
         </w:tc>
         <w:tc>
           <w:tcPr>
-            <w:tcW w:w="3235" w:type="dxa"/>
+            <w:tcW w:w="2585" w:type="dxa"/>
           </w:tcPr>
           <w:p>
             <w:r>
@@ -2551,7 +2679,7 @@
         </w:trPr>
         <w:tc>
           <w:tcPr>
-            <w:tcW w:w="1863" w:type="dxa"/>
+            <w:tcW w:w="2630" w:type="dxa"/>
           </w:tcPr>
           <w:p>
             <w:r>
@@ -2567,29 +2695,26 @@
         </w:tc>
         <w:tc>
           <w:tcPr>
-            <w:tcW w:w="976" w:type="dxa"/>
-          </w:tcPr>
-          <w:p>
-            <w:r>
-              <w:br/>
-            </w:r>
-            <w:r>
-              <w:rPr>
-                <w:highlight w:val="red"/>
-              </w:rPr>
-              <w:t>UriType</w:t>
-            </w:r>
-          </w:p>
-        </w:tc>
-        <w:tc>
-          <w:tcPr>
-            <w:tcW w:w="3780" w:type="dxa"/>
+            <w:tcW w:w="1873" w:type="dxa"/>
+          </w:tcPr>
+          <w:p>
+            <w:r>
+              <w:br/>
+            </w:r>
+            <w:r>
+              <w:t>VARCHAR</w:t>
+            </w:r>
+          </w:p>
+        </w:tc>
+        <w:tc>
+          <w:tcPr>
+            <w:tcW w:w="2766" w:type="dxa"/>
           </w:tcPr>
           <w:p/>
         </w:tc>
         <w:tc>
           <w:tcPr>
-            <w:tcW w:w="3235" w:type="dxa"/>
+            <w:tcW w:w="2585" w:type="dxa"/>
           </w:tcPr>
           <w:p>
             <w:r>
@@ -2604,7 +2729,7 @@
         </w:trPr>
         <w:tc>
           <w:tcPr>
-            <w:tcW w:w="1863" w:type="dxa"/>
+            <w:tcW w:w="2630" w:type="dxa"/>
           </w:tcPr>
           <w:p>
             <w:r>
@@ -2623,31 +2748,15 @@
         </w:tc>
         <w:tc>
           <w:tcPr>
-            <w:tcW w:w="976" w:type="dxa"/>
-          </w:tcPr>
-          <w:p>
-            <w:r>
-              <w:br/>
-            </w:r>
-            <w:r>
-              <w:br/>
-            </w:r>
-            <w:r>
-              <w:rPr>
-                <w:highlight w:val="red"/>
-              </w:rPr>
-              <w:t>VARCHAR</w:t>
-            </w:r>
-            <w:r>
-              <w:t xml:space="preserve"> (20)</w:t>
-            </w:r>
-          </w:p>
-        </w:tc>
-        <w:tc>
-          <w:tcPr>
-            <w:tcW w:w="3780" w:type="dxa"/>
-          </w:tcPr>
-          <w:p>
+            <w:tcW w:w="1873" w:type="dxa"/>
+          </w:tcPr>
+          <w:p>
+            <w:r>
+              <w:br/>
+            </w:r>
+            <w:r>
+              <w:br/>
+            </w:r>
             <w:r>
               <w:t>ENUM</w:t>
             </w:r>
@@ -2655,59 +2764,69 @@
         </w:tc>
         <w:tc>
           <w:tcPr>
-            <w:tcW w:w="3235" w:type="dxa"/>
-          </w:tcPr>
-          <w:p>
-            <w:r>
-              <w:t>Stato interno pe</w:t>
-            </w:r>
-            <w:r>
-              <w:t>r la gestione ("</w:t>
-            </w:r>
-            <w:r>
-              <w:t>D</w:t>
-            </w:r>
-            <w:r>
-              <w:t xml:space="preserve">a </w:t>
-            </w:r>
-            <w:r>
-              <w:t>P</w:t>
-            </w:r>
-            <w:r>
-              <w:t>arsificare",</w:t>
-            </w:r>
-            <w:r>
-              <w:t xml:space="preserve"> I</w:t>
-            </w:r>
-            <w:r>
-              <w:t xml:space="preserve">n </w:t>
-            </w:r>
-            <w:r>
-              <w:t>C</w:t>
-            </w:r>
-            <w:r>
-              <w:t xml:space="preserve">orso", </w:t>
-            </w:r>
-            <w:r>
-              <w:t xml:space="preserve"> "</w:t>
-            </w:r>
-            <w:r>
-              <w:t>P</w:t>
-            </w:r>
-            <w:r>
-              <w:t xml:space="preserve">arsificato" </w:t>
-            </w:r>
-            <w:r>
-              <w:t>o "</w:t>
-            </w:r>
-            <w:r>
-              <w:t>C</w:t>
-            </w:r>
-            <w:r>
-              <w:t>hiuso</w:t>
-            </w:r>
-            <w:r>
-              <w:t>")</w:t>
+            <w:tcW w:w="2766" w:type="dxa"/>
+          </w:tcPr>
+          <w:p>
+            <w:r>
+              <w:br/>
+            </w:r>
+            <w:r>
+              <w:br/>
+            </w:r>
+          </w:p>
+        </w:tc>
+        <w:tc>
+          <w:tcPr>
+            <w:tcW w:w="2585" w:type="dxa"/>
+          </w:tcPr>
+          <w:p>
+            <w:r>
+              <w:t>"</w:t>
+            </w:r>
+            <w:r>
+              <w:t>DA_PARSIFICARE</w:t>
+            </w:r>
+            <w:r>
+              <w:t>"</w:t>
+            </w:r>
+            <w:r>
+              <w:t xml:space="preserve">, </w:t>
+            </w:r>
+            <w:r>
+              <w:t>"</w:t>
+            </w:r>
+            <w:r>
+              <w:t>IN_CORSO</w:t>
+            </w:r>
+            <w:r>
+              <w:t>"</w:t>
+            </w:r>
+            <w:r>
+              <w:t xml:space="preserve">, </w:t>
+            </w:r>
+            <w:r>
+              <w:t>"</w:t>
+            </w:r>
+            <w:r>
+              <w:t>PARSIFICATO</w:t>
+            </w:r>
+            <w:r>
+              <w:t>"</w:t>
+            </w:r>
+            <w:r>
+              <w:t xml:space="preserve">, </w:t>
+            </w:r>
+            <w:r>
+              <w:t>"</w:t>
+            </w:r>
+            <w:r>
+              <w:t>CHIUSO</w:t>
+            </w:r>
+            <w:r>
+              <w:t>"</w:t>
+            </w:r>
+            <w:r>
+              <w:br/>
             </w:r>
           </w:p>
         </w:tc>
@@ -2737,6 +2856,13 @@
         <w:rPr>
           <w:b/>
         </w:rPr>
+        <w:br/>
+      </w:r>
+      <w:r>
+        <w:rPr>
+          <w:b/>
+        </w:rPr>
+        <w:lastRenderedPageBreak/>
         <w:t xml:space="preserve">Tabella </w:t>
       </w:r>
       <w:r>
@@ -2761,54 +2887,31 @@
     <w:p>
       <w:pPr>
         <w:jc w:val="both"/>
-      </w:pPr>
-      <w:r>
-        <w:t xml:space="preserve">Come identificativo del bando si può sfruttare il codice già assegnato dalla Gazzetta ai vari bandi (Esempio: TX17BFC9367) che si suppone </w:t>
-      </w:r>
-      <w:r>
-        <w:rPr>
-          <w:highlight w:val="red"/>
-        </w:rPr>
-        <w:t>sia</w:t>
-      </w:r>
-      <w:r>
-        <w:t xml:space="preserve"> univoco.</w:t>
-      </w:r>
-      <w:r>
-        <w:br/>
-      </w:r>
-    </w:p>
-    <w:p>
-      <w:pPr>
-        <w:jc w:val="both"/>
-      </w:pPr>
-      <w:r>
-        <w:t xml:space="preserve">Lo STATO è necessario per questioni tecniche del processo: i bandi appena scaricati </w:t>
-      </w:r>
-      <w:r>
-        <w:t xml:space="preserve">vengono </w:t>
-      </w:r>
-      <w:r>
-        <w:rPr>
-          <w:highlight w:val="red"/>
-        </w:rPr>
-        <w:t>marcati</w:t>
-      </w:r>
-      <w:r>
-        <w:t xml:space="preserve"> come "da parsificare"; quando il Parser li avrà processati imposterà il valore dello stato a "parsificati" e quindi saranno pronti per la pubblicazione; infine quando verrà completata con successo la loro pubblicazione, il valore della proprietà diventerà "chiuso".</w:t>
-      </w:r>
-    </w:p>
-    <w:p>
-      <w:pPr>
         <w:rPr>
           <w:b/>
           <w:sz w:val="32"/>
           <w:szCs w:val="32"/>
         </w:rPr>
       </w:pPr>
-    </w:p>
-    <w:p>
-      <w:pPr>
+      <w:r>
+        <w:t>Come identificativo del bando si può sfruttare il codice già assegnato dalla Gazzetta ai vari bandi (Esemp</w:t>
+      </w:r>
+      <w:r>
+        <w:t>io: TX17BFC9367) che si suppone</w:t>
+      </w:r>
+      <w:r>
+        <w:t xml:space="preserve"> essere</w:t>
+      </w:r>
+      <w:r>
+        <w:t xml:space="preserve"> univoco.</w:t>
+      </w:r>
+      <w:r>
+        <w:br/>
+      </w:r>
+    </w:p>
+    <w:p>
+      <w:pPr>
+        <w:jc w:val="both"/>
         <w:rPr>
           <w:b/>
           <w:sz w:val="32"/>
@@ -2958,7 +3061,9 @@
           <w:p>
             <w:r>
               <w:br/>
-              <w:t>NUMBER</w:t>
+            </w:r>
+            <w:r>
+              <w:t>BIGINT</w:t>
             </w:r>
           </w:p>
         </w:tc>
@@ -3136,6 +3241,9 @@
             <w:r>
               <w:br/>
             </w:r>
+            <w:r>
+              <w:t>ENUM</w:t>
+            </w:r>
           </w:p>
         </w:tc>
         <w:tc>
@@ -3208,71 +3316,35 @@
         <w:jc w:val="both"/>
       </w:pPr>
       <w:r>
-        <w:t>Le Espressioni Regolari esprimono il fatto che l'utente sia interessato o meno in un certo argomento: per le espressioni di TIPO PLUS indicano che, se nel bando compare una porzione di testo che fa match con questa, bisogna notificare l'utente. Quelle di tipo MINUS indicano ivece che NON bisogna notificare l'utente e si trova qualcosa che fa match. La combinazione dei due tipi costituisce l'"argomento" di interesse.</w:t>
+        <w:t xml:space="preserve">Le Espressioni Regolari esprimono il fatto che l'utente sia interessato o </w:t>
+      </w:r>
+      <w:r>
+        <w:t xml:space="preserve">meno in un certo argomento: </w:t>
+      </w:r>
+      <w:r>
+        <w:t>le espressioni di TIPO PLUS indicano che,</w:t>
+      </w:r>
+      <w:r>
+        <w:t xml:space="preserve"> </w:t>
+      </w:r>
+      <w:r>
+        <w:t>se nel bando compare una porzione di testo che fa match con questa, bisogna notificare l'utente. Quelle di tipo MINUS indicano i</w:t>
+      </w:r>
+      <w:r>
+        <w:t>n</w:t>
+      </w:r>
+      <w:r>
+        <w:t>vece che NON bisogna notificare l'utente e si trova qualcosa che fa match. La combinazione dei due tipi costituisce l'"argomento" di interesse.</w:t>
       </w:r>
     </w:p>
     <w:p>
       <w:pPr>
         <w:widowControl/>
         <w:suppressAutoHyphens w:val="0"/>
-        <w:jc w:val="both"/>
-      </w:pPr>
-    </w:p>
-    <w:p>
-      <w:pPr>
-        <w:widowControl/>
-        <w:suppressAutoHyphens w:val="0"/>
-        <w:jc w:val="both"/>
-      </w:pPr>
-    </w:p>
-    <w:p>
-      <w:pPr>
-        <w:widowControl/>
-        <w:suppressAutoHyphens w:val="0"/>
-        <w:jc w:val="both"/>
-      </w:pPr>
-    </w:p>
-    <w:p>
-      <w:pPr>
-        <w:widowControl/>
-        <w:suppressAutoHyphens w:val="0"/>
-        <w:jc w:val="both"/>
-      </w:pPr>
-    </w:p>
-    <w:p>
-      <w:pPr>
-        <w:widowControl/>
-        <w:suppressAutoHyphens w:val="0"/>
-        <w:jc w:val="both"/>
-      </w:pPr>
-    </w:p>
-    <w:p>
-      <w:pPr>
-        <w:widowControl/>
-        <w:suppressAutoHyphens w:val="0"/>
-        <w:jc w:val="both"/>
-      </w:pPr>
-    </w:p>
-    <w:p>
-      <w:pPr>
-        <w:widowControl/>
-        <w:suppressAutoHyphens w:val="0"/>
-        <w:jc w:val="both"/>
-      </w:pPr>
-    </w:p>
-    <w:p>
-      <w:pPr>
-        <w:widowControl/>
-        <w:suppressAutoHyphens w:val="0"/>
-        <w:jc w:val="both"/>
-      </w:pPr>
-    </w:p>
-    <w:p>
-      <w:pPr>
-        <w:widowControl/>
-        <w:suppressAutoHyphens w:val="0"/>
-        <w:jc w:val="both"/>
-      </w:pPr>
+      </w:pPr>
+      <w:r>
+        <w:br w:type="page"/>
+      </w:r>
     </w:p>
     <w:p>
       <w:pPr>
@@ -3286,6 +3358,7 @@
           <w:sz w:val="32"/>
           <w:szCs w:val="32"/>
         </w:rPr>
+        <w:lastRenderedPageBreak/>
         <w:t>UTENTE</w:t>
       </w:r>
     </w:p>
@@ -3407,7 +3480,9 @@
           <w:p>
             <w:r>
               <w:br/>
-              <w:t>NUMBER</w:t>
+            </w:r>
+            <w:r>
+              <w:t>BIGINT</w:t>
             </w:r>
           </w:p>
         </w:tc>
@@ -3419,6 +3494,13 @@
             <w:r>
               <w:br/>
               <w:t>PRIMARY</w:t>
+            </w:r>
+            <w:r>
+              <w:t>,</w:t>
+            </w:r>
+            <w:r>
+              <w:br/>
+              <w:t>AUTO_INCREMENT</w:t>
             </w:r>
           </w:p>
         </w:tc>
@@ -3632,43 +3714,31 @@
     </w:p>
     <w:p>
       <w:pPr>
-        <w:widowControl/>
-        <w:suppressAutoHyphens w:val="0"/>
         <w:jc w:val="both"/>
       </w:pPr>
     </w:p>
     <w:p>
       <w:pPr>
-        <w:widowControl/>
-        <w:suppressAutoHyphens w:val="0"/>
         <w:jc w:val="both"/>
       </w:pPr>
     </w:p>
     <w:p>
       <w:pPr>
-        <w:widowControl/>
-        <w:suppressAutoHyphens w:val="0"/>
         <w:jc w:val="both"/>
       </w:pPr>
     </w:p>
     <w:p>
       <w:pPr>
-        <w:widowControl/>
-        <w:suppressAutoHyphens w:val="0"/>
         <w:jc w:val="both"/>
       </w:pPr>
     </w:p>
     <w:p>
       <w:pPr>
-        <w:widowControl/>
-        <w:suppressAutoHyphens w:val="0"/>
         <w:jc w:val="both"/>
       </w:pPr>
     </w:p>
     <w:p>
       <w:pPr>
-        <w:widowControl/>
-        <w:suppressAutoHyphens w:val="0"/>
         <w:jc w:val="both"/>
       </w:pPr>
     </w:p>
@@ -3785,7 +3855,7 @@
                     <pic:cNvPicPr/>
                   </pic:nvPicPr>
                   <pic:blipFill>
-                    <a:blip r:embed="rId12"/>
+                    <a:blip r:embed="rId15"/>
                     <a:stretch>
                       <a:fillRect/>
                     </a:stretch>
@@ -3834,6 +3904,7 @@
           <w:sz w:val="28"/>
           <w:szCs w:val="28"/>
         </w:rPr>
+        <w:lastRenderedPageBreak/>
         <w:t>Ricerca Nuova Pubblicazione</w:t>
       </w:r>
       <w:r>
@@ -3854,7 +3925,6 @@
         <w:rPr>
           <w:bCs/>
         </w:rPr>
-        <w:lastRenderedPageBreak/>
         <w:br/>
       </w:r>
       <w:r>
@@ -4664,6 +4734,7 @@
           <w:sz w:val="28"/>
           <w:szCs w:val="28"/>
         </w:rPr>
+        <w:lastRenderedPageBreak/>
         <w:t>Pubblica Bando</w:t>
       </w:r>
       <w:r>
@@ -4686,7 +4757,6 @@
         <w:rPr>
           <w:szCs w:val="24"/>
         </w:rPr>
-        <w:lastRenderedPageBreak/>
         <w:t>Analizza l'oggetto del bando (e eventualmente anche il testo)</w:t>
       </w:r>
       <w:r>
@@ -5238,14 +5308,11 @@
         <w:br/>
       </w:r>
       <w:r>
-        <w:br/>
-      </w:r>
-      <w:r>
-        <w:t xml:space="preserve">La fase di controllo della pubblicazione (appena successiva alla fase di scaricamento), prenderà in </w:t>
-      </w:r>
-      <w:r>
         <w:lastRenderedPageBreak/>
-        <w:t>considerazione soltanto l'ultima pubblicazione i</w:t>
+        <w:br/>
+      </w:r>
+      <w:r>
+        <w:t>La fase di controllo della pubblicazione (appena successiva alla fase di scaricamento), prenderà in considerazione soltanto l'ultima pubblicazione i</w:t>
       </w:r>
       <w:r>
         <w:t>nserita (con data più recente)</w:t>
@@ -6224,7 +6291,7 @@
       </w:r>
     </w:p>
     <w:sectPr>
-      <w:footerReference w:type="default" r:id="rId13"/>
+      <w:footerReference w:type="default" r:id="rId16"/>
       <w:pgSz w:w="11906" w:h="16838"/>
       <w:pgMar w:top="1134" w:right="1134" w:bottom="1134" w:left="1134" w:header="0" w:footer="0" w:gutter="0"/>
       <w:cols w:space="720"/>
@@ -6316,7 +6383,7 @@
                 <w:b/>
                 <w:noProof/>
               </w:rPr>
-              <w:t>4</w:t>
+              <w:t>9</w:t>
             </w:r>
           </w:fldSimple>
         </w:p>

</xml_diff>

<commit_message>
Ricontrollato tutto il documento. Da chiarire questione expreg e stati
</commit_message>
<xml_diff>
--- a/Analisi Funzionale.docx
+++ b/Analisi Funzionale.docx
@@ -208,7 +208,7 @@
         <w:t xml:space="preserve">e </w:t>
       </w:r>
       <w:r>
-        <w:t>vengono</w:t>
+        <w:t>sono</w:t>
       </w:r>
       <w:r>
         <w:t xml:space="preserve"> notificati soltanto se i bandi rispecchiano </w:t>
@@ -310,7 +310,13 @@
       </w:pPr>
       <w:r>
         <w:br/>
-        <w:t>Le pubblicazioni dei bandi pubblici della Gazzetta (degli ultimi 30 giorni) vengono esposte nel sito web della Gazzetta Ufficiale, al seguente URL: "</w:t>
+        <w:t xml:space="preserve">Le pubblicazioni dei bandi pubblici della Gazzetta degli ultimi 30 giorni </w:t>
+      </w:r>
+      <w:r>
+        <w:t>sono</w:t>
+      </w:r>
+      <w:r>
+        <w:t xml:space="preserve"> esposte nel sito web della Gazzetta Ufficiale, al seguente URL: "</w:t>
       </w:r>
       <w:hyperlink r:id="rId9" w:history="1">
         <w:r>
@@ -839,7 +845,13 @@
         <w:t xml:space="preserve">classificare in due o tre </w:t>
       </w:r>
       <w:r>
-        <w:t>forme, a seconda di come vengono redatti:</w:t>
+        <w:t xml:space="preserve">forme, a seconda di come </w:t>
+      </w:r>
+      <w:r>
+        <w:t>sono</w:t>
+      </w:r>
+      <w:r>
+        <w:t xml:space="preserve"> redatti:</w:t>
       </w:r>
       <w:r>
         <w:br/>
@@ -1227,7 +1239,13 @@
         <w:t xml:space="preserve"> (espressioni di tipo MINUS)</w:t>
       </w:r>
       <w:r>
-        <w:t>, in modo che, se nel bando compaiono determinate espressioni, l'utente viene subito scartato dalla lista dei potenziali interessati.</w:t>
+        <w:t xml:space="preserve">, in modo che, se nel bando compaiono determinate espressioni, l'utente </w:t>
+      </w:r>
+      <w:r>
+        <w:t>è</w:t>
+      </w:r>
+      <w:r>
+        <w:t xml:space="preserve"> subito scartato dalla lista dei potenziali interessati.</w:t>
       </w:r>
       <w:r>
         <w:br/>
@@ -1252,7 +1270,10 @@
         <w:t xml:space="preserve">sulla Gazzetta </w:t>
       </w:r>
       <w:r>
-        <w:t>vengono scaricati</w:t>
+        <w:t>sono</w:t>
+      </w:r>
+      <w:r>
+        <w:t xml:space="preserve"> scaricati</w:t>
       </w:r>
       <w:r>
         <w:t xml:space="preserve"> </w:t>
@@ -1321,10 +1342,19 @@
         <w:t xml:space="preserve"> </w:t>
       </w:r>
       <w:r>
-        <w:t>possono avvengono</w:t>
-      </w:r>
-      <w:r>
-        <w:t xml:space="preserve"> tramite servizi Internet (posta elettronica o un sito web), pertanto in fase di registrazione l'utente </w:t>
+        <w:t xml:space="preserve">possono </w:t>
+      </w:r>
+      <w:r>
+        <w:t>avvenire</w:t>
+      </w:r>
+      <w:r>
+        <w:t xml:space="preserve"> </w:t>
+      </w:r>
+      <w:r>
+        <w:t xml:space="preserve">tramite servizi Internet: </w:t>
+      </w:r>
+      <w:r>
+        <w:t xml:space="preserve">posta elettronica o un sito web, pertanto in fase di registrazione l'utente </w:t>
       </w:r>
       <w:r>
         <w:t>definisce</w:t>
@@ -1655,7 +1685,13 @@
           </w:tcPr>
           <w:p>
             <w:r>
-              <w:t>Identificativo della pubblicazione. Viene popolato automaticamente</w:t>
+              <w:t xml:space="preserve">Identificativo della pubblicazione. </w:t>
+            </w:r>
+            <w:r>
+              <w:t>P</w:t>
+            </w:r>
+            <w:r>
+              <w:t>opolato automaticamente</w:t>
             </w:r>
           </w:p>
         </w:tc>
@@ -3076,6 +3112,9 @@
               <w:br/>
               <w:t>PRIMARY</w:t>
             </w:r>
+            <w:r>
+              <w:t>, AUTO_INCREMENT</w:t>
+            </w:r>
           </w:p>
         </w:tc>
         <w:tc>
@@ -3709,38 +3748,23 @@
         <w:jc w:val="both"/>
       </w:pPr>
       <w:r>
-        <w:t>Necessaria una fase di registrazione utente in cui vengono inseriti tutti i dati necessari per le proprietà.</w:t>
-      </w:r>
-    </w:p>
-    <w:p>
-      <w:pPr>
-        <w:jc w:val="both"/>
-      </w:pPr>
-    </w:p>
-    <w:p>
-      <w:pPr>
-        <w:jc w:val="both"/>
-      </w:pPr>
-    </w:p>
-    <w:p>
-      <w:pPr>
-        <w:jc w:val="both"/>
-      </w:pPr>
-    </w:p>
-    <w:p>
-      <w:pPr>
-        <w:jc w:val="both"/>
-      </w:pPr>
-    </w:p>
-    <w:p>
-      <w:pPr>
-        <w:jc w:val="both"/>
-      </w:pPr>
-    </w:p>
-    <w:p>
-      <w:pPr>
-        <w:jc w:val="both"/>
-      </w:pPr>
+        <w:t xml:space="preserve">Necessaria una fase di registrazione utente in cui </w:t>
+      </w:r>
+      <w:r>
+        <w:t>sono</w:t>
+      </w:r>
+      <w:r>
+        <w:t xml:space="preserve"> inseriti tutti i dati necessari per le proprietà.</w:t>
+      </w:r>
+    </w:p>
+    <w:p>
+      <w:pPr>
+        <w:widowControl/>
+        <w:suppressAutoHyphens w:val="0"/>
+      </w:pPr>
+      <w:r>
+        <w:br w:type="page"/>
+      </w:r>
     </w:p>
     <w:p>
       <w:pPr>
@@ -3758,6 +3782,7 @@
           <w:sz w:val="32"/>
           <w:szCs w:val="32"/>
         </w:rPr>
+        <w:lastRenderedPageBreak/>
         <w:t>Processi</w:t>
       </w:r>
     </w:p>
@@ -3788,7 +3813,19 @@
         <w:rPr>
           <w:bCs/>
         </w:rPr>
-        <w:t>ono almeno 5. Questi comunicano fra loro</w:t>
+        <w:t xml:space="preserve">ono almeno 5. </w:t>
+      </w:r>
+      <w:r>
+        <w:rPr>
+          <w:bCs/>
+        </w:rPr>
+        <w:t>I processi</w:t>
+      </w:r>
+      <w:r>
+        <w:rPr>
+          <w:bCs/>
+        </w:rPr>
+        <w:t xml:space="preserve"> comunicano fra loro</w:t>
       </w:r>
       <w:r>
         <w:rPr>
@@ -3806,7 +3843,19 @@
         <w:rPr>
           <w:bCs/>
         </w:rPr>
-        <w:t>impostando uno stato (proprietà delle entità Pubblicazione e Bando)</w:t>
+        <w:t xml:space="preserve">impostando uno stato, cioè </w:t>
+      </w:r>
+      <w:r>
+        <w:rPr>
+          <w:bCs/>
+        </w:rPr>
+        <w:t>proprietà delle entità Pubblicazione e Bando</w:t>
+      </w:r>
+      <w:r>
+        <w:rPr>
+          <w:bCs/>
+        </w:rPr>
+        <w:t>,</w:t>
       </w:r>
       <w:r>
         <w:rPr>
@@ -3904,7 +3953,6 @@
           <w:sz w:val="28"/>
           <w:szCs w:val="28"/>
         </w:rPr>
-        <w:lastRenderedPageBreak/>
         <w:t>Ricerca Nuova Pubblicazione</w:t>
       </w:r>
       <w:r>
@@ -3943,46 +3991,116 @@
         <w:rPr>
           <w:bCs/>
         </w:rPr>
-        <w:t>"</w:t>
-      </w:r>
-      <w:r>
-        <w:rPr>
-          <w:bCs/>
-        </w:rPr>
         <w:t xml:space="preserve">processo </w:t>
       </w:r>
       <w:r>
         <w:rPr>
           <w:bCs/>
         </w:rPr>
-        <w:t xml:space="preserve">a parte", sempre in esecuzione: una volta al giorno si collega al sito web della </w:t>
+        <w:t>a parte</w:t>
+      </w:r>
+      <w:r>
+        <w:rPr>
+          <w:bCs/>
+        </w:rPr>
+        <w:t>, sempre in esecuzione: una volta al giorno si collega al sito</w:t>
+      </w:r>
+      <w:r>
+        <w:rPr>
+          <w:bCs/>
+        </w:rPr>
+        <w:t xml:space="preserve"> web della </w:t>
       </w:r>
       <w:r>
         <w:rPr>
           <w:bCs/>
         </w:rPr>
         <w:tab/>
-        <w:t xml:space="preserve">Gazzetta Ufficiale (all'URL descritto nella premessa) e cerca se è presente una nuova </w:t>
+        <w:t xml:space="preserve">Gazzetta Ufficiale </w:t>
+      </w:r>
+      <w:r>
+        <w:rPr>
+          <w:bCs/>
+        </w:rPr>
+        <w:t>e</w:t>
+      </w:r>
+      <w:r>
+        <w:rPr>
+          <w:bCs/>
+        </w:rPr>
+        <w:t xml:space="preserve"> cerca se è presente una nuova pubblicazione, </w:t>
+      </w:r>
+      <w:r>
+        <w:rPr>
+          <w:bCs/>
+        </w:rPr>
+        <w:t xml:space="preserve">controllando la data della </w:t>
       </w:r>
       <w:r>
         <w:rPr>
           <w:bCs/>
         </w:rPr>
         <w:tab/>
-        <w:t xml:space="preserve">pubblicazione, controllando la data della pubblicazione e confrontandola con quella </w:t>
+      </w:r>
+      <w:r>
+        <w:rPr>
+          <w:bCs/>
+        </w:rPr>
+        <w:t>pubblicazio</w:t>
+      </w:r>
+      <w:r>
+        <w:rPr>
+          <w:bCs/>
+        </w:rPr>
+        <w:t xml:space="preserve">ne e confrontandola con quella dell'ultima </w:t>
+      </w:r>
+      <w:r>
+        <w:rPr>
+          <w:bCs/>
+        </w:rPr>
+        <w:t>memorizzata dal sistema.</w:t>
+      </w:r>
+      <w:r>
+        <w:rPr>
+          <w:bCs/>
+        </w:rPr>
+        <w:br/>
       </w:r>
       <w:r>
         <w:rPr>
           <w:bCs/>
         </w:rPr>
         <w:tab/>
-        <w:t>dell'ultima  memorizzata dal sistema.</w:t>
-      </w:r>
-      <w:r>
-        <w:rPr>
-          <w:bCs/>
-        </w:rPr>
-        <w:br/>
+      </w:r>
+      <w:r>
+        <w:rPr>
+          <w:bCs/>
+        </w:rPr>
+        <w:t xml:space="preserve">In caso ne sia presente una nuova, </w:t>
+      </w:r>
+      <w:r>
+        <w:rPr>
+          <w:bCs/>
+        </w:rPr>
+        <w:t>crea una nuova entry nella tabella</w:t>
+      </w:r>
+      <w:r>
+        <w:rPr>
+          <w:bCs/>
+        </w:rPr>
+        <w:t xml:space="preserve"> </w:t>
+      </w:r>
+      <w:r>
+        <w:rPr>
+          <w:bCs/>
+        </w:rPr>
+        <w:t>P</w:t>
+      </w:r>
+      <w:r>
+        <w:rPr>
+          <w:bCs/>
+        </w:rPr>
+        <w:t xml:space="preserve">ubblicazione e </w:t>
       </w:r>
       <w:r>
         <w:rPr>
@@ -3994,144 +4112,192 @@
         <w:rPr>
           <w:bCs/>
         </w:rPr>
-        <w:t xml:space="preserve">In caso ne sia presente una nuova, </w:t>
-      </w:r>
-      <w:r>
-        <w:rPr>
-          <w:bCs/>
-        </w:rPr>
-        <w:t xml:space="preserve">crea una nuova entry di pubblicazione e </w:t>
-      </w:r>
-      <w:r>
-        <w:rPr>
-          <w:bCs/>
-        </w:rPr>
         <w:t>memor</w:t>
       </w:r>
       <w:r>
         <w:rPr>
           <w:bCs/>
         </w:rPr>
-        <w:t xml:space="preserve">izza le </w:t>
+        <w:t>izza le</w:t>
+      </w:r>
+      <w:r>
+        <w:rPr>
+          <w:bCs/>
+        </w:rPr>
+        <w:t xml:space="preserve"> </w:t>
+      </w:r>
+      <w:r>
+        <w:rPr>
+          <w:bCs/>
+        </w:rPr>
+        <w:t>prime informazioni</w:t>
+      </w:r>
+      <w:r>
+        <w:rPr>
+          <w:bCs/>
+        </w:rPr>
+        <w:t xml:space="preserve"> già disponibili (numero</w:t>
+      </w:r>
+      <w:r>
+        <w:rPr>
+          <w:bCs/>
+        </w:rPr>
+        <w:t>,</w:t>
+      </w:r>
+      <w:r>
+        <w:rPr>
+          <w:bCs/>
+        </w:rPr>
+        <w:t xml:space="preserve"> data</w:t>
+      </w:r>
+      <w:r>
+        <w:rPr>
+          <w:bCs/>
+        </w:rPr>
+        <w:t xml:space="preserve"> e URL</w:t>
+      </w:r>
+      <w:r>
+        <w:rPr>
+          <w:bCs/>
+        </w:rPr>
+        <w:t>) . P</w:t>
+      </w:r>
+      <w:r>
+        <w:rPr>
+          <w:bCs/>
+        </w:rPr>
+        <w:t xml:space="preserve">oi </w:t>
+      </w:r>
+      <w:r>
+        <w:rPr>
+          <w:bCs/>
+          <w:highlight w:val="red"/>
+        </w:rPr>
+        <w:t xml:space="preserve">"notifica" il </w:t>
       </w:r>
       <w:r>
         <w:rPr>
           <w:bCs/>
         </w:rPr>
         <w:tab/>
-        <w:t>prime informazioni</w:t>
-      </w:r>
-      <w:r>
-        <w:rPr>
-          <w:bCs/>
-        </w:rPr>
-        <w:t>, già disponibili (numero</w:t>
-      </w:r>
-      <w:r>
-        <w:rPr>
-          <w:bCs/>
-        </w:rPr>
-        <w:t>,</w:t>
-      </w:r>
-      <w:r>
-        <w:rPr>
-          <w:bCs/>
-        </w:rPr>
-        <w:t xml:space="preserve"> data</w:t>
-      </w:r>
-      <w:r>
-        <w:rPr>
-          <w:bCs/>
-        </w:rPr>
-        <w:t xml:space="preserve"> e URL</w:t>
-      </w:r>
-      <w:r>
-        <w:rPr>
-          <w:bCs/>
-        </w:rPr>
-        <w:t xml:space="preserve">) e poi </w:t>
       </w:r>
       <w:r>
         <w:rPr>
           <w:bCs/>
           <w:highlight w:val="red"/>
         </w:rPr>
-        <w:t xml:space="preserve">"notifica" il prossimo </w:t>
+        <w:t>prossimo componente</w:t>
+      </w:r>
+      <w:r>
+        <w:rPr>
+          <w:bCs/>
+          <w:highlight w:val="red"/>
+        </w:rPr>
+        <w:t xml:space="preserve"> </w:t>
+      </w:r>
+      <w:r>
+        <w:rPr>
+          <w:bCs/>
+          <w:highlight w:val="red"/>
+        </w:rPr>
+        <w:t xml:space="preserve">in modo </w:t>
+      </w:r>
+      <w:r>
+        <w:rPr>
+          <w:bCs/>
+          <w:highlight w:val="red"/>
+        </w:rPr>
+        <w:t>che</w:t>
+      </w:r>
+      <w:r>
+        <w:rPr>
+          <w:bCs/>
+          <w:highlight w:val="red"/>
+        </w:rPr>
+        <w:t xml:space="preserve"> </w:t>
+      </w:r>
+      <w:r>
+        <w:rPr>
+          <w:bCs/>
+          <w:highlight w:val="red"/>
+        </w:rPr>
+        <w:t xml:space="preserve">il </w:t>
+      </w:r>
+      <w:r>
+        <w:rPr>
+          <w:bCs/>
+          <w:highlight w:val="red"/>
+        </w:rPr>
+        <w:t xml:space="preserve"> </w:t>
+      </w:r>
+      <w:r>
+        <w:rPr>
+          <w:bCs/>
+          <w:highlight w:val="red"/>
+        </w:rPr>
+        <w:t xml:space="preserve">processo </w:t>
+      </w:r>
+      <w:r>
+        <w:rPr>
+          <w:bCs/>
+          <w:highlight w:val="red"/>
+        </w:rPr>
+        <w:t>avanzi</w:t>
+      </w:r>
+      <w:r>
+        <w:rPr>
+          <w:bCs/>
+        </w:rPr>
+        <w:t xml:space="preserve">; nel caso </w:t>
+      </w:r>
+      <w:r>
+        <w:rPr>
+          <w:bCs/>
+        </w:rPr>
+        <w:t xml:space="preserve">non sia presente nessuna </w:t>
       </w:r>
       <w:r>
         <w:rPr>
           <w:bCs/>
         </w:rPr>
         <w:tab/>
-      </w:r>
-      <w:r>
-        <w:rPr>
-          <w:bCs/>
-          <w:highlight w:val="red"/>
-        </w:rPr>
-        <w:t>componente</w:t>
-      </w:r>
-      <w:r>
-        <w:rPr>
-          <w:bCs/>
-          <w:highlight w:val="red"/>
-        </w:rPr>
-        <w:t xml:space="preserve"> </w:t>
-      </w:r>
-      <w:r>
-        <w:rPr>
-          <w:bCs/>
-          <w:highlight w:val="red"/>
-        </w:rPr>
-        <w:t xml:space="preserve">in modo </w:t>
-      </w:r>
-      <w:r>
-        <w:rPr>
-          <w:bCs/>
-          <w:highlight w:val="red"/>
-        </w:rPr>
-        <w:t>che</w:t>
-      </w:r>
-      <w:r>
-        <w:rPr>
-          <w:bCs/>
-          <w:highlight w:val="red"/>
-        </w:rPr>
-        <w:t xml:space="preserve"> </w:t>
-      </w:r>
-      <w:r>
-        <w:rPr>
-          <w:bCs/>
-          <w:highlight w:val="red"/>
-        </w:rPr>
-        <w:t xml:space="preserve">il </w:t>
-      </w:r>
-      <w:r>
-        <w:rPr>
-          <w:bCs/>
-          <w:highlight w:val="red"/>
-        </w:rPr>
-        <w:t xml:space="preserve"> </w:t>
-      </w:r>
-      <w:r>
-        <w:rPr>
-          <w:bCs/>
-          <w:highlight w:val="red"/>
-        </w:rPr>
-        <w:t xml:space="preserve">processo </w:t>
-      </w:r>
-      <w:r>
-        <w:rPr>
-          <w:bCs/>
-          <w:highlight w:val="red"/>
-        </w:rPr>
-        <w:t>avanzi</w:t>
-      </w:r>
-      <w:r>
-        <w:rPr>
-          <w:bCs/>
-        </w:rPr>
-        <w:t xml:space="preserve">; nel caso contrario non parte il resto del </w:t>
+        <w:t xml:space="preserve">nuova pubblicazione, non </w:t>
+      </w:r>
+      <w:r>
+        <w:rPr>
+          <w:bCs/>
+        </w:rPr>
+        <w:t>sono</w:t>
+      </w:r>
+      <w:r>
+        <w:rPr>
+          <w:bCs/>
+        </w:rPr>
+        <w:t xml:space="preserve"> attivate le fasi successive </w:t>
+      </w:r>
+      <w:r>
+        <w:rPr>
+          <w:bCs/>
+        </w:rPr>
+        <w:t xml:space="preserve">del </w:t>
+      </w:r>
+      <w:r>
+        <w:rPr>
+          <w:bCs/>
+        </w:rPr>
+        <w:t>processo</w:t>
+      </w:r>
+      <w:r>
+        <w:rPr>
+          <w:bCs/>
+        </w:rPr>
+        <w:t xml:space="preserve">, che aspettano </w:t>
+      </w:r>
+      <w:r>
+        <w:rPr>
+          <w:bCs/>
+        </w:rPr>
+        <w:t xml:space="preserve">fino </w:t>
       </w:r>
       <w:r>
         <w:rPr>
@@ -4143,13 +4309,7 @@
         <w:rPr>
           <w:bCs/>
         </w:rPr>
-        <w:t xml:space="preserve">processo, ma si aspetterà </w:t>
-      </w:r>
-      <w:r>
-        <w:rPr>
-          <w:bCs/>
-        </w:rPr>
-        <w:t>fino a quando la</w:t>
+        <w:t>a quando la</w:t>
       </w:r>
       <w:r>
         <w:rPr>
@@ -4161,7 +4321,13 @@
         <w:rPr>
           <w:bCs/>
         </w:rPr>
-        <w:t>non darà</w:t>
+        <w:t>non d</w:t>
+      </w:r>
+      <w:r>
+        <w:rPr>
+          <w:bCs/>
+        </w:rPr>
+        <w:t>à</w:t>
       </w:r>
       <w:r>
         <w:rPr>
@@ -4265,7 +4431,19 @@
         <w:rPr>
           <w:bCs/>
         </w:rPr>
-        <w:t xml:space="preserve">pubblicazione ha dato esito positivo. Essendo disponibile una nuova pubblicazione, viene </w:t>
+        <w:t>pubblicazione ha dato esito positivo. Essendo disponibile una nuova pubblicazione,</w:t>
+      </w:r>
+      <w:r>
+        <w:rPr>
+          <w:bCs/>
+        </w:rPr>
+        <w:t xml:space="preserve"> scarica</w:t>
+      </w:r>
+      <w:r>
+        <w:rPr>
+          <w:bCs/>
+        </w:rPr>
+        <w:t xml:space="preserve"> </w:t>
       </w:r>
       <w:r>
         <w:rPr>
@@ -4277,13 +4455,73 @@
         <w:rPr>
           <w:bCs/>
         </w:rPr>
-        <w:t>scaricata la pagina identificata dall'URL che ha ricavato il passo precedente del processo</w:t>
-      </w:r>
-      <w:r>
-        <w:rPr>
-          <w:bCs/>
-        </w:rPr>
-        <w:t xml:space="preserve">, </w:t>
+        <w:t xml:space="preserve">la pagina </w:t>
+      </w:r>
+      <w:r>
+        <w:rPr>
+          <w:bCs/>
+        </w:rPr>
+        <w:t>corrispondente</w:t>
+      </w:r>
+      <w:r>
+        <w:rPr>
+          <w:bCs/>
+        </w:rPr>
+        <w:t xml:space="preserve"> e analizza </w:t>
+      </w:r>
+      <w:r>
+        <w:rPr>
+          <w:bCs/>
+        </w:rPr>
+        <w:t xml:space="preserve">la pubblicazione, </w:t>
+      </w:r>
+      <w:r>
+        <w:rPr>
+          <w:bCs/>
+        </w:rPr>
+        <w:t>ricavando</w:t>
+      </w:r>
+      <w:r>
+        <w:rPr>
+          <w:bCs/>
+        </w:rPr>
+        <w:t xml:space="preserve"> </w:t>
+      </w:r>
+      <w:r>
+        <w:rPr>
+          <w:bCs/>
+        </w:rPr>
+        <w:t xml:space="preserve">e </w:t>
+      </w:r>
+      <w:r>
+        <w:rPr>
+          <w:bCs/>
+        </w:rPr>
+        <w:t>scaricando</w:t>
+      </w:r>
+      <w:r>
+        <w:rPr>
+          <w:bCs/>
+        </w:rPr>
+        <w:t xml:space="preserve"> </w:t>
+      </w:r>
+      <w:r>
+        <w:rPr>
+          <w:bCs/>
+        </w:rPr>
+        <w:t>tutti i bandi</w:t>
+      </w:r>
+      <w:r>
+        <w:rPr>
+          <w:bCs/>
+        </w:rPr>
+        <w:t>.</w:t>
+      </w:r>
+      <w:r>
+        <w:rPr>
+          <w:bCs/>
+        </w:rPr>
+        <w:br/>
       </w:r>
       <w:r>
         <w:rPr>
@@ -4295,49 +4533,37 @@
         <w:rPr>
           <w:bCs/>
         </w:rPr>
-        <w:t xml:space="preserve">poi </w:t>
-      </w:r>
-      <w:r>
-        <w:rPr>
-          <w:bCs/>
-        </w:rPr>
-        <w:t>vien</w:t>
-      </w:r>
-      <w:r>
-        <w:rPr>
-          <w:bCs/>
-        </w:rPr>
-        <w:t xml:space="preserve">e analizzata la pubblicazione, </w:t>
-      </w:r>
-      <w:r>
-        <w:rPr>
-          <w:bCs/>
-        </w:rPr>
-        <w:t xml:space="preserve">ricavati </w:t>
-      </w:r>
-      <w:r>
-        <w:rPr>
-          <w:bCs/>
-        </w:rPr>
-        <w:t xml:space="preserve">e </w:t>
-      </w:r>
-      <w:r>
-        <w:rPr>
-          <w:bCs/>
-        </w:rPr>
-        <w:t xml:space="preserve">scaricati </w:t>
-      </w:r>
-      <w:r>
-        <w:rPr>
-          <w:bCs/>
-        </w:rPr>
-        <w:t>tutti i bandi</w:t>
-      </w:r>
-      <w:r>
-        <w:rPr>
-          <w:bCs/>
-        </w:rPr>
-        <w:t xml:space="preserve">, ognuno con il proprio </w:t>
+        <w:t xml:space="preserve">Di ogni bando </w:t>
+      </w:r>
+      <w:r>
+        <w:rPr>
+          <w:bCs/>
+        </w:rPr>
+        <w:t>sono</w:t>
+      </w:r>
+      <w:r>
+        <w:rPr>
+          <w:bCs/>
+        </w:rPr>
+        <w:t xml:space="preserve"> memorizzati</w:t>
+      </w:r>
+      <w:r>
+        <w:rPr>
+          <w:bCs/>
+        </w:rPr>
+        <w:t xml:space="preserve"> </w:t>
+      </w:r>
+      <w:r>
+        <w:rPr>
+          <w:bCs/>
+        </w:rPr>
+        <w:t xml:space="preserve">URL, </w:t>
+      </w:r>
+      <w:r>
+        <w:rPr>
+          <w:bCs/>
+        </w:rPr>
+        <w:t xml:space="preserve">nome dell'ente richiedente (già disponbile all'interno </w:t>
       </w:r>
       <w:r>
         <w:rPr>
@@ -4349,13 +4575,7 @@
         <w:rPr>
           <w:bCs/>
         </w:rPr>
-        <w:t xml:space="preserve">URL, </w:t>
-      </w:r>
-      <w:r>
-        <w:rPr>
-          <w:bCs/>
-        </w:rPr>
-        <w:t xml:space="preserve">nome dell'ente richiedente (già disponbile all'interno della pubblicazione) e testo </w:t>
+        <w:t xml:space="preserve">della pubblicazione) e testo </w:t>
       </w:r>
       <w:r>
         <w:rPr>
@@ -4367,19 +4587,13 @@
         <w:rPr>
           <w:bCs/>
         </w:rPr>
-        <w:tab/>
-      </w:r>
-      <w:r>
-        <w:rPr>
-          <w:bCs/>
-        </w:rPr>
         <w:t>intero</w:t>
       </w:r>
       <w:r>
         <w:rPr>
           <w:bCs/>
         </w:rPr>
-        <w:t xml:space="preserve"> (Bando Raw nello schema sopra).</w:t>
+        <w:t>.</w:t>
       </w:r>
       <w:r>
         <w:rPr>
@@ -4453,38 +4667,116 @@
         <w:rPr>
           <w:szCs w:val="24"/>
         </w:rPr>
-        <w:t xml:space="preserve">Siccome non ci sono garanzie sul completamento dei processi e potrebbe capitare un qualsiasi evento che </w:t>
-      </w:r>
-      <w:r>
-        <w:rPr>
-          <w:szCs w:val="24"/>
-        </w:rPr>
-        <w:t>potrebbe compromettere</w:t>
-      </w:r>
-      <w:r>
-        <w:rPr>
-          <w:szCs w:val="24"/>
-        </w:rPr>
-        <w:t xml:space="preserve"> un processo e la sua riuscita</w:t>
-      </w:r>
-      <w:r>
-        <w:rPr>
-          <w:szCs w:val="24"/>
-        </w:rPr>
-        <w:t xml:space="preserve">, viene </w:t>
-      </w:r>
-      <w:r>
-        <w:rPr>
-          <w:szCs w:val="24"/>
-        </w:rPr>
-        <w:t xml:space="preserve">controllato che la pubblicazione sia effettivamente stata scaricata e che i bandi che conteneva siano stati memorizzati tutti. </w:t>
-      </w:r>
-      <w:r>
-        <w:rPr>
-          <w:szCs w:val="24"/>
-        </w:rPr>
-        <w:br/>
-        <w:t>Per questo scopo è necessario, appena la pubblicazione è disponibile e in seguito al completamento (presunto</w:t>
+        <w:t>Siccome non ci sono garanzie s</w:t>
+      </w:r>
+      <w:r>
+        <w:rPr>
+          <w:szCs w:val="24"/>
+        </w:rPr>
+        <w:t xml:space="preserve">ul completamento dei processi, </w:t>
+      </w:r>
+      <w:r>
+        <w:rPr>
+          <w:szCs w:val="24"/>
+        </w:rPr>
+        <w:t xml:space="preserve">potrebbe capitare un qualsiasi evento </w:t>
+      </w:r>
+      <w:r>
+        <w:rPr>
+          <w:szCs w:val="24"/>
+        </w:rPr>
+        <w:t xml:space="preserve">disastroso </w:t>
+      </w:r>
+      <w:r>
+        <w:rPr>
+          <w:szCs w:val="24"/>
+        </w:rPr>
+        <w:t xml:space="preserve">che </w:t>
+      </w:r>
+      <w:r>
+        <w:rPr>
+          <w:szCs w:val="24"/>
+        </w:rPr>
+        <w:t xml:space="preserve">comprometta una fase del processo </w:t>
+      </w:r>
+      <w:r>
+        <w:rPr>
+          <w:szCs w:val="24"/>
+        </w:rPr>
+        <w:t>e la sua riuscita</w:t>
+      </w:r>
+      <w:r>
+        <w:rPr>
+          <w:szCs w:val="24"/>
+        </w:rPr>
+        <w:t>.</w:t>
+      </w:r>
+      <w:r>
+        <w:rPr>
+          <w:szCs w:val="24"/>
+        </w:rPr>
+        <w:t xml:space="preserve"> </w:t>
+      </w:r>
+      <w:r>
+        <w:rPr>
+          <w:szCs w:val="24"/>
+        </w:rPr>
+        <w:t>Per questo motivo si controlla</w:t>
+      </w:r>
+      <w:r>
+        <w:rPr>
+          <w:szCs w:val="24"/>
+        </w:rPr>
+        <w:t xml:space="preserve"> che la pubblicazione sia effettivamente stata scaricata e che i bandi che conteneva siano stati memorizzati tutti. </w:t>
+      </w:r>
+      <w:r>
+        <w:rPr>
+          <w:szCs w:val="24"/>
+        </w:rPr>
+        <w:br/>
+      </w:r>
+      <w:r>
+        <w:rPr>
+          <w:szCs w:val="24"/>
+        </w:rPr>
+        <w:br/>
+      </w:r>
+      <w:r>
+        <w:rPr>
+          <w:szCs w:val="24"/>
+        </w:rPr>
+        <w:br/>
+      </w:r>
+      <w:r>
+        <w:rPr>
+          <w:szCs w:val="24"/>
+        </w:rPr>
+        <w:lastRenderedPageBreak/>
+        <w:t>Per questo scopo è necessario</w:t>
+      </w:r>
+      <w:r>
+        <w:rPr>
+          <w:szCs w:val="24"/>
+        </w:rPr>
+        <w:t xml:space="preserve"> scaricare nuovamente l'ultima pubblicazione</w:t>
+      </w:r>
+      <w:r>
+        <w:rPr>
+          <w:szCs w:val="24"/>
+        </w:rPr>
+        <w:t>,</w:t>
+      </w:r>
+      <w:r>
+        <w:rPr>
+          <w:szCs w:val="24"/>
+        </w:rPr>
+        <w:t xml:space="preserve"> </w:t>
+      </w:r>
+      <w:r>
+        <w:rPr>
+          <w:szCs w:val="24"/>
+        </w:rPr>
+        <w:t>in seguito al completamento (presunto</w:t>
       </w:r>
       <w:r>
         <w:rPr>
@@ -4496,19 +4788,37 @@
         <w:rPr>
           <w:szCs w:val="24"/>
         </w:rPr>
-        <w:t>precedente, effettuare nuovamente l'operazione di scaricamento della pubbli</w:t>
-      </w:r>
-      <w:r>
-        <w:rPr>
-          <w:szCs w:val="24"/>
-        </w:rPr>
-        <w:t xml:space="preserve">cazione, per poi </w:t>
-      </w:r>
-      <w:r>
-        <w:rPr>
-          <w:szCs w:val="24"/>
-        </w:rPr>
-        <w:t xml:space="preserve">controllare che il numero dei bandi che contiene corrisponda </w:t>
+        <w:t>precedente</w:t>
+      </w:r>
+      <w:r>
+        <w:rPr>
+          <w:szCs w:val="24"/>
+        </w:rPr>
+        <w:t>;</w:t>
+      </w:r>
+      <w:r>
+        <w:rPr>
+          <w:szCs w:val="24"/>
+        </w:rPr>
+        <w:t xml:space="preserve"> </w:t>
+      </w:r>
+      <w:r>
+        <w:rPr>
+          <w:szCs w:val="24"/>
+        </w:rPr>
+        <w:t>s</w:t>
+      </w:r>
+      <w:r>
+        <w:rPr>
+          <w:szCs w:val="24"/>
+        </w:rPr>
+        <w:t>i controlla poi</w:t>
+      </w:r>
+      <w:r>
+        <w:rPr>
+          <w:szCs w:val="24"/>
+        </w:rPr>
+        <w:t xml:space="preserve"> che il numero dei bandi che contiene corrisponda </w:t>
       </w:r>
       <w:r>
         <w:rPr>
@@ -4545,7 +4855,31 @@
           <w:szCs w:val="24"/>
         </w:rPr>
         <w:br/>
-        <w:t>In caso di esito negativo vengono rimossi tutti gli ultimi bandi salvati e viene ripetuto il processo di scar</w:t>
+        <w:t xml:space="preserve">In caso di esito negativo </w:t>
+      </w:r>
+      <w:r>
+        <w:rPr>
+          <w:szCs w:val="24"/>
+        </w:rPr>
+        <w:t>sono</w:t>
+      </w:r>
+      <w:r>
+        <w:rPr>
+          <w:szCs w:val="24"/>
+        </w:rPr>
+        <w:t xml:space="preserve"> rimossi t</w:t>
+      </w:r>
+      <w:r>
+        <w:rPr>
+          <w:szCs w:val="24"/>
+        </w:rPr>
+        <w:t xml:space="preserve">utti gli ultimi bandi salvati e </w:t>
+      </w:r>
+      <w:r>
+        <w:rPr>
+          <w:szCs w:val="24"/>
+        </w:rPr>
+        <w:t>ripetuto il processo di scar</w:t>
       </w:r>
       <w:r>
         <w:rPr>
@@ -4625,13 +4959,31 @@
         <w:rPr>
           <w:szCs w:val="24"/>
         </w:rPr>
-        <w:t xml:space="preserve">Una volta disponibile il testo del bando, viene parsificato e analizzato per cercare di ricavare più informazioni possibili: oggetto del bando, CIG e </w:t>
-      </w:r>
-      <w:r>
-        <w:rPr>
-          <w:szCs w:val="24"/>
-        </w:rPr>
-        <w:t>descrizione;</w:t>
+        <w:t xml:space="preserve">Una volta disponibile il testo del bando, </w:t>
+      </w:r>
+      <w:r>
+        <w:rPr>
+          <w:szCs w:val="24"/>
+        </w:rPr>
+        <w:t>si parsifica e analizza</w:t>
+      </w:r>
+      <w:r>
+        <w:rPr>
+          <w:szCs w:val="24"/>
+        </w:rPr>
+        <w:t xml:space="preserve"> per cercare di ricavare più informazioni possibili: oggetto del bando, CIG e </w:t>
+      </w:r>
+      <w:r>
+        <w:rPr>
+          <w:szCs w:val="24"/>
+        </w:rPr>
+        <w:t>descrizione</w:t>
+      </w:r>
+      <w:r>
+        <w:rPr>
+          <w:szCs w:val="24"/>
+        </w:rPr>
+        <w:t>;</w:t>
       </w:r>
       <w:r>
         <w:rPr>
@@ -4643,7 +4995,25 @@
         <w:rPr>
           <w:szCs w:val="24"/>
         </w:rPr>
-        <w:t>vengono anche separate logicamente nella struttura di memorizzazione</w:t>
+        <w:t>si</w:t>
+      </w:r>
+      <w:r>
+        <w:rPr>
+          <w:szCs w:val="24"/>
+        </w:rPr>
+        <w:t xml:space="preserve"> </w:t>
+      </w:r>
+      <w:r>
+        <w:rPr>
+          <w:szCs w:val="24"/>
+        </w:rPr>
+        <w:t xml:space="preserve">separano anche </w:t>
+      </w:r>
+      <w:r>
+        <w:rPr>
+          <w:szCs w:val="24"/>
+        </w:rPr>
+        <w:t>logicamente nella struttura di memorizzazione</w:t>
       </w:r>
       <w:r>
         <w:rPr>
@@ -4655,37 +5025,67 @@
         <w:rPr>
           <w:szCs w:val="24"/>
         </w:rPr>
-        <w:t xml:space="preserve">Queste informazioni (se presenti e se ricavabili) vengono memorizzate all'interno dell'entità Bando, pronte per la prossima fase del processo. Se il Parser non è stato in grado di ricavare queste informazioni dal bando </w:t>
-      </w:r>
-      <w:r>
-        <w:rPr>
-          <w:szCs w:val="24"/>
-        </w:rPr>
-        <w:t>(</w:t>
-      </w:r>
-      <w:r>
-        <w:rPr>
-          <w:szCs w:val="24"/>
-        </w:rPr>
-        <w:t>perchè non presenti o male espresse o perchè il documento non era strutturato in un modo riconoscibile</w:t>
-      </w:r>
-      <w:r>
-        <w:rPr>
-          <w:szCs w:val="24"/>
-        </w:rPr>
-        <w:t>)</w:t>
-      </w:r>
-      <w:r>
-        <w:rPr>
-          <w:szCs w:val="24"/>
-        </w:rPr>
-        <w:t>, rimane il testo integrale che potr</w:t>
-      </w:r>
-      <w:r>
-        <w:rPr>
-          <w:szCs w:val="24"/>
-        </w:rPr>
-        <w:t>à comunque essere utilizzato poi.</w:t>
+        <w:t>Queste informazioni, se presenti e se ricavabili,</w:t>
+      </w:r>
+      <w:r>
+        <w:rPr>
+          <w:szCs w:val="24"/>
+        </w:rPr>
+        <w:t xml:space="preserve"> </w:t>
+      </w:r>
+      <w:r>
+        <w:rPr>
+          <w:szCs w:val="24"/>
+        </w:rPr>
+        <w:t>sono</w:t>
+      </w:r>
+      <w:r>
+        <w:rPr>
+          <w:szCs w:val="24"/>
+        </w:rPr>
+        <w:t xml:space="preserve"> memorizzate all'interno dell'entità Bando, pronte per la prossima fase del processo. </w:t>
+      </w:r>
+      <w:r>
+        <w:rPr>
+          <w:szCs w:val="24"/>
+        </w:rPr>
+        <w:br/>
+      </w:r>
+      <w:r>
+        <w:rPr>
+          <w:szCs w:val="24"/>
+        </w:rPr>
+        <w:t xml:space="preserve">Se il Parser non è stato in grado di ricavare </w:t>
+      </w:r>
+      <w:r>
+        <w:rPr>
+          <w:szCs w:val="24"/>
+        </w:rPr>
+        <w:t>le</w:t>
+      </w:r>
+      <w:r>
+        <w:rPr>
+          <w:szCs w:val="24"/>
+        </w:rPr>
+        <w:t xml:space="preserve"> informazioni dal bando, </w:t>
+      </w:r>
+      <w:r>
+        <w:rPr>
+          <w:szCs w:val="24"/>
+        </w:rPr>
+        <w:t>perchè non presenti o male espresse o perchè il documento non era strutturato in un modo riconoscibile, ri</w:t>
+      </w:r>
+      <w:r>
+        <w:rPr>
+          <w:szCs w:val="24"/>
+        </w:rPr>
+        <w:t>mane il testo integrale che può</w:t>
+      </w:r>
+      <w:r>
+        <w:rPr>
+          <w:szCs w:val="24"/>
+        </w:rPr>
+        <w:t xml:space="preserve"> comunque essere utilizzato poi.</w:t>
       </w:r>
     </w:p>
     <w:p>
@@ -4714,6 +5114,13 @@
           <w:szCs w:val="32"/>
         </w:rPr>
       </w:pPr>
+      <w:r>
+        <w:rPr>
+          <w:sz w:val="32"/>
+          <w:szCs w:val="32"/>
+        </w:rPr>
+        <w:br/>
+      </w:r>
     </w:p>
     <w:p>
       <w:pPr>
@@ -4734,7 +5141,6 @@
           <w:sz w:val="28"/>
           <w:szCs w:val="28"/>
         </w:rPr>
-        <w:lastRenderedPageBreak/>
         <w:t>Pubblica Bando</w:t>
       </w:r>
       <w:r>
@@ -4757,13 +5163,25 @@
         <w:rPr>
           <w:szCs w:val="24"/>
         </w:rPr>
-        <w:t>Analizza l'oggetto del bando (e eventualmente anche il testo)</w:t>
-      </w:r>
-      <w:r>
-        <w:rPr>
-          <w:szCs w:val="24"/>
-        </w:rPr>
-        <w:t xml:space="preserve"> e controlla se rispetta o no le preferenze espresse dagli utenti, e quali. Ad ogni</w:t>
+        <w:t xml:space="preserve">Analizza l'oggetto del bando e eventualmente anche il testo </w:t>
+      </w:r>
+      <w:r>
+        <w:rPr>
+          <w:szCs w:val="24"/>
+        </w:rPr>
+        <w:t>e controlla se rispetta o no le preferenz</w:t>
+      </w:r>
+      <w:r>
+        <w:rPr>
+          <w:szCs w:val="24"/>
+        </w:rPr>
+        <w:t>e espresse dagli utenti</w:t>
+      </w:r>
+      <w:r>
+        <w:rPr>
+          <w:szCs w:val="24"/>
+        </w:rPr>
+        <w:t>. Ad ogni</w:t>
       </w:r>
       <w:r>
         <w:rPr>
@@ -4775,14 +5193,50 @@
         <w:rPr>
           <w:szCs w:val="24"/>
         </w:rPr>
-        <w:t>utente sono associate diverse espressioni che devono o non devono comparire nel documento: viene eseguita una ricerca per determinare se il documento fa match con le espressioni.</w:t>
-      </w:r>
-      <w:r>
-        <w:rPr>
-          <w:szCs w:val="24"/>
-        </w:rPr>
-        <w:br/>
-        <w:t>Se nessun bando interessa agli utenti registrati (secondo i criteri appena descritti), questa fase si conclude; se invece è presente almeno un bando che rispetta i parametri di uno o più utenti, questi vengono notificati: a</w:t>
+        <w:t xml:space="preserve">utente sono associate diverse espressioni che devono o non </w:t>
+      </w:r>
+      <w:r>
+        <w:rPr>
+          <w:szCs w:val="24"/>
+        </w:rPr>
+        <w:t xml:space="preserve">devono comparire nel documento: esegue </w:t>
+      </w:r>
+      <w:r>
+        <w:rPr>
+          <w:szCs w:val="24"/>
+        </w:rPr>
+        <w:t>una ricerca per determinare se il documento fa match con le espressioni.</w:t>
+      </w:r>
+      <w:r>
+        <w:rPr>
+          <w:szCs w:val="24"/>
+        </w:rPr>
+        <w:br/>
+        <w:t xml:space="preserve">Se nessun bando interessa agli utenti registrati (secondo i criteri appena descritti), questa fase si conclude; se invece è presente almeno un bando che rispetta i parametri di uno o più utenti, </w:t>
+      </w:r>
+      <w:r>
+        <w:rPr>
+          <w:szCs w:val="24"/>
+        </w:rPr>
+        <w:t xml:space="preserve"> li notifica</w:t>
+      </w:r>
+      <w:r>
+        <w:rPr>
+          <w:szCs w:val="24"/>
+        </w:rPr>
+        <w:t>.</w:t>
+      </w:r>
+      <w:r>
+        <w:rPr>
+          <w:szCs w:val="24"/>
+        </w:rPr>
+        <w:t xml:space="preserve"> </w:t>
+      </w:r>
+      <w:r>
+        <w:rPr>
+          <w:szCs w:val="24"/>
+        </w:rPr>
+        <w:t>A</w:t>
       </w:r>
       <w:r>
         <w:rPr>
@@ -4794,7 +5248,7 @@
         <w:rPr>
           <w:szCs w:val="24"/>
         </w:rPr>
-        <w:t xml:space="preserve">a scelto di ricevere le notifiche via mail o tramite il sito web dell'applicazione, questa fase informa l'utente secondo la modalità </w:t>
+        <w:t xml:space="preserve">a scelto di ricevere le notifiche via mail o tramite il sito web dell'applicazione, informa l'utente secondo la modalità </w:t>
       </w:r>
       <w:r>
         <w:rPr>
@@ -4813,13 +5267,55 @@
           <w:szCs w:val="24"/>
         </w:rPr>
         <w:br/>
-        <w:t>Terminata questa fase la catena di processi è conclusa e si dovrà aspettare nuovamente la disponibilità di una nuova pubblicazione (prima fase) prima che tutto riparta.</w:t>
-      </w:r>
-      <w:r>
-        <w:rPr>
-          <w:szCs w:val="24"/>
-        </w:rPr>
-        <w:br/>
+        <w:t xml:space="preserve">Terminata </w:t>
+      </w:r>
+      <w:r>
+        <w:rPr>
+          <w:szCs w:val="24"/>
+        </w:rPr>
+        <w:t>questa</w:t>
+      </w:r>
+      <w:r>
+        <w:rPr>
+          <w:szCs w:val="24"/>
+        </w:rPr>
+        <w:t xml:space="preserve"> fase</w:t>
+      </w:r>
+      <w:r>
+        <w:rPr>
+          <w:szCs w:val="24"/>
+        </w:rPr>
+        <w:t>,</w:t>
+      </w:r>
+      <w:r>
+        <w:rPr>
+          <w:szCs w:val="24"/>
+        </w:rPr>
+        <w:t xml:space="preserve"> la catena di processi è conclusa e si </w:t>
+      </w:r>
+      <w:r>
+        <w:rPr>
+          <w:szCs w:val="24"/>
+        </w:rPr>
+        <w:t>deve</w:t>
+      </w:r>
+      <w:r>
+        <w:rPr>
+          <w:szCs w:val="24"/>
+        </w:rPr>
+        <w:t xml:space="preserve"> aspettare nuovamente la disponibi</w:t>
+      </w:r>
+      <w:r>
+        <w:rPr>
+          <w:szCs w:val="24"/>
+        </w:rPr>
+        <w:t xml:space="preserve">lità di una nuova pubblicazione </w:t>
+      </w:r>
+      <w:r>
+        <w:rPr>
+          <w:szCs w:val="24"/>
+        </w:rPr>
+        <w:t>prima che tutto riparta.</w:t>
       </w:r>
       <w:r>
         <w:rPr>
@@ -4833,37 +5329,30 @@
         <w:widowControl/>
         <w:suppressAutoHyphens w:val="0"/>
         <w:rPr>
+          <w:rFonts w:cs="Mangal"/>
+        </w:rPr>
+      </w:pPr>
+      <w:r>
+        <w:br w:type="page"/>
+      </w:r>
+    </w:p>
+    <w:p>
+      <w:pPr>
+        <w:rPr>
+          <w:b/>
+          <w:bCs/>
           <w:sz w:val="32"/>
           <w:szCs w:val="32"/>
         </w:rPr>
       </w:pPr>
-    </w:p>
-    <w:p>
-      <w:pPr>
-        <w:widowControl/>
-        <w:suppressAutoHyphens w:val="0"/>
-        <w:rPr>
+      <w:r>
+        <w:rPr>
+          <w:b/>
+          <w:bCs/>
           <w:sz w:val="32"/>
           <w:szCs w:val="32"/>
         </w:rPr>
-      </w:pPr>
-    </w:p>
-    <w:p>
-      <w:pPr>
-        <w:rPr>
-          <w:b/>
-          <w:bCs/>
-          <w:sz w:val="32"/>
-          <w:szCs w:val="32"/>
-        </w:rPr>
-      </w:pPr>
-      <w:r>
-        <w:rPr>
-          <w:b/>
-          <w:bCs/>
-          <w:sz w:val="32"/>
-          <w:szCs w:val="32"/>
-        </w:rPr>
+        <w:lastRenderedPageBreak/>
         <w:t>Stati</w:t>
       </w:r>
     </w:p>
@@ -4893,7 +5382,19 @@
           <w:bCs/>
         </w:rPr>
         <w:br/>
-        <w:t>Gli stati vengono modifica</w:t>
+        <w:t xml:space="preserve">Gli stati </w:t>
+      </w:r>
+      <w:r>
+        <w:rPr>
+          <w:bCs/>
+        </w:rPr>
+        <w:t>sono</w:t>
+      </w:r>
+      <w:r>
+        <w:rPr>
+          <w:bCs/>
+        </w:rPr>
+        <w:t xml:space="preserve"> modifica</w:t>
       </w:r>
       <w:r>
         <w:rPr>
@@ -4935,19 +5436,25 @@
         <w:rPr>
           <w:bCs/>
         </w:rPr>
-        <w:t>i comporteranno in modo diverso a seconda del valore dello stato.</w:t>
-      </w:r>
-      <w:r>
-        <w:rPr>
-          <w:bCs/>
-        </w:rPr>
-        <w:br/>
-      </w:r>
-      <w:r>
-        <w:rPr>
-          <w:bCs/>
-        </w:rPr>
-        <w:t>Rappresentano quindi il modo in cui le fasi comunicano fra loro, scambiandosi un messaggio.</w:t>
+        <w:t>i comportano</w:t>
+      </w:r>
+      <w:r>
+        <w:rPr>
+          <w:bCs/>
+        </w:rPr>
+        <w:t xml:space="preserve"> in modo diverso a seconda del valore dello stato.</w:t>
+      </w:r>
+      <w:r>
+        <w:rPr>
+          <w:bCs/>
+        </w:rPr>
+        <w:br/>
+      </w:r>
+      <w:r>
+        <w:rPr>
+          <w:bCs/>
+        </w:rPr>
+        <w:t>Rappresentano quindi il modo in cui le fasi comunicano fra loro.</w:t>
       </w:r>
     </w:p>
     <w:p>
@@ -4999,9 +5506,9 @@
         <w:tblLook w:val="04A0"/>
       </w:tblPr>
       <w:tblGrid>
-        <w:gridCol w:w="3621"/>
-        <w:gridCol w:w="1683"/>
-        <w:gridCol w:w="4488"/>
+        <w:gridCol w:w="3526"/>
+        <w:gridCol w:w="2226"/>
+        <w:gridCol w:w="4040"/>
       </w:tblGrid>
       <w:tr>
         <w:trPr>
@@ -5093,7 +5600,13 @@
           <w:p>
             <w:r>
               <w:br/>
-              <w:t>"Da scaricare"</w:t>
+              <w:t>"</w:t>
+            </w:r>
+            <w:r>
+              <w:t>DA_SCARICARE</w:t>
+            </w:r>
+            <w:r>
+              <w:t>"</w:t>
             </w:r>
             <w:r>
               <w:br/>
@@ -5130,13 +5643,10 @@
           <w:p>
             <w:r>
               <w:br/>
-              <w:t xml:space="preserve">"In </w:t>
-            </w:r>
-            <w:r>
-              <w:t>C</w:t>
-            </w:r>
-            <w:r>
-              <w:t>orso"</w:t>
+              <w:t>"IN_CORSO</w:t>
+            </w:r>
+            <w:r>
+              <w:t>"</w:t>
             </w:r>
             <w:r>
               <w:br/>
@@ -5174,7 +5684,13 @@
               <w:br/>
             </w:r>
             <w:r>
-              <w:t>"Scaricata"</w:t>
+              <w:t>"</w:t>
+            </w:r>
+            <w:r>
+              <w:t>SCARICATA</w:t>
+            </w:r>
+            <w:r>
+              <w:t>"</w:t>
             </w:r>
             <w:r>
               <w:br/>
@@ -5210,7 +5726,13 @@
           <w:p>
             <w:r>
               <w:br/>
-              <w:t>"Chiusa"</w:t>
+              <w:t>"</w:t>
+            </w:r>
+            <w:r>
+              <w:t>CHIUSA</w:t>
+            </w:r>
+            <w:r>
+              <w:t>"</w:t>
             </w:r>
           </w:p>
         </w:tc>
@@ -5255,16 +5777,31 @@
         <w:t xml:space="preserve">Nella </w:t>
       </w:r>
       <w:r>
-        <w:t>prima fase del processo, appena viene rilevata una nuova pubblicazione e creata la nuova entry nella tabella pubblicazioni, il valore dello stato dell</w:t>
-      </w:r>
-      <w:r>
-        <w:t>a pubblicazione è impostato a "</w:t>
-      </w:r>
-      <w:r>
-        <w:rPr>
-          <w:b/>
-        </w:rPr>
-        <w:t>Da Scaricare</w:t>
+        <w:t xml:space="preserve">prima fase del processo, appena </w:t>
+      </w:r>
+      <w:r>
+        <w:t>dopo il rilevamento</w:t>
+      </w:r>
+      <w:r>
+        <w:t xml:space="preserve"> una nuova pubblicazione e </w:t>
+      </w:r>
+      <w:r>
+        <w:t>la creazione</w:t>
+      </w:r>
+      <w:r>
+        <w:t xml:space="preserve"> la nuova entry nella tabella pubblicazioni, il valore dello stato </w:t>
+      </w:r>
+      <w:r>
+        <w:t>di questa</w:t>
+      </w:r>
+      <w:r>
+        <w:t xml:space="preserve"> pubblicazione è "</w:t>
+      </w:r>
+      <w:r>
+        <w:rPr>
+          <w:b/>
+        </w:rPr>
+        <w:t>DA_SCARICARE</w:t>
       </w:r>
       <w:r>
         <w:t xml:space="preserve">", a significare che è pronta per essere scaricata. </w:t>
@@ -5281,7 +5818,7 @@
         <w:rPr>
           <w:b/>
         </w:rPr>
-        <w:t>Da Scaricare</w:t>
+        <w:t>DA_SCARICARE</w:t>
       </w:r>
       <w:r>
         <w:t>" (dovrebbe essere una sola). Si inizia impostando  lo stato della pubblicazione a "</w:t>
@@ -5290,16 +5827,34 @@
         <w:rPr>
           <w:b/>
         </w:rPr>
-        <w:t>In corso</w:t>
-      </w:r>
-      <w:r>
-        <w:t>": viene poi scaricata e processata per ricavare i bandi. Alla fine di questa fase, quando tutti i bandi sono stati ricavati e la fase è conclusa, il valore dello stato diventa "</w:t>
-      </w:r>
-      <w:r>
-        <w:rPr>
-          <w:b/>
-        </w:rPr>
-        <w:t>Scaricata</w:t>
+        <w:t>IN_CORSO</w:t>
+      </w:r>
+      <w:r>
+        <w:t xml:space="preserve">": poi </w:t>
+      </w:r>
+      <w:r>
+        <w:t>si scarica</w:t>
+      </w:r>
+      <w:r>
+        <w:t xml:space="preserve"> e </w:t>
+      </w:r>
+      <w:r>
+        <w:t xml:space="preserve">si processa </w:t>
+      </w:r>
+      <w:r>
+        <w:t>per ricavare i bandi</w:t>
+      </w:r>
+      <w:r>
+        <w:t xml:space="preserve"> che contiene</w:t>
+      </w:r>
+      <w:r>
+        <w:t>. Alla fine di questa fase, quando tutti i bandi sono stati ricavati e la fase è conclusa, il valore dello stato diventa "</w:t>
+      </w:r>
+      <w:r>
+        <w:rPr>
+          <w:b/>
+        </w:rPr>
+        <w:t>SCARICATA</w:t>
       </w:r>
       <w:r>
         <w:t>".</w:t>
@@ -5308,14 +5863,31 @@
         <w:br/>
       </w:r>
       <w:r>
-        <w:lastRenderedPageBreak/>
-        <w:br/>
-      </w:r>
-      <w:r>
-        <w:t>La fase di controllo della pubblicazione (appena successiva alla fase di scaricamento), prenderà in considerazione soltanto l'ultima pubblicazione i</w:t>
-      </w:r>
-      <w:r>
-        <w:t>nserita (con data più recente)</w:t>
+        <w:br/>
+      </w:r>
+      <w:r>
+        <w:t>La fase d</w:t>
+      </w:r>
+      <w:r>
+        <w:t xml:space="preserve">i controllo della pubblicazione, </w:t>
+      </w:r>
+      <w:r>
+        <w:t>appena successiva alla fase di scaricamento</w:t>
+      </w:r>
+      <w:r>
+        <w:t>, prende</w:t>
+      </w:r>
+      <w:r>
+        <w:t xml:space="preserve"> in considerazione soltanto l'ultima pubblicazione i</w:t>
+      </w:r>
+      <w:r>
+        <w:t xml:space="preserve">nserita, cioè </w:t>
+      </w:r>
+      <w:r>
+        <w:t xml:space="preserve">quella </w:t>
+      </w:r>
+      <w:r>
+        <w:t>con data più recente, e</w:t>
       </w:r>
       <w:r>
         <w:t xml:space="preserve"> il cui stato è "</w:t>
@@ -5324,7 +5896,7 @@
         <w:rPr>
           <w:b/>
         </w:rPr>
-        <w:t>Scaricata</w:t>
+        <w:t>SCARICATA</w:t>
       </w:r>
       <w:r>
         <w:t>".</w:t>
@@ -5335,13 +5907,19 @@
         <w:jc w:val="both"/>
       </w:pPr>
       <w:r>
-        <w:t>Successivamente, quando finisce la fase di parsificazione dei bandi, lo stato della pubblicazione viene impostato a "</w:t>
-      </w:r>
-      <w:r>
-        <w:rPr>
-          <w:b/>
-        </w:rPr>
-        <w:t>Chiusa</w:t>
+        <w:t xml:space="preserve">Successivamente, quando finisce la fase di parsificazione dei bandi, lo stato della pubblicazione </w:t>
+      </w:r>
+      <w:r>
+        <w:t>è</w:t>
+      </w:r>
+      <w:r>
+        <w:t xml:space="preserve"> impostato a "</w:t>
+      </w:r>
+      <w:r>
+        <w:rPr>
+          <w:b/>
+        </w:rPr>
+        <w:t>CHIUSA</w:t>
       </w:r>
       <w:r>
         <w:t>", a significare che tutti i bandi della pubblicazione sono stati processati e che quindi non è più necessario operare in nessun modo sulla pubblicazione.</w:t>
@@ -5361,6 +5939,24 @@
       <w:pPr>
         <w:jc w:val="both"/>
       </w:pPr>
+      <w:r>
+        <w:br/>
+      </w:r>
+      <w:r>
+        <w:br/>
+      </w:r>
+      <w:r>
+        <w:br/>
+      </w:r>
+      <w:r>
+        <w:br/>
+      </w:r>
+      <w:r>
+        <w:br/>
+      </w:r>
+      <w:r>
+        <w:br/>
+      </w:r>
     </w:p>
     <w:p>
       <w:pPr>
@@ -5376,6 +5972,7 @@
           <w:sz w:val="32"/>
           <w:szCs w:val="32"/>
         </w:rPr>
+        <w:lastRenderedPageBreak/>
         <w:t>BANDO</w:t>
       </w:r>
       <w:r>
@@ -5396,9 +5993,9 @@
         <w:tblLook w:val="04A0"/>
       </w:tblPr>
       <w:tblGrid>
-        <w:gridCol w:w="3621"/>
-        <w:gridCol w:w="1807"/>
-        <w:gridCol w:w="4364"/>
+        <w:gridCol w:w="3389"/>
+        <w:gridCol w:w="2413"/>
+        <w:gridCol w:w="3990"/>
       </w:tblGrid>
       <w:tr>
         <w:trPr>
@@ -5490,7 +6087,13 @@
           <w:p>
             <w:r>
               <w:br/>
-              <w:t>"Da Parsificare"</w:t>
+              <w:t>"</w:t>
+            </w:r>
+            <w:r>
+              <w:t>DA_PARSIFICARE</w:t>
+            </w:r>
+            <w:r>
+              <w:t>"</w:t>
             </w:r>
             <w:r>
               <w:br/>
@@ -5526,13 +6129,13 @@
           <w:p>
             <w:r>
               <w:br/>
-              <w:t xml:space="preserve">"In </w:t>
-            </w:r>
-            <w:r>
-              <w:t>C</w:t>
-            </w:r>
-            <w:r>
-              <w:t>orso"</w:t>
+              <w:t>"</w:t>
+            </w:r>
+            <w:r>
+              <w:t>IN_CORSO</w:t>
+            </w:r>
+            <w:r>
+              <w:t>"</w:t>
             </w:r>
             <w:r>
               <w:br/>
@@ -5568,7 +6171,13 @@
           <w:p>
             <w:r>
               <w:br/>
-              <w:t>"Parsificato"</w:t>
+              <w:t>"</w:t>
+            </w:r>
+            <w:r>
+              <w:t>PARSIFICATO</w:t>
+            </w:r>
+            <w:r>
+              <w:t>"</w:t>
             </w:r>
             <w:r>
               <w:br/>
@@ -5609,7 +6218,13 @@
               <w:br/>
             </w:r>
             <w:r>
-              <w:t>"Chiuso"</w:t>
+              <w:t>"</w:t>
+            </w:r>
+            <w:r>
+              <w:t>CHIUSO</w:t>
+            </w:r>
+            <w:r>
+              <w:t>"</w:t>
             </w:r>
             <w:r>
               <w:br/>
@@ -5659,13 +6274,49 @@
         </w:rPr>
       </w:pPr>
       <w:r>
-        <w:t>Nella fase di scaricamento della pubblicazione (e nella fase di controllo di completamento della pubblicazione), quando i bandi vengono ricavati e scaricati dalla pubblicazione, viene creata una nuova entry della tabella Bandi e lo stato di questi è "</w:t>
-      </w:r>
-      <w:r>
-        <w:rPr>
-          <w:b/>
-        </w:rPr>
-        <w:t>Da Parsificare</w:t>
+        <w:t>Nella fase di sc</w:t>
+      </w:r>
+      <w:r>
+        <w:t xml:space="preserve">aricamento della pubblicazione </w:t>
+      </w:r>
+      <w:r>
+        <w:t xml:space="preserve">e </w:t>
+      </w:r>
+      <w:r>
+        <w:t xml:space="preserve">in quella </w:t>
+      </w:r>
+      <w:r>
+        <w:t>di controllo di co</w:t>
+      </w:r>
+      <w:r>
+        <w:t>mpletamento della pubblicazione</w:t>
+      </w:r>
+      <w:r>
+        <w:t xml:space="preserve">, quando i bandi </w:t>
+      </w:r>
+      <w:r>
+        <w:t>sono</w:t>
+      </w:r>
+      <w:r>
+        <w:t xml:space="preserve"> ricavati e scaricati dalla pubblicazione, </w:t>
+      </w:r>
+      <w:r>
+        <w:t xml:space="preserve">si </w:t>
+      </w:r>
+      <w:r>
+        <w:t>crea una nuova entry della tabella Bandi</w:t>
+      </w:r>
+      <w:r>
+        <w:t xml:space="preserve">, con stato </w:t>
+      </w:r>
+      <w:r>
+        <w:t>"</w:t>
+      </w:r>
+      <w:r>
+        <w:rPr>
+          <w:b/>
+        </w:rPr>
+        <w:t>DA_PARSIFICARE</w:t>
       </w:r>
       <w:r>
         <w:t>".</w:t>
@@ -5675,7 +6326,7 @@
         <w:t xml:space="preserve">Il Parser </w:t>
       </w:r>
       <w:r>
-        <w:t>tratterà</w:t>
+        <w:t>tratta</w:t>
       </w:r>
       <w:r>
         <w:t xml:space="preserve"> soltanto i bandi il cui stato è "</w:t>
@@ -5684,25 +6335,49 @@
         <w:rPr>
           <w:b/>
         </w:rPr>
-        <w:t>Da Parsificare</w:t>
-      </w:r>
-      <w:r>
-        <w:t>" e subito setterà il loro stato a "</w:t>
-      </w:r>
-      <w:r>
-        <w:rPr>
-          <w:b/>
-        </w:rPr>
-        <w:t>In Corso</w:t>
-      </w:r>
-      <w:r>
-        <w:t>"; poi procederà con la loro analisi, al termine della quale lo stato del bando diventerà "</w:t>
-      </w:r>
-      <w:r>
-        <w:rPr>
-          <w:b/>
-        </w:rPr>
-        <w:t>Parsificato</w:t>
+        <w:t xml:space="preserve"> </w:t>
+      </w:r>
+      <w:r>
+        <w:rPr>
+          <w:b/>
+        </w:rPr>
+        <w:t>DA_PARSIFICARE</w:t>
+      </w:r>
+      <w:r>
+        <w:t xml:space="preserve"> </w:t>
+      </w:r>
+      <w:r>
+        <w:t xml:space="preserve">" e subito </w:t>
+      </w:r>
+      <w:r>
+        <w:t>modifica</w:t>
+      </w:r>
+      <w:r>
+        <w:t xml:space="preserve"> il loro stato a "</w:t>
+      </w:r>
+      <w:r>
+        <w:rPr>
+          <w:b/>
+        </w:rPr>
+        <w:t>IN_CORSO</w:t>
+      </w:r>
+      <w:r>
+        <w:t>"; poi procede</w:t>
+      </w:r>
+      <w:r>
+        <w:t xml:space="preserve"> con la loro analisi, al termine della q</w:t>
+      </w:r>
+      <w:r>
+        <w:t>uale lo stato del bando diventa</w:t>
+      </w:r>
+      <w:r>
+        <w:t xml:space="preserve"> "</w:t>
+      </w:r>
+      <w:r>
+        <w:rPr>
+          <w:b/>
+        </w:rPr>
+        <w:t>PARSIFICATO</w:t>
       </w:r>
       <w:r>
         <w:t>".</w:t>
@@ -5715,25 +6390,61 @@
         <w:rPr>
           <w:b/>
         </w:rPr>
-        <w:t>Parsificato</w:t>
-      </w:r>
-      <w:r>
-        <w:t>" sono pronti per essere pubblicati: l'ultima fase cercherà nei bandi con stato "</w:t>
-      </w:r>
-      <w:r>
-        <w:rPr>
-          <w:b/>
-        </w:rPr>
-        <w:t>Parsificato</w:t>
-      </w:r>
-      <w:r>
-        <w:t>" e, dopo averli analizzati e deciso a quali utenti notificare i nuovo bandi, imposterà lo stato a "</w:t>
-      </w:r>
-      <w:r>
-        <w:rPr>
-          <w:b/>
-        </w:rPr>
-        <w:t>Chiuso</w:t>
+        <w:t xml:space="preserve"> </w:t>
+      </w:r>
+      <w:r>
+        <w:rPr>
+          <w:b/>
+        </w:rPr>
+        <w:t>PARSIFICATO</w:t>
+      </w:r>
+      <w:r>
+        <w:t xml:space="preserve"> </w:t>
+      </w:r>
+      <w:r>
+        <w:t>" sono pronti per essere p</w:t>
+      </w:r>
+      <w:r>
+        <w:t xml:space="preserve">ubblicati: l'ultima fase </w:t>
+      </w:r>
+      <w:r>
+        <w:t xml:space="preserve">prende </w:t>
+      </w:r>
+      <w:r>
+        <w:t>i bandi con stato "</w:t>
+      </w:r>
+      <w:r>
+        <w:rPr>
+          <w:b/>
+        </w:rPr>
+        <w:t xml:space="preserve"> </w:t>
+      </w:r>
+      <w:r>
+        <w:rPr>
+          <w:b/>
+        </w:rPr>
+        <w:t>PARSIFICATO</w:t>
+      </w:r>
+      <w:r>
+        <w:t xml:space="preserve"> </w:t>
+      </w:r>
+      <w:r>
+        <w:t>" e, dopo averli analizzati e deciso a quali utenti notifi</w:t>
+      </w:r>
+      <w:r>
+        <w:t>care i nuovi</w:t>
+      </w:r>
+      <w:r>
+        <w:t xml:space="preserve"> bandi, imposta</w:t>
+      </w:r>
+      <w:r>
+        <w:t xml:space="preserve"> lo stato a "</w:t>
+      </w:r>
+      <w:r>
+        <w:rPr>
+          <w:b/>
+        </w:rPr>
+        <w:t>CHIUSO</w:t>
       </w:r>
       <w:r>
         <w:t>": non verranno più trattati in nessuna fase.</w:t>
@@ -5844,7 +6555,19 @@
           <w:bCs/>
         </w:rPr>
         <w:br/>
-        <w:t>I componenti delle diverse applicazioni corrispondono all'incirca ai processi sopra descritti (un componente per processo).</w:t>
+        <w:t>I componenti delle diverse applicazioni corrispondono all'inci</w:t>
+      </w:r>
+      <w:r>
+        <w:rPr>
+          <w:bCs/>
+        </w:rPr>
+        <w:t xml:space="preserve">rca ai processi sopra descritti: </w:t>
+      </w:r>
+      <w:r>
+        <w:rPr>
+          <w:bCs/>
+        </w:rPr>
+        <w:t>un componente per processo.</w:t>
       </w:r>
       <w:r>
         <w:rPr>
@@ -5971,7 +6694,25 @@
         <w:rPr>
           <w:bCs/>
         </w:rPr>
-        <w:t xml:space="preserve">Un modulo che, quando è disponibile una nuova pubblicazione, la scarica, analizzandola ed estraendone le proprietà, per poi memorizzare </w:t>
+        <w:t>Quando</w:t>
+      </w:r>
+      <w:r>
+        <w:rPr>
+          <w:bCs/>
+        </w:rPr>
+        <w:t xml:space="preserve"> è disponibile una nuova pubblicazione, </w:t>
+      </w:r>
+      <w:r>
+        <w:rPr>
+          <w:bCs/>
+        </w:rPr>
+        <w:t xml:space="preserve">c'è un modulo che </w:t>
+      </w:r>
+      <w:r>
+        <w:rPr>
+          <w:bCs/>
+        </w:rPr>
+        <w:t xml:space="preserve">la scarica, analizzandola ed estraendone le proprietà, per poi memorizzare </w:t>
       </w:r>
       <w:r>
         <w:rPr>
@@ -5983,43 +6724,7 @@
         <w:rPr>
           <w:bCs/>
         </w:rPr>
-        <w:t xml:space="preserve"> bandi che contiene</w:t>
-      </w:r>
-      <w:r>
-        <w:rPr>
-          <w:bCs/>
-        </w:rPr>
-        <w:t xml:space="preserve"> (per esempio i</w:t>
-      </w:r>
-      <w:r>
-        <w:rPr>
-          <w:bCs/>
-        </w:rPr>
-        <w:t>l loro indirizzo</w:t>
-      </w:r>
-      <w:r>
-        <w:rPr>
-          <w:bCs/>
-        </w:rPr>
-        <w:t xml:space="preserve"> e il nome dell'ente richiedente</w:t>
-      </w:r>
-      <w:r>
-        <w:rPr>
-          <w:bCs/>
-        </w:rPr>
-        <w:t>, insieme al testo integrale del bando</w:t>
-      </w:r>
-      <w:r>
-        <w:rPr>
-          <w:bCs/>
-        </w:rPr>
-        <w:t>)</w:t>
-      </w:r>
-      <w:r>
-        <w:rPr>
-          <w:bCs/>
-        </w:rPr>
-        <w:t>.</w:t>
+        <w:t xml:space="preserve"> bandi che.</w:t>
       </w:r>
       <w:r>
         <w:rPr>
@@ -6063,7 +6768,19 @@
         <w:rPr>
           <w:bCs/>
         </w:rPr>
-        <w:t>; in caso contrario verrà ripetuta l'operazione precedente</w:t>
+        <w:t xml:space="preserve">; in caso contrario </w:t>
+      </w:r>
+      <w:r>
+        <w:rPr>
+          <w:bCs/>
+        </w:rPr>
+        <w:t>ripete</w:t>
+      </w:r>
+      <w:r>
+        <w:rPr>
+          <w:bCs/>
+        </w:rPr>
+        <w:t xml:space="preserve"> l'operazione precedente</w:t>
       </w:r>
       <w:r>
         <w:rPr>
@@ -6189,7 +6906,43 @@
         <w:rPr>
           <w:bCs/>
         </w:rPr>
-        <w:t>ubblica i risultati appena elaborati: notifica un utente (tramite sito web o posta, a seconda della preferenza dell'utente) che è disponibile un nuovo bando, ma solo se questo rispetta dei parametri di interesse definiti dall'utente stesso.</w:t>
+        <w:t>ubblica i risultati appen</w:t>
+      </w:r>
+      <w:r>
+        <w:rPr>
+          <w:bCs/>
+        </w:rPr>
+        <w:t>a elaborati: notifica</w:t>
+      </w:r>
+      <w:r>
+        <w:rPr>
+          <w:bCs/>
+        </w:rPr>
+        <w:t xml:space="preserve"> un utente che è disponibile un nuovo bando </w:t>
+      </w:r>
+      <w:r>
+        <w:rPr>
+          <w:bCs/>
+        </w:rPr>
+        <w:t>(</w:t>
+      </w:r>
+      <w:r>
+        <w:rPr>
+          <w:bCs/>
+        </w:rPr>
+        <w:t>tramite sito web o posta, a seconda della preferenza dell'utente</w:t>
+      </w:r>
+      <w:r>
+        <w:rPr>
+          <w:bCs/>
+        </w:rPr>
+        <w:t>),</w:t>
+      </w:r>
+      <w:r>
+        <w:rPr>
+          <w:bCs/>
+        </w:rPr>
+        <w:t xml:space="preserve"> ma solo se questo rispetta dei parametri di interesse definiti dall'utente stesso.</w:t>
       </w:r>
     </w:p>
     <w:p>
@@ -6383,7 +7136,7 @@
                 <w:b/>
                 <w:noProof/>
               </w:rPr>
-              <w:t>9</w:t>
+              <w:t>11</w:t>
             </w:r>
           </w:fldSimple>
         </w:p>

</xml_diff>

<commit_message>
Da ricontrollare analisi funzionale; da modificare schema processi visio
</commit_message>
<xml_diff>
--- a/Analisi Funzionale.docx
+++ b/Analisi Funzionale.docx
@@ -4,220 +4,162 @@
   <w:body>
     <w:p>
       <w:pPr>
+        <w:pStyle w:val="Titolo"/>
         <w:jc w:val="center"/>
         <w:rPr>
-          <w:rFonts w:ascii="Arial" w:hAnsi="Arial"/>
+          <w:rStyle w:val="Enfasidelicata"/>
+        </w:rPr>
+      </w:pPr>
+      <w:r>
+        <w:t>RACCOLTA BANDI PUBBLICI</w:t>
+      </w:r>
+    </w:p>
+    <w:p>
+      <w:pPr>
+        <w:pStyle w:val="Sottotitolo"/>
+        <w:jc w:val="center"/>
+      </w:pPr>
+      <w:r>
+        <w:rPr>
+          <w:sz w:val="44"/>
+          <w:szCs w:val="44"/>
+        </w:rPr>
+        <w:t>Analisi funzionale</w:t>
+      </w:r>
+    </w:p>
+    <w:p>
+      <w:pPr>
+        <w:pStyle w:val="Titolo1"/>
+        <w:rPr>
+          <w:szCs w:val="32"/>
+        </w:rPr>
+      </w:pPr>
+      <w:r>
+        <w:t>Obiettivo e ambito del documento</w:t>
+      </w:r>
+    </w:p>
+    <w:p>
+      <w:pPr>
+        <w:pStyle w:val="Titolo2"/>
+      </w:pPr>
+      <w:r>
+        <w:t>Scopo del presente documento è definire le specifiche tecniche del progetto per il sistema “Gestione Gare Pubbliche”, un software web-based che consente la fruizione dei dati relativi alle gare pubbliche esposti su</w:t>
+      </w:r>
+      <w:r>
+        <w:t>l</w:t>
+      </w:r>
+      <w:r>
+        <w:t>la Gazzetta Ufficiale italiana ed europea.</w:t>
+      </w:r>
+    </w:p>
+    <w:p>
+      <w:pPr>
+        <w:pStyle w:val="Titolo1"/>
+      </w:pPr>
+      <w:r>
+        <w:t>Premessa</w:t>
+      </w:r>
+    </w:p>
+    <w:p>
+      <w:pPr>
+        <w:pStyle w:val="Titolo2"/>
+      </w:pPr>
+      <w:r>
+        <w:t xml:space="preserve">L'obiettivo del progetto è di raccogliere e memorizzare i </w:t>
+      </w:r>
+      <w:r>
+        <w:rPr>
           <w:b/>
-          <w:bCs/>
-          <w:sz w:val="40"/>
-          <w:szCs w:val="40"/>
-        </w:rPr>
-      </w:pPr>
-      <w:r>
-        <w:rPr>
-          <w:rFonts w:ascii="Arial" w:hAnsi="Arial"/>
+        </w:rPr>
+        <w:t>bandi delle gare pubbliche</w:t>
+      </w:r>
+      <w:r>
+        <w:t xml:space="preserve"> sulla </w:t>
+      </w:r>
+      <w:r>
+        <w:rPr>
           <w:b/>
-          <w:bCs/>
-          <w:sz w:val="40"/>
-          <w:szCs w:val="40"/>
-        </w:rPr>
-        <w:t>NOME</w:t>
-      </w:r>
-      <w:r>
-        <w:rPr>
-          <w:rFonts w:ascii="Arial" w:hAnsi="Arial"/>
+        </w:rPr>
+        <w:t>Gazzetta Ufficiale</w:t>
+      </w:r>
+      <w:r>
+        <w:t xml:space="preserve">, per poi notificare </w:t>
+      </w:r>
+      <w:r>
+        <w:t>gli</w:t>
+      </w:r>
+      <w:r>
+        <w:t xml:space="preserve"> utenti registrati al sistema </w:t>
+      </w:r>
+      <w:r>
+        <w:t>del</w:t>
+      </w:r>
+      <w:r>
+        <w:t>la presenza di nuovi bandi</w:t>
+      </w:r>
+      <w:r>
+        <w:t xml:space="preserve">, </w:t>
+      </w:r>
+      <w:r>
+        <w:t>appena questi sono disponibili</w:t>
+      </w:r>
+      <w:r>
+        <w:t xml:space="preserve">; gli utenti </w:t>
+      </w:r>
+      <w:r>
+        <w:t>possono</w:t>
+      </w:r>
+      <w:r>
+        <w:t xml:space="preserve"> esprimere delle preferenze sui tipi di bando a cui sono interessati</w:t>
+      </w:r>
+      <w:r>
+        <w:t xml:space="preserve"> </w:t>
+      </w:r>
+      <w:r>
+        <w:t xml:space="preserve">e </w:t>
+      </w:r>
+      <w:r>
+        <w:t>sono</w:t>
+      </w:r>
+      <w:r>
+        <w:t xml:space="preserve"> notificati soltanto se i bandi rispecchiano </w:t>
+      </w:r>
+      <w:r>
+        <w:t>le preferenze</w:t>
+      </w:r>
+      <w:r>
+        <w:t>.</w:t>
+      </w:r>
+    </w:p>
+    <w:p>
+      <w:pPr>
+        <w:pStyle w:val="Titolo2"/>
+      </w:pPr>
+      <w:r>
+        <w:t xml:space="preserve">Le </w:t>
+      </w:r>
+      <w:r>
+        <w:rPr>
           <w:b/>
-          <w:bCs/>
-          <w:sz w:val="32"/>
-          <w:szCs w:val="32"/>
-        </w:rPr>
-        <w:t xml:space="preserve"> </w:t>
-      </w:r>
-      <w:r>
-        <w:rPr>
-          <w:rFonts w:ascii="Arial" w:hAnsi="Arial"/>
-          <w:b/>
-          <w:bCs/>
-          <w:sz w:val="40"/>
-          <w:szCs w:val="40"/>
-        </w:rPr>
-        <w:t>PROGETTO</w:t>
-      </w:r>
-    </w:p>
-    <w:p>
-      <w:pPr>
-        <w:jc w:val="center"/>
-      </w:pPr>
-    </w:p>
-    <w:p>
-      <w:pPr>
-        <w:jc w:val="center"/>
-        <w:rPr>
-          <w:rFonts w:ascii="Arial" w:hAnsi="Arial"/>
-          <w:sz w:val="32"/>
-          <w:szCs w:val="32"/>
-        </w:rPr>
-      </w:pPr>
-      <w:r>
-        <w:rPr>
-          <w:rFonts w:ascii="Arial" w:hAnsi="Arial"/>
-          <w:sz w:val="32"/>
-          <w:szCs w:val="32"/>
-        </w:rPr>
-        <w:t>SOTTOTITOLO</w:t>
-      </w:r>
-    </w:p>
-    <w:p>
-      <w:pPr>
-        <w:jc w:val="center"/>
-      </w:pPr>
-    </w:p>
-    <w:p>
-      <w:pPr>
-        <w:pStyle w:val="Titolo1"/>
-        <w:rPr>
-          <w:szCs w:val="32"/>
-        </w:rPr>
-      </w:pPr>
-      <w:r>
-        <w:t>Obiettivo e ambito del documento</w:t>
+        </w:rPr>
+        <w:t>Entità di Business</w:t>
+      </w:r>
+      <w:r>
+        <w:t xml:space="preserve"> coinvolte dal progetto sono l</w:t>
+      </w:r>
+      <w:r>
+        <w:t>e pubblicazioni della Gazzetta,</w:t>
+      </w:r>
+      <w:r>
+        <w:t xml:space="preserve"> i bandi pubblici contenuti e il sito web della Gazzetta Ufficiale, nel quale reperire le informazioni riguardanti i bandi</w:t>
+      </w:r>
+      <w:r>
+        <w:t>.</w:t>
       </w:r>
     </w:p>
     <w:p>
       <w:pPr>
         <w:pStyle w:val="Titolo2"/>
-      </w:pPr>
-      <w:r>
-        <w:t>Scopo del presente documento è definire le specifiche tecniche del progetto per il sistema “Gestione Gare Pubbliche”, un software web-based che consente la fruizione dei dati relativi alle gare pubbliche esposti su</w:t>
-      </w:r>
-      <w:r>
-        <w:t>l</w:t>
-      </w:r>
-      <w:r>
-        <w:t>la Gazzetta Ufficiale italiana ed europea.</w:t>
-      </w:r>
-    </w:p>
-    <w:p>
-      <w:pPr>
-        <w:pStyle w:val="Titolo1"/>
-      </w:pPr>
-      <w:r>
-        <w:t>Premessa</w:t>
-      </w:r>
-    </w:p>
-    <w:p>
-      <w:pPr>
-        <w:pStyle w:val="Titolo2"/>
-      </w:pPr>
-      <w:r>
-        <w:t xml:space="preserve">L'obiettivo del progetto è di raccogliere e memorizzare i </w:t>
-      </w:r>
-      <w:r>
-        <w:rPr>
-          <w:b/>
-        </w:rPr>
-        <w:t>bandi delle gare pubbliche</w:t>
-      </w:r>
-      <w:r>
-        <w:t xml:space="preserve"> sulla </w:t>
-      </w:r>
-      <w:r>
-        <w:rPr>
-          <w:b/>
-        </w:rPr>
-        <w:t>Gazzetta Ufficiale</w:t>
-      </w:r>
-      <w:r>
-        <w:t xml:space="preserve">, per poi notificare </w:t>
-      </w:r>
-      <w:r>
-        <w:t>gli</w:t>
-      </w:r>
-      <w:r>
-        <w:t xml:space="preserve"> utenti registrati al sistema </w:t>
-      </w:r>
-      <w:r>
-        <w:t>del</w:t>
-      </w:r>
-      <w:r>
-        <w:t>la presenza di nuovi bandi</w:t>
-      </w:r>
-      <w:r>
-        <w:t xml:space="preserve">, </w:t>
-      </w:r>
-      <w:r>
-        <w:t>appena questi sono disponibili</w:t>
-      </w:r>
-      <w:r>
-        <w:t xml:space="preserve">; gli utenti </w:t>
-      </w:r>
-      <w:r>
-        <w:t>possono</w:t>
-      </w:r>
-      <w:r>
-        <w:t xml:space="preserve"> esprimere delle preferenze sui tipi di bando a cui sono interessati</w:t>
-      </w:r>
-      <w:r>
-        <w:t xml:space="preserve"> </w:t>
-      </w:r>
-      <w:r>
-        <w:t xml:space="preserve">e </w:t>
-      </w:r>
-      <w:r>
-        <w:t>sono</w:t>
-      </w:r>
-      <w:r>
-        <w:t xml:space="preserve"> notificati soltanto se i bandi rispecchiano </w:t>
-      </w:r>
-      <w:r>
-        <w:t>le preferenze</w:t>
-      </w:r>
-      <w:r>
-        <w:t>.</w:t>
-      </w:r>
-    </w:p>
-    <w:p>
-      <w:pPr>
-        <w:jc w:val="both"/>
-      </w:pPr>
-      <w:r>
-        <w:t xml:space="preserve"> </w:t>
-      </w:r>
-    </w:p>
-    <w:p>
-      <w:pPr>
-        <w:jc w:val="both"/>
-      </w:pPr>
-      <w:r>
-        <w:t xml:space="preserve">Le </w:t>
-      </w:r>
-      <w:r>
-        <w:rPr>
-          <w:b/>
-        </w:rPr>
-        <w:t>Entità di Business</w:t>
-      </w:r>
-      <w:r>
-        <w:t xml:space="preserve"> coinvolte dal progetto sono l</w:t>
-      </w:r>
-      <w:r>
-        <w:t>e pubblicazioni della Gazzetta,</w:t>
-      </w:r>
-      <w:r>
-        <w:t xml:space="preserve"> i bandi pubblici contenuti e il sito web della Gazzetta Ufficiale, nel quale reperire le informazioni riguardanti i bandi</w:t>
-      </w:r>
-      <w:r>
-        <w:t>.</w:t>
-      </w:r>
-    </w:p>
-    <w:p>
-      <w:pPr>
-        <w:jc w:val="both"/>
-      </w:pPr>
-    </w:p>
-    <w:p>
-      <w:pPr>
-        <w:jc w:val="both"/>
       </w:pPr>
       <w:r>
         <w:t>La Gazzetta è un documento ufficiale pubblicato dalla Republica Italiana</w:t>
@@ -260,12 +202,7 @@
     </w:p>
     <w:p>
       <w:pPr>
-        <w:jc w:val="both"/>
-      </w:pPr>
-    </w:p>
-    <w:p>
-      <w:pPr>
-        <w:jc w:val="both"/>
+        <w:pStyle w:val="Titolo2"/>
       </w:pPr>
       <w:r>
         <w:t xml:space="preserve">Le pubblicazioni dei bandi pubblici della Gazzetta degli ultimi 30 giorni </w:t>
@@ -302,7 +239,7 @@
     </w:p>
     <w:p>
       <w:pPr>
-        <w:jc w:val="both"/>
+        <w:pStyle w:val="Titolo3"/>
       </w:pPr>
       <w:r>
         <w:t>E' possibile raggiungere la pagina delle pubblicazioni dei bandi pubblici nella sezione "Gazzetta Ufficiale" esposta nella home page, in particolare scegliendo "5</w:t>
@@ -402,13 +339,6 @@
     </w:p>
     <w:p>
       <w:pPr>
-        <w:rPr>
-          <w:lang w:eastAsia="en-US" w:bidi="ar-SA"/>
-        </w:rPr>
-      </w:pPr>
-    </w:p>
-    <w:p>
-      <w:pPr>
         <w:pStyle w:val="Titolo2"/>
       </w:pPr>
       <w:r>
@@ -499,12 +429,7 @@
     </w:p>
     <w:p>
       <w:pPr>
-        <w:jc w:val="both"/>
-      </w:pPr>
-    </w:p>
-    <w:p>
-      <w:pPr>
-        <w:jc w:val="both"/>
+        <w:pStyle w:val="Titolo2"/>
       </w:pPr>
       <w:r>
         <w:t>Dalla pagina di una pubblicazione si possono consultare i diversi bandi esposti</w:t>
@@ -1054,11 +979,6 @@
     </w:p>
     <w:p>
       <w:pPr>
-        <w:jc w:val="both"/>
-      </w:pPr>
-    </w:p>
-    <w:p>
-      <w:pPr>
         <w:pStyle w:val="Titolo2"/>
       </w:pPr>
       <w:r>
@@ -1777,9 +1697,6 @@
             <w:vAlign w:val="center"/>
           </w:tcPr>
           <w:p>
-            <w:pPr>
-              <w:jc w:val="center"/>
-            </w:pPr>
             <w:r>
               <w:t>Il bando è stato scaricato tutto ed è pronto per essere parsificato</w:t>
             </w:r>
@@ -1823,9 +1740,6 @@
             <w:vAlign w:val="center"/>
           </w:tcPr>
           <w:p>
-            <w:pPr>
-              <w:jc w:val="center"/>
-            </w:pPr>
             <w:r>
               <w:t>Si è conclusa l'analisi del bando ed è pronto per essere pubblicato</w:t>
             </w:r>
@@ -1959,55 +1873,23 @@
         <w:rPr>
           <w:b/>
           <w:bCs/>
-          <w:sz w:val="32"/>
-          <w:szCs w:val="32"/>
-        </w:rPr>
-        <w:lastRenderedPageBreak/>
-        <w:t>Modello Entità-Relazione</w:t>
-      </w:r>
-    </w:p>
-    <w:p>
-      <w:pPr>
-        <w:widowControl/>
-        <w:suppressAutoHyphens w:val="0"/>
-      </w:pPr>
-    </w:p>
-    <w:p>
-      <w:pPr>
-        <w:rPr>
-          <w:b/>
-          <w:bCs/>
-          <w:sz w:val="32"/>
-          <w:szCs w:val="32"/>
-        </w:rPr>
-      </w:pPr>
-    </w:p>
-    <w:p>
-      <w:pPr>
-        <w:jc w:val="center"/>
-        <w:rPr>
-          <w:sz w:val="32"/>
-          <w:szCs w:val="32"/>
-        </w:rPr>
-      </w:pPr>
-      <w:r>
-        <w:rPr>
           <w:noProof/>
           <w:sz w:val="32"/>
           <w:szCs w:val="32"/>
           <w:lang w:eastAsia="it-IT" w:bidi="ar-SA"/>
         </w:rPr>
+        <w:lastRenderedPageBreak/>
         <w:drawing>
           <wp:anchor distT="360045" distB="360045" distL="114300" distR="114300" simplePos="0" relativeHeight="251662336" behindDoc="0" locked="0" layoutInCell="1" allowOverlap="1">
             <wp:simplePos x="0" y="0"/>
             <wp:positionH relativeFrom="column">
-              <wp:posOffset>867410</wp:posOffset>
+              <wp:posOffset>779780</wp:posOffset>
             </wp:positionH>
             <wp:positionV relativeFrom="paragraph">
-              <wp:posOffset>166</wp:posOffset>
+              <wp:posOffset>800100</wp:posOffset>
             </wp:positionV>
-            <wp:extent cx="4394973" cy="2315817"/>
-            <wp:effectExtent l="19050" t="0" r="5577" b="0"/>
+            <wp:extent cx="4403725" cy="2315210"/>
+            <wp:effectExtent l="19050" t="0" r="0" b="0"/>
             <wp:wrapTopAndBottom/>
             <wp:docPr id="1" name="Immagine 0" descr="ER.png"/>
             <wp:cNvGraphicFramePr>
@@ -2029,7 +1911,7 @@
                   <pic:spPr>
                     <a:xfrm>
                       <a:off x="0" y="0"/>
-                      <a:ext cx="4394973" cy="2315817"/>
+                      <a:ext cx="4403725" cy="2315210"/>
                     </a:xfrm>
                     <a:prstGeom prst="rect">
                       <a:avLst/>
@@ -2041,98 +1923,32 @@
           </wp:anchor>
         </w:drawing>
       </w:r>
-    </w:p>
-    <w:p>
-      <w:pPr>
-        <w:widowControl/>
-        <w:suppressAutoHyphens w:val="0"/>
-        <w:rPr>
+      <w:r>
+        <w:rPr>
+          <w:b/>
+          <w:bCs/>
           <w:sz w:val="32"/>
           <w:szCs w:val="32"/>
         </w:rPr>
-      </w:pPr>
-    </w:p>
-    <w:p>
-      <w:pPr>
-        <w:widowControl/>
-        <w:suppressAutoHyphens w:val="0"/>
-        <w:rPr>
-          <w:sz w:val="32"/>
-          <w:szCs w:val="32"/>
-        </w:rPr>
-      </w:pPr>
-    </w:p>
-    <w:p>
-      <w:pPr>
-        <w:widowControl/>
-        <w:suppressAutoHyphens w:val="0"/>
-        <w:rPr>
-          <w:sz w:val="32"/>
-          <w:szCs w:val="32"/>
-        </w:rPr>
-      </w:pPr>
-    </w:p>
-    <w:p>
-      <w:pPr>
-        <w:rPr>
-          <w:b/>
-          <w:sz w:val="32"/>
-          <w:szCs w:val="32"/>
-        </w:rPr>
-      </w:pPr>
-    </w:p>
-    <w:p>
-      <w:pPr>
-        <w:rPr>
-          <w:b/>
-          <w:sz w:val="32"/>
-          <w:szCs w:val="32"/>
-        </w:rPr>
-      </w:pPr>
-    </w:p>
-    <w:p>
-      <w:pPr>
-        <w:rPr>
-          <w:b/>
-          <w:bCs/>
-          <w:sz w:val="32"/>
-          <w:szCs w:val="32"/>
-        </w:rPr>
-      </w:pPr>
-      <w:r>
-        <w:rPr>
-          <w:b/>
-          <w:bCs/>
-          <w:sz w:val="32"/>
-          <w:szCs w:val="32"/>
-        </w:rPr>
+        <w:t>Modello Entità-Relazione</w:t>
+      </w:r>
+    </w:p>
+    <w:p>
+      <w:pPr>
+        <w:pStyle w:val="Titolo1"/>
+      </w:pPr>
+      <w:r>
         <w:t>PUBBLICAZIONE</w:t>
       </w:r>
-      <w:r>
-        <w:rPr>
-          <w:b/>
-          <w:bCs/>
-          <w:sz w:val="32"/>
-          <w:szCs w:val="32"/>
-        </w:rPr>
-        <w:br/>
-      </w:r>
-    </w:p>
-    <w:p>
-      <w:pPr>
-        <w:jc w:val="both"/>
-        <w:rPr>
-          <w:bCs/>
-        </w:rPr>
-      </w:pPr>
-      <w:r>
-        <w:rPr>
-          <w:bCs/>
-        </w:rPr>
+    </w:p>
+    <w:p>
+      <w:pPr>
+        <w:pStyle w:val="Titolo4"/>
+      </w:pPr>
+      <w:r>
         <w:t>Permette di modellare le pubblicazioni della Gazzetta Ufficiale</w:t>
       </w:r>
     </w:p>
-    <w:p/>
     <w:tbl>
       <w:tblPr>
         <w:tblStyle w:val="Grigliatabella"/>
@@ -2142,9 +1958,9 @@
       </w:tblPr>
       <w:tblGrid>
         <w:gridCol w:w="3283"/>
-        <w:gridCol w:w="1881"/>
-        <w:gridCol w:w="2403"/>
-        <w:gridCol w:w="2287"/>
+        <w:gridCol w:w="1468"/>
+        <w:gridCol w:w="2494"/>
+        <w:gridCol w:w="2609"/>
       </w:tblGrid>
       <w:tr>
         <w:trPr>
@@ -2152,7 +1968,7 @@
         </w:trPr>
         <w:tc>
           <w:tcPr>
-            <w:tcW w:w="3283" w:type="dxa"/>
+            <w:tcW w:w="0" w:type="auto"/>
             <w:shd w:val="clear" w:color="auto" w:fill="262626" w:themeFill="text1" w:themeFillTint="D9"/>
           </w:tcPr>
           <w:p>
@@ -2166,7 +1982,7 @@
         </w:tc>
         <w:tc>
           <w:tcPr>
-            <w:tcW w:w="2230" w:type="dxa"/>
+            <w:tcW w:w="0" w:type="auto"/>
             <w:shd w:val="clear" w:color="auto" w:fill="262626" w:themeFill="text1" w:themeFillTint="D9"/>
           </w:tcPr>
           <w:p>
@@ -2180,7 +1996,7 @@
         </w:tc>
         <w:tc>
           <w:tcPr>
-            <w:tcW w:w="2054" w:type="dxa"/>
+            <w:tcW w:w="0" w:type="auto"/>
             <w:shd w:val="clear" w:color="auto" w:fill="262626" w:themeFill="text1" w:themeFillTint="D9"/>
           </w:tcPr>
           <w:p>
@@ -2194,7 +2010,7 @@
         </w:tc>
         <w:tc>
           <w:tcPr>
-            <w:tcW w:w="2287" w:type="dxa"/>
+            <w:tcW w:w="0" w:type="auto"/>
             <w:shd w:val="clear" w:color="auto" w:fill="262626" w:themeFill="text1" w:themeFillTint="D9"/>
           </w:tcPr>
           <w:p>
@@ -2212,27 +2028,32 @@
       </w:tr>
       <w:tr>
         <w:trPr>
+          <w:trHeight w:val="1134"/>
           <w:jc w:val="center"/>
         </w:trPr>
         <w:tc>
           <w:tcPr>
-            <w:tcW w:w="3283" w:type="dxa"/>
-          </w:tcPr>
-          <w:p>
-            <w:r>
-              <w:br/>
+            <w:tcW w:w="0" w:type="auto"/>
+            <w:vAlign w:val="center"/>
+          </w:tcPr>
+          <w:p>
+            <w:pPr>
+              <w:jc w:val="center"/>
+            </w:pPr>
+            <w:r>
               <w:t>CD_PUBBLICAZIONE</w:t>
             </w:r>
           </w:p>
         </w:tc>
         <w:tc>
           <w:tcPr>
-            <w:tcW w:w="2230" w:type="dxa"/>
-          </w:tcPr>
-          <w:p>
-            <w:r>
-              <w:br/>
-            </w:r>
+            <w:tcW w:w="0" w:type="auto"/>
+            <w:vAlign w:val="center"/>
+          </w:tcPr>
+          <w:p>
+            <w:pPr>
+              <w:jc w:val="center"/>
+            </w:pPr>
             <w:r>
               <w:t>BIGINT</w:t>
             </w:r>
@@ -2240,18 +2061,23 @@
         </w:tc>
         <w:tc>
           <w:tcPr>
-            <w:tcW w:w="2054" w:type="dxa"/>
-          </w:tcPr>
-          <w:p>
-            <w:r>
-              <w:br/>
+            <w:tcW w:w="0" w:type="auto"/>
+            <w:vAlign w:val="center"/>
+          </w:tcPr>
+          <w:p>
+            <w:pPr>
+              <w:jc w:val="center"/>
+            </w:pPr>
+            <w:r>
               <w:t>PRIMARY</w:t>
             </w:r>
             <w:r>
               <w:t>,</w:t>
             </w:r>
             <w:r>
-              <w:br/>
+              <w:t xml:space="preserve"> </w:t>
+            </w:r>
+            <w:r>
               <w:t>AUTO</w:t>
             </w:r>
             <w:r>
@@ -2264,7 +2090,8 @@
         </w:tc>
         <w:tc>
           <w:tcPr>
-            <w:tcW w:w="2287" w:type="dxa"/>
+            <w:tcW w:w="0" w:type="auto"/>
+            <w:vAlign w:val="center"/>
           </w:tcPr>
           <w:p>
             <w:r>
@@ -2281,26 +2108,33 @@
       </w:tr>
       <w:tr>
         <w:trPr>
+          <w:trHeight w:val="1134"/>
           <w:jc w:val="center"/>
         </w:trPr>
         <w:tc>
           <w:tcPr>
-            <w:tcW w:w="3283" w:type="dxa"/>
-          </w:tcPr>
-          <w:p>
-            <w:r>
-              <w:br/>
+            <w:tcW w:w="0" w:type="auto"/>
+            <w:vAlign w:val="center"/>
+          </w:tcPr>
+          <w:p>
+            <w:pPr>
+              <w:jc w:val="center"/>
+            </w:pPr>
+            <w:r>
               <w:t>DATA</w:t>
             </w:r>
           </w:p>
         </w:tc>
         <w:tc>
           <w:tcPr>
-            <w:tcW w:w="2230" w:type="dxa"/>
-          </w:tcPr>
-          <w:p>
-            <w:r>
-              <w:br/>
+            <w:tcW w:w="0" w:type="auto"/>
+            <w:vAlign w:val="center"/>
+          </w:tcPr>
+          <w:p>
+            <w:pPr>
+              <w:jc w:val="center"/>
+            </w:pPr>
+            <w:r>
               <w:t>DATE</w:t>
             </w:r>
             <w:r>
@@ -2310,17 +2144,19 @@
         </w:tc>
         <w:tc>
           <w:tcPr>
-            <w:tcW w:w="2054" w:type="dxa"/>
-          </w:tcPr>
-          <w:p>
-            <w:r>
-              <w:br/>
-            </w:r>
-          </w:p>
-        </w:tc>
-        <w:tc>
-          <w:tcPr>
-            <w:tcW w:w="2287" w:type="dxa"/>
+            <w:tcW w:w="0" w:type="auto"/>
+            <w:vAlign w:val="center"/>
+          </w:tcPr>
+          <w:p>
+            <w:pPr>
+              <w:jc w:val="center"/>
+            </w:pPr>
+          </w:p>
+        </w:tc>
+        <w:tc>
+          <w:tcPr>
+            <w:tcW w:w="0" w:type="auto"/>
+            <w:vAlign w:val="center"/>
           </w:tcPr>
           <w:p>
             <w:r>
@@ -2334,30 +2170,32 @@
       </w:tr>
       <w:tr>
         <w:trPr>
+          <w:trHeight w:val="1134"/>
           <w:jc w:val="center"/>
         </w:trPr>
         <w:tc>
           <w:tcPr>
-            <w:tcW w:w="3283" w:type="dxa"/>
-          </w:tcPr>
-          <w:p>
-            <w:r>
-              <w:br/>
+            <w:tcW w:w="0" w:type="auto"/>
+            <w:vAlign w:val="center"/>
+          </w:tcPr>
+          <w:p>
+            <w:pPr>
+              <w:jc w:val="center"/>
+            </w:pPr>
+            <w:r>
               <w:t>NUMERO_PUBBLICAZIONE</w:t>
             </w:r>
-            <w:r>
-              <w:br/>
-            </w:r>
-          </w:p>
-        </w:tc>
-        <w:tc>
-          <w:tcPr>
-            <w:tcW w:w="2230" w:type="dxa"/>
-          </w:tcPr>
-          <w:p>
-            <w:r>
-              <w:br/>
-            </w:r>
+          </w:p>
+        </w:tc>
+        <w:tc>
+          <w:tcPr>
+            <w:tcW w:w="0" w:type="auto"/>
+            <w:vAlign w:val="center"/>
+          </w:tcPr>
+          <w:p>
+            <w:pPr>
+              <w:jc w:val="center"/>
+            </w:pPr>
             <w:r>
               <w:t>SMALLINT</w:t>
             </w:r>
@@ -2368,13 +2206,19 @@
         </w:tc>
         <w:tc>
           <w:tcPr>
-            <w:tcW w:w="2054" w:type="dxa"/>
-          </w:tcPr>
-          <w:p/>
-        </w:tc>
-        <w:tc>
-          <w:tcPr>
-            <w:tcW w:w="2287" w:type="dxa"/>
+            <w:tcW w:w="0" w:type="auto"/>
+            <w:vAlign w:val="center"/>
+          </w:tcPr>
+          <w:p>
+            <w:pPr>
+              <w:jc w:val="center"/>
+            </w:pPr>
+          </w:p>
+        </w:tc>
+        <w:tc>
+          <w:tcPr>
+            <w:tcW w:w="0" w:type="auto"/>
+            <w:vAlign w:val="center"/>
           </w:tcPr>
           <w:p>
             <w:r>
@@ -2385,19 +2229,18 @@
       </w:tr>
       <w:tr>
         <w:trPr>
+          <w:trHeight w:val="1134"/>
           <w:jc w:val="center"/>
         </w:trPr>
         <w:tc>
           <w:tcPr>
-            <w:tcW w:w="3283" w:type="dxa"/>
-          </w:tcPr>
-          <w:p>
-            <w:r>
-              <w:br/>
-            </w:r>
-            <w:r>
-              <w:br/>
-            </w:r>
+            <w:tcW w:w="0" w:type="auto"/>
+            <w:vAlign w:val="center"/>
+          </w:tcPr>
+          <w:p>
+            <w:pPr>
+              <w:jc w:val="center"/>
+            </w:pPr>
             <w:r>
               <w:t>STATO</w:t>
             </w:r>
@@ -2408,15 +2251,13 @@
         </w:tc>
         <w:tc>
           <w:tcPr>
-            <w:tcW w:w="2230" w:type="dxa"/>
-          </w:tcPr>
-          <w:p>
-            <w:r>
-              <w:br/>
-            </w:r>
-            <w:r>
-              <w:br/>
-            </w:r>
+            <w:tcW w:w="0" w:type="auto"/>
+            <w:vAlign w:val="center"/>
+          </w:tcPr>
+          <w:p>
+            <w:pPr>
+              <w:jc w:val="center"/>
+            </w:pPr>
             <w:r>
               <w:t>ENUM</w:t>
             </w:r>
@@ -2424,20 +2265,19 @@
         </w:tc>
         <w:tc>
           <w:tcPr>
-            <w:tcW w:w="2054" w:type="dxa"/>
-          </w:tcPr>
-          <w:p>
-            <w:r>
-              <w:br/>
-            </w:r>
-            <w:r>
-              <w:br/>
-            </w:r>
-          </w:p>
-        </w:tc>
-        <w:tc>
-          <w:tcPr>
-            <w:tcW w:w="2287" w:type="dxa"/>
+            <w:tcW w:w="0" w:type="auto"/>
+            <w:vAlign w:val="center"/>
+          </w:tcPr>
+          <w:p>
+            <w:pPr>
+              <w:jc w:val="center"/>
+            </w:pPr>
+          </w:p>
+        </w:tc>
+        <w:tc>
+          <w:tcPr>
+            <w:tcW w:w="0" w:type="auto"/>
+            <w:vAlign w:val="center"/>
           </w:tcPr>
           <w:p>
             <w:r>
@@ -2451,31 +2291,32 @@
       </w:tr>
       <w:tr>
         <w:trPr>
+          <w:trHeight w:val="1134"/>
           <w:jc w:val="center"/>
         </w:trPr>
         <w:tc>
           <w:tcPr>
-            <w:tcW w:w="3283" w:type="dxa"/>
-          </w:tcPr>
-          <w:p>
-            <w:r>
-              <w:br/>
+            <w:tcW w:w="0" w:type="auto"/>
+            <w:vAlign w:val="center"/>
+          </w:tcPr>
+          <w:p>
+            <w:pPr>
+              <w:jc w:val="center"/>
+            </w:pPr>
+            <w:r>
               <w:t>URL</w:t>
             </w:r>
-            <w:r>
-              <w:br/>
-            </w:r>
-          </w:p>
-        </w:tc>
-        <w:tc>
-          <w:tcPr>
-            <w:tcW w:w="2230" w:type="dxa"/>
-          </w:tcPr>
-          <w:p>
-            <w:r>
-              <w:lastRenderedPageBreak/>
-              <w:br/>
-            </w:r>
+          </w:p>
+        </w:tc>
+        <w:tc>
+          <w:tcPr>
+            <w:tcW w:w="0" w:type="auto"/>
+            <w:vAlign w:val="center"/>
+          </w:tcPr>
+          <w:p>
+            <w:pPr>
+              <w:jc w:val="center"/>
+            </w:pPr>
             <w:r>
               <w:t>VARCHAR</w:t>
             </w:r>
@@ -2483,13 +2324,19 @@
         </w:tc>
         <w:tc>
           <w:tcPr>
-            <w:tcW w:w="2054" w:type="dxa"/>
-          </w:tcPr>
-          <w:p/>
-        </w:tc>
-        <w:tc>
-          <w:tcPr>
-            <w:tcW w:w="2287" w:type="dxa"/>
+            <w:tcW w:w="0" w:type="auto"/>
+            <w:vAlign w:val="center"/>
+          </w:tcPr>
+          <w:p>
+            <w:pPr>
+              <w:jc w:val="center"/>
+            </w:pPr>
+          </w:p>
+        </w:tc>
+        <w:tc>
+          <w:tcPr>
+            <w:tcW w:w="0" w:type="auto"/>
+            <w:vAlign w:val="center"/>
           </w:tcPr>
           <w:p>
             <w:r>
@@ -2501,23 +2348,9 @@
     </w:tbl>
     <w:p>
       <w:pPr>
-        <w:rPr>
-          <w:sz w:val="32"/>
-          <w:szCs w:val="32"/>
-        </w:rPr>
-      </w:pPr>
-    </w:p>
-    <w:p>
-      <w:pPr>
-        <w:jc w:val="center"/>
-        <w:rPr>
-          <w:b/>
-        </w:rPr>
-      </w:pPr>
-      <w:r>
-        <w:rPr>
-          <w:b/>
-        </w:rPr>
+        <w:pStyle w:val="Nessunaspaziatura"/>
+      </w:pPr>
+      <w:r>
         <w:t>Tabella 1 - Entità PUBBLICAZIONE</w:t>
       </w:r>
     </w:p>
@@ -2526,12 +2359,13 @@
         <w:pStyle w:val="Titolo1"/>
       </w:pPr>
       <w:r>
+        <w:lastRenderedPageBreak/>
         <w:t>BANDO</w:t>
       </w:r>
     </w:p>
     <w:p>
       <w:pPr>
-        <w:jc w:val="both"/>
+        <w:pStyle w:val="Titolo4"/>
       </w:pPr>
       <w:r>
         <w:t>L'entità band</w:t>
@@ -2542,14 +2376,6 @@
       <w:r>
         <w:t xml:space="preserve"> rappresenta un bando di gara pubblica contenuto in una pubblicazione della Gazetta.</w:t>
       </w:r>
-    </w:p>
-    <w:p>
-      <w:pPr>
-        <w:rPr>
-          <w:sz w:val="32"/>
-          <w:szCs w:val="32"/>
-        </w:rPr>
-      </w:pPr>
     </w:p>
     <w:tbl>
       <w:tblPr>
@@ -2560,9 +2386,9 @@
       </w:tblPr>
       <w:tblGrid>
         <w:gridCol w:w="2630"/>
-        <w:gridCol w:w="1873"/>
-        <w:gridCol w:w="2766"/>
-        <w:gridCol w:w="2585"/>
+        <w:gridCol w:w="1429"/>
+        <w:gridCol w:w="2977"/>
+        <w:gridCol w:w="2818"/>
       </w:tblGrid>
       <w:tr>
         <w:trPr>
@@ -2570,7 +2396,7 @@
         </w:trPr>
         <w:tc>
           <w:tcPr>
-            <w:tcW w:w="2630" w:type="dxa"/>
+            <w:tcW w:w="0" w:type="auto"/>
             <w:shd w:val="clear" w:color="auto" w:fill="262626" w:themeFill="text1" w:themeFillTint="D9"/>
           </w:tcPr>
           <w:p>
@@ -2587,7 +2413,7 @@
         </w:tc>
         <w:tc>
           <w:tcPr>
-            <w:tcW w:w="1873" w:type="dxa"/>
+            <w:tcW w:w="0" w:type="auto"/>
             <w:shd w:val="clear" w:color="auto" w:fill="262626" w:themeFill="text1" w:themeFillTint="D9"/>
           </w:tcPr>
           <w:p>
@@ -2601,7 +2427,7 @@
         </w:tc>
         <w:tc>
           <w:tcPr>
-            <w:tcW w:w="2766" w:type="dxa"/>
+            <w:tcW w:w="0" w:type="auto"/>
             <w:shd w:val="clear" w:color="auto" w:fill="262626" w:themeFill="text1" w:themeFillTint="D9"/>
           </w:tcPr>
           <w:p>
@@ -2618,7 +2444,7 @@
         </w:tc>
         <w:tc>
           <w:tcPr>
-            <w:tcW w:w="2585" w:type="dxa"/>
+            <w:tcW w:w="0" w:type="auto"/>
             <w:shd w:val="clear" w:color="auto" w:fill="262626" w:themeFill="text1" w:themeFillTint="D9"/>
           </w:tcPr>
           <w:p>
@@ -2633,16 +2459,18 @@
       </w:tr>
       <w:tr>
         <w:trPr>
+          <w:trHeight w:val="1021"/>
           <w:jc w:val="center"/>
         </w:trPr>
         <w:tc>
           <w:tcPr>
-            <w:tcW w:w="2630" w:type="dxa"/>
-          </w:tcPr>
-          <w:p>
-            <w:r>
-              <w:br/>
-            </w:r>
+            <w:tcW w:w="0" w:type="auto"/>
+            <w:vAlign w:val="center"/>
+          </w:tcPr>
+          <w:p>
+            <w:pPr>
+              <w:jc w:val="center"/>
+            </w:pPr>
             <w:r>
               <w:t>CD_BANDO</w:t>
             </w:r>
@@ -2650,12 +2478,13 @@
         </w:tc>
         <w:tc>
           <w:tcPr>
-            <w:tcW w:w="1873" w:type="dxa"/>
-          </w:tcPr>
-          <w:p>
-            <w:r>
-              <w:br/>
-            </w:r>
+            <w:tcW w:w="0" w:type="auto"/>
+            <w:vAlign w:val="center"/>
+          </w:tcPr>
+          <w:p>
+            <w:pPr>
+              <w:jc w:val="center"/>
+            </w:pPr>
             <w:r>
               <w:t>BIGINT</w:t>
             </w:r>
@@ -2663,23 +2492,25 @@
         </w:tc>
         <w:tc>
           <w:tcPr>
-            <w:tcW w:w="2766" w:type="dxa"/>
-          </w:tcPr>
-          <w:p>
+            <w:tcW w:w="0" w:type="auto"/>
+            <w:vAlign w:val="center"/>
+          </w:tcPr>
+          <w:p>
+            <w:pPr>
+              <w:jc w:val="center"/>
+            </w:pPr>
             <w:r>
               <w:t>PRIMARY</w:t>
             </w:r>
             <w:r>
               <w:t>, AUTO_INCREMENT</w:t>
             </w:r>
-            <w:r>
-              <w:br/>
-            </w:r>
-          </w:p>
-        </w:tc>
-        <w:tc>
-          <w:tcPr>
-            <w:tcW w:w="2585" w:type="dxa"/>
+          </w:p>
+        </w:tc>
+        <w:tc>
+          <w:tcPr>
+            <w:tcW w:w="0" w:type="auto"/>
+            <w:vAlign w:val="center"/>
           </w:tcPr>
           <w:p>
             <w:r>
@@ -2690,15 +2521,19 @@
       </w:tr>
       <w:tr>
         <w:trPr>
+          <w:trHeight w:val="1021"/>
           <w:jc w:val="center"/>
         </w:trPr>
         <w:tc>
           <w:tcPr>
-            <w:tcW w:w="2630" w:type="dxa"/>
-          </w:tcPr>
-          <w:p>
-            <w:r>
-              <w:br/>
+            <w:tcW w:w="0" w:type="auto"/>
+            <w:vAlign w:val="center"/>
+          </w:tcPr>
+          <w:p>
+            <w:pPr>
+              <w:jc w:val="center"/>
+            </w:pPr>
+            <w:r>
               <w:t>CODICE</w:t>
             </w:r>
             <w:r>
@@ -2714,12 +2549,13 @@
         </w:tc>
         <w:tc>
           <w:tcPr>
-            <w:tcW w:w="1873" w:type="dxa"/>
-          </w:tcPr>
-          <w:p>
-            <w:r>
-              <w:br/>
-            </w:r>
+            <w:tcW w:w="0" w:type="auto"/>
+            <w:vAlign w:val="center"/>
+          </w:tcPr>
+          <w:p>
+            <w:pPr>
+              <w:jc w:val="center"/>
+            </w:pPr>
             <w:r>
               <w:t>VAR</w:t>
             </w:r>
@@ -2736,18 +2572,22 @@
         </w:tc>
         <w:tc>
           <w:tcPr>
-            <w:tcW w:w="2766" w:type="dxa"/>
-          </w:tcPr>
-          <w:p>
-            <w:r>
-              <w:br/>
+            <w:tcW w:w="0" w:type="auto"/>
+            <w:vAlign w:val="center"/>
+          </w:tcPr>
+          <w:p>
+            <w:pPr>
+              <w:jc w:val="center"/>
+            </w:pPr>
+            <w:r>
               <w:t>UNIQUE</w:t>
             </w:r>
           </w:p>
         </w:tc>
         <w:tc>
           <w:tcPr>
-            <w:tcW w:w="2585" w:type="dxa"/>
+            <w:tcW w:w="0" w:type="auto"/>
+            <w:vAlign w:val="center"/>
           </w:tcPr>
           <w:p>
             <w:r>
@@ -2758,16 +2598,18 @@
       </w:tr>
       <w:tr>
         <w:trPr>
+          <w:trHeight w:val="1021"/>
           <w:jc w:val="center"/>
         </w:trPr>
         <w:tc>
           <w:tcPr>
-            <w:tcW w:w="2630" w:type="dxa"/>
-          </w:tcPr>
-          <w:p>
-            <w:r>
-              <w:br/>
-            </w:r>
+            <w:tcW w:w="0" w:type="auto"/>
+            <w:vAlign w:val="center"/>
+          </w:tcPr>
+          <w:p>
+            <w:pPr>
+              <w:jc w:val="center"/>
+            </w:pPr>
             <w:r>
               <w:t>CD_PUBBLICAZIONE</w:t>
             </w:r>
@@ -2775,12 +2617,13 @@
         </w:tc>
         <w:tc>
           <w:tcPr>
-            <w:tcW w:w="1873" w:type="dxa"/>
-          </w:tcPr>
-          <w:p>
-            <w:r>
-              <w:br/>
-            </w:r>
+            <w:tcW w:w="0" w:type="auto"/>
+            <w:vAlign w:val="center"/>
+          </w:tcPr>
+          <w:p>
+            <w:pPr>
+              <w:jc w:val="center"/>
+            </w:pPr>
             <w:r>
               <w:t>BIGINT</w:t>
             </w:r>
@@ -2788,9 +2631,13 @@
         </w:tc>
         <w:tc>
           <w:tcPr>
-            <w:tcW w:w="2766" w:type="dxa"/>
-          </w:tcPr>
-          <w:p>
+            <w:tcW w:w="0" w:type="auto"/>
+            <w:vAlign w:val="center"/>
+          </w:tcPr>
+          <w:p>
+            <w:pPr>
+              <w:jc w:val="center"/>
+            </w:pPr>
             <w:r>
               <w:t>REFERENCES PUBBLICAZIONE (CD_PUBBLICAZIONE)</w:t>
             </w:r>
@@ -2798,7 +2645,8 @@
         </w:tc>
         <w:tc>
           <w:tcPr>
-            <w:tcW w:w="2585" w:type="dxa"/>
+            <w:tcW w:w="0" w:type="auto"/>
+            <w:vAlign w:val="center"/>
           </w:tcPr>
           <w:p>
             <w:r>
@@ -2809,16 +2657,18 @@
       </w:tr>
       <w:tr>
         <w:trPr>
+          <w:trHeight w:val="1021"/>
           <w:jc w:val="center"/>
         </w:trPr>
         <w:tc>
           <w:tcPr>
-            <w:tcW w:w="2630" w:type="dxa"/>
-          </w:tcPr>
-          <w:p>
-            <w:r>
-              <w:br/>
-            </w:r>
+            <w:tcW w:w="0" w:type="auto"/>
+            <w:vAlign w:val="center"/>
+          </w:tcPr>
+          <w:p>
+            <w:pPr>
+              <w:jc w:val="center"/>
+            </w:pPr>
             <w:r>
               <w:t>CIG</w:t>
             </w:r>
@@ -2826,12 +2676,13 @@
         </w:tc>
         <w:tc>
           <w:tcPr>
-            <w:tcW w:w="1873" w:type="dxa"/>
-          </w:tcPr>
-          <w:p>
-            <w:r>
-              <w:br/>
-            </w:r>
+            <w:tcW w:w="0" w:type="auto"/>
+            <w:vAlign w:val="center"/>
+          </w:tcPr>
+          <w:p>
+            <w:pPr>
+              <w:jc w:val="center"/>
+            </w:pPr>
             <w:r>
               <w:t>VAR</w:t>
             </w:r>
@@ -2848,12 +2699,13 @@
         </w:tc>
         <w:tc>
           <w:tcPr>
-            <w:tcW w:w="2766" w:type="dxa"/>
-          </w:tcPr>
-          <w:p>
-            <w:r>
-              <w:br/>
-            </w:r>
+            <w:tcW w:w="0" w:type="auto"/>
+            <w:vAlign w:val="center"/>
+          </w:tcPr>
+          <w:p>
+            <w:pPr>
+              <w:jc w:val="center"/>
+            </w:pPr>
             <w:r>
               <w:t>Null</w:t>
             </w:r>
@@ -2861,7 +2713,8 @@
         </w:tc>
         <w:tc>
           <w:tcPr>
-            <w:tcW w:w="2585" w:type="dxa"/>
+            <w:tcW w:w="0" w:type="auto"/>
+            <w:vAlign w:val="center"/>
           </w:tcPr>
           <w:p>
             <w:r>
@@ -2872,16 +2725,18 @@
       </w:tr>
       <w:tr>
         <w:trPr>
+          <w:trHeight w:val="1021"/>
           <w:jc w:val="center"/>
         </w:trPr>
         <w:tc>
           <w:tcPr>
-            <w:tcW w:w="2630" w:type="dxa"/>
-          </w:tcPr>
-          <w:p>
-            <w:r>
-              <w:br/>
-            </w:r>
+            <w:tcW w:w="0" w:type="auto"/>
+            <w:vAlign w:val="center"/>
+          </w:tcPr>
+          <w:p>
+            <w:pPr>
+              <w:jc w:val="center"/>
+            </w:pPr>
             <w:r>
               <w:t>TIPO_BANDO</w:t>
             </w:r>
@@ -2889,12 +2744,13 @@
         </w:tc>
         <w:tc>
           <w:tcPr>
-            <w:tcW w:w="1873" w:type="dxa"/>
-          </w:tcPr>
-          <w:p>
-            <w:r>
-              <w:br/>
-            </w:r>
+            <w:tcW w:w="0" w:type="auto"/>
+            <w:vAlign w:val="center"/>
+          </w:tcPr>
+          <w:p>
+            <w:pPr>
+              <w:jc w:val="center"/>
+            </w:pPr>
             <w:r>
               <w:t>VARCHAR</w:t>
             </w:r>
@@ -2905,12 +2761,13 @@
         </w:tc>
         <w:tc>
           <w:tcPr>
-            <w:tcW w:w="2766" w:type="dxa"/>
-          </w:tcPr>
-          <w:p>
-            <w:r>
-              <w:br/>
-            </w:r>
+            <w:tcW w:w="0" w:type="auto"/>
+            <w:vAlign w:val="center"/>
+          </w:tcPr>
+          <w:p>
+            <w:pPr>
+              <w:jc w:val="center"/>
+            </w:pPr>
             <w:r>
               <w:t>Null</w:t>
             </w:r>
@@ -2918,7 +2775,8 @@
         </w:tc>
         <w:tc>
           <w:tcPr>
-            <w:tcW w:w="2585" w:type="dxa"/>
+            <w:tcW w:w="0" w:type="auto"/>
+            <w:vAlign w:val="center"/>
           </w:tcPr>
           <w:p>
             <w:r>
@@ -2926,41 +2784,38 @@
             </w:r>
             <w:r>
               <w:t>Estratto di bando di gara / Bando di gara a procedura aperta</w:t>
-            </w:r>
-            <w:r>
-              <w:t xml:space="preserve"> </w:t>
             </w:r>
           </w:p>
         </w:tc>
       </w:tr>
       <w:tr>
         <w:trPr>
+          <w:trHeight w:val="1021"/>
           <w:jc w:val="center"/>
         </w:trPr>
         <w:tc>
           <w:tcPr>
-            <w:tcW w:w="2630" w:type="dxa"/>
-          </w:tcPr>
-          <w:p>
-            <w:r>
-              <w:br/>
-            </w:r>
+            <w:tcW w:w="0" w:type="auto"/>
+            <w:vAlign w:val="center"/>
+          </w:tcPr>
+          <w:p>
+            <w:pPr>
+              <w:jc w:val="center"/>
+            </w:pPr>
             <w:r>
               <w:t>TIPO_RICHIEDENTE</w:t>
             </w:r>
-            <w:r>
-              <w:br/>
-            </w:r>
-          </w:p>
-        </w:tc>
-        <w:tc>
-          <w:tcPr>
-            <w:tcW w:w="1873" w:type="dxa"/>
-          </w:tcPr>
-          <w:p>
-            <w:r>
-              <w:br/>
-            </w:r>
+          </w:p>
+        </w:tc>
+        <w:tc>
+          <w:tcPr>
+            <w:tcW w:w="0" w:type="auto"/>
+            <w:vAlign w:val="center"/>
+          </w:tcPr>
+          <w:p>
+            <w:pPr>
+              <w:jc w:val="center"/>
+            </w:pPr>
             <w:r>
               <w:t>VARCHAR</w:t>
             </w:r>
@@ -2971,12 +2826,13 @@
         </w:tc>
         <w:tc>
           <w:tcPr>
-            <w:tcW w:w="2766" w:type="dxa"/>
-          </w:tcPr>
-          <w:p>
-            <w:r>
-              <w:br/>
-            </w:r>
+            <w:tcW w:w="0" w:type="auto"/>
+            <w:vAlign w:val="center"/>
+          </w:tcPr>
+          <w:p>
+            <w:pPr>
+              <w:jc w:val="center"/>
+            </w:pPr>
             <w:r>
               <w:t>Null</w:t>
             </w:r>
@@ -2984,12 +2840,10 @@
         </w:tc>
         <w:tc>
           <w:tcPr>
-            <w:tcW w:w="2585" w:type="dxa"/>
-          </w:tcPr>
-          <w:p>
-            <w:r>
-              <w:br/>
-            </w:r>
+            <w:tcW w:w="0" w:type="auto"/>
+            <w:vAlign w:val="center"/>
+          </w:tcPr>
+          <w:p>
             <w:r>
               <w:t>M</w:t>
             </w:r>
@@ -2998,25 +2852,24 @@
             </w:r>
             <w:r>
               <w:t>/ Regioni /     Province / ...</w:t>
-            </w:r>
-            <w:r>
-              <w:br/>
             </w:r>
           </w:p>
         </w:tc>
       </w:tr>
       <w:tr>
         <w:trPr>
+          <w:trHeight w:val="1021"/>
           <w:jc w:val="center"/>
         </w:trPr>
         <w:tc>
           <w:tcPr>
-            <w:tcW w:w="2630" w:type="dxa"/>
-          </w:tcPr>
-          <w:p>
-            <w:r>
-              <w:br/>
-            </w:r>
+            <w:tcW w:w="0" w:type="auto"/>
+            <w:vAlign w:val="center"/>
+          </w:tcPr>
+          <w:p>
+            <w:pPr>
+              <w:jc w:val="center"/>
+            </w:pPr>
             <w:r>
               <w:t>NOME_RICHIEDENTE</w:t>
             </w:r>
@@ -3024,12 +2877,13 @@
         </w:tc>
         <w:tc>
           <w:tcPr>
-            <w:tcW w:w="1873" w:type="dxa"/>
-          </w:tcPr>
-          <w:p>
-            <w:r>
-              <w:br/>
-            </w:r>
+            <w:tcW w:w="0" w:type="auto"/>
+            <w:vAlign w:val="center"/>
+          </w:tcPr>
+          <w:p>
+            <w:pPr>
+              <w:jc w:val="center"/>
+            </w:pPr>
             <w:r>
               <w:t>VARCHAR</w:t>
             </w:r>
@@ -3037,12 +2891,13 @@
         </w:tc>
         <w:tc>
           <w:tcPr>
-            <w:tcW w:w="2766" w:type="dxa"/>
-          </w:tcPr>
-          <w:p>
-            <w:r>
-              <w:br/>
-            </w:r>
+            <w:tcW w:w="0" w:type="auto"/>
+            <w:vAlign w:val="center"/>
+          </w:tcPr>
+          <w:p>
+            <w:pPr>
+              <w:jc w:val="center"/>
+            </w:pPr>
             <w:r>
               <w:t>Null</w:t>
             </w:r>
@@ -3050,7 +2905,8 @@
         </w:tc>
         <w:tc>
           <w:tcPr>
-            <w:tcW w:w="2585" w:type="dxa"/>
+            <w:tcW w:w="0" w:type="auto"/>
+            <w:vAlign w:val="center"/>
           </w:tcPr>
           <w:p>
             <w:r>
@@ -3061,16 +2917,18 @@
       </w:tr>
       <w:tr>
         <w:trPr>
+          <w:trHeight w:val="1021"/>
           <w:jc w:val="center"/>
         </w:trPr>
         <w:tc>
           <w:tcPr>
-            <w:tcW w:w="2630" w:type="dxa"/>
-          </w:tcPr>
-          <w:p>
-            <w:r>
-              <w:br/>
-            </w:r>
+            <w:tcW w:w="0" w:type="auto"/>
+            <w:vAlign w:val="center"/>
+          </w:tcPr>
+          <w:p>
+            <w:pPr>
+              <w:jc w:val="center"/>
+            </w:pPr>
             <w:r>
               <w:t>SCADENZA</w:t>
             </w:r>
@@ -3078,12 +2936,13 @@
         </w:tc>
         <w:tc>
           <w:tcPr>
-            <w:tcW w:w="1873" w:type="dxa"/>
-          </w:tcPr>
-          <w:p>
-            <w:r>
-              <w:br/>
-            </w:r>
+            <w:tcW w:w="0" w:type="auto"/>
+            <w:vAlign w:val="center"/>
+          </w:tcPr>
+          <w:p>
+            <w:pPr>
+              <w:jc w:val="center"/>
+            </w:pPr>
             <w:r>
               <w:t>DATE</w:t>
             </w:r>
@@ -3091,12 +2950,13 @@
         </w:tc>
         <w:tc>
           <w:tcPr>
-            <w:tcW w:w="2766" w:type="dxa"/>
-          </w:tcPr>
-          <w:p>
-            <w:r>
-              <w:br/>
-            </w:r>
+            <w:tcW w:w="0" w:type="auto"/>
+            <w:vAlign w:val="center"/>
+          </w:tcPr>
+          <w:p>
+            <w:pPr>
+              <w:jc w:val="center"/>
+            </w:pPr>
             <w:r>
               <w:t>Null</w:t>
             </w:r>
@@ -3104,7 +2964,8 @@
         </w:tc>
         <w:tc>
           <w:tcPr>
-            <w:tcW w:w="2585" w:type="dxa"/>
+            <w:tcW w:w="0" w:type="auto"/>
+            <w:vAlign w:val="center"/>
           </w:tcPr>
           <w:p>
             <w:r>
@@ -3115,32 +2976,32 @@
       </w:tr>
       <w:tr>
         <w:trPr>
+          <w:trHeight w:val="1021"/>
           <w:jc w:val="center"/>
         </w:trPr>
         <w:tc>
           <w:tcPr>
-            <w:tcW w:w="2630" w:type="dxa"/>
-          </w:tcPr>
-          <w:p>
-            <w:r>
-              <w:br/>
-            </w:r>
+            <w:tcW w:w="0" w:type="auto"/>
+            <w:vAlign w:val="center"/>
+          </w:tcPr>
+          <w:p>
+            <w:pPr>
+              <w:jc w:val="center"/>
+            </w:pPr>
             <w:r>
               <w:t>OGGETTO</w:t>
             </w:r>
-            <w:r>
-              <w:br/>
-            </w:r>
-          </w:p>
-        </w:tc>
-        <w:tc>
-          <w:tcPr>
-            <w:tcW w:w="1873" w:type="dxa"/>
-          </w:tcPr>
-          <w:p>
-            <w:r>
-              <w:br/>
-            </w:r>
+          </w:p>
+        </w:tc>
+        <w:tc>
+          <w:tcPr>
+            <w:tcW w:w="0" w:type="auto"/>
+            <w:vAlign w:val="center"/>
+          </w:tcPr>
+          <w:p>
+            <w:pPr>
+              <w:jc w:val="center"/>
+            </w:pPr>
             <w:r>
               <w:t>VARCHAR</w:t>
             </w:r>
@@ -3148,12 +3009,13 @@
         </w:tc>
         <w:tc>
           <w:tcPr>
-            <w:tcW w:w="2766" w:type="dxa"/>
-          </w:tcPr>
-          <w:p>
-            <w:r>
-              <w:br/>
-            </w:r>
+            <w:tcW w:w="0" w:type="auto"/>
+            <w:vAlign w:val="center"/>
+          </w:tcPr>
+          <w:p>
+            <w:pPr>
+              <w:jc w:val="center"/>
+            </w:pPr>
             <w:r>
               <w:t>Null</w:t>
             </w:r>
@@ -3161,7 +3023,8 @@
         </w:tc>
         <w:tc>
           <w:tcPr>
-            <w:tcW w:w="2585" w:type="dxa"/>
+            <w:tcW w:w="0" w:type="auto"/>
+            <w:vAlign w:val="center"/>
           </w:tcPr>
           <w:p>
             <w:r>
@@ -3172,32 +3035,35 @@
       </w:tr>
       <w:tr>
         <w:trPr>
+          <w:trHeight w:val="1021"/>
           <w:jc w:val="center"/>
         </w:trPr>
         <w:tc>
           <w:tcPr>
-            <w:tcW w:w="2630" w:type="dxa"/>
-          </w:tcPr>
-          <w:p>
+            <w:tcW w:w="0" w:type="auto"/>
+            <w:vAlign w:val="center"/>
+          </w:tcPr>
+          <w:p>
+            <w:pPr>
+              <w:jc w:val="center"/>
+            </w:pPr>
+            <w:r>
+              <w:t>TESTO</w:t>
+            </w:r>
             <w:r>
               <w:br/>
             </w:r>
-            <w:r>
-              <w:t>TESTO</w:t>
-            </w:r>
-            <w:r>
-              <w:br/>
-            </w:r>
-          </w:p>
-        </w:tc>
-        <w:tc>
-          <w:tcPr>
-            <w:tcW w:w="1873" w:type="dxa"/>
-          </w:tcPr>
-          <w:p>
-            <w:r>
-              <w:br/>
-            </w:r>
+          </w:p>
+        </w:tc>
+        <w:tc>
+          <w:tcPr>
+            <w:tcW w:w="0" w:type="auto"/>
+            <w:vAlign w:val="center"/>
+          </w:tcPr>
+          <w:p>
+            <w:pPr>
+              <w:jc w:val="center"/>
+            </w:pPr>
             <w:r>
               <w:t>TEXT</w:t>
             </w:r>
@@ -3205,12 +3071,13 @@
         </w:tc>
         <w:tc>
           <w:tcPr>
-            <w:tcW w:w="2766" w:type="dxa"/>
-          </w:tcPr>
-          <w:p>
-            <w:r>
-              <w:br/>
-            </w:r>
+            <w:tcW w:w="0" w:type="auto"/>
+            <w:vAlign w:val="center"/>
+          </w:tcPr>
+          <w:p>
+            <w:pPr>
+              <w:jc w:val="center"/>
+            </w:pPr>
             <w:r>
               <w:t>Null</w:t>
             </w:r>
@@ -3218,7 +3085,8 @@
         </w:tc>
         <w:tc>
           <w:tcPr>
-            <w:tcW w:w="2585" w:type="dxa"/>
+            <w:tcW w:w="0" w:type="auto"/>
+            <w:vAlign w:val="center"/>
           </w:tcPr>
           <w:p>
             <w:r>
@@ -3229,32 +3097,32 @@
       </w:tr>
       <w:tr>
         <w:trPr>
+          <w:trHeight w:val="1021"/>
           <w:jc w:val="center"/>
         </w:trPr>
         <w:tc>
           <w:tcPr>
-            <w:tcW w:w="2630" w:type="dxa"/>
-          </w:tcPr>
-          <w:p>
-            <w:r>
-              <w:br/>
-            </w:r>
+            <w:tcW w:w="0" w:type="auto"/>
+            <w:vAlign w:val="center"/>
+          </w:tcPr>
+          <w:p>
+            <w:pPr>
+              <w:jc w:val="center"/>
+            </w:pPr>
             <w:r>
               <w:t>URL</w:t>
             </w:r>
-            <w:r>
-              <w:br/>
-            </w:r>
-          </w:p>
-        </w:tc>
-        <w:tc>
-          <w:tcPr>
-            <w:tcW w:w="1873" w:type="dxa"/>
-          </w:tcPr>
-          <w:p>
-            <w:r>
-              <w:br/>
-            </w:r>
+          </w:p>
+        </w:tc>
+        <w:tc>
+          <w:tcPr>
+            <w:tcW w:w="0" w:type="auto"/>
+            <w:vAlign w:val="center"/>
+          </w:tcPr>
+          <w:p>
+            <w:pPr>
+              <w:jc w:val="center"/>
+            </w:pPr>
             <w:r>
               <w:t>VARCHAR</w:t>
             </w:r>
@@ -3262,13 +3130,19 @@
         </w:tc>
         <w:tc>
           <w:tcPr>
-            <w:tcW w:w="2766" w:type="dxa"/>
-          </w:tcPr>
-          <w:p/>
-        </w:tc>
-        <w:tc>
-          <w:tcPr>
-            <w:tcW w:w="2585" w:type="dxa"/>
+            <w:tcW w:w="0" w:type="auto"/>
+            <w:vAlign w:val="center"/>
+          </w:tcPr>
+          <w:p>
+            <w:pPr>
+              <w:jc w:val="center"/>
+            </w:pPr>
+          </w:p>
+        </w:tc>
+        <w:tc>
+          <w:tcPr>
+            <w:tcW w:w="0" w:type="auto"/>
+            <w:vAlign w:val="center"/>
           </w:tcPr>
           <w:p>
             <w:r>
@@ -3279,20 +3153,18 @@
       </w:tr>
       <w:tr>
         <w:trPr>
+          <w:trHeight w:val="1021"/>
           <w:jc w:val="center"/>
         </w:trPr>
         <w:tc>
           <w:tcPr>
-            <w:tcW w:w="2630" w:type="dxa"/>
-          </w:tcPr>
-          <w:p>
-            <w:r>
-              <w:lastRenderedPageBreak/>
-              <w:br/>
-            </w:r>
-            <w:r>
-              <w:br/>
-            </w:r>
+            <w:tcW w:w="0" w:type="auto"/>
+            <w:vAlign w:val="center"/>
+          </w:tcPr>
+          <w:p>
+            <w:pPr>
+              <w:jc w:val="center"/>
+            </w:pPr>
             <w:r>
               <w:t>STATO</w:t>
             </w:r>
@@ -3303,15 +3175,13 @@
         </w:tc>
         <w:tc>
           <w:tcPr>
-            <w:tcW w:w="1873" w:type="dxa"/>
-          </w:tcPr>
-          <w:p>
-            <w:r>
-              <w:br/>
-            </w:r>
-            <w:r>
-              <w:br/>
-            </w:r>
+            <w:tcW w:w="0" w:type="auto"/>
+            <w:vAlign w:val="center"/>
+          </w:tcPr>
+          <w:p>
+            <w:pPr>
+              <w:jc w:val="center"/>
+            </w:pPr>
             <w:r>
               <w:t>ENUM</w:t>
             </w:r>
@@ -3319,20 +3189,19 @@
         </w:tc>
         <w:tc>
           <w:tcPr>
-            <w:tcW w:w="2766" w:type="dxa"/>
-          </w:tcPr>
-          <w:p>
-            <w:r>
-              <w:br/>
-            </w:r>
-            <w:r>
-              <w:br/>
-            </w:r>
-          </w:p>
-        </w:tc>
-        <w:tc>
-          <w:tcPr>
-            <w:tcW w:w="2585" w:type="dxa"/>
+            <w:tcW w:w="0" w:type="auto"/>
+            <w:vAlign w:val="center"/>
+          </w:tcPr>
+          <w:p>
+            <w:pPr>
+              <w:jc w:val="center"/>
+            </w:pPr>
+          </w:p>
+        </w:tc>
+        <w:tc>
+          <w:tcPr>
+            <w:tcW w:w="0" w:type="auto"/>
+            <w:vAlign w:val="center"/>
           </w:tcPr>
           <w:p>
             <w:r>
@@ -3379,9 +3248,6 @@
             </w:r>
             <w:r>
               <w:t>"</w:t>
-            </w:r>
-            <w:r>
-              <w:br/>
             </w:r>
           </w:p>
         </w:tc>
@@ -3397,50 +3263,22 @@
     </w:p>
     <w:p>
       <w:pPr>
-        <w:jc w:val="center"/>
-        <w:rPr>
-          <w:b/>
-        </w:rPr>
-      </w:pPr>
-    </w:p>
-    <w:p>
-      <w:pPr>
-        <w:jc w:val="center"/>
-      </w:pPr>
-      <w:r>
-        <w:rPr>
-          <w:b/>
-        </w:rPr>
-        <w:br/>
-      </w:r>
-      <w:r>
-        <w:rPr>
-          <w:b/>
-        </w:rPr>
+        <w:pStyle w:val="Nessunaspaziatura"/>
+      </w:pPr>
+      <w:r>
+        <w:lastRenderedPageBreak/>
         <w:t xml:space="preserve">Tabella </w:t>
       </w:r>
       <w:r>
-        <w:rPr>
-          <w:b/>
-        </w:rPr>
         <w:t>2</w:t>
       </w:r>
       <w:r>
-        <w:rPr>
-          <w:b/>
-        </w:rPr>
         <w:t xml:space="preserve"> - Entità BANDO</w:t>
       </w:r>
-      <w:r>
-        <w:rPr>
-          <w:b/>
-        </w:rPr>
-        <w:br/>
-      </w:r>
-    </w:p>
-    <w:p>
-      <w:pPr>
-        <w:jc w:val="both"/>
+    </w:p>
+    <w:p>
+      <w:pPr>
+        <w:pStyle w:val="Titolo2"/>
       </w:pPr>
       <w:r>
         <w:t>Come identificativo del bando si può sfruttare il codice già assegnato dalla Gazzetta ai vari bandi (Esemp</w:t>
@@ -3457,65 +3295,20 @@
     </w:p>
     <w:p>
       <w:pPr>
-        <w:jc w:val="both"/>
-        <w:rPr>
-          <w:b/>
-          <w:sz w:val="32"/>
-          <w:szCs w:val="32"/>
-        </w:rPr>
-      </w:pPr>
-    </w:p>
-    <w:p>
-      <w:pPr>
-        <w:jc w:val="both"/>
-        <w:rPr>
-          <w:b/>
-          <w:sz w:val="32"/>
-          <w:szCs w:val="32"/>
-        </w:rPr>
-      </w:pPr>
-    </w:p>
-    <w:p>
-      <w:pPr>
-        <w:rPr>
-          <w:sz w:val="32"/>
-          <w:szCs w:val="32"/>
-        </w:rPr>
-      </w:pPr>
-    </w:p>
-    <w:p>
-      <w:pPr>
-        <w:rPr>
-          <w:sz w:val="32"/>
-          <w:szCs w:val="32"/>
-        </w:rPr>
-      </w:pPr>
-      <w:r>
-        <w:rPr>
-          <w:b/>
-          <w:sz w:val="32"/>
-          <w:szCs w:val="32"/>
-        </w:rPr>
+        <w:pStyle w:val="Titolo1"/>
+      </w:pPr>
+      <w:r>
         <w:t>EXPREG</w:t>
       </w:r>
     </w:p>
     <w:p>
       <w:pPr>
-        <w:rPr>
-          <w:sz w:val="32"/>
-          <w:szCs w:val="32"/>
-        </w:rPr>
-      </w:pPr>
-    </w:p>
-    <w:p>
-      <w:pPr>
-        <w:jc w:val="both"/>
+        <w:pStyle w:val="Titolo4"/>
       </w:pPr>
       <w:r>
         <w:t>L'entità gestisce le espressioni regolari associate a ciascun utente, che rappresentano i parametri con cui l'utente esprime il suo interesse in determinati tipi di bando.</w:t>
       </w:r>
     </w:p>
-    <w:p/>
     <w:tbl>
       <w:tblPr>
         <w:tblStyle w:val="Grigliatabella"/>
@@ -3525,9 +3318,9 @@
       </w:tblPr>
       <w:tblGrid>
         <w:gridCol w:w="2670"/>
-        <w:gridCol w:w="2384"/>
-        <w:gridCol w:w="2403"/>
-        <w:gridCol w:w="2397"/>
+        <w:gridCol w:w="1390"/>
+        <w:gridCol w:w="2944"/>
+        <w:gridCol w:w="2850"/>
       </w:tblGrid>
       <w:tr>
         <w:trPr>
@@ -3535,7 +3328,7 @@
         </w:trPr>
         <w:tc>
           <w:tcPr>
-            <w:tcW w:w="2630" w:type="dxa"/>
+            <w:tcW w:w="0" w:type="auto"/>
             <w:shd w:val="clear" w:color="auto" w:fill="262626" w:themeFill="text1" w:themeFillTint="D9"/>
           </w:tcPr>
           <w:p>
@@ -3549,7 +3342,7 @@
         </w:tc>
         <w:tc>
           <w:tcPr>
-            <w:tcW w:w="2409" w:type="dxa"/>
+            <w:tcW w:w="0" w:type="auto"/>
             <w:shd w:val="clear" w:color="auto" w:fill="262626" w:themeFill="text1" w:themeFillTint="D9"/>
           </w:tcPr>
           <w:p>
@@ -3563,7 +3356,7 @@
         </w:tc>
         <w:tc>
           <w:tcPr>
-            <w:tcW w:w="2403" w:type="dxa"/>
+            <w:tcW w:w="0" w:type="auto"/>
             <w:shd w:val="clear" w:color="auto" w:fill="262626" w:themeFill="text1" w:themeFillTint="D9"/>
           </w:tcPr>
           <w:p>
@@ -3577,7 +3370,7 @@
         </w:tc>
         <w:tc>
           <w:tcPr>
-            <w:tcW w:w="2412" w:type="dxa"/>
+            <w:tcW w:w="0" w:type="auto"/>
             <w:shd w:val="clear" w:color="auto" w:fill="262626" w:themeFill="text1" w:themeFillTint="D9"/>
           </w:tcPr>
           <w:p>
@@ -3592,16 +3385,18 @@
       </w:tr>
       <w:tr>
         <w:trPr>
+          <w:trHeight w:val="1134"/>
           <w:jc w:val="center"/>
         </w:trPr>
         <w:tc>
           <w:tcPr>
-            <w:tcW w:w="2630" w:type="dxa"/>
-          </w:tcPr>
-          <w:p>
-            <w:r>
-              <w:br/>
-            </w:r>
+            <w:tcW w:w="0" w:type="auto"/>
+            <w:vAlign w:val="center"/>
+          </w:tcPr>
+          <w:p>
+            <w:pPr>
+              <w:jc w:val="center"/>
+            </w:pPr>
             <w:r>
               <w:t>CD_</w:t>
             </w:r>
@@ -3612,12 +3407,13 @@
         </w:tc>
         <w:tc>
           <w:tcPr>
-            <w:tcW w:w="2409" w:type="dxa"/>
-          </w:tcPr>
-          <w:p>
-            <w:r>
-              <w:br/>
-            </w:r>
+            <w:tcW w:w="0" w:type="auto"/>
+            <w:vAlign w:val="center"/>
+          </w:tcPr>
+          <w:p>
+            <w:pPr>
+              <w:jc w:val="center"/>
+            </w:pPr>
             <w:r>
               <w:t>BIGINT</w:t>
             </w:r>
@@ -3625,11 +3421,14 @@
         </w:tc>
         <w:tc>
           <w:tcPr>
-            <w:tcW w:w="2403" w:type="dxa"/>
-          </w:tcPr>
-          <w:p>
-            <w:r>
-              <w:br/>
+            <w:tcW w:w="0" w:type="auto"/>
+            <w:vAlign w:val="center"/>
+          </w:tcPr>
+          <w:p>
+            <w:pPr>
+              <w:jc w:val="center"/>
+            </w:pPr>
+            <w:r>
               <w:t>PRIMARY</w:t>
             </w:r>
             <w:r>
@@ -3639,7 +3438,8 @@
         </w:tc>
         <w:tc>
           <w:tcPr>
-            <w:tcW w:w="2412" w:type="dxa"/>
+            <w:tcW w:w="0" w:type="auto"/>
+            <w:vAlign w:val="center"/>
           </w:tcPr>
           <w:p>
             <w:r>
@@ -3656,35 +3456,46 @@
       </w:tr>
       <w:tr>
         <w:trPr>
+          <w:trHeight w:val="1134"/>
           <w:jc w:val="center"/>
         </w:trPr>
         <w:tc>
           <w:tcPr>
-            <w:tcW w:w="2630" w:type="dxa"/>
-          </w:tcPr>
-          <w:p>
-            <w:r>
-              <w:br/>
+            <w:tcW w:w="0" w:type="auto"/>
+            <w:vAlign w:val="center"/>
+          </w:tcPr>
+          <w:p>
+            <w:pPr>
+              <w:jc w:val="center"/>
+            </w:pPr>
+            <w:r>
               <w:t>CD_UTENTE</w:t>
             </w:r>
           </w:p>
         </w:tc>
         <w:tc>
           <w:tcPr>
-            <w:tcW w:w="2409" w:type="dxa"/>
-          </w:tcPr>
-          <w:p>
-            <w:r>
-              <w:br/>
+            <w:tcW w:w="0" w:type="auto"/>
+            <w:vAlign w:val="center"/>
+          </w:tcPr>
+          <w:p>
+            <w:pPr>
+              <w:jc w:val="center"/>
+            </w:pPr>
+            <w:r>
               <w:t>NUMBER</w:t>
             </w:r>
           </w:p>
         </w:tc>
         <w:tc>
           <w:tcPr>
-            <w:tcW w:w="2403" w:type="dxa"/>
-          </w:tcPr>
-          <w:p>
+            <w:tcW w:w="0" w:type="auto"/>
+            <w:vAlign w:val="center"/>
+          </w:tcPr>
+          <w:p>
+            <w:pPr>
+              <w:jc w:val="center"/>
+            </w:pPr>
             <w:r>
               <w:t>REFERENCES UTENTE (CD_UTENTE)</w:t>
             </w:r>
@@ -3692,7 +3503,8 @@
         </w:tc>
         <w:tc>
           <w:tcPr>
-            <w:tcW w:w="2412" w:type="dxa"/>
+            <w:tcW w:w="0" w:type="auto"/>
+            <w:vAlign w:val="center"/>
           </w:tcPr>
           <w:p>
             <w:r>
@@ -3703,47 +3515,58 @@
       </w:tr>
       <w:tr>
         <w:trPr>
+          <w:trHeight w:val="1134"/>
           <w:jc w:val="center"/>
         </w:trPr>
         <w:tc>
           <w:tcPr>
-            <w:tcW w:w="2630" w:type="dxa"/>
-          </w:tcPr>
-          <w:p>
+            <w:tcW w:w="0" w:type="auto"/>
+            <w:vAlign w:val="center"/>
+          </w:tcPr>
+          <w:p>
+            <w:pPr>
+              <w:jc w:val="center"/>
+            </w:pPr>
+            <w:r>
+              <w:t>ESPRESSIONE</w:t>
+            </w:r>
+            <w:r>
+              <w:t>_PLUS</w:t>
+            </w:r>
             <w:r>
               <w:br/>
             </w:r>
-            <w:r>
-              <w:t>ESPRESSIONE</w:t>
-            </w:r>
-            <w:r>
-              <w:t>_PLUS</w:t>
-            </w:r>
-            <w:r>
-              <w:br/>
-            </w:r>
-          </w:p>
-        </w:tc>
-        <w:tc>
-          <w:tcPr>
-            <w:tcW w:w="2409" w:type="dxa"/>
-          </w:tcPr>
-          <w:p>
-            <w:r>
-              <w:br/>
+          </w:p>
+        </w:tc>
+        <w:tc>
+          <w:tcPr>
+            <w:tcW w:w="0" w:type="auto"/>
+            <w:vAlign w:val="center"/>
+          </w:tcPr>
+          <w:p>
+            <w:pPr>
+              <w:jc w:val="center"/>
+            </w:pPr>
+            <w:r>
               <w:t>VARCHAR</w:t>
             </w:r>
           </w:p>
         </w:tc>
         <w:tc>
           <w:tcPr>
-            <w:tcW w:w="2403" w:type="dxa"/>
-          </w:tcPr>
-          <w:p/>
-        </w:tc>
-        <w:tc>
-          <w:tcPr>
-            <w:tcW w:w="2412" w:type="dxa"/>
+            <w:tcW w:w="0" w:type="auto"/>
+            <w:vAlign w:val="center"/>
+          </w:tcPr>
+          <w:p>
+            <w:pPr>
+              <w:jc w:val="center"/>
+            </w:pPr>
+          </w:p>
+        </w:tc>
+        <w:tc>
+          <w:tcPr>
+            <w:tcW w:w="0" w:type="auto"/>
+            <w:vAlign w:val="center"/>
           </w:tcPr>
           <w:p>
             <w:r>
@@ -3757,16 +3580,18 @@
       </w:tr>
       <w:tr>
         <w:trPr>
+          <w:trHeight w:val="1134"/>
           <w:jc w:val="center"/>
         </w:trPr>
         <w:tc>
           <w:tcPr>
-            <w:tcW w:w="2630" w:type="dxa"/>
-          </w:tcPr>
-          <w:p>
-            <w:r>
-              <w:br/>
-            </w:r>
+            <w:tcW w:w="0" w:type="auto"/>
+            <w:vAlign w:val="center"/>
+          </w:tcPr>
+          <w:p>
+            <w:pPr>
+              <w:jc w:val="center"/>
+            </w:pPr>
             <w:r>
               <w:t>ESPRESSIONE</w:t>
             </w:r>
@@ -3777,12 +3602,13 @@
         </w:tc>
         <w:tc>
           <w:tcPr>
-            <w:tcW w:w="2409" w:type="dxa"/>
-          </w:tcPr>
-          <w:p>
-            <w:r>
-              <w:br/>
-            </w:r>
+            <w:tcW w:w="0" w:type="auto"/>
+            <w:vAlign w:val="center"/>
+          </w:tcPr>
+          <w:p>
+            <w:pPr>
+              <w:jc w:val="center"/>
+            </w:pPr>
             <w:r>
               <w:t>VARCHAR</w:t>
             </w:r>
@@ -3790,13 +3616,19 @@
         </w:tc>
         <w:tc>
           <w:tcPr>
-            <w:tcW w:w="2403" w:type="dxa"/>
-          </w:tcPr>
-          <w:p/>
-        </w:tc>
-        <w:tc>
-          <w:tcPr>
-            <w:tcW w:w="2412" w:type="dxa"/>
+            <w:tcW w:w="0" w:type="auto"/>
+            <w:vAlign w:val="center"/>
+          </w:tcPr>
+          <w:p>
+            <w:pPr>
+              <w:jc w:val="center"/>
+            </w:pPr>
+          </w:p>
+        </w:tc>
+        <w:tc>
+          <w:tcPr>
+            <w:tcW w:w="0" w:type="auto"/>
+            <w:vAlign w:val="center"/>
           </w:tcPr>
           <w:p>
             <w:r>
@@ -3808,51 +3640,25 @@
     </w:tbl>
     <w:p>
       <w:pPr>
-        <w:widowControl/>
-        <w:suppressAutoHyphens w:val="0"/>
-        <w:jc w:val="center"/>
+        <w:pStyle w:val="Nessunaspaziatura"/>
         <w:rPr>
           <w:sz w:val="32"/>
           <w:szCs w:val="32"/>
         </w:rPr>
       </w:pPr>
       <w:r>
-        <w:rPr>
-          <w:b/>
-        </w:rPr>
-        <w:br/>
-      </w:r>
-      <w:r>
-        <w:rPr>
-          <w:b/>
-        </w:rPr>
         <w:t>T</w:t>
       </w:r>
       <w:r>
-        <w:rPr>
-          <w:b/>
-        </w:rPr>
         <w:t>abella 3</w:t>
       </w:r>
       <w:r>
-        <w:rPr>
-          <w:b/>
-        </w:rPr>
         <w:t xml:space="preserve"> - EXPREG</w:t>
       </w:r>
-      <w:r>
-        <w:rPr>
-          <w:sz w:val="32"/>
-          <w:szCs w:val="32"/>
-        </w:rPr>
-        <w:br/>
-      </w:r>
-    </w:p>
-    <w:p>
-      <w:pPr>
-        <w:widowControl/>
-        <w:suppressAutoHyphens w:val="0"/>
-        <w:jc w:val="both"/>
+    </w:p>
+    <w:p>
+      <w:pPr>
+        <w:pStyle w:val="Titolo2"/>
       </w:pPr>
       <w:r>
         <w:t xml:space="preserve">Le Espressioni Regolari esprimono il fatto che l'utente sia interessato o </w:t>
@@ -3878,46 +3684,24 @@
     </w:p>
     <w:p>
       <w:pPr>
-        <w:widowControl/>
-        <w:suppressAutoHyphens w:val="0"/>
+        <w:pStyle w:val="Titolo1"/>
       </w:pPr>
       <w:r>
         <w:br w:type="page"/>
       </w:r>
-    </w:p>
-    <w:p>
-      <w:pPr>
-        <w:rPr>
-          <w:b/>
-        </w:rPr>
-      </w:pPr>
-      <w:r>
-        <w:rPr>
-          <w:b/>
-          <w:sz w:val="32"/>
-          <w:szCs w:val="32"/>
-        </w:rPr>
+      <w:r>
         <w:lastRenderedPageBreak/>
         <w:t>UTENTE</w:t>
       </w:r>
     </w:p>
     <w:p>
       <w:pPr>
-        <w:rPr>
-          <w:sz w:val="32"/>
-          <w:szCs w:val="32"/>
-        </w:rPr>
-      </w:pPr>
-    </w:p>
-    <w:p>
-      <w:pPr>
-        <w:jc w:val="both"/>
+        <w:pStyle w:val="Titolo4"/>
       </w:pPr>
       <w:r>
         <w:t>L'entità utente rappresenta gli account che sono iscritti al sistema e che desierano ricevere delle notifiche in seguito alla pubblicazione di alcuni tipi di bando.</w:t>
       </w:r>
     </w:p>
-    <w:p/>
     <w:tbl>
       <w:tblPr>
         <w:tblStyle w:val="Grigliatabella"/>
@@ -3926,10 +3710,10 @@
         <w:tblLook w:val="04A0"/>
       </w:tblPr>
       <w:tblGrid>
-        <w:gridCol w:w="2630"/>
-        <w:gridCol w:w="2409"/>
-        <w:gridCol w:w="2403"/>
-        <w:gridCol w:w="2412"/>
+        <w:gridCol w:w="1809"/>
+        <w:gridCol w:w="1410"/>
+        <w:gridCol w:w="2859"/>
+        <w:gridCol w:w="3776"/>
       </w:tblGrid>
       <w:tr>
         <w:trPr>
@@ -3937,7 +3721,7 @@
         </w:trPr>
         <w:tc>
           <w:tcPr>
-            <w:tcW w:w="2630" w:type="dxa"/>
+            <w:tcW w:w="1809" w:type="dxa"/>
             <w:shd w:val="clear" w:color="auto" w:fill="262626" w:themeFill="text1" w:themeFillTint="D9"/>
           </w:tcPr>
           <w:p>
@@ -3951,7 +3735,7 @@
         </w:tc>
         <w:tc>
           <w:tcPr>
-            <w:tcW w:w="2409" w:type="dxa"/>
+            <w:tcW w:w="1410" w:type="dxa"/>
             <w:shd w:val="clear" w:color="auto" w:fill="262626" w:themeFill="text1" w:themeFillTint="D9"/>
           </w:tcPr>
           <w:p>
@@ -3965,7 +3749,7 @@
         </w:tc>
         <w:tc>
           <w:tcPr>
-            <w:tcW w:w="2403" w:type="dxa"/>
+            <w:tcW w:w="0" w:type="auto"/>
             <w:shd w:val="clear" w:color="auto" w:fill="262626" w:themeFill="text1" w:themeFillTint="D9"/>
           </w:tcPr>
           <w:p>
@@ -3979,7 +3763,7 @@
         </w:tc>
         <w:tc>
           <w:tcPr>
-            <w:tcW w:w="2412" w:type="dxa"/>
+            <w:tcW w:w="0" w:type="auto"/>
             <w:shd w:val="clear" w:color="auto" w:fill="262626" w:themeFill="text1" w:themeFillTint="D9"/>
           </w:tcPr>
           <w:p>
@@ -3994,16 +3778,18 @@
       </w:tr>
       <w:tr>
         <w:trPr>
+          <w:trHeight w:val="1134"/>
           <w:jc w:val="center"/>
         </w:trPr>
         <w:tc>
           <w:tcPr>
-            <w:tcW w:w="2630" w:type="dxa"/>
-          </w:tcPr>
-          <w:p>
-            <w:r>
-              <w:br/>
-            </w:r>
+            <w:tcW w:w="1809" w:type="dxa"/>
+            <w:vAlign w:val="center"/>
+          </w:tcPr>
+          <w:p>
+            <w:pPr>
+              <w:jc w:val="center"/>
+            </w:pPr>
             <w:r>
               <w:t>CD_</w:t>
             </w:r>
@@ -4014,12 +3800,13 @@
         </w:tc>
         <w:tc>
           <w:tcPr>
-            <w:tcW w:w="2409" w:type="dxa"/>
-          </w:tcPr>
-          <w:p>
-            <w:r>
-              <w:br/>
-            </w:r>
+            <w:tcW w:w="1410" w:type="dxa"/>
+            <w:vAlign w:val="center"/>
+          </w:tcPr>
+          <w:p>
+            <w:pPr>
+              <w:jc w:val="center"/>
+            </w:pPr>
             <w:r>
               <w:t>BIGINT</w:t>
             </w:r>
@@ -4027,25 +3814,31 @@
         </w:tc>
         <w:tc>
           <w:tcPr>
-            <w:tcW w:w="2403" w:type="dxa"/>
-          </w:tcPr>
-          <w:p>
-            <w:r>
-              <w:br/>
+            <w:tcW w:w="0" w:type="auto"/>
+            <w:vAlign w:val="center"/>
+          </w:tcPr>
+          <w:p>
+            <w:pPr>
+              <w:jc w:val="center"/>
+            </w:pPr>
+            <w:r>
               <w:t>PRIMARY</w:t>
             </w:r>
             <w:r>
               <w:t>,</w:t>
             </w:r>
             <w:r>
-              <w:br/>
+              <w:t xml:space="preserve"> </w:t>
+            </w:r>
+            <w:r>
               <w:t>AUTO_INCREMENT</w:t>
             </w:r>
           </w:p>
         </w:tc>
         <w:tc>
           <w:tcPr>
-            <w:tcW w:w="2412" w:type="dxa"/>
+            <w:tcW w:w="0" w:type="auto"/>
+            <w:vAlign w:val="center"/>
           </w:tcPr>
           <w:p>
             <w:r>
@@ -4056,44 +3849,55 @@
       </w:tr>
       <w:tr>
         <w:trPr>
+          <w:trHeight w:val="1134"/>
           <w:jc w:val="center"/>
         </w:trPr>
         <w:tc>
           <w:tcPr>
-            <w:tcW w:w="2630" w:type="dxa"/>
-          </w:tcPr>
-          <w:p>
-            <w:r>
-              <w:br/>
+            <w:tcW w:w="1809" w:type="dxa"/>
+            <w:vAlign w:val="center"/>
+          </w:tcPr>
+          <w:p>
+            <w:pPr>
+              <w:jc w:val="center"/>
+            </w:pPr>
+            <w:r>
               <w:t>USERNAME</w:t>
             </w:r>
           </w:p>
         </w:tc>
         <w:tc>
           <w:tcPr>
-            <w:tcW w:w="2409" w:type="dxa"/>
-          </w:tcPr>
-          <w:p>
-            <w:r>
-              <w:br/>
+            <w:tcW w:w="1410" w:type="dxa"/>
+            <w:vAlign w:val="center"/>
+          </w:tcPr>
+          <w:p>
+            <w:pPr>
+              <w:jc w:val="center"/>
+            </w:pPr>
+            <w:r>
               <w:t>VARCHAR (50)</w:t>
             </w:r>
           </w:p>
         </w:tc>
         <w:tc>
           <w:tcPr>
-            <w:tcW w:w="2403" w:type="dxa"/>
-          </w:tcPr>
-          <w:p>
-            <w:r>
-              <w:br/>
+            <w:tcW w:w="0" w:type="auto"/>
+            <w:vAlign w:val="center"/>
+          </w:tcPr>
+          <w:p>
+            <w:pPr>
+              <w:jc w:val="center"/>
+            </w:pPr>
+            <w:r>
               <w:t>UNIQUE</w:t>
             </w:r>
           </w:p>
         </w:tc>
         <w:tc>
           <w:tcPr>
-            <w:tcW w:w="2412" w:type="dxa"/>
+            <w:tcW w:w="0" w:type="auto"/>
+            <w:vAlign w:val="center"/>
           </w:tcPr>
           <w:p>
             <w:r>
@@ -4104,26 +3908,33 @@
       </w:tr>
       <w:tr>
         <w:trPr>
+          <w:trHeight w:val="1134"/>
           <w:jc w:val="center"/>
         </w:trPr>
         <w:tc>
           <w:tcPr>
-            <w:tcW w:w="2630" w:type="dxa"/>
-          </w:tcPr>
-          <w:p>
-            <w:r>
-              <w:br/>
+            <w:tcW w:w="1809" w:type="dxa"/>
+            <w:vAlign w:val="center"/>
+          </w:tcPr>
+          <w:p>
+            <w:pPr>
+              <w:jc w:val="center"/>
+            </w:pPr>
+            <w:r>
               <w:t>PASSWORD</w:t>
             </w:r>
           </w:p>
         </w:tc>
         <w:tc>
           <w:tcPr>
-            <w:tcW w:w="2409" w:type="dxa"/>
-          </w:tcPr>
-          <w:p>
-            <w:r>
-              <w:br/>
+            <w:tcW w:w="1410" w:type="dxa"/>
+            <w:vAlign w:val="center"/>
+          </w:tcPr>
+          <w:p>
+            <w:pPr>
+              <w:jc w:val="center"/>
+            </w:pPr>
+            <w:r>
               <w:t>VARCHAR</w:t>
             </w:r>
             <w:r>
@@ -4133,67 +3944,75 @@
         </w:tc>
         <w:tc>
           <w:tcPr>
-            <w:tcW w:w="2403" w:type="dxa"/>
-          </w:tcPr>
-          <w:p>
-            <w:r>
-              <w:br/>
-            </w:r>
-          </w:p>
-        </w:tc>
-        <w:tc>
-          <w:tcPr>
-            <w:tcW w:w="2412" w:type="dxa"/>
-          </w:tcPr>
-          <w:p>
-            <w:r>
-              <w:t xml:space="preserve">Password decisa dall'utente in fase di registrazione </w:t>
+            <w:tcW w:w="0" w:type="auto"/>
+            <w:vAlign w:val="center"/>
+          </w:tcPr>
+          <w:p>
+            <w:pPr>
+              <w:jc w:val="center"/>
+            </w:pPr>
+          </w:p>
+        </w:tc>
+        <w:tc>
+          <w:tcPr>
+            <w:tcW w:w="0" w:type="auto"/>
+            <w:vAlign w:val="center"/>
+          </w:tcPr>
+          <w:p>
+            <w:r>
+              <w:t>Password decisa dall'utente in fase di registrazione</w:t>
             </w:r>
           </w:p>
         </w:tc>
       </w:tr>
       <w:tr>
         <w:trPr>
+          <w:trHeight w:val="1134"/>
           <w:jc w:val="center"/>
         </w:trPr>
         <w:tc>
           <w:tcPr>
-            <w:tcW w:w="2630" w:type="dxa"/>
-          </w:tcPr>
-          <w:p>
-            <w:r>
-              <w:br/>
+            <w:tcW w:w="1809" w:type="dxa"/>
+            <w:vAlign w:val="center"/>
+          </w:tcPr>
+          <w:p>
+            <w:pPr>
+              <w:jc w:val="center"/>
+            </w:pPr>
+            <w:r>
               <w:t>EMAIL</w:t>
             </w:r>
           </w:p>
         </w:tc>
         <w:tc>
           <w:tcPr>
-            <w:tcW w:w="2409" w:type="dxa"/>
-          </w:tcPr>
-          <w:p>
-            <w:r>
-              <w:br/>
+            <w:tcW w:w="1410" w:type="dxa"/>
+            <w:vAlign w:val="center"/>
+          </w:tcPr>
+          <w:p>
+            <w:pPr>
+              <w:jc w:val="center"/>
+            </w:pPr>
+            <w:r>
               <w:t>VARCHAR</w:t>
             </w:r>
           </w:p>
         </w:tc>
         <w:tc>
           <w:tcPr>
-            <w:tcW w:w="2403" w:type="dxa"/>
-          </w:tcPr>
-          <w:p>
-            <w:r>
-              <w:br/>
-            </w:r>
-            <w:r>
-              <w:br/>
-            </w:r>
-          </w:p>
-        </w:tc>
-        <w:tc>
-          <w:tcPr>
-            <w:tcW w:w="2412" w:type="dxa"/>
+            <w:tcW w:w="0" w:type="auto"/>
+            <w:vAlign w:val="center"/>
+          </w:tcPr>
+          <w:p>
+            <w:pPr>
+              <w:jc w:val="center"/>
+            </w:pPr>
+          </w:p>
+        </w:tc>
+        <w:tc>
+          <w:tcPr>
+            <w:tcW w:w="0" w:type="auto"/>
+            <w:vAlign w:val="center"/>
           </w:tcPr>
           <w:p>
             <w:r>
@@ -4271,111 +4090,57 @@
     </w:p>
     <w:p>
       <w:pPr>
-        <w:jc w:val="both"/>
-        <w:rPr>
-          <w:bCs/>
-        </w:rPr>
-      </w:pPr>
-      <w:r>
-        <w:rPr>
-          <w:bCs/>
-        </w:rPr>
+        <w:pStyle w:val="Titolo4"/>
+      </w:pPr>
+      <w:r>
         <w:t>Le fasi del processo</w:t>
       </w:r>
       <w:r>
-        <w:rPr>
-          <w:bCs/>
-        </w:rPr>
         <w:t xml:space="preserve"> necessari</w:t>
       </w:r>
       <w:r>
-        <w:rPr>
-          <w:bCs/>
-        </w:rPr>
         <w:t>e</w:t>
       </w:r>
       <w:r>
-        <w:rPr>
-          <w:bCs/>
-        </w:rPr>
         <w:t xml:space="preserve"> per raggiungere l'obiettivo richiesto s</w:t>
       </w:r>
       <w:r>
-        <w:rPr>
-          <w:bCs/>
-        </w:rPr>
         <w:t xml:space="preserve">ono almeno 5. </w:t>
       </w:r>
       <w:r>
-        <w:rPr>
-          <w:bCs/>
-        </w:rPr>
         <w:t>e varie fasi</w:t>
       </w:r>
       <w:r>
-        <w:rPr>
-          <w:bCs/>
-        </w:rPr>
         <w:t xml:space="preserve"> comunicano fra loro</w:t>
       </w:r>
       <w:r>
-        <w:rPr>
-          <w:bCs/>
-        </w:rPr>
         <w:t xml:space="preserve"> tramite dei messaggi e/o</w:t>
       </w:r>
       <w:r>
-        <w:rPr>
-          <w:bCs/>
-        </w:rPr>
         <w:t xml:space="preserve"> </w:t>
       </w:r>
       <w:r>
-        <w:rPr>
-          <w:bCs/>
-        </w:rPr>
         <w:t xml:space="preserve">impostando uno stato, cioè </w:t>
       </w:r>
       <w:r>
-        <w:rPr>
-          <w:bCs/>
-        </w:rPr>
         <w:t>proprietà delle entità Pubblicazione e Bando</w:t>
       </w:r>
       <w:r>
-        <w:rPr>
-          <w:bCs/>
-        </w:rPr>
         <w:t>;</w:t>
       </w:r>
       <w:r>
-        <w:rPr>
-          <w:bCs/>
-        </w:rPr>
         <w:t xml:space="preserve"> </w:t>
       </w:r>
       <w:r>
-        <w:rPr>
-          <w:bCs/>
-        </w:rPr>
         <w:t>unsa fase</w:t>
       </w:r>
       <w:r>
-        <w:rPr>
-          <w:bCs/>
-        </w:rPr>
         <w:t xml:space="preserve"> si "attiva" quando </w:t>
       </w:r>
       <w:r>
-        <w:rPr>
-          <w:bCs/>
-        </w:rPr>
         <w:t>quella precedente termina</w:t>
       </w:r>
       <w:r>
-        <w:rPr>
-          <w:bCs/>
-        </w:rPr>
         <w:t>.</w:t>
       </w:r>
     </w:p>
@@ -5303,108 +5068,55 @@
     </w:p>
     <w:p>
       <w:pPr>
-        <w:jc w:val="both"/>
-        <w:rPr>
-          <w:bCs/>
-        </w:rPr>
-      </w:pPr>
-      <w:r>
-        <w:rPr>
-          <w:bCs/>
-        </w:rPr>
+        <w:pStyle w:val="Titolo2"/>
+      </w:pPr>
+      <w:r>
         <w:t>Per</w:t>
       </w:r>
       <w:r>
-        <w:rPr>
-          <w:bCs/>
-        </w:rPr>
         <w:t xml:space="preserve"> la realizzazione del progetto software si prevede di strutturare due differenti applicazioni:</w:t>
       </w:r>
     </w:p>
     <w:p>
       <w:pPr>
-        <w:jc w:val="both"/>
-        <w:rPr>
-          <w:bCs/>
-        </w:rPr>
-      </w:pPr>
-      <w:r>
-        <w:rPr>
-          <w:bCs/>
-        </w:rPr>
+        <w:pStyle w:val="Titolo3"/>
+      </w:pPr>
+      <w:r>
         <w:t>la prima si occupa di raccogliere i dati relativi ai bandi e di memorizzarli; la seconda svolge il ruolo di analisi dei bandi e di notifica degli utenti interessati</w:t>
       </w:r>
       <w:r>
-        <w:rPr>
-          <w:bCs/>
-        </w:rPr>
         <w:t>, gestendo anche tutto quello che riguarda gli utenti e la loro interazione col sistema</w:t>
       </w:r>
       <w:r>
-        <w:rPr>
-          <w:bCs/>
-        </w:rPr>
         <w:t>.</w:t>
       </w:r>
     </w:p>
     <w:p>
       <w:pPr>
-        <w:jc w:val="both"/>
-        <w:rPr>
-          <w:bCs/>
-        </w:rPr>
-      </w:pPr>
-    </w:p>
-    <w:p>
-      <w:pPr>
-        <w:jc w:val="both"/>
-        <w:rPr>
-          <w:bCs/>
-        </w:rPr>
-      </w:pPr>
-      <w:r>
-        <w:rPr>
-          <w:bCs/>
-        </w:rPr>
+        <w:pStyle w:val="Titolo2"/>
+      </w:pPr>
+      <w:r>
         <w:t>L'applicazione</w:t>
       </w:r>
       <w:r>
-        <w:rPr>
-          <w:bCs/>
-        </w:rPr>
         <w:t xml:space="preserve"> di </w:t>
       </w:r>
       <w:r>
         <w:rPr>
           <w:b/>
-          <w:bCs/>
         </w:rPr>
         <w:t>RaccoltaGarePubbliche</w:t>
       </w:r>
       <w:r>
-        <w:rPr>
-          <w:bCs/>
-        </w:rPr>
         <w:t xml:space="preserve"> è composta da 5 moduli che interagiscono tra loro:</w:t>
       </w:r>
       <w:r>
-        <w:rPr>
-          <w:bCs/>
-        </w:rPr>
         <w:t xml:space="preserve"> corrispondono circa con le fasi del processo sopra descritte.</w:t>
       </w:r>
     </w:p>
     <w:p>
       <w:pPr>
-        <w:jc w:val="both"/>
-        <w:rPr>
-          <w:bCs/>
-        </w:rPr>
-      </w:pPr>
-    </w:p>
-    <w:p>
-      <w:pPr>
-        <w:jc w:val="both"/>
+        <w:pStyle w:val="Titolo2"/>
       </w:pPr>
       <w:r>
         <w:t>Oltre a questi componenti, che realizzano</w:t>
@@ -5457,82 +5169,44 @@
     </w:p>
     <w:p>
       <w:pPr>
-        <w:pStyle w:val="Paragrafoelenco"/>
+        <w:pStyle w:val="Titolo2"/>
         <w:numPr>
           <w:ilvl w:val="0"/>
-          <w:numId w:val="3"/>
+          <w:numId w:val="6"/>
         </w:numPr>
-        <w:jc w:val="both"/>
-        <w:rPr>
-          <w:bCs/>
-        </w:rPr>
-      </w:pPr>
-      <w:r>
-        <w:rPr>
-          <w:bCs/>
-        </w:rPr>
+      </w:pPr>
+      <w:r>
         <w:t>P</w:t>
       </w:r>
       <w:r>
-        <w:rPr>
-          <w:bCs/>
-        </w:rPr>
         <w:t>ubblica i risultati appen</w:t>
       </w:r>
       <w:r>
-        <w:rPr>
-          <w:bCs/>
-        </w:rPr>
         <w:t>a elaborati: notifica</w:t>
       </w:r>
       <w:r>
-        <w:rPr>
-          <w:bCs/>
-        </w:rPr>
         <w:t xml:space="preserve"> un utente che è disponibile un nuovo bando </w:t>
       </w:r>
       <w:r>
-        <w:rPr>
-          <w:bCs/>
-        </w:rPr>
         <w:t>(</w:t>
       </w:r>
       <w:r>
-        <w:rPr>
-          <w:bCs/>
-        </w:rPr>
         <w:t>tramite sito web o posta, a seconda della preferenza dell'utente</w:t>
       </w:r>
       <w:r>
-        <w:rPr>
-          <w:bCs/>
-        </w:rPr>
         <w:t>),</w:t>
       </w:r>
       <w:r>
-        <w:rPr>
-          <w:bCs/>
-        </w:rPr>
         <w:t xml:space="preserve"> ma solo se questo rispetta dei parametri di interesse definiti dall'utente stesso.</w:t>
       </w:r>
     </w:p>
     <w:p>
       <w:pPr>
-        <w:pStyle w:val="Paragrafoelenco"/>
-        <w:jc w:val="both"/>
-        <w:rPr>
-          <w:szCs w:val="24"/>
-        </w:rPr>
-      </w:pPr>
-    </w:p>
-    <w:p>
-      <w:pPr>
-        <w:pStyle w:val="Paragrafoelenco"/>
+        <w:pStyle w:val="Titolo2"/>
         <w:numPr>
           <w:ilvl w:val="0"/>
-          <w:numId w:val="5"/>
+          <w:numId w:val="6"/>
         </w:numPr>
-        <w:jc w:val="both"/>
         <w:rPr>
           <w:szCs w:val="24"/>
         </w:rPr>
@@ -5558,59 +5232,28 @@
     </w:p>
     <w:p>
       <w:pPr>
-        <w:pStyle w:val="Paragrafoelenco"/>
-        <w:jc w:val="both"/>
-        <w:rPr>
-          <w:szCs w:val="24"/>
-        </w:rPr>
-      </w:pPr>
-    </w:p>
-    <w:p>
-      <w:pPr>
-        <w:pStyle w:val="Paragrafoelenco"/>
+        <w:pStyle w:val="Titolo2"/>
         <w:numPr>
           <w:ilvl w:val="0"/>
-          <w:numId w:val="5"/>
+          <w:numId w:val="6"/>
         </w:numPr>
-        <w:jc w:val="both"/>
-        <w:rPr>
-          <w:szCs w:val="24"/>
-        </w:rPr>
-      </w:pPr>
-      <w:r>
-        <w:rPr>
-          <w:szCs w:val="24"/>
-        </w:rPr>
+      </w:pPr>
+      <w:r>
         <w:t>Permette</w:t>
       </w:r>
       <w:r>
-        <w:rPr>
-          <w:szCs w:val="24"/>
-        </w:rPr>
         <w:t xml:space="preserve"> ai nuovi utenti di registrarsi, di impostare e modificare i parametri di preferenza dei bandi </w:t>
       </w:r>
       <w:r>
-        <w:rPr>
-          <w:szCs w:val="24"/>
-        </w:rPr>
         <w:t>e veri</w:t>
       </w:r>
       <w:r>
-        <w:rPr>
-          <w:szCs w:val="24"/>
-        </w:rPr>
         <w:t xml:space="preserve">fica gli accessi da parte di quelli </w:t>
       </w:r>
       <w:r>
-        <w:rPr>
-          <w:szCs w:val="24"/>
-        </w:rPr>
         <w:t>registrati</w:t>
       </w:r>
       <w:r>
-        <w:rPr>
-          <w:szCs w:val="24"/>
-        </w:rPr>
         <w:t>.</w:t>
       </w:r>
     </w:p>
@@ -5705,7 +5348,7 @@
                 <w:rFonts w:asciiTheme="majorHAnsi" w:hAnsiTheme="majorHAnsi"/>
                 <w:noProof/>
               </w:rPr>
-              <w:t>8</w:t>
+              <w:t>1</w:t>
             </w:r>
           </w:fldSimple>
         </w:p>
@@ -6195,7 +5838,7 @@
   <w:abstractNum w:abstractNumId="3">
     <w:nsid w:val="364C3B8E"/>
     <w:multiLevelType w:val="hybridMultilevel"/>
-    <w:tmpl w:val="5BD2E8EA"/>
+    <w:tmpl w:val="570618AA"/>
     <w:lvl w:ilvl="0" w:tplc="04100001">
       <w:start w:val="1"/>
       <w:numFmt w:val="bullet"/>
@@ -6892,6 +6535,51 @@
     <w:rPr>
       <w:rFonts w:eastAsiaTheme="majorEastAsia" w:cs="Mangal"/>
       <w:bCs/>
+      <w:szCs w:val="21"/>
+    </w:rPr>
+  </w:style>
+  <w:style w:type="paragraph" w:styleId="Titolo4">
+    <w:name w:val="heading 4"/>
+    <w:aliases w:val="PrimaDiTabella"/>
+    <w:basedOn w:val="Normale"/>
+    <w:next w:val="Normale"/>
+    <w:link w:val="Titolo4Carattere"/>
+    <w:uiPriority w:val="9"/>
+    <w:unhideWhenUsed/>
+    <w:qFormat/>
+    <w:rsid w:val="00797864"/>
+    <w:pPr>
+      <w:keepNext/>
+      <w:keepLines/>
+      <w:spacing w:before="240" w:after="240"/>
+      <w:outlineLvl w:val="3"/>
+    </w:pPr>
+    <w:rPr>
+      <w:rFonts w:eastAsiaTheme="majorEastAsia" w:cs="Mangal"/>
+      <w:bCs/>
+      <w:iCs/>
+      <w:szCs w:val="21"/>
+    </w:rPr>
+  </w:style>
+  <w:style w:type="paragraph" w:styleId="Titolo5">
+    <w:name w:val="heading 5"/>
+    <w:basedOn w:val="Normale"/>
+    <w:next w:val="Normale"/>
+    <w:link w:val="Titolo5Carattere"/>
+    <w:uiPriority w:val="9"/>
+    <w:semiHidden/>
+    <w:unhideWhenUsed/>
+    <w:qFormat/>
+    <w:rsid w:val="006F1C0E"/>
+    <w:pPr>
+      <w:keepNext/>
+      <w:keepLines/>
+      <w:spacing w:before="320" w:after="120"/>
+      <w:outlineLvl w:val="4"/>
+    </w:pPr>
+    <w:rPr>
+      <w:rFonts w:ascii="Arial" w:eastAsiaTheme="majorEastAsia" w:hAnsi="Arial" w:cs="Mangal"/>
+      <w:b/>
       <w:szCs w:val="21"/>
     </w:rPr>
   </w:style>
@@ -7240,6 +6928,121 @@
       <w:szCs w:val="21"/>
     </w:rPr>
   </w:style>
+  <w:style w:type="character" w:customStyle="1" w:styleId="Titolo4Carattere">
+    <w:name w:val="Titolo 4 Carattere"/>
+    <w:aliases w:val="PrimaDiTabella Carattere"/>
+    <w:basedOn w:val="Carpredefinitoparagrafo"/>
+    <w:link w:val="Titolo4"/>
+    <w:uiPriority w:val="9"/>
+    <w:rsid w:val="00797864"/>
+    <w:rPr>
+      <w:rFonts w:eastAsiaTheme="majorEastAsia" w:cs="Mangal"/>
+      <w:bCs/>
+      <w:iCs/>
+      <w:szCs w:val="21"/>
+    </w:rPr>
+  </w:style>
+  <w:style w:type="character" w:customStyle="1" w:styleId="Titolo5Carattere">
+    <w:name w:val="Titolo 5 Carattere"/>
+    <w:basedOn w:val="Carpredefinitoparagrafo"/>
+    <w:link w:val="Titolo5"/>
+    <w:uiPriority w:val="9"/>
+    <w:semiHidden/>
+    <w:rsid w:val="006F1C0E"/>
+    <w:rPr>
+      <w:rFonts w:ascii="Arial" w:eastAsiaTheme="majorEastAsia" w:hAnsi="Arial" w:cs="Mangal"/>
+      <w:b/>
+      <w:szCs w:val="21"/>
+    </w:rPr>
+  </w:style>
+  <w:style w:type="paragraph" w:styleId="Titolo">
+    <w:name w:val="Title"/>
+    <w:basedOn w:val="Normale"/>
+    <w:next w:val="Normale"/>
+    <w:link w:val="TitoloCarattere"/>
+    <w:uiPriority w:val="10"/>
+    <w:qFormat/>
+    <w:rsid w:val="006F1C0E"/>
+    <w:pPr>
+      <w:pBdr>
+        <w:bottom w:val="single" w:sz="8" w:space="4" w:color="4F81BD" w:themeColor="accent1"/>
+      </w:pBdr>
+      <w:spacing w:after="300"/>
+      <w:contextualSpacing/>
+    </w:pPr>
+    <w:rPr>
+      <w:rFonts w:asciiTheme="majorHAnsi" w:eastAsiaTheme="majorEastAsia" w:hAnsiTheme="majorHAnsi" w:cs="Mangal"/>
+      <w:color w:val="17365D" w:themeColor="text2" w:themeShade="BF"/>
+      <w:spacing w:val="5"/>
+      <w:kern w:val="28"/>
+      <w:sz w:val="52"/>
+      <w:szCs w:val="47"/>
+    </w:rPr>
+  </w:style>
+  <w:style w:type="character" w:customStyle="1" w:styleId="TitoloCarattere">
+    <w:name w:val="Titolo Carattere"/>
+    <w:basedOn w:val="Carpredefinitoparagrafo"/>
+    <w:link w:val="Titolo"/>
+    <w:uiPriority w:val="10"/>
+    <w:rsid w:val="006F1C0E"/>
+    <w:rPr>
+      <w:rFonts w:asciiTheme="majorHAnsi" w:eastAsiaTheme="majorEastAsia" w:hAnsiTheme="majorHAnsi" w:cs="Mangal"/>
+      <w:color w:val="17365D" w:themeColor="text2" w:themeShade="BF"/>
+      <w:spacing w:val="5"/>
+      <w:kern w:val="28"/>
+      <w:sz w:val="52"/>
+      <w:szCs w:val="47"/>
+    </w:rPr>
+  </w:style>
+  <w:style w:type="paragraph" w:styleId="Sottotitolo">
+    <w:name w:val="Subtitle"/>
+    <w:basedOn w:val="Normale"/>
+    <w:next w:val="Normale"/>
+    <w:link w:val="SottotitoloCarattere"/>
+    <w:uiPriority w:val="11"/>
+    <w:qFormat/>
+    <w:rsid w:val="006F1C0E"/>
+    <w:pPr>
+      <w:numPr>
+        <w:ilvl w:val="1"/>
+      </w:numPr>
+    </w:pPr>
+    <w:rPr>
+      <w:rFonts w:asciiTheme="majorHAnsi" w:eastAsiaTheme="majorEastAsia" w:hAnsiTheme="majorHAnsi" w:cs="Mangal"/>
+      <w:i/>
+      <w:iCs/>
+      <w:color w:val="4F81BD" w:themeColor="accent1"/>
+      <w:spacing w:val="15"/>
+      <w:szCs w:val="21"/>
+    </w:rPr>
+  </w:style>
+  <w:style w:type="character" w:customStyle="1" w:styleId="SottotitoloCarattere">
+    <w:name w:val="Sottotitolo Carattere"/>
+    <w:basedOn w:val="Carpredefinitoparagrafo"/>
+    <w:link w:val="Sottotitolo"/>
+    <w:uiPriority w:val="11"/>
+    <w:rsid w:val="006F1C0E"/>
+    <w:rPr>
+      <w:rFonts w:asciiTheme="majorHAnsi" w:eastAsiaTheme="majorEastAsia" w:hAnsiTheme="majorHAnsi" w:cs="Mangal"/>
+      <w:i/>
+      <w:iCs/>
+      <w:color w:val="4F81BD" w:themeColor="accent1"/>
+      <w:spacing w:val="15"/>
+      <w:szCs w:val="21"/>
+    </w:rPr>
+  </w:style>
+  <w:style w:type="character" w:styleId="Enfasidelicata">
+    <w:name w:val="Subtle Emphasis"/>
+    <w:basedOn w:val="Carpredefinitoparagrafo"/>
+    <w:uiPriority w:val="19"/>
+    <w:qFormat/>
+    <w:rsid w:val="006F1C0E"/>
+    <w:rPr>
+      <w:i/>
+      <w:iCs/>
+      <w:color w:val="808080" w:themeColor="text1" w:themeTint="7F"/>
+    </w:rPr>
+  </w:style>
 </w:styles>
 </file>
 
@@ -7531,7 +7334,7 @@
 </file>
 
 <file path=customXml/itemProps1.xml><?xml version="1.0" encoding="utf-8"?>
-<ds:datastoreItem xmlns:ds="http://schemas.openxmlformats.org/officeDocument/2006/customXml" ds:itemID="{57EECC0B-3749-4099-85C0-A3D3FA632B76}">
+<ds:datastoreItem xmlns:ds="http://schemas.openxmlformats.org/officeDocument/2006/customXml" ds:itemID="{A715F3BE-3C95-407F-936E-8E3B7F197AE9}">
   <ds:schemaRefs>
     <ds:schemaRef ds:uri="http://schemas.openxmlformats.org/officeDocument/2006/bibliography"/>
   </ds:schemaRefs>

</xml_diff>

<commit_message>
Da modificare ancora alcune cose
</commit_message>
<xml_diff>
--- a/Analisi Funzionale.docx
+++ b/Analisi Funzionale.docx
@@ -5,7 +5,6 @@
     <w:p>
       <w:pPr>
         <w:pStyle w:val="Titolo"/>
-        <w:jc w:val="center"/>
         <w:rPr>
           <w:rStyle w:val="Enfasidelicata"/>
         </w:rPr>
@@ -17,13 +16,8 @@
     <w:p>
       <w:pPr>
         <w:pStyle w:val="Sottotitolo"/>
-        <w:jc w:val="center"/>
-      </w:pPr>
-      <w:r>
-        <w:rPr>
-          <w:sz w:val="44"/>
-          <w:szCs w:val="44"/>
-        </w:rPr>
+      </w:pPr>
+      <w:r>
         <w:t>Analisi funzionale</w:t>
       </w:r>
     </w:p>
@@ -126,32 +120,6 @@
       </w:r>
       <w:r>
         <w:t>le preferenze</w:t>
-      </w:r>
-      <w:r>
-        <w:t>.</w:t>
-      </w:r>
-    </w:p>
-    <w:p>
-      <w:pPr>
-        <w:pStyle w:val="Titolo2"/>
-      </w:pPr>
-      <w:r>
-        <w:t xml:space="preserve">Le </w:t>
-      </w:r>
-      <w:r>
-        <w:rPr>
-          <w:b/>
-        </w:rPr>
-        <w:t>Entità di Business</w:t>
-      </w:r>
-      <w:r>
-        <w:t xml:space="preserve"> coinvolte dal progetto sono l</w:t>
-      </w:r>
-      <w:r>
-        <w:t>e pubblicazioni della Gazzetta,</w:t>
-      </w:r>
-      <w:r>
-        <w:t xml:space="preserve"> i bandi pubblici contenuti e il sito web della Gazzetta Ufficiale, nel quale reperire le informazioni riguardanti i bandi</w:t>
       </w:r>
       <w:r>
         <w:t>.</w:t>
@@ -262,11 +230,101 @@
     </w:p>
     <w:p>
       <w:pPr>
+        <w:pStyle w:val="Titolo2"/>
+      </w:pPr>
+      <w:r>
+        <w:t xml:space="preserve">Per ogni </w:t>
+      </w:r>
+      <w:r>
+        <w:t xml:space="preserve">nuovo </w:t>
+      </w:r>
+      <w:r>
+        <w:t xml:space="preserve">bando </w:t>
+      </w:r>
+      <w:r>
+        <w:t xml:space="preserve">disponibile </w:t>
+      </w:r>
+      <w:r>
+        <w:t>si memorizzano in modo p</w:t>
+      </w:r>
+      <w:r>
+        <w:t xml:space="preserve">ersistente le informazioni riguardanti oggetto del bando e CIG, per poi notificare gli utenti interessati. </w:t>
+      </w:r>
+    </w:p>
+    <w:p>
+      <w:pPr>
+        <w:pStyle w:val="Titolo2"/>
+      </w:pPr>
+      <w:r>
+        <w:t xml:space="preserve">Il sistema prevede un meccanismo di registrazione dei nuovi </w:t>
+      </w:r>
+      <w:r>
+        <w:rPr>
+          <w:b/>
+        </w:rPr>
+        <w:t>utenti</w:t>
+      </w:r>
+      <w:r>
+        <w:t xml:space="preserve"> con il loro username, password e la loro area privata. Ogni utente </w:t>
+      </w:r>
+      <w:r>
+        <w:t>imposta</w:t>
+      </w:r>
+      <w:r>
+        <w:t xml:space="preserve"> alcuni parametri che rappresentano le </w:t>
+      </w:r>
+      <w:r>
+        <w:t xml:space="preserve">sue </w:t>
+      </w:r>
+      <w:r>
+        <w:rPr>
+          <w:b/>
+        </w:rPr>
+        <w:t>preferenze</w:t>
+      </w:r>
+      <w:r>
+        <w:t xml:space="preserve"> riguardo a certi tipi di bando.</w:t>
+      </w:r>
+    </w:p>
+    <w:p>
+      <w:pPr>
+        <w:pStyle w:val="Titolo3"/>
+      </w:pPr>
+      <w:r>
+        <w:t>Gli utenti possono definire quali sono gli "argomenti" che interessano, cioè delle espressioni da ricercare nel testo del bando (espressioni di tipo PLUS), e quali invece sono gli argomenti trattati dai bandi di cui non si vuole essere notificati (espressioni di tipo MINUS), in modo che, se nel bando compaiono determinate espressioni, l'utente è subito scartato dalla lista dei potenziali interessati.</w:t>
+      </w:r>
+    </w:p>
+    <w:p>
+      <w:pPr>
+        <w:pStyle w:val="Titolo3"/>
+      </w:pPr>
+      <w:r>
+        <w:t>Quando dei nuovi bandi sono esposti sulla Gazzetta sono scaricati e memorizzati; il sistema sceglie quali sono gli utenti registrati interessati ai nuovi bandi: analizza il testo del bando e cerca se sono presenti o no le "parole chiave" definite dagli utenti, poi li notifica.</w:t>
+      </w:r>
+    </w:p>
+    <w:p>
+      <w:pPr>
+        <w:pStyle w:val="Titolo2"/>
+      </w:pPr>
+      <w:r>
+        <w:t xml:space="preserve">Le </w:t>
+      </w:r>
+      <w:r>
+        <w:rPr>
+          <w:b/>
+        </w:rPr>
+        <w:t>notifiche</w:t>
+      </w:r>
+      <w:r>
+        <w:t xml:space="preserve"> avvengono tramite servizi Internet: posta elettronica o un sito web, pertanto in fase di registrazione l'utente definisce anche le modalità preferite di ricezione delle notifiche.</w:t>
+      </w:r>
+    </w:p>
+    <w:p>
+      <w:pPr>
         <w:pStyle w:val="Nessunaspaziatura"/>
       </w:pPr>
       <w:r>
         <w:rPr>
-          <w:noProof/>
           <w:lang w:eastAsia="it-IT"/>
         </w:rPr>
         <w:br w:type="page"/>
@@ -282,19 +340,18 @@
       </w:pPr>
       <w:r>
         <w:rPr>
-          <w:noProof/>
           <w:lang w:eastAsia="it-IT"/>
         </w:rPr>
         <w:drawing>
           <wp:anchor distT="180340" distB="180340" distL="114300" distR="114300" simplePos="0" relativeHeight="251658240" behindDoc="0" locked="0" layoutInCell="1" allowOverlap="1">
             <wp:simplePos x="0" y="0"/>
             <wp:positionH relativeFrom="column">
-              <wp:posOffset>14577</wp:posOffset>
+              <wp:posOffset>13970</wp:posOffset>
             </wp:positionH>
             <wp:positionV relativeFrom="paragraph">
-              <wp:posOffset>-4141</wp:posOffset>
+              <wp:posOffset>-657225</wp:posOffset>
             </wp:positionV>
-            <wp:extent cx="6123333" cy="4591878"/>
+            <wp:extent cx="6123305" cy="4591685"/>
             <wp:effectExtent l="19050" t="0" r="0" b="0"/>
             <wp:wrapTopAndBottom/>
             <wp:docPr id="9" name="Immagine 8" descr="Gazzetta_Home.png"/>
@@ -317,7 +374,7 @@
                   <pic:spPr>
                     <a:xfrm>
                       <a:off x="0" y="0"/>
-                      <a:ext cx="6123333" cy="4591878"/>
+                      <a:ext cx="6123305" cy="4591685"/>
                     </a:xfrm>
                     <a:prstGeom prst="rect">
                       <a:avLst/>
@@ -342,20 +399,16 @@
         <w:pStyle w:val="Titolo2"/>
       </w:pPr>
       <w:r>
-        <w:rPr>
-          <w:noProof/>
-          <w:lang w:eastAsia="it-IT" w:bidi="ar-SA"/>
-        </w:rPr>
         <w:drawing>
-          <wp:anchor distT="180340" distB="180340" distL="114300" distR="114300" simplePos="0" relativeHeight="251659264" behindDoc="0" locked="0" layoutInCell="1" allowOverlap="1">
+          <wp:anchor distT="360045" distB="360045" distL="114300" distR="114300" simplePos="0" relativeHeight="251659264" behindDoc="0" locked="0" layoutInCell="1" allowOverlap="1">
             <wp:simplePos x="0" y="0"/>
             <wp:positionH relativeFrom="column">
-              <wp:posOffset>14577</wp:posOffset>
+              <wp:posOffset>13970</wp:posOffset>
             </wp:positionH>
             <wp:positionV relativeFrom="paragraph">
-              <wp:posOffset>-3810</wp:posOffset>
+              <wp:posOffset>-368935</wp:posOffset>
             </wp:positionV>
-            <wp:extent cx="6123333" cy="3697357"/>
+            <wp:extent cx="6123305" cy="3696970"/>
             <wp:effectExtent l="19050" t="0" r="0" b="0"/>
             <wp:wrapTopAndBottom/>
             <wp:docPr id="8" name="Immagine 6" descr="Gazzetta_Pub.png"/>
@@ -378,7 +431,7 @@
                   <pic:spPr>
                     <a:xfrm>
                       <a:off x="0" y="0"/>
-                      <a:ext cx="6123333" cy="3697357"/>
+                      <a:ext cx="6123305" cy="3696970"/>
                     </a:xfrm>
                     <a:prstGeom prst="rect">
                       <a:avLst/>
@@ -482,20 +535,16 @@
         <w:pStyle w:val="Titolo2"/>
       </w:pPr>
       <w:r>
-        <w:rPr>
-          <w:noProof/>
-          <w:lang w:eastAsia="it-IT" w:bidi="ar-SA"/>
-        </w:rPr>
         <w:drawing>
           <wp:anchor distT="180340" distB="180340" distL="114300" distR="114300" simplePos="0" relativeHeight="251660288" behindDoc="0" locked="0" layoutInCell="1" allowOverlap="1">
             <wp:simplePos x="0" y="0"/>
             <wp:positionH relativeFrom="column">
-              <wp:posOffset>14577</wp:posOffset>
+              <wp:posOffset>13970</wp:posOffset>
             </wp:positionH>
             <wp:positionV relativeFrom="paragraph">
-              <wp:posOffset>-497</wp:posOffset>
+              <wp:posOffset>-627380</wp:posOffset>
             </wp:positionV>
-            <wp:extent cx="6123333" cy="4760844"/>
+            <wp:extent cx="6123305" cy="4760595"/>
             <wp:effectExtent l="19050" t="0" r="0" b="0"/>
             <wp:wrapTopAndBottom/>
             <wp:docPr id="10" name="Immagine 9" descr="Gazzetta_Una_Pub.png"/>
@@ -518,7 +567,7 @@
                   <pic:spPr>
                     <a:xfrm>
                       <a:off x="0" y="0"/>
-                      <a:ext cx="6123333" cy="4760844"/>
+                      <a:ext cx="6123305" cy="4760595"/>
                     </a:xfrm>
                     <a:prstGeom prst="rect">
                       <a:avLst/>
@@ -536,36 +585,59 @@
     </w:p>
     <w:p>
       <w:pPr>
-        <w:pStyle w:val="Nessunaspaziatura"/>
+        <w:pStyle w:val="Titolo1"/>
+        <w:jc w:val="center"/>
+        <w:rPr>
+          <w:rStyle w:val="Enfasidelicata"/>
+          <w:rFonts w:cs="Arial"/>
+          <w:szCs w:val="24"/>
+        </w:rPr>
       </w:pPr>
       <w:r>
         <w:br w:type="page"/>
       </w:r>
       <w:r>
+        <w:rPr>
+          <w:rFonts w:ascii="Arial" w:hAnsi="Arial" w:cs="Arial"/>
+          <w:sz w:val="24"/>
+          <w:szCs w:val="24"/>
+        </w:rPr>
         <w:lastRenderedPageBreak/>
-        <w:t>Pagina di un particolare Bando</w:t>
-      </w:r>
-    </w:p>
-    <w:p>
-      <w:pPr>
-        <w:pStyle w:val="Titolo2"/>
-      </w:pPr>
+        <w:t xml:space="preserve">Pagina di un </w:t>
+      </w:r>
       <w:r>
         <w:rPr>
-          <w:noProof/>
-          <w:lang w:eastAsia="it-IT"/>
+          <w:rStyle w:val="Enfasidelicata"/>
+          <w:rFonts w:cs="Arial"/>
+          <w:szCs w:val="24"/>
         </w:rPr>
+        <w:t>particolare</w:t>
+      </w:r>
+      <w:r>
+        <w:rPr>
+          <w:rFonts w:ascii="Arial" w:hAnsi="Arial" w:cs="Arial"/>
+          <w:sz w:val="24"/>
+          <w:szCs w:val="24"/>
+        </w:rPr>
+        <w:t xml:space="preserve"> bando</w:t>
+      </w:r>
+    </w:p>
+    <w:p>
+      <w:pPr>
+        <w:pStyle w:val="Titolo1"/>
+      </w:pPr>
+      <w:r>
         <w:drawing>
           <wp:anchor distT="180340" distB="180340" distL="114300" distR="114300" simplePos="0" relativeHeight="251661312" behindDoc="0" locked="0" layoutInCell="1" allowOverlap="1">
             <wp:simplePos x="0" y="0"/>
             <wp:positionH relativeFrom="column">
-              <wp:posOffset>24517</wp:posOffset>
+              <wp:posOffset>13970</wp:posOffset>
             </wp:positionH>
             <wp:positionV relativeFrom="paragraph">
-              <wp:posOffset>78685</wp:posOffset>
+              <wp:posOffset>-638175</wp:posOffset>
             </wp:positionV>
-            <wp:extent cx="6036834" cy="5416826"/>
-            <wp:effectExtent l="19050" t="0" r="2016" b="0"/>
+            <wp:extent cx="6043295" cy="5416550"/>
+            <wp:effectExtent l="19050" t="0" r="0" b="0"/>
             <wp:wrapTopAndBottom/>
             <wp:docPr id="11" name="Immagine 10" descr="Gazzetta_Un_Bando.png"/>
             <wp:cNvGraphicFramePr>
@@ -587,7 +659,7 @@
                   <pic:spPr>
                     <a:xfrm>
                       <a:off x="0" y="0"/>
-                      <a:ext cx="6036834" cy="5416826"/>
+                      <a:ext cx="6043295" cy="5416550"/>
                     </a:xfrm>
                     <a:prstGeom prst="rect">
                       <a:avLst/>
@@ -600,586 +672,444 @@
         </w:drawing>
       </w:r>
       <w:r>
-        <w:t xml:space="preserve">I </w:t>
-      </w:r>
-      <w:r>
-        <w:t>b</w:t>
-      </w:r>
-      <w:r>
-        <w:t>andi</w:t>
-      </w:r>
-      <w:r>
-        <w:t xml:space="preserve"> rappresentano delle gare pubbliche, cioè </w:t>
-      </w:r>
-      <w:r>
-        <w:t xml:space="preserve">appalti di </w:t>
-      </w:r>
-      <w:r>
-        <w:t>lavori o incarichi pubblici offerti dallo Stato</w:t>
-      </w:r>
-      <w:r>
-        <w:t xml:space="preserve"> e liberamente fruibili da privati o associazioni, previo concorso</w:t>
-      </w:r>
-      <w:r>
-        <w:t>.</w:t>
-      </w:r>
-      <w:r>
-        <w:t xml:space="preserve"> </w:t>
-      </w:r>
-      <w:r>
-        <w:t xml:space="preserve">Le informazioni principali </w:t>
-      </w:r>
-      <w:r>
-        <w:t>che riguardano i bandi sono</w:t>
-      </w:r>
-      <w:r>
-        <w:t xml:space="preserve"> CIG (Codice Identificativo Gara) e l'oggetto della gara.</w:t>
+        <w:t>Entità di business</w:t>
       </w:r>
     </w:p>
     <w:p>
       <w:pPr>
         <w:pStyle w:val="Titolo2"/>
-      </w:pPr>
-      <w:r>
-        <w:t>Analizzando i bandi si  nota che purtroppo non rispettano un</w:t>
-      </w:r>
-      <w:r>
-        <w:t>a struttura uniforme e definita.</w:t>
-      </w:r>
-      <w:r>
-        <w:t xml:space="preserve"> </w:t>
-      </w:r>
-      <w:r>
-        <w:t xml:space="preserve"> </w:t>
-      </w:r>
-      <w:r>
-        <w:t>S</w:t>
-      </w:r>
-      <w:r>
-        <w:t xml:space="preserve">i possono </w:t>
-      </w:r>
-      <w:r>
-        <w:t xml:space="preserve">però </w:t>
-      </w:r>
-      <w:r>
-        <w:t xml:space="preserve">classificare in due o tre </w:t>
-      </w:r>
-      <w:r>
-        <w:t xml:space="preserve">forme, a seconda di come </w:t>
-      </w:r>
-      <w:r>
-        <w:t>sono</w:t>
-      </w:r>
-      <w:r>
-        <w:t xml:space="preserve"> </w:t>
-      </w:r>
-      <w:r>
-        <w:t xml:space="preserve">stati </w:t>
-      </w:r>
-      <w:r>
-        <w:t>redatti:</w:t>
-      </w:r>
-    </w:p>
-    <w:p/>
-    <w:p>
-      <w:pPr>
-        <w:pStyle w:val="Paragrafoelenco"/>
-        <w:numPr>
-          <w:ilvl w:val="0"/>
-          <w:numId w:val="6"/>
-        </w:numPr>
-        <w:jc w:val="both"/>
-      </w:pPr>
-      <w:r>
-        <w:t xml:space="preserve">La prima </w:t>
-      </w:r>
-      <w:r>
-        <w:t>forma</w:t>
-      </w:r>
-      <w:r>
-        <w:t xml:space="preserve"> è la meg</w:t>
-      </w:r>
-      <w:r>
-        <w:t xml:space="preserve">lio strutturata: c'è un titolo </w:t>
-      </w:r>
-      <w:r>
-        <w:t>(</w:t>
-      </w:r>
-      <w:r>
-        <w:t>che può contenere anche il CIG</w:t>
-      </w:r>
-      <w:r>
-        <w:t>)</w:t>
-      </w:r>
-      <w:r>
-        <w:t xml:space="preserve"> </w:t>
-      </w:r>
-      <w:r>
-        <w:t>e il documento è suddiviso in sezioni e sottosezioni quasi sempre uguali</w:t>
-      </w:r>
-      <w:r>
-        <w:t xml:space="preserve">. In questo caso risulta </w:t>
-      </w:r>
-      <w:r>
-        <w:t>facile trovare l'oggetto del bando, il suo cod</w:t>
-      </w:r>
-      <w:r>
-        <w:t xml:space="preserve">ice e </w:t>
-      </w:r>
-      <w:r>
-        <w:t xml:space="preserve">le </w:t>
-      </w:r>
-      <w:r>
-        <w:t>altre informazioni utili.</w:t>
-      </w:r>
-    </w:p>
-    <w:p>
-      <w:pPr>
-        <w:pStyle w:val="Titolo2"/>
-      </w:pPr>
-      <w:r>
-        <w:br w:type="page"/>
-      </w:r>
-      <w:r>
-        <w:lastRenderedPageBreak/>
-        <w:t>Esempio:</w:t>
-      </w:r>
-      <w:r>
-        <w:br/>
-        <w:t>SEZIONE II:</w:t>
-      </w:r>
-    </w:p>
-    <w:p>
-      <w:pPr>
-        <w:pStyle w:val="Paragrafoelenco"/>
-        <w:jc w:val="both"/>
-      </w:pPr>
-      <w:r>
-        <w:t xml:space="preserve">II.1) Descrizione. </w:t>
-      </w:r>
-    </w:p>
-    <w:p>
-      <w:pPr>
-        <w:pStyle w:val="Paragrafoelenco"/>
-        <w:jc w:val="both"/>
-      </w:pPr>
-      <w:r>
-        <w:t>II.1.1) Denominazione</w:t>
-      </w:r>
-    </w:p>
-    <w:p>
-      <w:pPr>
-        <w:pStyle w:val="Paragrafoelenco"/>
-      </w:pPr>
-      <w:r>
-        <w:t>II.1.4)  Breve descrizione / oggetto dell'appalto</w:t>
-      </w:r>
-      <w:r>
-        <w:br/>
-      </w:r>
-      <w:r>
-        <w:t>II.1.5)  Breve   descrizione   dell'appalto   o   degli   acquisti:</w:t>
-      </w:r>
-    </w:p>
-    <w:p>
-      <w:pPr>
-        <w:pStyle w:val="Paragrafoelenco"/>
-      </w:pPr>
-      <w:r>
-        <w:t>SEZIONE VI: altre informazioni</w:t>
-      </w:r>
-      <w:r>
-        <w:br/>
-      </w:r>
-      <w:r>
-        <w:t>VI.3)</w:t>
-      </w:r>
-      <w:r>
-        <w:t xml:space="preserve"> </w:t>
-      </w:r>
-      <w:r>
-        <w:t xml:space="preserve"> Informazioni complementari: Codice identificativo della  gara (CIG): ...</w:t>
-      </w:r>
-    </w:p>
-    <w:p>
-      <w:pPr>
-        <w:pStyle w:val="Paragrafoelenco"/>
-      </w:pPr>
-    </w:p>
-    <w:p>
-      <w:pPr>
-        <w:pStyle w:val="Titolo2"/>
-        <w:numPr>
-          <w:ilvl w:val="0"/>
-          <w:numId w:val="6"/>
-        </w:numPr>
-      </w:pPr>
-      <w:r>
-        <w:t xml:space="preserve">Una seconda </w:t>
-      </w:r>
-      <w:r>
-        <w:t>forma</w:t>
-      </w:r>
-      <w:r>
-        <w:t xml:space="preserve"> strutturata,</w:t>
-      </w:r>
-      <w:r>
-        <w:t xml:space="preserve"> </w:t>
-      </w:r>
-      <w:r>
-        <w:t>ma suddivisa soltanto in sezioni</w:t>
-      </w:r>
-      <w:r>
-        <w:t xml:space="preserve">, </w:t>
-      </w:r>
-      <w:r>
-        <w:t>in cui può o meno co</w:t>
-      </w:r>
-      <w:r>
-        <w:t>mparire il titolo della sezione</w:t>
-      </w:r>
-      <w:r>
-        <w:t xml:space="preserve">. Anche in questa </w:t>
-      </w:r>
-      <w:r>
-        <w:t xml:space="preserve">serie </w:t>
-      </w:r>
-      <w:r>
-        <w:t xml:space="preserve">di documenti risulta comunque non troppo complesso ricercare l'oggetto dell'appalto e il CIG (se </w:t>
-      </w:r>
-      <w:r>
-        <w:t>è presente</w:t>
-      </w:r>
-      <w:r>
-        <w:t>!)</w:t>
-      </w:r>
-    </w:p>
-    <w:p>
-      <w:pPr>
-        <w:pStyle w:val="Paragrafoelenco"/>
-      </w:pPr>
-    </w:p>
-    <w:p>
-      <w:pPr>
-        <w:pStyle w:val="Paragrafoelenco"/>
-      </w:pPr>
-      <w:r>
-        <w:t>Esempio:</w:t>
-      </w:r>
-    </w:p>
-    <w:p>
-      <w:pPr>
-        <w:pStyle w:val="Paragrafoelenco"/>
-      </w:pPr>
-    </w:p>
-    <w:p>
-      <w:pPr>
-        <w:pStyle w:val="Paragrafoelenco"/>
-      </w:pPr>
-      <w:r>
-        <w:t>SEZIONE II: OGGETTO DELL'APPALTO:... (CIG 7093944BC5)</w:t>
-      </w:r>
-    </w:p>
-    <w:p>
-      <w:pPr>
-        <w:pStyle w:val="Paragrafoelenco"/>
-      </w:pPr>
-    </w:p>
-    <w:p>
-      <w:pPr>
-        <w:pStyle w:val="Paragrafoelenco"/>
-      </w:pPr>
-      <w:r>
-        <w:t>SEZIONE II: Oggetto</w:t>
-      </w:r>
-    </w:p>
-    <w:p>
-      <w:pPr>
-        <w:pStyle w:val="Paragrafoelenco"/>
-      </w:pPr>
-    </w:p>
-    <w:p>
-      <w:pPr>
-        <w:pStyle w:val="Paragrafoelenco"/>
-      </w:pPr>
-      <w:r>
-        <w:t>SEZIONE II:</w:t>
-      </w:r>
-    </w:p>
-    <w:p>
-      <w:pPr>
-        <w:jc w:val="both"/>
-      </w:pPr>
-    </w:p>
-    <w:p>
-      <w:pPr>
-        <w:pStyle w:val="Titolo2"/>
-        <w:numPr>
-          <w:ilvl w:val="0"/>
-          <w:numId w:val="6"/>
-        </w:numPr>
-      </w:pPr>
-      <w:r>
-        <w:t xml:space="preserve">L'ultima </w:t>
-      </w:r>
-      <w:r>
-        <w:t xml:space="preserve">forma </w:t>
-      </w:r>
-      <w:r>
-        <w:t>raccoglie tutti i documenti non strutturati e quindi quelli che presentano una descrizione unica, non divisa in sezioni. Ovviamente la difficoltà nel ritrovare le inf</w:t>
-      </w:r>
-      <w:r>
-        <w:t xml:space="preserve">ormazioni è maggiore e spesso </w:t>
-      </w:r>
-      <w:r>
-        <w:t xml:space="preserve">i </w:t>
-      </w:r>
-      <w:r>
-        <w:t>documenti di questo tipo non presentano</w:t>
-      </w:r>
-      <w:r>
-        <w:t xml:space="preserve"> neanche</w:t>
-      </w:r>
-      <w:r>
-        <w:t xml:space="preserve"> il CIG.</w:t>
-      </w:r>
-    </w:p>
-    <w:p/>
-    <w:p>
-      <w:pPr>
-        <w:pStyle w:val="Titolo2"/>
-      </w:pPr>
-      <w:r>
-        <w:t>Una vo</w:t>
-      </w:r>
-      <w:r>
-        <w:t>lta analizzati questi documenti</w:t>
-      </w:r>
-      <w:r>
-        <w:t xml:space="preserve"> </w:t>
-      </w:r>
-      <w:r>
-        <w:t>ne si estra</w:t>
-      </w:r>
-      <w:r>
-        <w:t>e il CIG e</w:t>
-      </w:r>
-      <w:r>
-        <w:t xml:space="preserve"> l'oggetto</w:t>
-      </w:r>
-      <w:r>
-        <w:t xml:space="preserve"> del bando, </w:t>
-      </w:r>
-      <w:r>
-        <w:t>per poi memori</w:t>
-      </w:r>
-      <w:r>
-        <w:t xml:space="preserve">zzarli in modo persistente. </w:t>
-      </w:r>
-    </w:p>
-    <w:p>
-      <w:pPr>
-        <w:pStyle w:val="Titolo2"/>
-      </w:pPr>
-      <w:r>
-        <w:t xml:space="preserve">Il sistema </w:t>
-      </w:r>
-      <w:r>
-        <w:t>prevede</w:t>
-      </w:r>
-      <w:r>
-        <w:t xml:space="preserve"> un meccanismo di registrazione dei nuovi </w:t>
-      </w:r>
-      <w:r>
         <w:rPr>
           <w:b/>
         </w:rPr>
-        <w:t>utenti</w:t>
-      </w:r>
-      <w:r>
-        <w:t xml:space="preserve"> con il loro username, password e la loro area privata</w:t>
-      </w:r>
-      <w:r>
-        <w:t>.</w:t>
+      </w:pPr>
+      <w:r>
+        <w:t>Le Entità di Business coinvolte dal progetto sono le pubblicazioni della Gazzetta, i bandi pubblici contenuti e il sito web della Gazzetta Ufficiale, nel quale reperire le informazioni riguardanti i bandi.</w:t>
+      </w:r>
+    </w:p>
+    <w:p>
+      <w:pPr>
+        <w:pStyle w:val="Titolo2"/>
+      </w:pPr>
+      <w:r>
+        <w:t>La struttura della pagina delle pubblicazioni è stata già descritta: per raggiungere tale pagina è necessario andare sulla</w:t>
       </w:r>
       <w:r>
         <w:t xml:space="preserve"> </w:t>
       </w:r>
       <w:r>
-        <w:t xml:space="preserve">Ogni utente </w:t>
-      </w:r>
-      <w:r>
-        <w:t>imposta</w:t>
-      </w:r>
-      <w:r>
-        <w:t xml:space="preserve"> </w:t>
-      </w:r>
-      <w:r>
-        <w:t xml:space="preserve">alcuni parametri che rappresentano le </w:t>
-      </w:r>
-      <w:r>
-        <w:t xml:space="preserve">sue </w:t>
+        <w:t xml:space="preserve">home page della Gazzetta, seguire il link a </w:t>
       </w:r>
       <w:r>
         <w:rPr>
           <w:b/>
         </w:rPr>
-        <w:t>preferenze</w:t>
+        <w:t>pagina</w:t>
       </w:r>
       <w:r>
         <w:t xml:space="preserve"> </w:t>
-      </w:r>
-      <w:r>
-        <w:t>riguardo a</w:t>
-      </w:r>
-      <w:r>
-        <w:t xml:space="preserve"> certi tipi di bando.</w:t>
-      </w:r>
-    </w:p>
-    <w:p>
-      <w:pPr>
-        <w:jc w:val="both"/>
-      </w:pPr>
-      <w:r>
-        <w:t>Gli utenti possono definire quali sono gli "argomenti" che interessano, cioè delle espressioni da ricercare nel testo del bando</w:t>
-      </w:r>
-      <w:r>
-        <w:t xml:space="preserve"> (espressioni di tipo PLUS)</w:t>
-      </w:r>
-      <w:r>
-        <w:t>, e quali invece sono gli argomenti trattati dai bandi di cui non si vuole essere notificati</w:t>
-      </w:r>
-      <w:r>
-        <w:t xml:space="preserve"> (espressioni di tipo MINUS)</w:t>
-      </w:r>
-      <w:r>
-        <w:t xml:space="preserve">, in modo che, se nel bando compaiono determinate espressioni, l'utente </w:t>
-      </w:r>
-      <w:r>
-        <w:t>è</w:t>
-      </w:r>
-      <w:r>
-        <w:t xml:space="preserve"> subito scartato dalla lista dei potenziali interessati.</w:t>
-      </w:r>
-    </w:p>
-    <w:p>
-      <w:pPr>
-        <w:jc w:val="both"/>
-      </w:pPr>
-      <w:r>
-        <w:t xml:space="preserve">Quando </w:t>
-      </w:r>
-      <w:r>
-        <w:t>dei</w:t>
-      </w:r>
-      <w:r>
-        <w:t xml:space="preserve"> nuov</w:t>
-      </w:r>
-      <w:r>
-        <w:t>i bandi sono</w:t>
-      </w:r>
-      <w:r>
-        <w:t xml:space="preserve"> </w:t>
-      </w:r>
-      <w:r>
-        <w:t xml:space="preserve">esposti </w:t>
-      </w:r>
-      <w:r>
-        <w:t xml:space="preserve">sulla Gazzetta </w:t>
-      </w:r>
-      <w:r>
-        <w:t>sono</w:t>
-      </w:r>
-      <w:r>
-        <w:t xml:space="preserve"> scaricati</w:t>
-      </w:r>
-      <w:r>
-        <w:t xml:space="preserve"> </w:t>
-      </w:r>
-      <w:r>
-        <w:t>e memorizzati</w:t>
-      </w:r>
-      <w:r>
-        <w:t>;</w:t>
-      </w:r>
-      <w:r>
-        <w:t xml:space="preserve"> </w:t>
-      </w:r>
-      <w:r>
-        <w:t xml:space="preserve">il sistema </w:t>
-      </w:r>
-      <w:r>
-        <w:t>sceglie</w:t>
-      </w:r>
-      <w:r>
-        <w:t xml:space="preserve"> quali sono gli utenti registrati interessati ai nuovi bandi</w:t>
-      </w:r>
-      <w:r>
-        <w:t>:</w:t>
-      </w:r>
-      <w:r>
-        <w:t xml:space="preserve"> </w:t>
-      </w:r>
-      <w:r>
-        <w:t>analizza</w:t>
-      </w:r>
-      <w:r>
-        <w:t xml:space="preserve"> il testo del bando e cerca </w:t>
-      </w:r>
-      <w:r>
-        <w:t>se sono presenti o no le "parole chiave" definite dagli utenti</w:t>
-      </w:r>
-      <w:r>
-        <w:t>,</w:t>
-      </w:r>
-      <w:r>
-        <w:t xml:space="preserve"> </w:t>
-      </w:r>
-      <w:r>
-        <w:t>poi li notifica</w:t>
-      </w:r>
-      <w:r>
-        <w:t>.</w:t>
-      </w:r>
-    </w:p>
-    <w:p>
-      <w:pPr>
-        <w:pStyle w:val="Titolo2"/>
-      </w:pPr>
-      <w:r>
-        <w:t xml:space="preserve">Le </w:t>
       </w:r>
       <w:r>
         <w:rPr>
           <w:b/>
         </w:rPr>
-        <w:t>notifiche</w:t>
+        <w:t>delle</w:t>
       </w:r>
       <w:r>
         <w:t xml:space="preserve"> </w:t>
       </w:r>
       <w:r>
-        <w:t>avvengono</w:t>
+        <w:rPr>
+          <w:b/>
+        </w:rPr>
+        <w:t>pubblicazioni</w:t>
+      </w:r>
+      <w:r>
+        <w:t xml:space="preserve"> e scegliere una pubblicazione. La pagina della pubblicazione espone diversi bandi corredati da: tipologia richiedente, nome del richiedente, scadenza, link al bando di gara e codice del bando. In alcuni casi è anche possibile trovare il CIG.</w:t>
+      </w:r>
+    </w:p>
+    <w:p>
+      <w:pPr>
+        <w:pStyle w:val="Titolo2"/>
+      </w:pPr>
+      <w:r>
+        <w:t xml:space="preserve">I </w:t>
+      </w:r>
+      <w:r>
+        <w:t>b</w:t>
+      </w:r>
+      <w:r>
+        <w:t>andi</w:t>
+      </w:r>
+      <w:r>
+        <w:t xml:space="preserve"> rappresentano delle gare pubbliche, cioè </w:t>
+      </w:r>
+      <w:r>
+        <w:t xml:space="preserve">appalti di </w:t>
+      </w:r>
+      <w:r>
+        <w:t>lavori o incarichi pubblici offerti dallo Stato</w:t>
+      </w:r>
+      <w:r>
+        <w:t xml:space="preserve"> e liberamente fruibili da privati o associazioni, previo concorso</w:t>
+      </w:r>
+      <w:r>
+        <w:t>.</w:t>
       </w:r>
       <w:r>
         <w:t xml:space="preserve"> </w:t>
       </w:r>
       <w:r>
-        <w:t xml:space="preserve">tramite servizi Internet: </w:t>
-      </w:r>
-      <w:r>
-        <w:t xml:space="preserve">posta elettronica o un sito web, pertanto in fase di registrazione l'utente </w:t>
-      </w:r>
-      <w:r>
-        <w:t>definisce</w:t>
-      </w:r>
-      <w:r>
-        <w:t xml:space="preserve"> anche le modalità preferite di ricezione delle notifiche.</w:t>
-      </w:r>
-    </w:p>
-    <w:p>
-      <w:pPr>
-        <w:pStyle w:val="Titolo1"/>
+        <w:t xml:space="preserve">Le informazioni principali </w:t>
+      </w:r>
+      <w:r>
+        <w:t>che riguardano i bandi sono</w:t>
+      </w:r>
+      <w:r>
+        <w:t xml:space="preserve"> CIG (Codice Identificativo Gara) e l'oggetto della gara.</w:t>
+      </w:r>
+    </w:p>
+    <w:p>
+      <w:pPr>
+        <w:pStyle w:val="Titolo2"/>
+        <w:rPr>
+          <w:rFonts w:cstheme="minorBidi"/>
+        </w:rPr>
+      </w:pPr>
+      <w:r>
+        <w:lastRenderedPageBreak/>
+        <w:t>Analizzando</w:t>
+      </w:r>
+      <w:r>
+        <w:t xml:space="preserve"> i bandi si </w:t>
+      </w:r>
+      <w:r>
+        <w:t>nota che purtroppo non rispettano un</w:t>
+      </w:r>
+      <w:r>
+        <w:t>a struttura uniforme e definita.</w:t>
+      </w:r>
+      <w:r>
+        <w:t xml:space="preserve"> </w:t>
+      </w:r>
+      <w:r>
+        <w:t xml:space="preserve"> </w:t>
+      </w:r>
+      <w:r>
+        <w:t>S</w:t>
+      </w:r>
+      <w:r>
+        <w:t xml:space="preserve">i possono </w:t>
+      </w:r>
+      <w:r>
+        <w:t xml:space="preserve">però </w:t>
+      </w:r>
+      <w:r>
+        <w:t xml:space="preserve">classificare in due o tre </w:t>
+      </w:r>
+      <w:r>
+        <w:t xml:space="preserve">forme, a seconda di come </w:t>
+      </w:r>
+      <w:r>
+        <w:t>sono</w:t>
+      </w:r>
+      <w:r>
+        <w:t xml:space="preserve"> </w:t>
+      </w:r>
+      <w:r>
+        <w:t xml:space="preserve">stati </w:t>
+      </w:r>
+      <w:r>
+        <w:t>redatti:</w:t>
+      </w:r>
+    </w:p>
+    <w:p>
+      <w:pPr>
+        <w:pStyle w:val="Titolo2"/>
+      </w:pPr>
+      <w:r>
+        <w:t xml:space="preserve">La prima </w:t>
+      </w:r>
+      <w:r>
+        <w:t>forma</w:t>
+      </w:r>
+      <w:r>
+        <w:t xml:space="preserve"> è la meg</w:t>
+      </w:r>
+      <w:r>
+        <w:t xml:space="preserve">lio strutturata: c'è un titolo </w:t>
+      </w:r>
+      <w:r>
+        <w:t>(</w:t>
+      </w:r>
+      <w:r>
+        <w:t>che può contenere anche il CIG</w:t>
+      </w:r>
+      <w:r>
+        <w:t>)</w:t>
+      </w:r>
+      <w:r>
+        <w:t xml:space="preserve"> </w:t>
+      </w:r>
+      <w:r>
+        <w:t>e il documento è suddiviso in sezioni e sottosezioni quasi sempre uguali</w:t>
+      </w:r>
+      <w:r>
+        <w:t xml:space="preserve">. In questo caso risulta </w:t>
+      </w:r>
+      <w:r>
+        <w:t>facile trovare l'oggetto del bando, il suo cod</w:t>
+      </w:r>
+      <w:r>
+        <w:t xml:space="preserve">ice e </w:t>
+      </w:r>
+      <w:r>
+        <w:t xml:space="preserve">le </w:t>
+      </w:r>
+      <w:r>
+        <w:t>altre informazioni utili.</w:t>
+      </w:r>
+    </w:p>
+    <w:p>
+      <w:pPr>
+        <w:pStyle w:val="Titolo2"/>
+      </w:pPr>
+      <w:r>
+        <w:t>Esempio:</w:t>
+      </w:r>
+    </w:p>
+    <w:p>
+      <w:pPr>
+        <w:pStyle w:val="Titolo2"/>
+      </w:pPr>
+      <w:r>
+        <w:tab/>
+      </w:r>
+      <w:r>
+        <w:t>SEZIONE II:</w:t>
+      </w:r>
+    </w:p>
+    <w:p>
+      <w:pPr>
+        <w:pStyle w:val="Paragrafoelenco"/>
+      </w:pPr>
+      <w:r>
+        <w:t xml:space="preserve">II.1) Descrizione. </w:t>
+      </w:r>
+    </w:p>
+    <w:p>
+      <w:pPr>
+        <w:pStyle w:val="Paragrafoelenco"/>
+      </w:pPr>
+      <w:r>
+        <w:t>II.1.1) Denominazione</w:t>
+      </w:r>
+    </w:p>
+    <w:p>
+      <w:pPr>
+        <w:pStyle w:val="Paragrafoelenco"/>
+      </w:pPr>
+      <w:r>
+        <w:t>II.1.4)  Breve descrizione / oggetto dell'appalto</w:t>
+      </w:r>
+    </w:p>
+    <w:p>
+      <w:pPr>
+        <w:pStyle w:val="Paragrafoelenco"/>
+      </w:pPr>
+      <w:r>
+        <w:t>II.1.5)  Breve   descrizione   dell'appalto   o   degli   acquisti:</w:t>
+      </w:r>
+    </w:p>
+    <w:p>
+      <w:pPr>
+        <w:pStyle w:val="Paragrafoelenco"/>
+      </w:pPr>
+      <w:r>
+        <w:t>SEZIONE VI: altre informazioni</w:t>
+      </w:r>
+    </w:p>
+    <w:p>
+      <w:pPr>
+        <w:pStyle w:val="Paragrafoelenco"/>
+      </w:pPr>
+      <w:r>
+        <w:t>VI.3)</w:t>
+      </w:r>
+      <w:r>
+        <w:t xml:space="preserve"> </w:t>
+      </w:r>
+      <w:r>
+        <w:t xml:space="preserve"> Informazioni complementari: Codice identificativo della  gara (CIG): ...</w:t>
+      </w:r>
+    </w:p>
+    <w:p>
+      <w:pPr>
+        <w:pStyle w:val="Paragrafoelenco"/>
+      </w:pPr>
+    </w:p>
+    <w:p>
+      <w:pPr>
+        <w:pStyle w:val="Titolo2"/>
+      </w:pPr>
+      <w:r>
+        <w:t xml:space="preserve">Una seconda </w:t>
+      </w:r>
+      <w:r>
+        <w:t>forma</w:t>
+      </w:r>
+      <w:r>
+        <w:t xml:space="preserve"> strutturata,</w:t>
+      </w:r>
+      <w:r>
+        <w:t xml:space="preserve"> </w:t>
+      </w:r>
+      <w:r>
+        <w:t>ma suddivisa soltanto in sezioni</w:t>
+      </w:r>
+      <w:r>
+        <w:t xml:space="preserve">, </w:t>
+      </w:r>
+      <w:r>
+        <w:t>in cui può o meno co</w:t>
+      </w:r>
+      <w:r>
+        <w:t>mparire il titolo della sezione</w:t>
+      </w:r>
+      <w:r>
+        <w:t xml:space="preserve">. Anche in questa </w:t>
+      </w:r>
+      <w:r>
+        <w:t xml:space="preserve">serie </w:t>
+      </w:r>
+      <w:r>
+        <w:t xml:space="preserve">di documenti risulta comunque non troppo complesso ricercare l'oggetto dell'appalto e il CIG (se </w:t>
+      </w:r>
+      <w:r>
+        <w:t>è presente</w:t>
+      </w:r>
+      <w:r>
+        <w:t>!)</w:t>
+      </w:r>
+    </w:p>
+    <w:p>
+      <w:pPr>
+        <w:pStyle w:val="Paragrafoelenco"/>
+      </w:pPr>
+    </w:p>
+    <w:p>
+      <w:pPr>
+        <w:pStyle w:val="Paragrafoelenco"/>
+      </w:pPr>
+      <w:r>
+        <w:t>Esempio:</w:t>
+      </w:r>
+    </w:p>
+    <w:p>
+      <w:pPr>
+        <w:pStyle w:val="Paragrafoelenco"/>
+      </w:pPr>
+    </w:p>
+    <w:p>
+      <w:pPr>
+        <w:pStyle w:val="Paragrafoelenco"/>
+      </w:pPr>
+      <w:r>
+        <w:t>SEZIONE II: OGGETTO DELL'APPALTO:... (CIG 7093944BC5)</w:t>
+      </w:r>
+    </w:p>
+    <w:p>
+      <w:pPr>
+        <w:pStyle w:val="Paragrafoelenco"/>
+      </w:pPr>
+    </w:p>
+    <w:p>
+      <w:pPr>
+        <w:pStyle w:val="Paragrafoelenco"/>
+      </w:pPr>
+      <w:r>
+        <w:t>SEZIONE II: Oggetto</w:t>
+      </w:r>
+    </w:p>
+    <w:p>
+      <w:pPr>
+        <w:pStyle w:val="Paragrafoelenco"/>
+      </w:pPr>
+    </w:p>
+    <w:p>
+      <w:pPr>
+        <w:pStyle w:val="Paragrafoelenco"/>
+      </w:pPr>
+      <w:r>
+        <w:t>SEZIONE II:</w:t>
+      </w:r>
+    </w:p>
+    <w:p/>
+    <w:p>
+      <w:pPr>
+        <w:pStyle w:val="Titolo2"/>
+      </w:pPr>
+      <w:r>
+        <w:t xml:space="preserve">L'ultima </w:t>
+      </w:r>
+      <w:r>
+        <w:t xml:space="preserve">forma </w:t>
+      </w:r>
+      <w:r>
+        <w:t>raccoglie tutti i documenti non strutturati e quindi quelli che presentano una descrizione unica, non divisa in sezioni. Ovviamente la difficoltà nel ritrovare le inf</w:t>
+      </w:r>
+      <w:r>
+        <w:t xml:space="preserve">ormazioni è maggiore e spesso </w:t>
+      </w:r>
+      <w:r>
+        <w:t xml:space="preserve">i </w:t>
+      </w:r>
+      <w:r>
+        <w:t>documenti di questo tipo non presentano</w:t>
+      </w:r>
+      <w:r>
+        <w:t xml:space="preserve"> neanche</w:t>
+      </w:r>
+      <w:r>
+        <w:t xml:space="preserve"> il CIG.</w:t>
+      </w:r>
+    </w:p>
+    <w:p/>
+    <w:p>
+      <w:pPr>
+        <w:pStyle w:val="Titolo2"/>
+      </w:pPr>
+      <w:r>
+        <w:t>Una vo</w:t>
+      </w:r>
+      <w:r>
+        <w:t>lta analizzati questi documenti</w:t>
+      </w:r>
+      <w:r>
+        <w:t xml:space="preserve"> </w:t>
+      </w:r>
+      <w:r>
+        <w:t>ne si estra</w:t>
+      </w:r>
+      <w:r>
+        <w:t>e il CIG e</w:t>
+      </w:r>
+      <w:r>
+        <w:t xml:space="preserve"> l'oggetto</w:t>
+      </w:r>
+      <w:r>
+        <w:t xml:space="preserve"> del bando, </w:t>
+      </w:r>
+      <w:r>
+        <w:t>per poi memori</w:t>
+      </w:r>
+      <w:r>
+        <w:t xml:space="preserve">zzarli in modo persistente. </w:t>
+      </w:r>
+    </w:p>
+    <w:p>
+      <w:pPr>
+        <w:widowControl/>
+        <w:suppressAutoHyphens w:val="0"/>
       </w:pPr>
       <w:r>
         <w:br w:type="page"/>
@@ -1191,49 +1121,31 @@
     </w:p>
     <w:p>
       <w:pPr>
-        <w:jc w:val="both"/>
-        <w:rPr>
-          <w:bCs/>
-        </w:rPr>
-      </w:pPr>
-      <w:r>
-        <w:rPr>
-          <w:bCs/>
-        </w:rPr>
+        <w:pStyle w:val="Titolo2"/>
+      </w:pPr>
+      <w:r>
         <w:t>Gli stati riguardano le entità Pubblicazione e Bando e sono necessari per la gestione interna dei dati e dei processi che coinvolgono le due entità.</w:t>
       </w:r>
     </w:p>
     <w:p>
       <w:pPr>
-        <w:jc w:val="both"/>
-        <w:rPr>
-          <w:bCs/>
-        </w:rPr>
-      </w:pPr>
-      <w:r>
-        <w:rPr>
-          <w:bCs/>
-        </w:rPr>
-        <w:t>Gli stati sono modificati nelle diverse fasi dei processi ed esprimono un'informazione utile alle altre fasi, che si comportano in modo diverso a seconda del valore dello stato.</w:t>
-      </w:r>
-      <w:r>
-        <w:rPr>
-          <w:bCs/>
-        </w:rPr>
+        <w:pStyle w:val="Titolo3"/>
+      </w:pPr>
+      <w:r>
+        <w:t xml:space="preserve">Gli </w:t>
+      </w:r>
+      <w:r>
+        <w:t>stati</w:t>
+      </w:r>
+      <w:r>
+        <w:t xml:space="preserve"> sono modificati nelle diverse fasi dei processi ed esprimono un'informazione utile alle altre fasi, che si comportano in modo diverso a seconda del valore dello stato.</w:t>
+      </w:r>
+      <w:r>
         <w:t xml:space="preserve"> </w:t>
       </w:r>
     </w:p>
     <w:p>
-      <w:pPr>
-        <w:jc w:val="both"/>
-        <w:rPr>
-          <w:bCs/>
-        </w:rPr>
-      </w:pPr>
-      <w:r>
-        <w:rPr>
-          <w:bCs/>
-        </w:rPr>
+      <w:r>
         <w:t>Rappresentano quindi il modo in cui le fasi comunicano fra loro.</w:t>
       </w:r>
     </w:p>
@@ -1268,9 +1180,6 @@
             <w:vAlign w:val="center"/>
           </w:tcPr>
           <w:p>
-            <w:pPr>
-              <w:jc w:val="center"/>
-            </w:pPr>
             <w:r>
               <w:t>Nome Stato</w:t>
             </w:r>
@@ -1283,9 +1192,6 @@
             <w:vAlign w:val="center"/>
           </w:tcPr>
           <w:p>
-            <w:pPr>
-              <w:jc w:val="center"/>
-            </w:pPr>
             <w:r>
               <w:t>Valore</w:t>
             </w:r>
@@ -1298,9 +1204,6 @@
             <w:vAlign w:val="center"/>
           </w:tcPr>
           <w:p>
-            <w:pPr>
-              <w:jc w:val="center"/>
-            </w:pPr>
             <w:r>
               <w:t>Commenti</w:t>
             </w:r>
@@ -1319,9 +1222,6 @@
             <w:vAlign w:val="center"/>
           </w:tcPr>
           <w:p>
-            <w:pPr>
-              <w:jc w:val="center"/>
-            </w:pPr>
             <w:r>
               <w:t>STATO_PUBBLICAZIONE</w:t>
             </w:r>
@@ -1333,9 +1233,6 @@
             <w:vAlign w:val="center"/>
           </w:tcPr>
           <w:p>
-            <w:pPr>
-              <w:jc w:val="center"/>
-            </w:pPr>
             <w:r>
               <w:t>"DA_SCARICARE"</w:t>
             </w:r>
@@ -1364,21 +1261,14 @@
             <w:vMerge/>
             <w:vAlign w:val="center"/>
           </w:tcPr>
-          <w:p>
-            <w:pPr>
-              <w:jc w:val="center"/>
-            </w:pPr>
-          </w:p>
-        </w:tc>
-        <w:tc>
-          <w:tcPr>
-            <w:tcW w:w="0" w:type="auto"/>
-            <w:vAlign w:val="center"/>
-          </w:tcPr>
-          <w:p>
-            <w:pPr>
-              <w:jc w:val="center"/>
-            </w:pPr>
+          <w:p/>
+        </w:tc>
+        <w:tc>
+          <w:tcPr>
+            <w:tcW w:w="0" w:type="auto"/>
+            <w:vAlign w:val="center"/>
+          </w:tcPr>
+          <w:p>
             <w:r>
               <w:t>"IN_CORSO"</w:t>
             </w:r>
@@ -1407,21 +1297,14 @@
             <w:vMerge/>
             <w:vAlign w:val="center"/>
           </w:tcPr>
-          <w:p>
-            <w:pPr>
-              <w:jc w:val="center"/>
-            </w:pPr>
-          </w:p>
-        </w:tc>
-        <w:tc>
-          <w:tcPr>
-            <w:tcW w:w="0" w:type="auto"/>
-            <w:vAlign w:val="center"/>
-          </w:tcPr>
-          <w:p>
-            <w:pPr>
-              <w:jc w:val="center"/>
-            </w:pPr>
+          <w:p/>
+        </w:tc>
+        <w:tc>
+          <w:tcPr>
+            <w:tcW w:w="0" w:type="auto"/>
+            <w:vAlign w:val="center"/>
+          </w:tcPr>
+          <w:p>
             <w:r>
               <w:t>"SCARICATA"</w:t>
             </w:r>
@@ -1450,21 +1333,14 @@
             <w:vMerge/>
             <w:vAlign w:val="center"/>
           </w:tcPr>
-          <w:p>
-            <w:pPr>
-              <w:jc w:val="center"/>
-            </w:pPr>
-          </w:p>
-        </w:tc>
-        <w:tc>
-          <w:tcPr>
-            <w:tcW w:w="0" w:type="auto"/>
-            <w:vAlign w:val="center"/>
-          </w:tcPr>
-          <w:p>
-            <w:pPr>
-              <w:jc w:val="center"/>
-            </w:pPr>
+          <w:p/>
+        </w:tc>
+        <w:tc>
+          <w:tcPr>
+            <w:tcW w:w="0" w:type="auto"/>
+            <w:vAlign w:val="center"/>
+          </w:tcPr>
+          <w:p>
             <w:r>
               <w:t>"CHIUSA"</w:t>
             </w:r>
@@ -1507,7 +1383,7 @@
     </w:p>
     <w:p>
       <w:pPr>
-        <w:jc w:val="both"/>
+        <w:pStyle w:val="Titolo3"/>
       </w:pPr>
       <w:r>
         <w:t>Nella fase di scaricamento si prendono in considerazione soltanto le pubblicazioni il cui stato è "</w:t>
@@ -1542,7 +1418,7 @@
     </w:p>
     <w:p>
       <w:pPr>
-        <w:jc w:val="both"/>
+        <w:pStyle w:val="Titolo3"/>
       </w:pPr>
       <w:r>
         <w:t>La fase di controllo della pubblicazione, appena successiva alla fase di scaricamento, prende in considerazione soltanto l'ultima pubblicazione inserita, cioè quella con data più recente, e il cui stato è "</w:t>
@@ -1568,7 +1444,7 @@
     </w:p>
     <w:p>
       <w:pPr>
-        <w:jc w:val="both"/>
+        <w:pStyle w:val="Titolo3"/>
       </w:pPr>
       <w:r>
         <w:t>Successivamente, quando finisce la fase di parsificazione dei bandi, lo stato della pubblicazione è impostato a "</w:t>
@@ -1618,9 +1494,6 @@
             <w:vAlign w:val="center"/>
           </w:tcPr>
           <w:p>
-            <w:pPr>
-              <w:jc w:val="center"/>
-            </w:pPr>
             <w:r>
               <w:t>Nome Stato</w:t>
             </w:r>
@@ -1633,9 +1506,6 @@
             <w:vAlign w:val="center"/>
           </w:tcPr>
           <w:p>
-            <w:pPr>
-              <w:jc w:val="center"/>
-            </w:pPr>
             <w:r>
               <w:t>Valore</w:t>
             </w:r>
@@ -1648,9 +1518,6 @@
             <w:vAlign w:val="center"/>
           </w:tcPr>
           <w:p>
-            <w:pPr>
-              <w:jc w:val="center"/>
-            </w:pPr>
             <w:r>
               <w:t>Commenti</w:t>
             </w:r>
@@ -1669,9 +1536,6 @@
             <w:vAlign w:val="center"/>
           </w:tcPr>
           <w:p>
-            <w:pPr>
-              <w:jc w:val="center"/>
-            </w:pPr>
             <w:r>
               <w:t>STATO_BANDO</w:t>
             </w:r>
@@ -1683,9 +1547,6 @@
             <w:vAlign w:val="center"/>
           </w:tcPr>
           <w:p>
-            <w:pPr>
-              <w:jc w:val="center"/>
-            </w:pPr>
             <w:r>
               <w:t>"DA_PARSIFICARE"</w:t>
             </w:r>
@@ -1714,11 +1575,7 @@
             <w:vMerge/>
             <w:vAlign w:val="center"/>
           </w:tcPr>
-          <w:p>
-            <w:pPr>
-              <w:jc w:val="center"/>
-            </w:pPr>
-          </w:p>
+          <w:p/>
         </w:tc>
         <w:tc>
           <w:tcPr>
@@ -1726,9 +1583,6 @@
             <w:vAlign w:val="center"/>
           </w:tcPr>
           <w:p>
-            <w:pPr>
-              <w:jc w:val="center"/>
-            </w:pPr>
             <w:r>
               <w:t>"PARSIFICATO"</w:t>
             </w:r>
@@ -1850,34 +1704,10 @@
       </w:r>
     </w:p>
     <w:p>
-      <w:pPr>
-        <w:widowControl/>
-        <w:suppressAutoHyphens w:val="0"/>
-        <w:rPr>
-          <w:b/>
-          <w:bCs/>
-          <w:sz w:val="32"/>
-          <w:szCs w:val="32"/>
-        </w:rPr>
-      </w:pPr>
-      <w:r>
-        <w:rPr>
-          <w:b/>
-          <w:bCs/>
-          <w:sz w:val="32"/>
-          <w:szCs w:val="32"/>
-        </w:rPr>
+      <w:r>
         <w:br w:type="page"/>
       </w:r>
       <w:r>
-        <w:rPr>
-          <w:b/>
-          <w:bCs/>
-          <w:noProof/>
-          <w:sz w:val="32"/>
-          <w:szCs w:val="32"/>
-          <w:lang w:eastAsia="it-IT" w:bidi="ar-SA"/>
-        </w:rPr>
         <w:lastRenderedPageBreak/>
         <w:drawing>
           <wp:anchor distT="360045" distB="360045" distL="114300" distR="114300" simplePos="0" relativeHeight="251662336" behindDoc="0" locked="0" layoutInCell="1" allowOverlap="1">
@@ -1924,12 +1754,6 @@
         </w:drawing>
       </w:r>
       <w:r>
-        <w:rPr>
-          <w:b/>
-          <w:bCs/>
-          <w:sz w:val="32"/>
-          <w:szCs w:val="32"/>
-        </w:rPr>
         <w:t>Modello Entità-Relazione</w:t>
       </w:r>
     </w:p>
@@ -1972,50 +1796,40 @@
             <w:shd w:val="clear" w:color="auto" w:fill="262626" w:themeFill="text1" w:themeFillTint="D9"/>
           </w:tcPr>
           <w:p>
+            <w:r>
+              <w:t>Nome Proprietà</w:t>
+            </w:r>
+          </w:p>
+        </w:tc>
+        <w:tc>
+          <w:tcPr>
+            <w:tcW w:w="0" w:type="auto"/>
+            <w:shd w:val="clear" w:color="auto" w:fill="262626" w:themeFill="text1" w:themeFillTint="D9"/>
+          </w:tcPr>
+          <w:p>
+            <w:r>
+              <w:t>Tipo</w:t>
+            </w:r>
+          </w:p>
+        </w:tc>
+        <w:tc>
+          <w:tcPr>
+            <w:tcW w:w="0" w:type="auto"/>
+            <w:shd w:val="clear" w:color="auto" w:fill="262626" w:themeFill="text1" w:themeFillTint="D9"/>
+          </w:tcPr>
+          <w:p>
+            <w:r>
+              <w:t>Null / Extra</w:t>
+            </w:r>
+          </w:p>
+        </w:tc>
+        <w:tc>
+          <w:tcPr>
+            <w:tcW w:w="0" w:type="auto"/>
+            <w:shd w:val="clear" w:color="auto" w:fill="262626" w:themeFill="text1" w:themeFillTint="D9"/>
+          </w:tcPr>
+          <w:p>
             <w:pPr>
-              <w:jc w:val="center"/>
-            </w:pPr>
-            <w:r>
-              <w:t>Nome Proprietà</w:t>
-            </w:r>
-          </w:p>
-        </w:tc>
-        <w:tc>
-          <w:tcPr>
-            <w:tcW w:w="0" w:type="auto"/>
-            <w:shd w:val="clear" w:color="auto" w:fill="262626" w:themeFill="text1" w:themeFillTint="D9"/>
-          </w:tcPr>
-          <w:p>
-            <w:pPr>
-              <w:jc w:val="center"/>
-            </w:pPr>
-            <w:r>
-              <w:t>Tipo</w:t>
-            </w:r>
-          </w:p>
-        </w:tc>
-        <w:tc>
-          <w:tcPr>
-            <w:tcW w:w="0" w:type="auto"/>
-            <w:shd w:val="clear" w:color="auto" w:fill="262626" w:themeFill="text1" w:themeFillTint="D9"/>
-          </w:tcPr>
-          <w:p>
-            <w:pPr>
-              <w:jc w:val="center"/>
-            </w:pPr>
-            <w:r>
-              <w:t>Null / Extra</w:t>
-            </w:r>
-          </w:p>
-        </w:tc>
-        <w:tc>
-          <w:tcPr>
-            <w:tcW w:w="0" w:type="auto"/>
-            <w:shd w:val="clear" w:color="auto" w:fill="262626" w:themeFill="text1" w:themeFillTint="D9"/>
-          </w:tcPr>
-          <w:p>
-            <w:pPr>
-              <w:jc w:val="center"/>
               <w:rPr>
                 <w:u w:val="single"/>
               </w:rPr>
@@ -2037,9 +1851,6 @@
             <w:vAlign w:val="center"/>
           </w:tcPr>
           <w:p>
-            <w:pPr>
-              <w:jc w:val="center"/>
-            </w:pPr>
             <w:r>
               <w:t>CD_PUBBLICAZIONE</w:t>
             </w:r>
@@ -2051,9 +1862,6 @@
             <w:vAlign w:val="center"/>
           </w:tcPr>
           <w:p>
-            <w:pPr>
-              <w:jc w:val="center"/>
-            </w:pPr>
             <w:r>
               <w:t>BIGINT</w:t>
             </w:r>
@@ -2065,9 +1873,6 @@
             <w:vAlign w:val="center"/>
           </w:tcPr>
           <w:p>
-            <w:pPr>
-              <w:jc w:val="center"/>
-            </w:pPr>
             <w:r>
               <w:t>PRIMARY</w:t>
             </w:r>
@@ -2117,9 +1922,6 @@
             <w:vAlign w:val="center"/>
           </w:tcPr>
           <w:p>
-            <w:pPr>
-              <w:jc w:val="center"/>
-            </w:pPr>
             <w:r>
               <w:t>DATA</w:t>
             </w:r>
@@ -2131,9 +1933,6 @@
             <w:vAlign w:val="center"/>
           </w:tcPr>
           <w:p>
-            <w:pPr>
-              <w:jc w:val="center"/>
-            </w:pPr>
             <w:r>
               <w:t>DATE</w:t>
             </w:r>
@@ -2147,11 +1946,7 @@
             <w:tcW w:w="0" w:type="auto"/>
             <w:vAlign w:val="center"/>
           </w:tcPr>
-          <w:p>
-            <w:pPr>
-              <w:jc w:val="center"/>
-            </w:pPr>
-          </w:p>
+          <w:p/>
         </w:tc>
         <w:tc>
           <w:tcPr>
@@ -2179,9 +1974,6 @@
             <w:vAlign w:val="center"/>
           </w:tcPr>
           <w:p>
-            <w:pPr>
-              <w:jc w:val="center"/>
-            </w:pPr>
             <w:r>
               <w:t>NUMERO_PUBBLICAZIONE</w:t>
             </w:r>
@@ -2193,9 +1985,6 @@
             <w:vAlign w:val="center"/>
           </w:tcPr>
           <w:p>
-            <w:pPr>
-              <w:jc w:val="center"/>
-            </w:pPr>
             <w:r>
               <w:t>SMALLINT</w:t>
             </w:r>
@@ -2209,11 +1998,7 @@
             <w:tcW w:w="0" w:type="auto"/>
             <w:vAlign w:val="center"/>
           </w:tcPr>
-          <w:p>
-            <w:pPr>
-              <w:jc w:val="center"/>
-            </w:pPr>
-          </w:p>
+          <w:p/>
         </w:tc>
         <w:tc>
           <w:tcPr>
@@ -2238,9 +2023,6 @@
             <w:vAlign w:val="center"/>
           </w:tcPr>
           <w:p>
-            <w:pPr>
-              <w:jc w:val="center"/>
-            </w:pPr>
             <w:r>
               <w:t>STATO</w:t>
             </w:r>
@@ -2255,9 +2037,6 @@
             <w:vAlign w:val="center"/>
           </w:tcPr>
           <w:p>
-            <w:pPr>
-              <w:jc w:val="center"/>
-            </w:pPr>
             <w:r>
               <w:t>ENUM</w:t>
             </w:r>
@@ -2268,11 +2047,7 @@
             <w:tcW w:w="0" w:type="auto"/>
             <w:vAlign w:val="center"/>
           </w:tcPr>
-          <w:p>
-            <w:pPr>
-              <w:jc w:val="center"/>
-            </w:pPr>
-          </w:p>
+          <w:p/>
         </w:tc>
         <w:tc>
           <w:tcPr>
@@ -2282,9 +2057,6 @@
           <w:p>
             <w:r>
               <w:t>"DA_SCARICARE", "IN_CORSO", "SCARICATA", "CHIUSA"</w:t>
-            </w:r>
-            <w:r>
-              <w:br/>
             </w:r>
           </w:p>
         </w:tc>
@@ -2300,9 +2072,6 @@
             <w:vAlign w:val="center"/>
           </w:tcPr>
           <w:p>
-            <w:pPr>
-              <w:jc w:val="center"/>
-            </w:pPr>
             <w:r>
               <w:t>URL</w:t>
             </w:r>
@@ -2314,9 +2083,6 @@
             <w:vAlign w:val="center"/>
           </w:tcPr>
           <w:p>
-            <w:pPr>
-              <w:jc w:val="center"/>
-            </w:pPr>
             <w:r>
               <w:t>VARCHAR</w:t>
             </w:r>
@@ -2327,11 +2093,7 @@
             <w:tcW w:w="0" w:type="auto"/>
             <w:vAlign w:val="center"/>
           </w:tcPr>
-          <w:p>
-            <w:pPr>
-              <w:jc w:val="center"/>
-            </w:pPr>
-          </w:p>
+          <w:p/>
         </w:tc>
         <w:tc>
           <w:tcPr>
@@ -2358,6 +2120,9 @@
       <w:pPr>
         <w:pStyle w:val="Titolo1"/>
       </w:pPr>
+      <w:r>
+        <w:br w:type="page"/>
+      </w:r>
       <w:r>
         <w:lastRenderedPageBreak/>
         <w:t>BANDO</w:t>
@@ -2400,9 +2165,6 @@
             <w:shd w:val="clear" w:color="auto" w:fill="262626" w:themeFill="text1" w:themeFillTint="D9"/>
           </w:tcPr>
           <w:p>
-            <w:pPr>
-              <w:jc w:val="center"/>
-            </w:pPr>
             <w:r>
               <w:t>Nome</w:t>
             </w:r>
@@ -2417,9 +2179,6 @@
             <w:shd w:val="clear" w:color="auto" w:fill="262626" w:themeFill="text1" w:themeFillTint="D9"/>
           </w:tcPr>
           <w:p>
-            <w:pPr>
-              <w:jc w:val="center"/>
-            </w:pPr>
             <w:r>
               <w:t>Tipo</w:t>
             </w:r>
@@ -2431,9 +2190,6 @@
             <w:shd w:val="clear" w:color="auto" w:fill="262626" w:themeFill="text1" w:themeFillTint="D9"/>
           </w:tcPr>
           <w:p>
-            <w:pPr>
-              <w:jc w:val="center"/>
-            </w:pPr>
             <w:r>
               <w:t>Null</w:t>
             </w:r>
@@ -2448,9 +2204,6 @@
             <w:shd w:val="clear" w:color="auto" w:fill="262626" w:themeFill="text1" w:themeFillTint="D9"/>
           </w:tcPr>
           <w:p>
-            <w:pPr>
-              <w:jc w:val="center"/>
-            </w:pPr>
             <w:r>
               <w:t>Commenti</w:t>
             </w:r>
@@ -2468,9 +2221,6 @@
             <w:vAlign w:val="center"/>
           </w:tcPr>
           <w:p>
-            <w:pPr>
-              <w:jc w:val="center"/>
-            </w:pPr>
             <w:r>
               <w:t>CD_BANDO</w:t>
             </w:r>
@@ -2482,9 +2232,6 @@
             <w:vAlign w:val="center"/>
           </w:tcPr>
           <w:p>
-            <w:pPr>
-              <w:jc w:val="center"/>
-            </w:pPr>
             <w:r>
               <w:t>BIGINT</w:t>
             </w:r>
@@ -2496,9 +2243,6 @@
             <w:vAlign w:val="center"/>
           </w:tcPr>
           <w:p>
-            <w:pPr>
-              <w:jc w:val="center"/>
-            </w:pPr>
             <w:r>
               <w:t>PRIMARY</w:t>
             </w:r>
@@ -2530,9 +2274,6 @@
             <w:vAlign w:val="center"/>
           </w:tcPr>
           <w:p>
-            <w:pPr>
-              <w:jc w:val="center"/>
-            </w:pPr>
             <w:r>
               <w:t>CODICE</w:t>
             </w:r>
@@ -2553,9 +2294,6 @@
             <w:vAlign w:val="center"/>
           </w:tcPr>
           <w:p>
-            <w:pPr>
-              <w:jc w:val="center"/>
-            </w:pPr>
             <w:r>
               <w:t>VAR</w:t>
             </w:r>
@@ -2576,9 +2314,6 @@
             <w:vAlign w:val="center"/>
           </w:tcPr>
           <w:p>
-            <w:pPr>
-              <w:jc w:val="center"/>
-            </w:pPr>
             <w:r>
               <w:t>UNIQUE</w:t>
             </w:r>
@@ -2607,9 +2342,6 @@
             <w:vAlign w:val="center"/>
           </w:tcPr>
           <w:p>
-            <w:pPr>
-              <w:jc w:val="center"/>
-            </w:pPr>
             <w:r>
               <w:t>CD_PUBBLICAZIONE</w:t>
             </w:r>
@@ -2621,9 +2353,6 @@
             <w:vAlign w:val="center"/>
           </w:tcPr>
           <w:p>
-            <w:pPr>
-              <w:jc w:val="center"/>
-            </w:pPr>
             <w:r>
               <w:t>BIGINT</w:t>
             </w:r>
@@ -2635,9 +2364,6 @@
             <w:vAlign w:val="center"/>
           </w:tcPr>
           <w:p>
-            <w:pPr>
-              <w:jc w:val="center"/>
-            </w:pPr>
             <w:r>
               <w:t>REFERENCES PUBBLICAZIONE (CD_PUBBLICAZIONE)</w:t>
             </w:r>
@@ -2666,9 +2392,6 @@
             <w:vAlign w:val="center"/>
           </w:tcPr>
           <w:p>
-            <w:pPr>
-              <w:jc w:val="center"/>
-            </w:pPr>
             <w:r>
               <w:t>CIG</w:t>
             </w:r>
@@ -2680,9 +2403,6 @@
             <w:vAlign w:val="center"/>
           </w:tcPr>
           <w:p>
-            <w:pPr>
-              <w:jc w:val="center"/>
-            </w:pPr>
             <w:r>
               <w:t>VAR</w:t>
             </w:r>
@@ -2703,9 +2423,6 @@
             <w:vAlign w:val="center"/>
           </w:tcPr>
           <w:p>
-            <w:pPr>
-              <w:jc w:val="center"/>
-            </w:pPr>
             <w:r>
               <w:t>Null</w:t>
             </w:r>
@@ -2734,9 +2451,6 @@
             <w:vAlign w:val="center"/>
           </w:tcPr>
           <w:p>
-            <w:pPr>
-              <w:jc w:val="center"/>
-            </w:pPr>
             <w:r>
               <w:t>TIPO_BANDO</w:t>
             </w:r>
@@ -2748,9 +2462,6 @@
             <w:vAlign w:val="center"/>
           </w:tcPr>
           <w:p>
-            <w:pPr>
-              <w:jc w:val="center"/>
-            </w:pPr>
             <w:r>
               <w:t>VARCHAR</w:t>
             </w:r>
@@ -2765,9 +2476,6 @@
             <w:vAlign w:val="center"/>
           </w:tcPr>
           <w:p>
-            <w:pPr>
-              <w:jc w:val="center"/>
-            </w:pPr>
             <w:r>
               <w:t>Null</w:t>
             </w:r>
@@ -2799,9 +2507,6 @@
             <w:vAlign w:val="center"/>
           </w:tcPr>
           <w:p>
-            <w:pPr>
-              <w:jc w:val="center"/>
-            </w:pPr>
             <w:r>
               <w:t>TIPO_RICHIEDENTE</w:t>
             </w:r>
@@ -2813,9 +2518,6 @@
             <w:vAlign w:val="center"/>
           </w:tcPr>
           <w:p>
-            <w:pPr>
-              <w:jc w:val="center"/>
-            </w:pPr>
             <w:r>
               <w:t>VARCHAR</w:t>
             </w:r>
@@ -2830,9 +2532,6 @@
             <w:vAlign w:val="center"/>
           </w:tcPr>
           <w:p>
-            <w:pPr>
-              <w:jc w:val="center"/>
-            </w:pPr>
             <w:r>
               <w:t>Null</w:t>
             </w:r>
@@ -2867,9 +2566,6 @@
             <w:vAlign w:val="center"/>
           </w:tcPr>
           <w:p>
-            <w:pPr>
-              <w:jc w:val="center"/>
-            </w:pPr>
             <w:r>
               <w:t>NOME_RICHIEDENTE</w:t>
             </w:r>
@@ -2881,9 +2577,6 @@
             <w:vAlign w:val="center"/>
           </w:tcPr>
           <w:p>
-            <w:pPr>
-              <w:jc w:val="center"/>
-            </w:pPr>
             <w:r>
               <w:t>VARCHAR</w:t>
             </w:r>
@@ -2895,9 +2588,6 @@
             <w:vAlign w:val="center"/>
           </w:tcPr>
           <w:p>
-            <w:pPr>
-              <w:jc w:val="center"/>
-            </w:pPr>
             <w:r>
               <w:t>Null</w:t>
             </w:r>
@@ -2926,9 +2616,6 @@
             <w:vAlign w:val="center"/>
           </w:tcPr>
           <w:p>
-            <w:pPr>
-              <w:jc w:val="center"/>
-            </w:pPr>
             <w:r>
               <w:t>SCADENZA</w:t>
             </w:r>
@@ -2940,9 +2627,6 @@
             <w:vAlign w:val="center"/>
           </w:tcPr>
           <w:p>
-            <w:pPr>
-              <w:jc w:val="center"/>
-            </w:pPr>
             <w:r>
               <w:t>DATE</w:t>
             </w:r>
@@ -2954,9 +2638,6 @@
             <w:vAlign w:val="center"/>
           </w:tcPr>
           <w:p>
-            <w:pPr>
-              <w:jc w:val="center"/>
-            </w:pPr>
             <w:r>
               <w:t>Null</w:t>
             </w:r>
@@ -2985,9 +2666,6 @@
             <w:vAlign w:val="center"/>
           </w:tcPr>
           <w:p>
-            <w:pPr>
-              <w:jc w:val="center"/>
-            </w:pPr>
             <w:r>
               <w:t>OGGETTO</w:t>
             </w:r>
@@ -2999,9 +2677,6 @@
             <w:vAlign w:val="center"/>
           </w:tcPr>
           <w:p>
-            <w:pPr>
-              <w:jc w:val="center"/>
-            </w:pPr>
             <w:r>
               <w:t>VARCHAR</w:t>
             </w:r>
@@ -3013,9 +2688,6 @@
             <w:vAlign w:val="center"/>
           </w:tcPr>
           <w:p>
-            <w:pPr>
-              <w:jc w:val="center"/>
-            </w:pPr>
             <w:r>
               <w:t>Null</w:t>
             </w:r>
@@ -3044,9 +2716,6 @@
             <w:vAlign w:val="center"/>
           </w:tcPr>
           <w:p>
-            <w:pPr>
-              <w:jc w:val="center"/>
-            </w:pPr>
             <w:r>
               <w:t>TESTO</w:t>
             </w:r>
@@ -3061,9 +2730,6 @@
             <w:vAlign w:val="center"/>
           </w:tcPr>
           <w:p>
-            <w:pPr>
-              <w:jc w:val="center"/>
-            </w:pPr>
             <w:r>
               <w:t>TEXT</w:t>
             </w:r>
@@ -3075,9 +2741,6 @@
             <w:vAlign w:val="center"/>
           </w:tcPr>
           <w:p>
-            <w:pPr>
-              <w:jc w:val="center"/>
-            </w:pPr>
             <w:r>
               <w:t>Null</w:t>
             </w:r>
@@ -3106,9 +2769,6 @@
             <w:vAlign w:val="center"/>
           </w:tcPr>
           <w:p>
-            <w:pPr>
-              <w:jc w:val="center"/>
-            </w:pPr>
             <w:r>
               <w:t>URL</w:t>
             </w:r>
@@ -3120,9 +2780,6 @@
             <w:vAlign w:val="center"/>
           </w:tcPr>
           <w:p>
-            <w:pPr>
-              <w:jc w:val="center"/>
-            </w:pPr>
             <w:r>
               <w:t>VARCHAR</w:t>
             </w:r>
@@ -3133,11 +2790,7 @@
             <w:tcW w:w="0" w:type="auto"/>
             <w:vAlign w:val="center"/>
           </w:tcPr>
-          <w:p>
-            <w:pPr>
-              <w:jc w:val="center"/>
-            </w:pPr>
-          </w:p>
+          <w:p/>
         </w:tc>
         <w:tc>
           <w:tcPr>
@@ -3162,9 +2815,6 @@
             <w:vAlign w:val="center"/>
           </w:tcPr>
           <w:p>
-            <w:pPr>
-              <w:jc w:val="center"/>
-            </w:pPr>
             <w:r>
               <w:t>STATO</w:t>
             </w:r>
@@ -3179,9 +2829,6 @@
             <w:vAlign w:val="center"/>
           </w:tcPr>
           <w:p>
-            <w:pPr>
-              <w:jc w:val="center"/>
-            </w:pPr>
             <w:r>
               <w:t>ENUM</w:t>
             </w:r>
@@ -3192,11 +2839,7 @@
             <w:tcW w:w="0" w:type="auto"/>
             <w:vAlign w:val="center"/>
           </w:tcPr>
-          <w:p>
-            <w:pPr>
-              <w:jc w:val="center"/>
-            </w:pPr>
-          </w:p>
+          <w:p/>
         </w:tc>
         <w:tc>
           <w:tcPr>
@@ -3253,14 +2896,7 @@
         </w:tc>
       </w:tr>
     </w:tbl>
-    <w:p>
-      <w:pPr>
-        <w:rPr>
-          <w:sz w:val="32"/>
-          <w:szCs w:val="32"/>
-        </w:rPr>
-      </w:pPr>
-    </w:p>
+    <w:p/>
     <w:p>
       <w:pPr>
         <w:pStyle w:val="Nessunaspaziatura"/>
@@ -3332,9 +2968,6 @@
             <w:shd w:val="clear" w:color="auto" w:fill="262626" w:themeFill="text1" w:themeFillTint="D9"/>
           </w:tcPr>
           <w:p>
-            <w:pPr>
-              <w:jc w:val="center"/>
-            </w:pPr>
             <w:r>
               <w:t>Nome Proprietà</w:t>
             </w:r>
@@ -3346,9 +2979,6 @@
             <w:shd w:val="clear" w:color="auto" w:fill="262626" w:themeFill="text1" w:themeFillTint="D9"/>
           </w:tcPr>
           <w:p>
-            <w:pPr>
-              <w:jc w:val="center"/>
-            </w:pPr>
             <w:r>
               <w:t>Tipo</w:t>
             </w:r>
@@ -3360,9 +2990,6 @@
             <w:shd w:val="clear" w:color="auto" w:fill="262626" w:themeFill="text1" w:themeFillTint="D9"/>
           </w:tcPr>
           <w:p>
-            <w:pPr>
-              <w:jc w:val="center"/>
-            </w:pPr>
             <w:r>
               <w:t>Null / Extra</w:t>
             </w:r>
@@ -3374,9 +3001,6 @@
             <w:shd w:val="clear" w:color="auto" w:fill="262626" w:themeFill="text1" w:themeFillTint="D9"/>
           </w:tcPr>
           <w:p>
-            <w:pPr>
-              <w:jc w:val="center"/>
-            </w:pPr>
             <w:r>
               <w:t>Commenti</w:t>
             </w:r>
@@ -3394,9 +3018,6 @@
             <w:vAlign w:val="center"/>
           </w:tcPr>
           <w:p>
-            <w:pPr>
-              <w:jc w:val="center"/>
-            </w:pPr>
             <w:r>
               <w:t>CD_</w:t>
             </w:r>
@@ -3411,9 +3032,6 @@
             <w:vAlign w:val="center"/>
           </w:tcPr>
           <w:p>
-            <w:pPr>
-              <w:jc w:val="center"/>
-            </w:pPr>
             <w:r>
               <w:t>BIGINT</w:t>
             </w:r>
@@ -3425,9 +3043,6 @@
             <w:vAlign w:val="center"/>
           </w:tcPr>
           <w:p>
-            <w:pPr>
-              <w:jc w:val="center"/>
-            </w:pPr>
             <w:r>
               <w:t>PRIMARY</w:t>
             </w:r>
@@ -3465,9 +3080,6 @@
             <w:vAlign w:val="center"/>
           </w:tcPr>
           <w:p>
-            <w:pPr>
-              <w:jc w:val="center"/>
-            </w:pPr>
             <w:r>
               <w:t>CD_UTENTE</w:t>
             </w:r>
@@ -3479,9 +3091,6 @@
             <w:vAlign w:val="center"/>
           </w:tcPr>
           <w:p>
-            <w:pPr>
-              <w:jc w:val="center"/>
-            </w:pPr>
             <w:r>
               <w:t>NUMBER</w:t>
             </w:r>
@@ -3493,9 +3102,6 @@
             <w:vAlign w:val="center"/>
           </w:tcPr>
           <w:p>
-            <w:pPr>
-              <w:jc w:val="center"/>
-            </w:pPr>
             <w:r>
               <w:t>REFERENCES UTENTE (CD_UTENTE)</w:t>
             </w:r>
@@ -3524,29 +3130,20 @@
             <w:vAlign w:val="center"/>
           </w:tcPr>
           <w:p>
-            <w:pPr>
-              <w:jc w:val="center"/>
-            </w:pPr>
             <w:r>
               <w:t>ESPRESSIONE</w:t>
             </w:r>
             <w:r>
               <w:t>_PLUS</w:t>
             </w:r>
-            <w:r>
-              <w:br/>
-            </w:r>
-          </w:p>
-        </w:tc>
-        <w:tc>
-          <w:tcPr>
-            <w:tcW w:w="0" w:type="auto"/>
-            <w:vAlign w:val="center"/>
-          </w:tcPr>
-          <w:p>
-            <w:pPr>
-              <w:jc w:val="center"/>
-            </w:pPr>
+          </w:p>
+        </w:tc>
+        <w:tc>
+          <w:tcPr>
+            <w:tcW w:w="0" w:type="auto"/>
+            <w:vAlign w:val="center"/>
+          </w:tcPr>
+          <w:p>
             <w:r>
               <w:t>VARCHAR</w:t>
             </w:r>
@@ -3557,11 +3154,7 @@
             <w:tcW w:w="0" w:type="auto"/>
             <w:vAlign w:val="center"/>
           </w:tcPr>
-          <w:p>
-            <w:pPr>
-              <w:jc w:val="center"/>
-            </w:pPr>
-          </w:p>
+          <w:p/>
         </w:tc>
         <w:tc>
           <w:tcPr>
@@ -3589,9 +3182,6 @@
             <w:vAlign w:val="center"/>
           </w:tcPr>
           <w:p>
-            <w:pPr>
-              <w:jc w:val="center"/>
-            </w:pPr>
             <w:r>
               <w:t>ESPRESSIONE</w:t>
             </w:r>
@@ -3606,9 +3196,6 @@
             <w:vAlign w:val="center"/>
           </w:tcPr>
           <w:p>
-            <w:pPr>
-              <w:jc w:val="center"/>
-            </w:pPr>
             <w:r>
               <w:t>VARCHAR</w:t>
             </w:r>
@@ -3619,11 +3206,7 @@
             <w:tcW w:w="0" w:type="auto"/>
             <w:vAlign w:val="center"/>
           </w:tcPr>
-          <w:p>
-            <w:pPr>
-              <w:jc w:val="center"/>
-            </w:pPr>
-          </w:p>
+          <w:p/>
         </w:tc>
         <w:tc>
           <w:tcPr>
@@ -3725,9 +3308,6 @@
             <w:shd w:val="clear" w:color="auto" w:fill="262626" w:themeFill="text1" w:themeFillTint="D9"/>
           </w:tcPr>
           <w:p>
-            <w:pPr>
-              <w:jc w:val="center"/>
-            </w:pPr>
             <w:r>
               <w:t>Nome Proprietà</w:t>
             </w:r>
@@ -3739,9 +3319,6 @@
             <w:shd w:val="clear" w:color="auto" w:fill="262626" w:themeFill="text1" w:themeFillTint="D9"/>
           </w:tcPr>
           <w:p>
-            <w:pPr>
-              <w:jc w:val="center"/>
-            </w:pPr>
             <w:r>
               <w:t>Tipo</w:t>
             </w:r>
@@ -3753,9 +3330,6 @@
             <w:shd w:val="clear" w:color="auto" w:fill="262626" w:themeFill="text1" w:themeFillTint="D9"/>
           </w:tcPr>
           <w:p>
-            <w:pPr>
-              <w:jc w:val="center"/>
-            </w:pPr>
             <w:r>
               <w:t>Null / Extra</w:t>
             </w:r>
@@ -3767,9 +3341,6 @@
             <w:shd w:val="clear" w:color="auto" w:fill="262626" w:themeFill="text1" w:themeFillTint="D9"/>
           </w:tcPr>
           <w:p>
-            <w:pPr>
-              <w:jc w:val="center"/>
-            </w:pPr>
             <w:r>
               <w:t>Commenti</w:t>
             </w:r>
@@ -3787,9 +3358,6 @@
             <w:vAlign w:val="center"/>
           </w:tcPr>
           <w:p>
-            <w:pPr>
-              <w:jc w:val="center"/>
-            </w:pPr>
             <w:r>
               <w:t>CD_</w:t>
             </w:r>
@@ -3804,9 +3372,6 @@
             <w:vAlign w:val="center"/>
           </w:tcPr>
           <w:p>
-            <w:pPr>
-              <w:jc w:val="center"/>
-            </w:pPr>
             <w:r>
               <w:t>BIGINT</w:t>
             </w:r>
@@ -3818,9 +3383,6 @@
             <w:vAlign w:val="center"/>
           </w:tcPr>
           <w:p>
-            <w:pPr>
-              <w:jc w:val="center"/>
-            </w:pPr>
             <w:r>
               <w:t>PRIMARY</w:t>
             </w:r>
@@ -3858,9 +3420,6 @@
             <w:vAlign w:val="center"/>
           </w:tcPr>
           <w:p>
-            <w:pPr>
-              <w:jc w:val="center"/>
-            </w:pPr>
             <w:r>
               <w:t>USERNAME</w:t>
             </w:r>
@@ -3872,9 +3431,6 @@
             <w:vAlign w:val="center"/>
           </w:tcPr>
           <w:p>
-            <w:pPr>
-              <w:jc w:val="center"/>
-            </w:pPr>
             <w:r>
               <w:t>VARCHAR (50)</w:t>
             </w:r>
@@ -3886,9 +3442,6 @@
             <w:vAlign w:val="center"/>
           </w:tcPr>
           <w:p>
-            <w:pPr>
-              <w:jc w:val="center"/>
-            </w:pPr>
             <w:r>
               <w:t>UNIQUE</w:t>
             </w:r>
@@ -3917,9 +3470,6 @@
             <w:vAlign w:val="center"/>
           </w:tcPr>
           <w:p>
-            <w:pPr>
-              <w:jc w:val="center"/>
-            </w:pPr>
             <w:r>
               <w:t>PASSWORD</w:t>
             </w:r>
@@ -3931,9 +3481,6 @@
             <w:vAlign w:val="center"/>
           </w:tcPr>
           <w:p>
-            <w:pPr>
-              <w:jc w:val="center"/>
-            </w:pPr>
             <w:r>
               <w:t>VARCHAR</w:t>
             </w:r>
@@ -3947,11 +3494,7 @@
             <w:tcW w:w="0" w:type="auto"/>
             <w:vAlign w:val="center"/>
           </w:tcPr>
-          <w:p>
-            <w:pPr>
-              <w:jc w:val="center"/>
-            </w:pPr>
-          </w:p>
+          <w:p/>
         </w:tc>
         <w:tc>
           <w:tcPr>
@@ -3976,9 +3519,6 @@
             <w:vAlign w:val="center"/>
           </w:tcPr>
           <w:p>
-            <w:pPr>
-              <w:jc w:val="center"/>
-            </w:pPr>
             <w:r>
               <w:t>EMAIL</w:t>
             </w:r>
@@ -3990,9 +3530,6 @@
             <w:vAlign w:val="center"/>
           </w:tcPr>
           <w:p>
-            <w:pPr>
-              <w:jc w:val="center"/>
-            </w:pPr>
             <w:r>
               <w:t>VARCHAR</w:t>
             </w:r>
@@ -4003,11 +3540,7 @@
             <w:tcW w:w="0" w:type="auto"/>
             <w:vAlign w:val="center"/>
           </w:tcPr>
-          <w:p>
-            <w:pPr>
-              <w:jc w:val="center"/>
-            </w:pPr>
-          </w:p>
+          <w:p/>
         </w:tc>
         <w:tc>
           <w:tcPr>
@@ -4024,47 +3557,24 @@
     </w:tbl>
     <w:p>
       <w:pPr>
-        <w:jc w:val="center"/>
-        <w:rPr>
-          <w:b/>
-        </w:rPr>
-      </w:pPr>
-      <w:r>
-        <w:rPr>
-          <w:b/>
-        </w:rPr>
+        <w:pStyle w:val="Nessunaspaziatura"/>
+      </w:pPr>
+      <w:r>
         <w:br/>
       </w:r>
       <w:r>
-        <w:rPr>
-          <w:b/>
-        </w:rPr>
         <w:t xml:space="preserve">Tabella </w:t>
       </w:r>
       <w:r>
-        <w:rPr>
-          <w:b/>
-        </w:rPr>
         <w:t>4</w:t>
       </w:r>
       <w:r>
-        <w:rPr>
-          <w:b/>
-        </w:rPr>
         <w:t xml:space="preserve"> - Entità UTENTE</w:t>
       </w:r>
     </w:p>
     <w:p>
       <w:pPr>
-        <w:rPr>
-          <w:sz w:val="32"/>
-          <w:szCs w:val="32"/>
-        </w:rPr>
-      </w:pPr>
-    </w:p>
-    <w:p>
-      <w:pPr>
-        <w:jc w:val="both"/>
+        <w:pStyle w:val="Titolo2"/>
       </w:pPr>
       <w:r>
         <w:t xml:space="preserve">Necessaria una fase di registrazione utente in cui </w:t>
@@ -4085,84 +3595,19 @@
       </w:r>
       <w:r>
         <w:lastRenderedPageBreak/>
-        <w:t>Processi</w:t>
-      </w:r>
-    </w:p>
-    <w:p>
-      <w:pPr>
-        <w:pStyle w:val="Titolo4"/>
-      </w:pPr>
-      <w:r>
-        <w:t>Le fasi del processo</w:t>
-      </w:r>
-      <w:r>
-        <w:t xml:space="preserve"> necessari</w:t>
-      </w:r>
-      <w:r>
-        <w:t>e</w:t>
-      </w:r>
-      <w:r>
-        <w:t xml:space="preserve"> per raggiungere l'obiettivo richiesto s</w:t>
-      </w:r>
-      <w:r>
-        <w:t xml:space="preserve">ono almeno 5. </w:t>
-      </w:r>
-      <w:r>
-        <w:t>e varie fasi</w:t>
-      </w:r>
-      <w:r>
-        <w:t xml:space="preserve"> comunicano fra loro</w:t>
-      </w:r>
-      <w:r>
-        <w:t xml:space="preserve"> tramite dei messaggi e/o</w:t>
-      </w:r>
-      <w:r>
-        <w:t xml:space="preserve"> </w:t>
-      </w:r>
-      <w:r>
-        <w:t xml:space="preserve">impostando uno stato, cioè </w:t>
-      </w:r>
-      <w:r>
-        <w:t>proprietà delle entità Pubblicazione e Bando</w:t>
-      </w:r>
-      <w:r>
-        <w:t>;</w:t>
-      </w:r>
-      <w:r>
-        <w:t xml:space="preserve"> </w:t>
-      </w:r>
-      <w:r>
-        <w:t>unsa fase</w:t>
-      </w:r>
-      <w:r>
-        <w:t xml:space="preserve"> si "attiva" quando </w:t>
-      </w:r>
-      <w:r>
-        <w:t>quella precedente termina</w:t>
-      </w:r>
-      <w:r>
-        <w:t>.</w:t>
-      </w:r>
-    </w:p>
-    <w:p>
-      <w:pPr>
-        <w:rPr>
-          <w:b/>
-          <w:bCs/>
-          <w:sz w:val="28"/>
-          <w:szCs w:val="28"/>
-        </w:rPr>
-      </w:pPr>
-      <w:r>
-        <w:rPr>
-          <w:noProof/>
-          <w:lang w:eastAsia="it-IT" w:bidi="ar-SA"/>
-        </w:rPr>
         <w:drawing>
-          <wp:inline distT="0" distB="0" distL="0" distR="0">
-            <wp:extent cx="6120130" cy="2037715"/>
+          <wp:anchor distT="360045" distB="180340" distL="114300" distR="114300" simplePos="0" relativeHeight="251663360" behindDoc="0" locked="0" layoutInCell="1" allowOverlap="1">
+            <wp:simplePos x="0" y="0"/>
+            <wp:positionH relativeFrom="column">
+              <wp:posOffset>521335</wp:posOffset>
+            </wp:positionH>
+            <wp:positionV relativeFrom="paragraph">
+              <wp:posOffset>1585595</wp:posOffset>
+            </wp:positionV>
+            <wp:extent cx="5318125" cy="2842260"/>
             <wp:effectExtent l="19050" t="0" r="0" b="0"/>
-            <wp:docPr id="6" name="Immagine 5" descr="Process.png"/>
+            <wp:wrapTopAndBottom/>
+            <wp:docPr id="2" name="Immagine 1" descr="Process.png"/>
             <wp:cNvGraphicFramePr>
               <a:graphicFrameLocks xmlns:a="http://schemas.openxmlformats.org/drawingml/2006/main" noChangeAspect="1"/>
             </wp:cNvGraphicFramePr>
@@ -4182,7 +3627,7 @@
                   <pic:spPr>
                     <a:xfrm>
                       <a:off x="0" y="0"/>
-                      <a:ext cx="6120130" cy="2037715"/>
+                      <a:ext cx="5318125" cy="2842260"/>
                     </a:xfrm>
                     <a:prstGeom prst="rect">
                       <a:avLst/>
@@ -4191,17 +3636,72 @@
                 </pic:pic>
               </a:graphicData>
             </a:graphic>
-          </wp:inline>
+          </wp:anchor>
         </w:drawing>
       </w:r>
+      <w:r>
+        <w:t>Processi</w:t>
+      </w:r>
+    </w:p>
+    <w:p>
+      <w:pPr>
+        <w:pStyle w:val="Titolo4"/>
+      </w:pPr>
+      <w:r>
+        <w:t>Le fasi del processo</w:t>
+      </w:r>
+      <w:r>
+        <w:t xml:space="preserve"> necessari</w:t>
+      </w:r>
+      <w:r>
+        <w:t>e</w:t>
+      </w:r>
+      <w:r>
+        <w:t xml:space="preserve"> per raggiungere l'obiettivo richiesto s</w:t>
+      </w:r>
+      <w:r>
+        <w:t xml:space="preserve">ono almeno 5. </w:t>
+      </w:r>
+      <w:r>
+        <w:t>e varie fasi</w:t>
+      </w:r>
+      <w:r>
+        <w:t xml:space="preserve"> comunicano fra loro</w:t>
+      </w:r>
+      <w:r>
+        <w:t xml:space="preserve"> tramite dei messaggi e/o</w:t>
+      </w:r>
+      <w:r>
+        <w:t xml:space="preserve"> </w:t>
+      </w:r>
+      <w:r>
+        <w:t xml:space="preserve">impostando uno stato, cioè </w:t>
+      </w:r>
+      <w:r>
+        <w:t>proprietà delle entità Pubblicazione e Bando</w:t>
+      </w:r>
+      <w:r>
+        <w:t>;</w:t>
+      </w:r>
+      <w:r>
+        <w:t xml:space="preserve"> </w:t>
+      </w:r>
+      <w:r>
+        <w:t>unsa fase</w:t>
+      </w:r>
+      <w:r>
+        <w:t xml:space="preserve"> si "attiva" quando </w:t>
+      </w:r>
+      <w:r>
+        <w:t>quella precedente termina</w:t>
+      </w:r>
+      <w:r>
+        <w:t>.</w:t>
+      </w:r>
     </w:p>
     <w:p>
       <w:pPr>
         <w:pStyle w:val="Titolo1"/>
-        <w:numPr>
-          <w:ilvl w:val="0"/>
-          <w:numId w:val="6"/>
-        </w:numPr>
       </w:pPr>
       <w:r>
         <w:t>Ricerca Nuova Pubblicazione</w:t>
@@ -4212,277 +3712,144 @@
     </w:p>
     <w:p>
       <w:pPr>
-        <w:pStyle w:val="Paragrafoelenco"/>
-        <w:jc w:val="both"/>
+        <w:pStyle w:val="Titolo2"/>
+      </w:pPr>
+      <w:r>
+        <w:t>U</w:t>
+      </w:r>
+      <w:r>
+        <w:t>na volta al giorno si collega al sito</w:t>
+      </w:r>
+      <w:r>
+        <w:t xml:space="preserve"> web della Gazzetta Ufficiale </w:t>
+      </w:r>
+      <w:r>
+        <w:t>e</w:t>
+      </w:r>
+      <w:r>
+        <w:t xml:space="preserve"> cerca se è presente una nuova pubblicazione, </w:t>
+      </w:r>
+      <w:r>
+        <w:t>controllando</w:t>
+      </w:r>
+      <w:r>
+        <w:t>ne</w:t>
+      </w:r>
+      <w:r>
+        <w:t xml:space="preserve"> la data</w:t>
+      </w:r>
+      <w:r>
+        <w:t xml:space="preserve"> e confrontandola con quella dell'ultima</w:t>
+      </w:r>
+      <w:r>
+        <w:t xml:space="preserve"> pubblicazione</w:t>
+      </w:r>
+      <w:r>
+        <w:t xml:space="preserve"> </w:t>
+      </w:r>
+      <w:r>
+        <w:t>memorizzata dal sistema.</w:t>
+      </w:r>
+    </w:p>
+    <w:p>
+      <w:pPr>
+        <w:pStyle w:val="Titolo3"/>
         <w:rPr>
-          <w:bCs/>
-        </w:rPr>
-      </w:pPr>
-      <w:r>
-        <w:rPr>
-          <w:bCs/>
-        </w:rPr>
-        <w:t>U</w:t>
-      </w:r>
-      <w:r>
-        <w:rPr>
-          <w:bCs/>
-        </w:rPr>
-        <w:t>na volta al giorno si collega al sito</w:t>
-      </w:r>
-      <w:r>
-        <w:rPr>
-          <w:bCs/>
-        </w:rPr>
-        <w:t xml:space="preserve"> web della Gazzetta Ufficiale </w:t>
-      </w:r>
-      <w:r>
-        <w:rPr>
-          <w:bCs/>
-        </w:rPr>
-        <w:t>e</w:t>
-      </w:r>
-      <w:r>
-        <w:rPr>
-          <w:bCs/>
-        </w:rPr>
-        <w:t xml:space="preserve"> cerca se è presente una nuova pubblicazione, </w:t>
-      </w:r>
-      <w:r>
-        <w:rPr>
-          <w:bCs/>
-        </w:rPr>
-        <w:t>controllando</w:t>
-      </w:r>
-      <w:r>
-        <w:rPr>
-          <w:bCs/>
-        </w:rPr>
-        <w:t>ne</w:t>
-      </w:r>
-      <w:r>
-        <w:rPr>
-          <w:bCs/>
-        </w:rPr>
-        <w:t xml:space="preserve"> la data</w:t>
-      </w:r>
-      <w:r>
-        <w:rPr>
-          <w:bCs/>
-        </w:rPr>
-        <w:t xml:space="preserve"> e confrontandola con quella dell'ultima</w:t>
-      </w:r>
-      <w:r>
-        <w:rPr>
-          <w:bCs/>
-        </w:rPr>
-        <w:t xml:space="preserve"> pubblicazione</w:t>
-      </w:r>
-      <w:r>
-        <w:rPr>
-          <w:bCs/>
-        </w:rPr>
-        <w:t xml:space="preserve"> </w:t>
-      </w:r>
-      <w:r>
-        <w:rPr>
-          <w:bCs/>
-        </w:rPr>
-        <w:t>memorizzata dal sistema.</w:t>
-      </w:r>
-    </w:p>
-    <w:p>
-      <w:pPr>
-        <w:pStyle w:val="Paragrafoelenco"/>
-        <w:jc w:val="both"/>
-        <w:rPr>
-          <w:bCs/>
           <w:sz w:val="28"/>
           <w:szCs w:val="28"/>
         </w:rPr>
       </w:pPr>
       <w:r>
-        <w:rPr>
-          <w:bCs/>
-        </w:rPr>
         <w:t xml:space="preserve">In caso ne sia presente una nuova, </w:t>
       </w:r>
       <w:r>
-        <w:rPr>
-          <w:bCs/>
-        </w:rPr>
         <w:t>crea una nuova entry nella tabella</w:t>
       </w:r>
       <w:r>
-        <w:rPr>
-          <w:bCs/>
-        </w:rPr>
         <w:t xml:space="preserve"> </w:t>
       </w:r>
       <w:r>
-        <w:rPr>
-          <w:bCs/>
-        </w:rPr>
         <w:t>P</w:t>
       </w:r>
       <w:r>
-        <w:rPr>
-          <w:bCs/>
-        </w:rPr>
         <w:t xml:space="preserve">ubblicazione e </w:t>
       </w:r>
       <w:r>
-        <w:rPr>
-          <w:bCs/>
-        </w:rPr>
         <w:t>memor</w:t>
       </w:r>
       <w:r>
-        <w:rPr>
-          <w:bCs/>
-        </w:rPr>
         <w:t>izza le</w:t>
       </w:r>
       <w:r>
-        <w:rPr>
-          <w:bCs/>
-        </w:rPr>
         <w:t xml:space="preserve"> </w:t>
       </w:r>
       <w:r>
-        <w:rPr>
-          <w:bCs/>
-        </w:rPr>
         <w:t>prime informazioni</w:t>
       </w:r>
       <w:r>
-        <w:rPr>
-          <w:bCs/>
-        </w:rPr>
         <w:t xml:space="preserve"> già disponibili (numero</w:t>
       </w:r>
       <w:r>
-        <w:rPr>
-          <w:bCs/>
-        </w:rPr>
         <w:t>,</w:t>
       </w:r>
       <w:r>
-        <w:rPr>
-          <w:bCs/>
-        </w:rPr>
         <w:t xml:space="preserve"> data</w:t>
       </w:r>
       <w:r>
-        <w:rPr>
-          <w:bCs/>
-        </w:rPr>
         <w:t xml:space="preserve"> e URL</w:t>
       </w:r>
       <w:r>
-        <w:rPr>
-          <w:bCs/>
-        </w:rPr>
         <w:t xml:space="preserve">) . </w:t>
       </w:r>
       <w:r>
-        <w:rPr>
-          <w:bCs/>
-        </w:rPr>
         <w:t>Il processo può così avanzare</w:t>
       </w:r>
       <w:r>
-        <w:rPr>
-          <w:bCs/>
-        </w:rPr>
         <w:t xml:space="preserve">; nel caso </w:t>
       </w:r>
       <w:r>
-        <w:rPr>
-          <w:bCs/>
-        </w:rPr>
         <w:t xml:space="preserve">non sia presente nessuna  </w:t>
       </w:r>
       <w:r>
-        <w:rPr>
-          <w:bCs/>
-        </w:rPr>
         <w:t xml:space="preserve">nuova pubblicazione, non </w:t>
       </w:r>
       <w:r>
-        <w:rPr>
-          <w:bCs/>
-        </w:rPr>
         <w:t>sono</w:t>
       </w:r>
       <w:r>
-        <w:rPr>
-          <w:bCs/>
-        </w:rPr>
         <w:t xml:space="preserve"> attivate le fasi successive </w:t>
       </w:r>
       <w:r>
-        <w:rPr>
-          <w:bCs/>
-        </w:rPr>
         <w:t xml:space="preserve">del </w:t>
       </w:r>
       <w:r>
-        <w:rPr>
-          <w:bCs/>
-        </w:rPr>
         <w:t>processo</w:t>
       </w:r>
       <w:r>
-        <w:rPr>
-          <w:bCs/>
-        </w:rPr>
         <w:t xml:space="preserve">, che aspettano </w:t>
       </w:r>
       <w:r>
-        <w:rPr>
-          <w:bCs/>
-        </w:rPr>
         <w:t xml:space="preserve">fino </w:t>
       </w:r>
       <w:r>
-        <w:rPr>
-          <w:bCs/>
-        </w:rPr>
         <w:t>a quando la</w:t>
       </w:r>
       <w:r>
-        <w:rPr>
-          <w:bCs/>
-        </w:rPr>
         <w:t xml:space="preserve"> ricerca </w:t>
       </w:r>
       <w:r>
-        <w:rPr>
-          <w:bCs/>
-        </w:rPr>
         <w:t>non d</w:t>
       </w:r>
       <w:r>
-        <w:rPr>
-          <w:bCs/>
-        </w:rPr>
         <w:t>à</w:t>
       </w:r>
       <w:r>
-        <w:rPr>
-          <w:bCs/>
-        </w:rPr>
         <w:t xml:space="preserve"> un risultato positivo.</w:t>
       </w:r>
     </w:p>
     <w:p>
       <w:pPr>
         <w:pStyle w:val="Titolo1"/>
-        <w:numPr>
-          <w:ilvl w:val="0"/>
-          <w:numId w:val="6"/>
-        </w:numPr>
         <w:rPr>
           <w:sz w:val="24"/>
           <w:szCs w:val="21"/>
@@ -4497,362 +3864,186 @@
     </w:p>
     <w:p>
       <w:pPr>
-        <w:pStyle w:val="Paragrafoelenco"/>
-        <w:widowControl/>
-        <w:suppressAutoHyphens w:val="0"/>
-        <w:jc w:val="both"/>
-        <w:rPr>
-          <w:bCs/>
-        </w:rPr>
-      </w:pPr>
-      <w:r>
-        <w:rPr>
-          <w:bCs/>
-        </w:rPr>
+        <w:pStyle w:val="Titolo2"/>
+      </w:pPr>
+      <w:r>
         <w:t xml:space="preserve">Questa </w:t>
       </w:r>
       <w:r>
-        <w:rPr>
-          <w:bCs/>
-        </w:rPr>
         <w:t>fase</w:t>
       </w:r>
       <w:r>
-        <w:rPr>
-          <w:bCs/>
-        </w:rPr>
         <w:t xml:space="preserve"> del processo può essere raggiunta soltanto quando la ricerca di una nuova pubblicazione ha dato esito positivo. Essendo disponibile una nuova pubblicazione,</w:t>
       </w:r>
       <w:r>
-        <w:rPr>
-          <w:bCs/>
-        </w:rPr>
         <w:t xml:space="preserve"> scarica</w:t>
       </w:r>
       <w:r>
-        <w:rPr>
-          <w:bCs/>
-        </w:rPr>
         <w:t xml:space="preserve"> la pagina </w:t>
       </w:r>
       <w:r>
-        <w:rPr>
-          <w:bCs/>
-        </w:rPr>
         <w:t>corrispondente</w:t>
       </w:r>
       <w:r>
-        <w:rPr>
-          <w:bCs/>
-        </w:rPr>
         <w:t xml:space="preserve"> e analizza </w:t>
       </w:r>
       <w:r>
-        <w:rPr>
-          <w:bCs/>
-        </w:rPr>
         <w:t xml:space="preserve">la pubblicazione, </w:t>
       </w:r>
       <w:r>
-        <w:rPr>
-          <w:bCs/>
-        </w:rPr>
         <w:t>ricavando</w:t>
       </w:r>
       <w:r>
-        <w:rPr>
-          <w:bCs/>
-        </w:rPr>
         <w:t xml:space="preserve"> </w:t>
       </w:r>
       <w:r>
-        <w:rPr>
-          <w:bCs/>
-        </w:rPr>
         <w:t xml:space="preserve"> </w:t>
       </w:r>
       <w:r>
-        <w:rPr>
-          <w:bCs/>
-        </w:rPr>
         <w:t>tutti i bandi</w:t>
       </w:r>
       <w:r>
-        <w:rPr>
-          <w:bCs/>
-        </w:rPr>
         <w:t xml:space="preserve"> e inserendoli nel database insieme a URL corrispondente, nome dell'ente richiedente e testo per intero. Queste informazionisono già disponbili all'interno della pubblicazione</w:t>
       </w:r>
       <w:r>
-        <w:rPr>
-          <w:bCs/>
-        </w:rPr>
         <w:t>.</w:t>
       </w:r>
     </w:p>
     <w:p>
       <w:pPr>
-        <w:pStyle w:val="Paragrafoelenco"/>
-        <w:widowControl/>
-        <w:suppressAutoHyphens w:val="0"/>
-        <w:jc w:val="both"/>
-        <w:rPr>
-          <w:bCs/>
-        </w:rPr>
-      </w:pPr>
-      <w:r>
-        <w:rPr>
-          <w:bCs/>
-        </w:rPr>
+        <w:pStyle w:val="Titolo3"/>
+      </w:pPr>
+      <w:r>
         <w:t>Una volta disponibili tutti i link ai bandi, sono</w:t>
       </w:r>
       <w:r>
-        <w:rPr>
-          <w:bCs/>
-        </w:rPr>
         <w:t xml:space="preserve"> scaricati uno per uno:</w:t>
       </w:r>
       <w:r>
-        <w:rPr>
-          <w:bCs/>
-        </w:rPr>
         <w:t xml:space="preserve"> </w:t>
       </w:r>
       <w:r>
-        <w:rPr>
-          <w:bCs/>
-        </w:rPr>
         <w:t xml:space="preserve">è </w:t>
       </w:r>
       <w:r>
-        <w:rPr>
-          <w:bCs/>
-        </w:rPr>
         <w:t>rimossa la precedente entry corrispondente</w:t>
       </w:r>
       <w:r>
-        <w:rPr>
-          <w:bCs/>
-        </w:rPr>
         <w:t xml:space="preserve"> al bando</w:t>
       </w:r>
       <w:r>
-        <w:rPr>
-          <w:bCs/>
-        </w:rPr>
         <w:t xml:space="preserve"> e sostituita con il nuovo bando, di cui ora si conosce il testo per intero</w:t>
       </w:r>
       <w:r>
-        <w:rPr>
-          <w:bCs/>
-        </w:rPr>
         <w:t xml:space="preserve"> (oltre alle infirmazioni precedenti già ricavate)</w:t>
       </w:r>
       <w:r>
-        <w:rPr>
-          <w:bCs/>
-        </w:rPr>
         <w:t>.</w:t>
       </w:r>
     </w:p>
     <w:p>
       <w:pPr>
-        <w:pStyle w:val="Paragrafoelenco"/>
-        <w:widowControl/>
-        <w:suppressAutoHyphens w:val="0"/>
-        <w:jc w:val="both"/>
-        <w:rPr>
-          <w:bCs/>
-        </w:rPr>
-      </w:pPr>
-      <w:r>
-        <w:rPr>
-          <w:bCs/>
-        </w:rPr>
+        <w:pStyle w:val="Titolo2"/>
+      </w:pPr>
+      <w:r>
+        <w:lastRenderedPageBreak/>
         <w:t>Questo meccanismo permette di avere un controllo sull'effetivo scaricamento di tutti i bandi della pubblicazione.</w:t>
       </w:r>
     </w:p>
     <w:p>
       <w:pPr>
         <w:pStyle w:val="Titolo1"/>
-        <w:numPr>
-          <w:ilvl w:val="0"/>
-          <w:numId w:val="6"/>
-        </w:numPr>
         <w:rPr>
           <w:szCs w:val="32"/>
         </w:rPr>
       </w:pPr>
       <w:r>
-        <w:br w:type="page"/>
-      </w:r>
-      <w:r>
-        <w:lastRenderedPageBreak/>
         <w:t>Parsifica Bando</w:t>
       </w:r>
     </w:p>
     <w:p>
       <w:pPr>
-        <w:pStyle w:val="Paragrafoelenco"/>
-        <w:widowControl/>
-        <w:suppressAutoHyphens w:val="0"/>
-        <w:jc w:val="both"/>
-        <w:rPr>
-          <w:szCs w:val="24"/>
-        </w:rPr>
-      </w:pPr>
-      <w:r>
-        <w:rPr>
-          <w:szCs w:val="24"/>
-        </w:rPr>
+        <w:pStyle w:val="Titolo2"/>
+      </w:pPr>
+      <w:r>
         <w:t xml:space="preserve">Una volta disponibile il testo del bando, </w:t>
       </w:r>
       <w:r>
-        <w:rPr>
-          <w:szCs w:val="24"/>
-        </w:rPr>
         <w:t>si parsifica e analizza</w:t>
       </w:r>
       <w:r>
-        <w:rPr>
-          <w:szCs w:val="24"/>
-        </w:rPr>
         <w:t xml:space="preserve"> per cercare di ricavare più informazioni possibili: oggetto del bando, CIG e </w:t>
       </w:r>
       <w:r>
-        <w:rPr>
-          <w:szCs w:val="24"/>
-        </w:rPr>
         <w:t>descrizione</w:t>
       </w:r>
       <w:r>
-        <w:rPr>
-          <w:szCs w:val="24"/>
-        </w:rPr>
         <w:t>;</w:t>
       </w:r>
       <w:r>
-        <w:rPr>
-          <w:szCs w:val="24"/>
-        </w:rPr>
         <w:t xml:space="preserve"> </w:t>
       </w:r>
       <w:r>
-        <w:rPr>
-          <w:szCs w:val="24"/>
-        </w:rPr>
         <w:t>si</w:t>
       </w:r>
       <w:r>
-        <w:rPr>
-          <w:szCs w:val="24"/>
-        </w:rPr>
         <w:t xml:space="preserve"> </w:t>
       </w:r>
       <w:r>
-        <w:rPr>
-          <w:szCs w:val="24"/>
-        </w:rPr>
         <w:t xml:space="preserve">separano anche </w:t>
       </w:r>
       <w:r>
-        <w:rPr>
-          <w:szCs w:val="24"/>
-        </w:rPr>
         <w:t>logicamente nella struttura di memorizzazione</w:t>
       </w:r>
       <w:r>
-        <w:rPr>
-          <w:szCs w:val="24"/>
-        </w:rPr>
         <w:t xml:space="preserve">. </w:t>
       </w:r>
       <w:r>
-        <w:rPr>
-          <w:szCs w:val="24"/>
-        </w:rPr>
         <w:t>Queste informazioni, se presenti e se ricavabili,</w:t>
       </w:r>
       <w:r>
-        <w:rPr>
-          <w:szCs w:val="24"/>
-        </w:rPr>
         <w:t xml:space="preserve"> </w:t>
       </w:r>
       <w:r>
-        <w:rPr>
-          <w:szCs w:val="24"/>
-        </w:rPr>
         <w:t>sono</w:t>
       </w:r>
       <w:r>
-        <w:rPr>
-          <w:szCs w:val="24"/>
-        </w:rPr>
         <w:t xml:space="preserve"> memorizzate all'interno dell'entità Bando, pronte per la prossima fase del processo. </w:t>
       </w:r>
     </w:p>
     <w:p>
       <w:pPr>
-        <w:pStyle w:val="Paragrafoelenco"/>
-        <w:widowControl/>
-        <w:suppressAutoHyphens w:val="0"/>
-        <w:jc w:val="both"/>
+        <w:pStyle w:val="Titolo3"/>
         <w:rPr>
           <w:sz w:val="32"/>
           <w:szCs w:val="32"/>
         </w:rPr>
       </w:pPr>
       <w:r>
-        <w:rPr>
-          <w:szCs w:val="24"/>
-        </w:rPr>
         <w:t xml:space="preserve">Se il Parser non è stato in grado di ricavare </w:t>
       </w:r>
       <w:r>
-        <w:rPr>
-          <w:szCs w:val="24"/>
-        </w:rPr>
         <w:t>le</w:t>
       </w:r>
       <w:r>
-        <w:rPr>
-          <w:szCs w:val="24"/>
-        </w:rPr>
         <w:t xml:space="preserve"> informazioni dal bando, </w:t>
       </w:r>
       <w:r>
-        <w:rPr>
-          <w:szCs w:val="24"/>
-        </w:rPr>
         <w:t>perchè non presenti o male espresse o perchè il documento non era strutturato in un modo riconoscibile, ri</w:t>
       </w:r>
       <w:r>
-        <w:rPr>
-          <w:szCs w:val="24"/>
-        </w:rPr>
         <w:t>mane il testo integrale che può</w:t>
       </w:r>
       <w:r>
-        <w:rPr>
-          <w:szCs w:val="24"/>
-        </w:rPr>
         <w:t xml:space="preserve"> comunque essere utilizzato poi</w:t>
       </w:r>
       <w:r>
-        <w:rPr>
-          <w:szCs w:val="24"/>
-        </w:rPr>
         <w:t>.</w:t>
       </w:r>
     </w:p>
     <w:p>
       <w:pPr>
         <w:pStyle w:val="Titolo1"/>
-        <w:numPr>
-          <w:ilvl w:val="0"/>
-          <w:numId w:val="6"/>
-        </w:numPr>
         <w:rPr>
           <w:sz w:val="24"/>
           <w:szCs w:val="24"/>
@@ -4867,190 +4058,94 @@
     </w:p>
     <w:p>
       <w:pPr>
-        <w:pStyle w:val="Paragrafoelenco"/>
-        <w:widowControl/>
-        <w:suppressAutoHyphens w:val="0"/>
-        <w:jc w:val="both"/>
-        <w:rPr>
-          <w:szCs w:val="24"/>
-        </w:rPr>
-      </w:pPr>
-      <w:r>
-        <w:rPr>
-          <w:szCs w:val="24"/>
-        </w:rPr>
+        <w:pStyle w:val="Titolo2"/>
+      </w:pPr>
+      <w:r>
         <w:t xml:space="preserve">Analizza l'oggetto del bando e eventualmente anche il testo </w:t>
       </w:r>
       <w:r>
-        <w:rPr>
-          <w:szCs w:val="24"/>
-        </w:rPr>
         <w:t>e controlla se rispetta o no le preferenz</w:t>
       </w:r>
       <w:r>
-        <w:rPr>
-          <w:szCs w:val="24"/>
-        </w:rPr>
         <w:t>e espresse dagli utenti</w:t>
       </w:r>
       <w:r>
-        <w:rPr>
-          <w:szCs w:val="24"/>
-        </w:rPr>
         <w:t>. Ad ogni</w:t>
       </w:r>
       <w:r>
-        <w:rPr>
-          <w:szCs w:val="24"/>
-        </w:rPr>
         <w:t xml:space="preserve"> </w:t>
       </w:r>
       <w:r>
-        <w:rPr>
-          <w:szCs w:val="24"/>
-        </w:rPr>
         <w:t xml:space="preserve">utente sono associate diverse espressioni che devono o non </w:t>
       </w:r>
       <w:r>
-        <w:rPr>
-          <w:szCs w:val="24"/>
-        </w:rPr>
         <w:t xml:space="preserve">devono comparire nel documento: esegue </w:t>
       </w:r>
       <w:r>
-        <w:rPr>
-          <w:szCs w:val="24"/>
-        </w:rPr>
         <w:t>una ricerca per determinare se il documento fa match con le espressioni.</w:t>
       </w:r>
     </w:p>
     <w:p>
       <w:pPr>
-        <w:pStyle w:val="Paragrafoelenco"/>
-        <w:widowControl/>
-        <w:suppressAutoHyphens w:val="0"/>
-        <w:jc w:val="both"/>
-        <w:rPr>
-          <w:szCs w:val="24"/>
-        </w:rPr>
-      </w:pPr>
-      <w:r>
-        <w:rPr>
-          <w:szCs w:val="24"/>
-        </w:rPr>
+        <w:pStyle w:val="Titolo3"/>
+      </w:pPr>
+      <w:r>
         <w:t xml:space="preserve">Se nessun bando interessa agli utenti registrati (secondo i criteri appena descritti), questa fase si conclude; se invece è presente almeno un bando che rispetta i parametri di uno o più utenti, </w:t>
       </w:r>
       <w:r>
-        <w:rPr>
-          <w:szCs w:val="24"/>
-        </w:rPr>
         <w:t xml:space="preserve"> li notifica</w:t>
       </w:r>
       <w:r>
-        <w:rPr>
-          <w:szCs w:val="24"/>
-        </w:rPr>
         <w:t>.</w:t>
       </w:r>
       <w:r>
-        <w:rPr>
-          <w:szCs w:val="24"/>
-        </w:rPr>
         <w:t xml:space="preserve"> </w:t>
       </w:r>
       <w:r>
-        <w:rPr>
-          <w:szCs w:val="24"/>
-        </w:rPr>
         <w:t>A</w:t>
       </w:r>
       <w:r>
-        <w:rPr>
-          <w:szCs w:val="24"/>
-        </w:rPr>
         <w:t xml:space="preserve"> seconda che l'utente abbi</w:t>
       </w:r>
       <w:r>
-        <w:rPr>
-          <w:szCs w:val="24"/>
-        </w:rPr>
         <w:t xml:space="preserve">a scelto di ricevere le notifiche via mail o tramite il sito web dell'applicazione, informa l'utente secondo la modalità </w:t>
       </w:r>
       <w:r>
-        <w:rPr>
-          <w:szCs w:val="24"/>
-        </w:rPr>
         <w:t xml:space="preserve">da lui </w:t>
       </w:r>
       <w:r>
-        <w:rPr>
-          <w:szCs w:val="24"/>
-        </w:rPr>
         <w:t>scelta.</w:t>
       </w:r>
     </w:p>
     <w:p>
       <w:pPr>
-        <w:pStyle w:val="Paragrafoelenco"/>
-        <w:widowControl/>
-        <w:suppressAutoHyphens w:val="0"/>
-        <w:jc w:val="both"/>
-        <w:rPr>
-          <w:szCs w:val="24"/>
-        </w:rPr>
-      </w:pPr>
-      <w:r>
-        <w:rPr>
-          <w:szCs w:val="24"/>
-        </w:rPr>
+        <w:pStyle w:val="Titolo3"/>
+      </w:pPr>
+      <w:r>
         <w:t xml:space="preserve">Terminata </w:t>
       </w:r>
       <w:r>
-        <w:rPr>
-          <w:szCs w:val="24"/>
-        </w:rPr>
         <w:t>questa</w:t>
       </w:r>
       <w:r>
-        <w:rPr>
-          <w:szCs w:val="24"/>
-        </w:rPr>
         <w:t xml:space="preserve"> fase</w:t>
       </w:r>
       <w:r>
-        <w:rPr>
-          <w:szCs w:val="24"/>
-        </w:rPr>
         <w:t>,</w:t>
       </w:r>
       <w:r>
-        <w:rPr>
-          <w:szCs w:val="24"/>
-        </w:rPr>
         <w:t xml:space="preserve"> la catena di processi è conclusa e si </w:t>
       </w:r>
       <w:r>
-        <w:rPr>
-          <w:szCs w:val="24"/>
-        </w:rPr>
         <w:t>deve</w:t>
       </w:r>
       <w:r>
-        <w:rPr>
-          <w:szCs w:val="24"/>
-        </w:rPr>
         <w:t xml:space="preserve"> aspettare nuovamente la disponibi</w:t>
       </w:r>
       <w:r>
-        <w:rPr>
-          <w:szCs w:val="24"/>
-        </w:rPr>
         <w:t xml:space="preserve">lità di una nuova pubblicazione </w:t>
       </w:r>
       <w:r>
-        <w:rPr>
-          <w:szCs w:val="24"/>
-        </w:rPr>
         <w:t>prima che tutto riparta.</w:t>
       </w:r>
     </w:p>
@@ -5160,83 +4255,62 @@
     </w:p>
     <w:p>
       <w:pPr>
-        <w:pStyle w:val="Paragrafoelenco"/>
-        <w:jc w:val="both"/>
+        <w:pStyle w:val="Titolo2"/>
+      </w:pPr>
+      <w:r>
+        <w:t>P</w:t>
+      </w:r>
+      <w:r>
+        <w:t>ubblica i risultati appen</w:t>
+      </w:r>
+      <w:r>
+        <w:t>a elaborati: notifica</w:t>
+      </w:r>
+      <w:r>
+        <w:t xml:space="preserve"> un utente che è disponibile un nuovo bando </w:t>
+      </w:r>
+      <w:r>
+        <w:t>(</w:t>
+      </w:r>
+      <w:r>
+        <w:t>tramite sito web o posta, a seconda della preferenza dell'utente</w:t>
+      </w:r>
+      <w:r>
+        <w:t>),</w:t>
+      </w:r>
+      <w:r>
+        <w:t xml:space="preserve"> ma solo se questo rispetta dei parametri di interesse definiti dall'utente stesso.</w:t>
+      </w:r>
+    </w:p>
+    <w:p>
+      <w:pPr>
+        <w:pStyle w:val="Titolo2"/>
         <w:rPr>
           <w:szCs w:val="24"/>
         </w:rPr>
       </w:pPr>
+      <w:r>
+        <w:t>G</w:t>
+      </w:r>
+      <w:r>
+        <w:t>estisce l'interfaccia che permette agli utenti di entrare nella loro area privata e</w:t>
+      </w:r>
+      <w:r>
+        <w:t xml:space="preserve"> di</w:t>
+      </w:r>
+      <w:r>
+        <w:t xml:space="preserve"> </w:t>
+      </w:r>
+      <w:r>
+        <w:t>visuali</w:t>
+      </w:r>
+      <w:r>
+        <w:t>zzare i bandi di loro interesse.</w:t>
+      </w:r>
     </w:p>
     <w:p>
       <w:pPr>
         <w:pStyle w:val="Titolo2"/>
-        <w:numPr>
-          <w:ilvl w:val="0"/>
-          <w:numId w:val="6"/>
-        </w:numPr>
-      </w:pPr>
-      <w:r>
-        <w:t>P</w:t>
-      </w:r>
-      <w:r>
-        <w:t>ubblica i risultati appen</w:t>
-      </w:r>
-      <w:r>
-        <w:t>a elaborati: notifica</w:t>
-      </w:r>
-      <w:r>
-        <w:t xml:space="preserve"> un utente che è disponibile un nuovo bando </w:t>
-      </w:r>
-      <w:r>
-        <w:t>(</w:t>
-      </w:r>
-      <w:r>
-        <w:t>tramite sito web o posta, a seconda della preferenza dell'utente</w:t>
-      </w:r>
-      <w:r>
-        <w:t>),</w:t>
-      </w:r>
-      <w:r>
-        <w:t xml:space="preserve"> ma solo se questo rispetta dei parametri di interesse definiti dall'utente stesso.</w:t>
-      </w:r>
-    </w:p>
-    <w:p>
-      <w:pPr>
-        <w:pStyle w:val="Titolo2"/>
-        <w:numPr>
-          <w:ilvl w:val="0"/>
-          <w:numId w:val="6"/>
-        </w:numPr>
-        <w:rPr>
-          <w:szCs w:val="24"/>
-        </w:rPr>
-      </w:pPr>
-      <w:r>
-        <w:t>G</w:t>
-      </w:r>
-      <w:r>
-        <w:t>estisce l'interfaccia che permette agli utenti di entrare nella loro area privata e</w:t>
-      </w:r>
-      <w:r>
-        <w:t xml:space="preserve"> di</w:t>
-      </w:r>
-      <w:r>
-        <w:t xml:space="preserve"> </w:t>
-      </w:r>
-      <w:r>
-        <w:t>visuali</w:t>
-      </w:r>
-      <w:r>
-        <w:t>zzare i bandi di loro interesse.</w:t>
-      </w:r>
-    </w:p>
-    <w:p>
-      <w:pPr>
-        <w:pStyle w:val="Titolo2"/>
-        <w:numPr>
-          <w:ilvl w:val="0"/>
-          <w:numId w:val="6"/>
-        </w:numPr>
       </w:pPr>
       <w:r>
         <w:t>Permette</w:t>
@@ -5314,11 +4388,6 @@
         <w:p>
           <w:pPr>
             <w:pStyle w:val="Intestazione"/>
-            <w:rPr>
-              <w:rFonts w:asciiTheme="majorHAnsi" w:eastAsiaTheme="majorEastAsia" w:hAnsiTheme="majorHAnsi" w:cstheme="majorBidi"/>
-              <w:b/>
-              <w:bCs/>
-            </w:rPr>
           </w:pPr>
         </w:p>
       </w:tc>
@@ -5346,9 +4415,8 @@
             <w:r>
               <w:rPr>
                 <w:rFonts w:asciiTheme="majorHAnsi" w:hAnsiTheme="majorHAnsi"/>
-                <w:noProof/>
               </w:rPr>
-              <w:t>1</w:t>
+              <w:t>7</w:t>
             </w:r>
           </w:fldSimple>
         </w:p>
@@ -5363,11 +4431,6 @@
         <w:p>
           <w:pPr>
             <w:pStyle w:val="Intestazione"/>
-            <w:rPr>
-              <w:rFonts w:asciiTheme="majorHAnsi" w:eastAsiaTheme="majorEastAsia" w:hAnsiTheme="majorHAnsi" w:cstheme="majorBidi"/>
-              <w:b/>
-              <w:bCs/>
-            </w:rPr>
           </w:pPr>
         </w:p>
       </w:tc>
@@ -5386,11 +4449,6 @@
         <w:p>
           <w:pPr>
             <w:pStyle w:val="Intestazione"/>
-            <w:rPr>
-              <w:rFonts w:asciiTheme="majorHAnsi" w:eastAsiaTheme="majorEastAsia" w:hAnsiTheme="majorHAnsi" w:cstheme="majorBidi"/>
-              <w:b/>
-              <w:bCs/>
-            </w:rPr>
           </w:pPr>
         </w:p>
       </w:tc>
@@ -5402,12 +4460,6 @@
         <w:p>
           <w:pPr>
             <w:pStyle w:val="Intestazione"/>
-            <w:jc w:val="center"/>
-            <w:rPr>
-              <w:rFonts w:asciiTheme="majorHAnsi" w:eastAsiaTheme="majorEastAsia" w:hAnsiTheme="majorHAnsi" w:cstheme="majorBidi"/>
-              <w:b/>
-              <w:bCs/>
-            </w:rPr>
           </w:pPr>
         </w:p>
       </w:tc>
@@ -5421,11 +4473,6 @@
         <w:p>
           <w:pPr>
             <w:pStyle w:val="Intestazione"/>
-            <w:rPr>
-              <w:rFonts w:asciiTheme="majorHAnsi" w:eastAsiaTheme="majorEastAsia" w:hAnsiTheme="majorHAnsi" w:cstheme="majorBidi"/>
-              <w:b/>
-              <w:bCs/>
-            </w:rPr>
           </w:pPr>
         </w:p>
       </w:tc>
@@ -5851,7 +4898,7 @@
         <w:rFonts w:ascii="Symbol" w:hAnsi="Symbol" w:hint="default"/>
       </w:rPr>
     </w:lvl>
-    <w:lvl w:ilvl="1" w:tplc="04100003" w:tentative="1">
+    <w:lvl w:ilvl="1" w:tplc="04100003">
       <w:start w:val="1"/>
       <w:numFmt w:val="bullet"/>
       <w:lvlText w:val="o"/>
@@ -6062,6 +5109,119 @@
     </w:lvl>
   </w:abstractNum>
   <w:abstractNum w:abstractNumId="5">
+    <w:nsid w:val="68E9079F"/>
+    <w:multiLevelType w:val="hybridMultilevel"/>
+    <w:tmpl w:val="15D4AA38"/>
+    <w:lvl w:ilvl="0" w:tplc="04100001">
+      <w:start w:val="1"/>
+      <w:numFmt w:val="bullet"/>
+      <w:lvlText w:val=""/>
+      <w:lvlJc w:val="left"/>
+      <w:pPr>
+        <w:ind w:left="720" w:hanging="360"/>
+      </w:pPr>
+      <w:rPr>
+        <w:rFonts w:ascii="Symbol" w:hAnsi="Symbol" w:hint="default"/>
+      </w:rPr>
+    </w:lvl>
+    <w:lvl w:ilvl="1" w:tplc="04100003" w:tentative="1">
+      <w:start w:val="1"/>
+      <w:numFmt w:val="bullet"/>
+      <w:lvlText w:val="o"/>
+      <w:lvlJc w:val="left"/>
+      <w:pPr>
+        <w:ind w:left="1440" w:hanging="360"/>
+      </w:pPr>
+      <w:rPr>
+        <w:rFonts w:ascii="Courier New" w:hAnsi="Courier New" w:cs="Courier New" w:hint="default"/>
+      </w:rPr>
+    </w:lvl>
+    <w:lvl w:ilvl="2" w:tplc="04100005" w:tentative="1">
+      <w:start w:val="1"/>
+      <w:numFmt w:val="bullet"/>
+      <w:lvlText w:val=""/>
+      <w:lvlJc w:val="left"/>
+      <w:pPr>
+        <w:ind w:left="2160" w:hanging="360"/>
+      </w:pPr>
+      <w:rPr>
+        <w:rFonts w:ascii="Wingdings" w:hAnsi="Wingdings" w:hint="default"/>
+      </w:rPr>
+    </w:lvl>
+    <w:lvl w:ilvl="3" w:tplc="04100001" w:tentative="1">
+      <w:start w:val="1"/>
+      <w:numFmt w:val="bullet"/>
+      <w:lvlText w:val=""/>
+      <w:lvlJc w:val="left"/>
+      <w:pPr>
+        <w:ind w:left="2880" w:hanging="360"/>
+      </w:pPr>
+      <w:rPr>
+        <w:rFonts w:ascii="Symbol" w:hAnsi="Symbol" w:hint="default"/>
+      </w:rPr>
+    </w:lvl>
+    <w:lvl w:ilvl="4" w:tplc="04100003" w:tentative="1">
+      <w:start w:val="1"/>
+      <w:numFmt w:val="bullet"/>
+      <w:lvlText w:val="o"/>
+      <w:lvlJc w:val="left"/>
+      <w:pPr>
+        <w:ind w:left="3600" w:hanging="360"/>
+      </w:pPr>
+      <w:rPr>
+        <w:rFonts w:ascii="Courier New" w:hAnsi="Courier New" w:cs="Courier New" w:hint="default"/>
+      </w:rPr>
+    </w:lvl>
+    <w:lvl w:ilvl="5" w:tplc="04100005" w:tentative="1">
+      <w:start w:val="1"/>
+      <w:numFmt w:val="bullet"/>
+      <w:lvlText w:val=""/>
+      <w:lvlJc w:val="left"/>
+      <w:pPr>
+        <w:ind w:left="4320" w:hanging="360"/>
+      </w:pPr>
+      <w:rPr>
+        <w:rFonts w:ascii="Wingdings" w:hAnsi="Wingdings" w:hint="default"/>
+      </w:rPr>
+    </w:lvl>
+    <w:lvl w:ilvl="6" w:tplc="04100001" w:tentative="1">
+      <w:start w:val="1"/>
+      <w:numFmt w:val="bullet"/>
+      <w:lvlText w:val=""/>
+      <w:lvlJc w:val="left"/>
+      <w:pPr>
+        <w:ind w:left="5040" w:hanging="360"/>
+      </w:pPr>
+      <w:rPr>
+        <w:rFonts w:ascii="Symbol" w:hAnsi="Symbol" w:hint="default"/>
+      </w:rPr>
+    </w:lvl>
+    <w:lvl w:ilvl="7" w:tplc="04100003" w:tentative="1">
+      <w:start w:val="1"/>
+      <w:numFmt w:val="bullet"/>
+      <w:lvlText w:val="o"/>
+      <w:lvlJc w:val="left"/>
+      <w:pPr>
+        <w:ind w:left="5760" w:hanging="360"/>
+      </w:pPr>
+      <w:rPr>
+        <w:rFonts w:ascii="Courier New" w:hAnsi="Courier New" w:cs="Courier New" w:hint="default"/>
+      </w:rPr>
+    </w:lvl>
+    <w:lvl w:ilvl="8" w:tplc="04100005" w:tentative="1">
+      <w:start w:val="1"/>
+      <w:numFmt w:val="bullet"/>
+      <w:lvlText w:val=""/>
+      <w:lvlJc w:val="left"/>
+      <w:pPr>
+        <w:ind w:left="6480" w:hanging="360"/>
+      </w:pPr>
+      <w:rPr>
+        <w:rFonts w:ascii="Wingdings" w:hAnsi="Wingdings" w:hint="default"/>
+      </w:rPr>
+    </w:lvl>
+  </w:abstractNum>
+  <w:abstractNum w:abstractNumId="6">
     <w:nsid w:val="6A6F6A76"/>
     <w:multiLevelType w:val="hybridMultilevel"/>
     <w:tmpl w:val="0EB208EE"/>
@@ -6174,7 +5334,120 @@
       </w:rPr>
     </w:lvl>
   </w:abstractNum>
-  <w:abstractNum w:abstractNumId="6">
+  <w:abstractNum w:abstractNumId="7">
+    <w:nsid w:val="6DB925B7"/>
+    <w:multiLevelType w:val="hybridMultilevel"/>
+    <w:tmpl w:val="3B0CBF2E"/>
+    <w:lvl w:ilvl="0" w:tplc="04100001">
+      <w:start w:val="1"/>
+      <w:numFmt w:val="bullet"/>
+      <w:lvlText w:val=""/>
+      <w:lvlJc w:val="left"/>
+      <w:pPr>
+        <w:ind w:left="720" w:hanging="360"/>
+      </w:pPr>
+      <w:rPr>
+        <w:rFonts w:ascii="Symbol" w:hAnsi="Symbol" w:hint="default"/>
+      </w:rPr>
+    </w:lvl>
+    <w:lvl w:ilvl="1" w:tplc="04100003" w:tentative="1">
+      <w:start w:val="1"/>
+      <w:numFmt w:val="bullet"/>
+      <w:lvlText w:val="o"/>
+      <w:lvlJc w:val="left"/>
+      <w:pPr>
+        <w:ind w:left="1440" w:hanging="360"/>
+      </w:pPr>
+      <w:rPr>
+        <w:rFonts w:ascii="Courier New" w:hAnsi="Courier New" w:cs="Courier New" w:hint="default"/>
+      </w:rPr>
+    </w:lvl>
+    <w:lvl w:ilvl="2" w:tplc="04100005" w:tentative="1">
+      <w:start w:val="1"/>
+      <w:numFmt w:val="bullet"/>
+      <w:lvlText w:val=""/>
+      <w:lvlJc w:val="left"/>
+      <w:pPr>
+        <w:ind w:left="2160" w:hanging="360"/>
+      </w:pPr>
+      <w:rPr>
+        <w:rFonts w:ascii="Wingdings" w:hAnsi="Wingdings" w:hint="default"/>
+      </w:rPr>
+    </w:lvl>
+    <w:lvl w:ilvl="3" w:tplc="04100001" w:tentative="1">
+      <w:start w:val="1"/>
+      <w:numFmt w:val="bullet"/>
+      <w:lvlText w:val=""/>
+      <w:lvlJc w:val="left"/>
+      <w:pPr>
+        <w:ind w:left="2880" w:hanging="360"/>
+      </w:pPr>
+      <w:rPr>
+        <w:rFonts w:ascii="Symbol" w:hAnsi="Symbol" w:hint="default"/>
+      </w:rPr>
+    </w:lvl>
+    <w:lvl w:ilvl="4" w:tplc="04100003" w:tentative="1">
+      <w:start w:val="1"/>
+      <w:numFmt w:val="bullet"/>
+      <w:lvlText w:val="o"/>
+      <w:lvlJc w:val="left"/>
+      <w:pPr>
+        <w:ind w:left="3600" w:hanging="360"/>
+      </w:pPr>
+      <w:rPr>
+        <w:rFonts w:ascii="Courier New" w:hAnsi="Courier New" w:cs="Courier New" w:hint="default"/>
+      </w:rPr>
+    </w:lvl>
+    <w:lvl w:ilvl="5" w:tplc="04100005" w:tentative="1">
+      <w:start w:val="1"/>
+      <w:numFmt w:val="bullet"/>
+      <w:lvlText w:val=""/>
+      <w:lvlJc w:val="left"/>
+      <w:pPr>
+        <w:ind w:left="4320" w:hanging="360"/>
+      </w:pPr>
+      <w:rPr>
+        <w:rFonts w:ascii="Wingdings" w:hAnsi="Wingdings" w:hint="default"/>
+      </w:rPr>
+    </w:lvl>
+    <w:lvl w:ilvl="6" w:tplc="04100001" w:tentative="1">
+      <w:start w:val="1"/>
+      <w:numFmt w:val="bullet"/>
+      <w:lvlText w:val=""/>
+      <w:lvlJc w:val="left"/>
+      <w:pPr>
+        <w:ind w:left="5040" w:hanging="360"/>
+      </w:pPr>
+      <w:rPr>
+        <w:rFonts w:ascii="Symbol" w:hAnsi="Symbol" w:hint="default"/>
+      </w:rPr>
+    </w:lvl>
+    <w:lvl w:ilvl="7" w:tplc="04100003" w:tentative="1">
+      <w:start w:val="1"/>
+      <w:numFmt w:val="bullet"/>
+      <w:lvlText w:val="o"/>
+      <w:lvlJc w:val="left"/>
+      <w:pPr>
+        <w:ind w:left="5760" w:hanging="360"/>
+      </w:pPr>
+      <w:rPr>
+        <w:rFonts w:ascii="Courier New" w:hAnsi="Courier New" w:cs="Courier New" w:hint="default"/>
+      </w:rPr>
+    </w:lvl>
+    <w:lvl w:ilvl="8" w:tplc="04100005" w:tentative="1">
+      <w:start w:val="1"/>
+      <w:numFmt w:val="bullet"/>
+      <w:lvlText w:val=""/>
+      <w:lvlJc w:val="left"/>
+      <w:pPr>
+        <w:ind w:left="6480" w:hanging="360"/>
+      </w:pPr>
+      <w:rPr>
+        <w:rFonts w:ascii="Wingdings" w:hAnsi="Wingdings" w:hint="default"/>
+      </w:rPr>
+    </w:lvl>
+  </w:abstractNum>
+  <w:abstractNum w:abstractNumId="8">
     <w:nsid w:val="776823EB"/>
     <w:multiLevelType w:val="hybridMultilevel"/>
     <w:tmpl w:val="635E7038"/>
@@ -6300,13 +5573,19 @@
     <w:abstractNumId w:val="0"/>
   </w:num>
   <w:num w:numId="5">
-    <w:abstractNumId w:val="5"/>
+    <w:abstractNumId w:val="6"/>
   </w:num>
   <w:num w:numId="6">
     <w:abstractNumId w:val="3"/>
   </w:num>
   <w:num w:numId="7">
-    <w:abstractNumId w:val="6"/>
+    <w:abstractNumId w:val="8"/>
+  </w:num>
+  <w:num w:numId="8">
+    <w:abstractNumId w:val="7"/>
+  </w:num>
+  <w:num w:numId="9">
+    <w:abstractNumId w:val="5"/>
   </w:num>
 </w:numbering>
 </file>
@@ -6465,25 +5744,29 @@
   </w:latentStyles>
   <w:style w:type="paragraph" w:default="1" w:styleId="Normale">
     <w:name w:val="Normal"/>
-    <w:rsid w:val="00EE446F"/>
+    <w:rsid w:val="00256DDB"/>
     <w:pPr>
       <w:widowControl w:val="0"/>
       <w:suppressAutoHyphens/>
     </w:pPr>
+    <w:rPr>
+      <w:noProof/>
+      <w:lang w:eastAsia="it-IT" w:bidi="ar-SA"/>
+    </w:rPr>
   </w:style>
   <w:style w:type="paragraph" w:styleId="Titolo1">
     <w:name w:val="heading 1"/>
-    <w:aliases w:val="Paragrafo"/>
+    <w:aliases w:val="TitoloParagrafo"/>
     <w:basedOn w:val="Normale"/>
     <w:next w:val="Normale"/>
     <w:link w:val="Titolo1Carattere"/>
     <w:uiPriority w:val="9"/>
     <w:qFormat/>
-    <w:rsid w:val="000D546D"/>
+    <w:rsid w:val="00830014"/>
     <w:pPr>
       <w:keepNext/>
       <w:keepLines/>
-      <w:spacing w:before="720" w:after="240"/>
+      <w:spacing w:before="480" w:after="240"/>
       <w:outlineLvl w:val="0"/>
     </w:pPr>
     <w:rPr>
@@ -6519,17 +5802,18 @@
   </w:style>
   <w:style w:type="paragraph" w:styleId="Titolo3">
     <w:name w:val="heading 3"/>
-    <w:aliases w:val="Niente"/>
+    <w:aliases w:val="TestoDopoAccapo"/>
     <w:basedOn w:val="Normale"/>
     <w:next w:val="Normale"/>
     <w:link w:val="Titolo3Carattere"/>
     <w:uiPriority w:val="9"/>
     <w:unhideWhenUsed/>
     <w:qFormat/>
-    <w:rsid w:val="00531171"/>
+    <w:rsid w:val="00830014"/>
     <w:pPr>
       <w:keepNext/>
       <w:keepLines/>
+      <w:jc w:val="both"/>
       <w:outlineLvl w:val="2"/>
     </w:pPr>
     <w:rPr>
@@ -6567,7 +5851,6 @@
     <w:next w:val="Normale"/>
     <w:link w:val="Titolo5Carattere"/>
     <w:uiPriority w:val="9"/>
-    <w:semiHidden/>
     <w:unhideWhenUsed/>
     <w:qFormat/>
     <w:rsid w:val="006F1C0E"/>
@@ -6817,7 +6100,6 @@
     <w:basedOn w:val="Normale"/>
     <w:link w:val="PidipaginaCarattere"/>
     <w:uiPriority w:val="99"/>
-    <w:semiHidden/>
     <w:unhideWhenUsed/>
     <w:rsid w:val="00955B72"/>
     <w:pPr>
@@ -6836,7 +6118,6 @@
     <w:basedOn w:val="Carpredefinitoparagrafo"/>
     <w:link w:val="Pidipagina"/>
     <w:uiPriority w:val="99"/>
-    <w:semiHidden/>
     <w:rsid w:val="00955B72"/>
     <w:rPr>
       <w:rFonts w:cs="Mangal"/>
@@ -6860,7 +6141,7 @@
       <w:rFonts w:ascii="Arial" w:eastAsiaTheme="minorEastAsia" w:hAnsi="Arial" w:cstheme="minorBidi"/>
       <w:b/>
       <w:szCs w:val="22"/>
-      <w:lang w:eastAsia="en-US" w:bidi="ar-SA"/>
+      <w:lang w:eastAsia="en-US"/>
     </w:rPr>
   </w:style>
   <w:style w:type="character" w:customStyle="1" w:styleId="NessunaspaziaturaCarattere">
@@ -6889,11 +6170,11 @@
   </w:style>
   <w:style w:type="character" w:customStyle="1" w:styleId="Titolo1Carattere">
     <w:name w:val="Titolo 1 Carattere"/>
-    <w:aliases w:val="Paragrafo Carattere"/>
+    <w:aliases w:val="TitoloParagrafo Carattere"/>
     <w:basedOn w:val="Carpredefinitoparagrafo"/>
     <w:link w:val="Titolo1"/>
     <w:uiPriority w:val="9"/>
-    <w:rsid w:val="000D546D"/>
+    <w:rsid w:val="00830014"/>
     <w:rPr>
       <w:rFonts w:eastAsiaTheme="majorEastAsia" w:cs="Mangal"/>
       <w:b/>
@@ -6917,11 +6198,11 @@
   </w:style>
   <w:style w:type="character" w:customStyle="1" w:styleId="Titolo3Carattere">
     <w:name w:val="Titolo 3 Carattere"/>
-    <w:aliases w:val="Niente Carattere"/>
+    <w:aliases w:val="TestoDopoAccapo Carattere"/>
     <w:basedOn w:val="Carpredefinitoparagrafo"/>
     <w:link w:val="Titolo3"/>
     <w:uiPriority w:val="9"/>
-    <w:rsid w:val="00531171"/>
+    <w:rsid w:val="00830014"/>
     <w:rPr>
       <w:rFonts w:eastAsiaTheme="majorEastAsia" w:cs="Mangal"/>
       <w:bCs/>
@@ -6947,7 +6228,6 @@
     <w:basedOn w:val="Carpredefinitoparagrafo"/>
     <w:link w:val="Titolo5"/>
     <w:uiPriority w:val="9"/>
-    <w:semiHidden/>
     <w:rsid w:val="006F1C0E"/>
     <w:rPr>
       <w:rFonts w:ascii="Arial" w:eastAsiaTheme="majorEastAsia" w:hAnsi="Arial" w:cs="Mangal"/>
@@ -7001,11 +6281,12 @@
     <w:link w:val="SottotitoloCarattere"/>
     <w:uiPriority w:val="11"/>
     <w:qFormat/>
-    <w:rsid w:val="006F1C0E"/>
+    <w:rsid w:val="00830014"/>
     <w:pPr>
       <w:numPr>
         <w:ilvl w:val="1"/>
       </w:numPr>
+      <w:spacing w:before="480" w:after="480"/>
     </w:pPr>
     <w:rPr>
       <w:rFonts w:asciiTheme="majorHAnsi" w:eastAsiaTheme="majorEastAsia" w:hAnsiTheme="majorHAnsi" w:cs="Mangal"/>
@@ -7021,7 +6302,7 @@
     <w:basedOn w:val="Carpredefinitoparagrafo"/>
     <w:link w:val="Sottotitolo"/>
     <w:uiPriority w:val="11"/>
-    <w:rsid w:val="006F1C0E"/>
+    <w:rsid w:val="00830014"/>
     <w:rPr>
       <w:rFonts w:asciiTheme="majorHAnsi" w:eastAsiaTheme="majorEastAsia" w:hAnsiTheme="majorHAnsi" w:cs="Mangal"/>
       <w:i/>
@@ -7036,11 +6317,12 @@
     <w:basedOn w:val="Carpredefinitoparagrafo"/>
     <w:uiPriority w:val="19"/>
     <w:qFormat/>
-    <w:rsid w:val="006F1C0E"/>
+    <w:rsid w:val="000A1D39"/>
     <w:rPr>
-      <w:i/>
+      <w:rFonts w:ascii="Arial" w:hAnsi="Arial"/>
       <w:iCs/>
-      <w:color w:val="808080" w:themeColor="text1" w:themeTint="7F"/>
+      <w:color w:val="auto"/>
+      <w:sz w:val="24"/>
     </w:rPr>
   </w:style>
 </w:styles>
@@ -7334,7 +6616,7 @@
 </file>
 
 <file path=customXml/itemProps1.xml><?xml version="1.0" encoding="utf-8"?>
-<ds:datastoreItem xmlns:ds="http://schemas.openxmlformats.org/officeDocument/2006/customXml" ds:itemID="{A715F3BE-3C95-407F-936E-8E3B7F197AE9}">
+<ds:datastoreItem xmlns:ds="http://schemas.openxmlformats.org/officeDocument/2006/customXml" ds:itemID="{5DCF579E-5C15-445B-ACB2-73D5A2C022EC}">
   <ds:schemaRefs>
     <ds:schemaRef ds:uri="http://schemas.openxmlformats.org/officeDocument/2006/bibliography"/>
   </ds:schemaRefs>

</xml_diff>

<commit_message>
Stampato. Da migliorare sintassi, entità di business, aggiungere stack teconoligico e altre cose minori...
</commit_message>
<xml_diff>
--- a/Analisi Funzionale.docx
+++ b/Analisi Funzionale.docx
@@ -8,13 +8,16 @@
         <w:jc w:val="center"/>
         <w:rPr>
           <w:rStyle w:val="Enfasidelicata"/>
+          <w:sz w:val="72"/>
+          <w:szCs w:val="72"/>
         </w:rPr>
       </w:pPr>
       <w:r>
-        <w:t xml:space="preserve">RACCOLTA BANDI </w:t>
-      </w:r>
-      <w:r>
-        <w:t>PUBBLICI</w:t>
+        <w:rPr>
+          <w:sz w:val="72"/>
+          <w:szCs w:val="72"/>
+        </w:rPr>
+        <w:t>RACCOLTA BANDI PUBBLICI</w:t>
       </w:r>
     </w:p>
     <w:p>
@@ -39,6 +42,10 @@
         <w:pStyle w:val="Titolo7"/>
       </w:pPr>
       <w:r>
+        <w:br w:type="page"/>
+      </w:r>
+      <w:r>
+        <w:lastRenderedPageBreak/>
         <w:t>Sommario</w:t>
       </w:r>
     </w:p>
@@ -46,68 +53,89 @@
       <w:pPr>
         <w:pStyle w:val="Sommario1"/>
         <w:tabs>
+          <w:tab w:val="left" w:pos="440"/>
           <w:tab w:val="right" w:leader="dot" w:pos="9628"/>
         </w:tabs>
         <w:rPr>
           <w:rFonts w:ascii="Liberation Serif" w:hAnsi="Liberation Serif"/>
           <w:noProof/>
-          <w:sz w:val="32"/>
-          <w:szCs w:val="32"/>
+          <w:sz w:val="24"/>
+          <w:szCs w:val="24"/>
           <w:lang w:eastAsia="it-IT"/>
         </w:rPr>
       </w:pPr>
       <w:r>
         <w:rPr>
           <w:rFonts w:ascii="Liberation Serif" w:hAnsi="Liberation Serif"/>
-          <w:sz w:val="32"/>
-          <w:szCs w:val="32"/>
+          <w:sz w:val="24"/>
+          <w:szCs w:val="24"/>
         </w:rPr>
         <w:fldChar w:fldCharType="begin"/>
       </w:r>
       <w:r>
         <w:rPr>
           <w:rFonts w:ascii="Liberation Serif" w:hAnsi="Liberation Serif"/>
-          <w:sz w:val="32"/>
-          <w:szCs w:val="32"/>
+          <w:sz w:val="24"/>
+          <w:szCs w:val="24"/>
         </w:rPr>
         <w:instrText xml:space="preserve"> TOC \o "1-2" \h \z \u </w:instrText>
       </w:r>
       <w:r>
         <w:rPr>
           <w:rFonts w:ascii="Liberation Serif" w:hAnsi="Liberation Serif"/>
-          <w:sz w:val="32"/>
-          <w:szCs w:val="32"/>
+          <w:sz w:val="24"/>
+          <w:szCs w:val="24"/>
         </w:rPr>
         <w:fldChar w:fldCharType="separate"/>
       </w:r>
-      <w:hyperlink w:anchor="_Toc485374012" w:history="1">
+      <w:hyperlink w:anchor="_Toc485376768" w:history="1">
         <w:r>
           <w:rPr>
             <w:rStyle w:val="Collegamentoipertestuale"/>
             <w:rFonts w:ascii="Liberation Serif" w:hAnsi="Liberation Serif"/>
             <w:noProof/>
-            <w:sz w:val="32"/>
-            <w:szCs w:val="32"/>
-          </w:rPr>
-          <w:t>1.Obiettivo e ambito del documento</w:t>
-        </w:r>
-        <w:r>
-          <w:rPr>
-            <w:rFonts w:ascii="Liberation Serif" w:hAnsi="Liberation Serif"/>
-            <w:noProof/>
-            <w:webHidden/>
-            <w:sz w:val="32"/>
-            <w:szCs w:val="32"/>
+            <w:sz w:val="24"/>
+            <w:szCs w:val="24"/>
+          </w:rPr>
+          <w:t>1.</w:t>
+        </w:r>
+        <w:r>
+          <w:rPr>
+            <w:rFonts w:ascii="Liberation Serif" w:hAnsi="Liberation Serif"/>
+            <w:noProof/>
+            <w:sz w:val="24"/>
+            <w:szCs w:val="24"/>
+            <w:lang w:eastAsia="it-IT"/>
           </w:rPr>
           <w:tab/>
         </w:r>
         <w:r>
           <w:rPr>
-            <w:rFonts w:ascii="Liberation Serif" w:hAnsi="Liberation Serif"/>
-            <w:noProof/>
-            <w:webHidden/>
-            <w:sz w:val="32"/>
-            <w:szCs w:val="32"/>
+            <w:rStyle w:val="Collegamentoipertestuale"/>
+            <w:rFonts w:ascii="Liberation Serif" w:hAnsi="Liberation Serif"/>
+            <w:noProof/>
+            <w:sz w:val="24"/>
+            <w:szCs w:val="24"/>
+          </w:rPr>
+          <w:t>Obiettivo e ambito del documento</w:t>
+        </w:r>
+        <w:r>
+          <w:rPr>
+            <w:rFonts w:ascii="Liberation Serif" w:hAnsi="Liberation Serif"/>
+            <w:noProof/>
+            <w:webHidden/>
+            <w:sz w:val="24"/>
+            <w:szCs w:val="24"/>
+          </w:rPr>
+          <w:tab/>
+        </w:r>
+        <w:r>
+          <w:rPr>
+            <w:rFonts w:ascii="Liberation Serif" w:hAnsi="Liberation Serif"/>
+            <w:noProof/>
+            <w:webHidden/>
+            <w:sz w:val="24"/>
+            <w:szCs w:val="24"/>
           </w:rPr>
           <w:fldChar w:fldCharType="begin"/>
         </w:r>
@@ -116,27 +144,27 @@
             <w:rFonts w:ascii="Liberation Serif" w:hAnsi="Liberation Serif"/>
             <w:noProof/>
             <w:webHidden/>
-            <w:sz w:val="32"/>
-            <w:szCs w:val="32"/>
-          </w:rPr>
-          <w:instrText xml:space="preserve"> PAGEREF _Toc485374012 \h </w:instrText>
-        </w:r>
-        <w:r>
-          <w:rPr>
-            <w:rFonts w:ascii="Liberation Serif" w:hAnsi="Liberation Serif"/>
-            <w:noProof/>
-            <w:webHidden/>
-            <w:sz w:val="32"/>
-            <w:szCs w:val="32"/>
-          </w:rPr>
-        </w:r>
-        <w:r>
-          <w:rPr>
-            <w:rFonts w:ascii="Liberation Serif" w:hAnsi="Liberation Serif"/>
-            <w:noProof/>
-            <w:webHidden/>
-            <w:sz w:val="32"/>
-            <w:szCs w:val="32"/>
+            <w:sz w:val="24"/>
+            <w:szCs w:val="24"/>
+          </w:rPr>
+          <w:instrText xml:space="preserve"> PAGEREF _Toc485376768 \h </w:instrText>
+        </w:r>
+        <w:r>
+          <w:rPr>
+            <w:rFonts w:ascii="Liberation Serif" w:hAnsi="Liberation Serif"/>
+            <w:noProof/>
+            <w:webHidden/>
+            <w:sz w:val="24"/>
+            <w:szCs w:val="24"/>
+          </w:rPr>
+        </w:r>
+        <w:r>
+          <w:rPr>
+            <w:rFonts w:ascii="Liberation Serif" w:hAnsi="Liberation Serif"/>
+            <w:noProof/>
+            <w:webHidden/>
+            <w:sz w:val="24"/>
+            <w:szCs w:val="24"/>
           </w:rPr>
           <w:fldChar w:fldCharType="separate"/>
         </w:r>
@@ -145,8 +173,8 @@
             <w:rFonts w:ascii="Liberation Serif" w:hAnsi="Liberation Serif"/>
             <w:noProof/>
             <w:webHidden/>
-            <w:sz w:val="32"/>
-            <w:szCs w:val="32"/>
+            <w:sz w:val="24"/>
+            <w:szCs w:val="24"/>
           </w:rPr>
           <w:t>2</w:t>
         </w:r>
@@ -155,8 +183,8 @@
             <w:rFonts w:ascii="Liberation Serif" w:hAnsi="Liberation Serif"/>
             <w:noProof/>
             <w:webHidden/>
-            <w:sz w:val="32"/>
-            <w:szCs w:val="32"/>
+            <w:sz w:val="24"/>
+            <w:szCs w:val="24"/>
           </w:rPr>
           <w:fldChar w:fldCharType="end"/>
         </w:r>
@@ -166,24 +194,45 @@
       <w:pPr>
         <w:pStyle w:val="Sommario1"/>
         <w:tabs>
+          <w:tab w:val="left" w:pos="440"/>
           <w:tab w:val="right" w:leader="dot" w:pos="9628"/>
         </w:tabs>
         <w:rPr>
           <w:rFonts w:ascii="Liberation Serif" w:hAnsi="Liberation Serif"/>
           <w:noProof/>
-          <w:sz w:val="32"/>
-          <w:szCs w:val="32"/>
+          <w:sz w:val="24"/>
+          <w:szCs w:val="24"/>
           <w:lang w:eastAsia="it-IT"/>
         </w:rPr>
       </w:pPr>
-      <w:hyperlink w:anchor="_Toc485374013" w:history="1">
+      <w:hyperlink w:anchor="_Toc485376769" w:history="1">
         <w:r>
           <w:rPr>
             <w:rStyle w:val="Collegamentoipertestuale"/>
             <w:rFonts w:ascii="Liberation Serif" w:hAnsi="Liberation Serif"/>
             <w:noProof/>
-            <w:sz w:val="32"/>
-            <w:szCs w:val="32"/>
+            <w:sz w:val="24"/>
+            <w:szCs w:val="24"/>
+          </w:rPr>
+          <w:t>2.</w:t>
+        </w:r>
+        <w:r>
+          <w:rPr>
+            <w:rFonts w:ascii="Liberation Serif" w:hAnsi="Liberation Serif"/>
+            <w:noProof/>
+            <w:sz w:val="24"/>
+            <w:szCs w:val="24"/>
+            <w:lang w:eastAsia="it-IT"/>
+          </w:rPr>
+          <w:tab/>
+        </w:r>
+        <w:r>
+          <w:rPr>
+            <w:rStyle w:val="Collegamentoipertestuale"/>
+            <w:rFonts w:ascii="Liberation Serif" w:hAnsi="Liberation Serif"/>
+            <w:noProof/>
+            <w:sz w:val="24"/>
+            <w:szCs w:val="24"/>
           </w:rPr>
           <w:t>Premessa</w:t>
         </w:r>
@@ -192,8 +241,8 @@
             <w:rFonts w:ascii="Liberation Serif" w:hAnsi="Liberation Serif"/>
             <w:noProof/>
             <w:webHidden/>
-            <w:sz w:val="32"/>
-            <w:szCs w:val="32"/>
+            <w:sz w:val="24"/>
+            <w:szCs w:val="24"/>
           </w:rPr>
           <w:tab/>
         </w:r>
@@ -202,8 +251,8 @@
             <w:rFonts w:ascii="Liberation Serif" w:hAnsi="Liberation Serif"/>
             <w:noProof/>
             <w:webHidden/>
-            <w:sz w:val="32"/>
-            <w:szCs w:val="32"/>
+            <w:sz w:val="24"/>
+            <w:szCs w:val="24"/>
           </w:rPr>
           <w:fldChar w:fldCharType="begin"/>
         </w:r>
@@ -212,27 +261,27 @@
             <w:rFonts w:ascii="Liberation Serif" w:hAnsi="Liberation Serif"/>
             <w:noProof/>
             <w:webHidden/>
-            <w:sz w:val="32"/>
-            <w:szCs w:val="32"/>
-          </w:rPr>
-          <w:instrText xml:space="preserve"> PAGEREF _Toc485374013 \h </w:instrText>
-        </w:r>
-        <w:r>
-          <w:rPr>
-            <w:rFonts w:ascii="Liberation Serif" w:hAnsi="Liberation Serif"/>
-            <w:noProof/>
-            <w:webHidden/>
-            <w:sz w:val="32"/>
-            <w:szCs w:val="32"/>
-          </w:rPr>
-        </w:r>
-        <w:r>
-          <w:rPr>
-            <w:rFonts w:ascii="Liberation Serif" w:hAnsi="Liberation Serif"/>
-            <w:noProof/>
-            <w:webHidden/>
-            <w:sz w:val="32"/>
-            <w:szCs w:val="32"/>
+            <w:sz w:val="24"/>
+            <w:szCs w:val="24"/>
+          </w:rPr>
+          <w:instrText xml:space="preserve"> PAGEREF _Toc485376769 \h </w:instrText>
+        </w:r>
+        <w:r>
+          <w:rPr>
+            <w:rFonts w:ascii="Liberation Serif" w:hAnsi="Liberation Serif"/>
+            <w:noProof/>
+            <w:webHidden/>
+            <w:sz w:val="24"/>
+            <w:szCs w:val="24"/>
+          </w:rPr>
+        </w:r>
+        <w:r>
+          <w:rPr>
+            <w:rFonts w:ascii="Liberation Serif" w:hAnsi="Liberation Serif"/>
+            <w:noProof/>
+            <w:webHidden/>
+            <w:sz w:val="24"/>
+            <w:szCs w:val="24"/>
           </w:rPr>
           <w:fldChar w:fldCharType="separate"/>
         </w:r>
@@ -241,8 +290,8 @@
             <w:rFonts w:ascii="Liberation Serif" w:hAnsi="Liberation Serif"/>
             <w:noProof/>
             <w:webHidden/>
-            <w:sz w:val="32"/>
-            <w:szCs w:val="32"/>
+            <w:sz w:val="24"/>
+            <w:szCs w:val="24"/>
           </w:rPr>
           <w:t>2</w:t>
         </w:r>
@@ -251,8 +300,8 @@
             <w:rFonts w:ascii="Liberation Serif" w:hAnsi="Liberation Serif"/>
             <w:noProof/>
             <w:webHidden/>
-            <w:sz w:val="32"/>
-            <w:szCs w:val="32"/>
+            <w:sz w:val="24"/>
+            <w:szCs w:val="24"/>
           </w:rPr>
           <w:fldChar w:fldCharType="end"/>
         </w:r>
@@ -262,24 +311,45 @@
       <w:pPr>
         <w:pStyle w:val="Sommario1"/>
         <w:tabs>
+          <w:tab w:val="left" w:pos="440"/>
           <w:tab w:val="right" w:leader="dot" w:pos="9628"/>
         </w:tabs>
         <w:rPr>
           <w:rFonts w:ascii="Liberation Serif" w:hAnsi="Liberation Serif"/>
           <w:noProof/>
-          <w:sz w:val="32"/>
-          <w:szCs w:val="32"/>
+          <w:sz w:val="24"/>
+          <w:szCs w:val="24"/>
           <w:lang w:eastAsia="it-IT"/>
         </w:rPr>
       </w:pPr>
-      <w:hyperlink w:anchor="_Toc485374014" w:history="1">
+      <w:hyperlink w:anchor="_Toc485376770" w:history="1">
         <w:r>
           <w:rPr>
             <w:rStyle w:val="Collegamentoipertestuale"/>
             <w:rFonts w:ascii="Liberation Serif" w:hAnsi="Liberation Serif"/>
             <w:noProof/>
-            <w:sz w:val="32"/>
-            <w:szCs w:val="32"/>
+            <w:sz w:val="24"/>
+            <w:szCs w:val="24"/>
+          </w:rPr>
+          <w:t>3.</w:t>
+        </w:r>
+        <w:r>
+          <w:rPr>
+            <w:rFonts w:ascii="Liberation Serif" w:hAnsi="Liberation Serif"/>
+            <w:noProof/>
+            <w:sz w:val="24"/>
+            <w:szCs w:val="24"/>
+            <w:lang w:eastAsia="it-IT"/>
+          </w:rPr>
+          <w:tab/>
+        </w:r>
+        <w:r>
+          <w:rPr>
+            <w:rStyle w:val="Collegamentoipertestuale"/>
+            <w:rFonts w:ascii="Liberation Serif" w:hAnsi="Liberation Serif"/>
+            <w:noProof/>
+            <w:sz w:val="24"/>
+            <w:szCs w:val="24"/>
           </w:rPr>
           <w:t>Entità di business</w:t>
         </w:r>
@@ -288,8 +358,8 @@
             <w:rFonts w:ascii="Liberation Serif" w:hAnsi="Liberation Serif"/>
             <w:noProof/>
             <w:webHidden/>
-            <w:sz w:val="32"/>
-            <w:szCs w:val="32"/>
+            <w:sz w:val="24"/>
+            <w:szCs w:val="24"/>
           </w:rPr>
           <w:tab/>
         </w:r>
@@ -298,8 +368,8 @@
             <w:rFonts w:ascii="Liberation Serif" w:hAnsi="Liberation Serif"/>
             <w:noProof/>
             <w:webHidden/>
-            <w:sz w:val="32"/>
-            <w:szCs w:val="32"/>
+            <w:sz w:val="24"/>
+            <w:szCs w:val="24"/>
           </w:rPr>
           <w:fldChar w:fldCharType="begin"/>
         </w:r>
@@ -308,27 +378,27 @@
             <w:rFonts w:ascii="Liberation Serif" w:hAnsi="Liberation Serif"/>
             <w:noProof/>
             <w:webHidden/>
-            <w:sz w:val="32"/>
-            <w:szCs w:val="32"/>
-          </w:rPr>
-          <w:instrText xml:space="preserve"> PAGEREF _Toc485374014 \h </w:instrText>
-        </w:r>
-        <w:r>
-          <w:rPr>
-            <w:rFonts w:ascii="Liberation Serif" w:hAnsi="Liberation Serif"/>
-            <w:noProof/>
-            <w:webHidden/>
-            <w:sz w:val="32"/>
-            <w:szCs w:val="32"/>
-          </w:rPr>
-        </w:r>
-        <w:r>
-          <w:rPr>
-            <w:rFonts w:ascii="Liberation Serif" w:hAnsi="Liberation Serif"/>
-            <w:noProof/>
-            <w:webHidden/>
-            <w:sz w:val="32"/>
-            <w:szCs w:val="32"/>
+            <w:sz w:val="24"/>
+            <w:szCs w:val="24"/>
+          </w:rPr>
+          <w:instrText xml:space="preserve"> PAGEREF _Toc485376770 \h </w:instrText>
+        </w:r>
+        <w:r>
+          <w:rPr>
+            <w:rFonts w:ascii="Liberation Serif" w:hAnsi="Liberation Serif"/>
+            <w:noProof/>
+            <w:webHidden/>
+            <w:sz w:val="24"/>
+            <w:szCs w:val="24"/>
+          </w:rPr>
+        </w:r>
+        <w:r>
+          <w:rPr>
+            <w:rFonts w:ascii="Liberation Serif" w:hAnsi="Liberation Serif"/>
+            <w:noProof/>
+            <w:webHidden/>
+            <w:sz w:val="24"/>
+            <w:szCs w:val="24"/>
           </w:rPr>
           <w:fldChar w:fldCharType="separate"/>
         </w:r>
@@ -337,8 +407,8 @@
             <w:rFonts w:ascii="Liberation Serif" w:hAnsi="Liberation Serif"/>
             <w:noProof/>
             <w:webHidden/>
-            <w:sz w:val="32"/>
-            <w:szCs w:val="32"/>
+            <w:sz w:val="24"/>
+            <w:szCs w:val="24"/>
           </w:rPr>
           <w:t>7</w:t>
         </w:r>
@@ -347,8 +417,8 @@
             <w:rFonts w:ascii="Liberation Serif" w:hAnsi="Liberation Serif"/>
             <w:noProof/>
             <w:webHidden/>
-            <w:sz w:val="32"/>
-            <w:szCs w:val="32"/>
+            <w:sz w:val="24"/>
+            <w:szCs w:val="24"/>
           </w:rPr>
           <w:fldChar w:fldCharType="end"/>
         </w:r>
@@ -358,24 +428,45 @@
       <w:pPr>
         <w:pStyle w:val="Sommario1"/>
         <w:tabs>
+          <w:tab w:val="left" w:pos="440"/>
           <w:tab w:val="right" w:leader="dot" w:pos="9628"/>
         </w:tabs>
         <w:rPr>
           <w:rFonts w:ascii="Liberation Serif" w:hAnsi="Liberation Serif"/>
           <w:noProof/>
-          <w:sz w:val="32"/>
-          <w:szCs w:val="32"/>
+          <w:sz w:val="24"/>
+          <w:szCs w:val="24"/>
           <w:lang w:eastAsia="it-IT"/>
         </w:rPr>
       </w:pPr>
-      <w:hyperlink w:anchor="_Toc485374015" w:history="1">
+      <w:hyperlink w:anchor="_Toc485376771" w:history="1">
         <w:r>
           <w:rPr>
             <w:rStyle w:val="Collegamentoipertestuale"/>
             <w:rFonts w:ascii="Liberation Serif" w:hAnsi="Liberation Serif"/>
             <w:noProof/>
-            <w:sz w:val="32"/>
-            <w:szCs w:val="32"/>
+            <w:sz w:val="24"/>
+            <w:szCs w:val="24"/>
+          </w:rPr>
+          <w:t>4.</w:t>
+        </w:r>
+        <w:r>
+          <w:rPr>
+            <w:rFonts w:ascii="Liberation Serif" w:hAnsi="Liberation Serif"/>
+            <w:noProof/>
+            <w:sz w:val="24"/>
+            <w:szCs w:val="24"/>
+            <w:lang w:eastAsia="it-IT"/>
+          </w:rPr>
+          <w:tab/>
+        </w:r>
+        <w:r>
+          <w:rPr>
+            <w:rStyle w:val="Collegamentoipertestuale"/>
+            <w:rFonts w:ascii="Liberation Serif" w:hAnsi="Liberation Serif"/>
+            <w:noProof/>
+            <w:sz w:val="24"/>
+            <w:szCs w:val="24"/>
           </w:rPr>
           <w:t>Stati</w:t>
         </w:r>
@@ -384,8 +475,8 @@
             <w:rFonts w:ascii="Liberation Serif" w:hAnsi="Liberation Serif"/>
             <w:noProof/>
             <w:webHidden/>
-            <w:sz w:val="32"/>
-            <w:szCs w:val="32"/>
+            <w:sz w:val="24"/>
+            <w:szCs w:val="24"/>
           </w:rPr>
           <w:tab/>
         </w:r>
@@ -394,8 +485,8 @@
             <w:rFonts w:ascii="Liberation Serif" w:hAnsi="Liberation Serif"/>
             <w:noProof/>
             <w:webHidden/>
-            <w:sz w:val="32"/>
-            <w:szCs w:val="32"/>
+            <w:sz w:val="24"/>
+            <w:szCs w:val="24"/>
           </w:rPr>
           <w:fldChar w:fldCharType="begin"/>
         </w:r>
@@ -404,27 +495,27 @@
             <w:rFonts w:ascii="Liberation Serif" w:hAnsi="Liberation Serif"/>
             <w:noProof/>
             <w:webHidden/>
-            <w:sz w:val="32"/>
-            <w:szCs w:val="32"/>
-          </w:rPr>
-          <w:instrText xml:space="preserve"> PAGEREF _Toc485374015 \h </w:instrText>
-        </w:r>
-        <w:r>
-          <w:rPr>
-            <w:rFonts w:ascii="Liberation Serif" w:hAnsi="Liberation Serif"/>
-            <w:noProof/>
-            <w:webHidden/>
-            <w:sz w:val="32"/>
-            <w:szCs w:val="32"/>
-          </w:rPr>
-        </w:r>
-        <w:r>
-          <w:rPr>
-            <w:rFonts w:ascii="Liberation Serif" w:hAnsi="Liberation Serif"/>
-            <w:noProof/>
-            <w:webHidden/>
-            <w:sz w:val="32"/>
-            <w:szCs w:val="32"/>
+            <w:sz w:val="24"/>
+            <w:szCs w:val="24"/>
+          </w:rPr>
+          <w:instrText xml:space="preserve"> PAGEREF _Toc485376771 \h </w:instrText>
+        </w:r>
+        <w:r>
+          <w:rPr>
+            <w:rFonts w:ascii="Liberation Serif" w:hAnsi="Liberation Serif"/>
+            <w:noProof/>
+            <w:webHidden/>
+            <w:sz w:val="24"/>
+            <w:szCs w:val="24"/>
+          </w:rPr>
+        </w:r>
+        <w:r>
+          <w:rPr>
+            <w:rFonts w:ascii="Liberation Serif" w:hAnsi="Liberation Serif"/>
+            <w:noProof/>
+            <w:webHidden/>
+            <w:sz w:val="24"/>
+            <w:szCs w:val="24"/>
           </w:rPr>
           <w:fldChar w:fldCharType="separate"/>
         </w:r>
@@ -433,8 +524,8 @@
             <w:rFonts w:ascii="Liberation Serif" w:hAnsi="Liberation Serif"/>
             <w:noProof/>
             <w:webHidden/>
-            <w:sz w:val="32"/>
-            <w:szCs w:val="32"/>
+            <w:sz w:val="24"/>
+            <w:szCs w:val="24"/>
           </w:rPr>
           <w:t>8</w:t>
         </w:r>
@@ -443,8 +534,8 @@
             <w:rFonts w:ascii="Liberation Serif" w:hAnsi="Liberation Serif"/>
             <w:noProof/>
             <w:webHidden/>
-            <w:sz w:val="32"/>
-            <w:szCs w:val="32"/>
+            <w:sz w:val="24"/>
+            <w:szCs w:val="24"/>
           </w:rPr>
           <w:fldChar w:fldCharType="end"/>
         </w:r>
@@ -459,19 +550,19 @@
         <w:rPr>
           <w:rFonts w:ascii="Liberation Serif" w:hAnsi="Liberation Serif"/>
           <w:noProof/>
-          <w:sz w:val="32"/>
-          <w:szCs w:val="32"/>
+          <w:sz w:val="24"/>
+          <w:szCs w:val="24"/>
           <w:lang w:eastAsia="it-IT"/>
         </w:rPr>
       </w:pPr>
-      <w:hyperlink w:anchor="_Toc485374016" w:history="1">
+      <w:hyperlink w:anchor="_Toc485376772" w:history="1">
         <w:r>
           <w:rPr>
             <w:rStyle w:val="Collegamentoipertestuale"/>
             <w:rFonts w:ascii="Liberation Serif" w:hAnsi="Liberation Serif"/>
             <w:noProof/>
-            <w:sz w:val="32"/>
-            <w:szCs w:val="32"/>
+            <w:sz w:val="24"/>
+            <w:szCs w:val="24"/>
           </w:rPr>
           <w:t>PUBBLICAZIONE</w:t>
         </w:r>
@@ -480,8 +571,8 @@
             <w:rFonts w:ascii="Liberation Serif" w:hAnsi="Liberation Serif"/>
             <w:noProof/>
             <w:webHidden/>
-            <w:sz w:val="32"/>
-            <w:szCs w:val="32"/>
+            <w:sz w:val="24"/>
+            <w:szCs w:val="24"/>
           </w:rPr>
           <w:tab/>
         </w:r>
@@ -490,8 +581,8 @@
             <w:rFonts w:ascii="Liberation Serif" w:hAnsi="Liberation Serif"/>
             <w:noProof/>
             <w:webHidden/>
-            <w:sz w:val="32"/>
-            <w:szCs w:val="32"/>
+            <w:sz w:val="24"/>
+            <w:szCs w:val="24"/>
           </w:rPr>
           <w:fldChar w:fldCharType="begin"/>
         </w:r>
@@ -500,27 +591,27 @@
             <w:rFonts w:ascii="Liberation Serif" w:hAnsi="Liberation Serif"/>
             <w:noProof/>
             <w:webHidden/>
-            <w:sz w:val="32"/>
-            <w:szCs w:val="32"/>
-          </w:rPr>
-          <w:instrText xml:space="preserve"> PAGEREF _Toc485374016 \h </w:instrText>
-        </w:r>
-        <w:r>
-          <w:rPr>
-            <w:rFonts w:ascii="Liberation Serif" w:hAnsi="Liberation Serif"/>
-            <w:noProof/>
-            <w:webHidden/>
-            <w:sz w:val="32"/>
-            <w:szCs w:val="32"/>
-          </w:rPr>
-        </w:r>
-        <w:r>
-          <w:rPr>
-            <w:rFonts w:ascii="Liberation Serif" w:hAnsi="Liberation Serif"/>
-            <w:noProof/>
-            <w:webHidden/>
-            <w:sz w:val="32"/>
-            <w:szCs w:val="32"/>
+            <w:sz w:val="24"/>
+            <w:szCs w:val="24"/>
+          </w:rPr>
+          <w:instrText xml:space="preserve"> PAGEREF _Toc485376772 \h </w:instrText>
+        </w:r>
+        <w:r>
+          <w:rPr>
+            <w:rFonts w:ascii="Liberation Serif" w:hAnsi="Liberation Serif"/>
+            <w:noProof/>
+            <w:webHidden/>
+            <w:sz w:val="24"/>
+            <w:szCs w:val="24"/>
+          </w:rPr>
+        </w:r>
+        <w:r>
+          <w:rPr>
+            <w:rFonts w:ascii="Liberation Serif" w:hAnsi="Liberation Serif"/>
+            <w:noProof/>
+            <w:webHidden/>
+            <w:sz w:val="24"/>
+            <w:szCs w:val="24"/>
           </w:rPr>
           <w:fldChar w:fldCharType="separate"/>
         </w:r>
@@ -529,8 +620,8 @@
             <w:rFonts w:ascii="Liberation Serif" w:hAnsi="Liberation Serif"/>
             <w:noProof/>
             <w:webHidden/>
-            <w:sz w:val="32"/>
-            <w:szCs w:val="32"/>
+            <w:sz w:val="24"/>
+            <w:szCs w:val="24"/>
           </w:rPr>
           <w:t>8</w:t>
         </w:r>
@@ -539,8 +630,8 @@
             <w:rFonts w:ascii="Liberation Serif" w:hAnsi="Liberation Serif"/>
             <w:noProof/>
             <w:webHidden/>
-            <w:sz w:val="32"/>
-            <w:szCs w:val="32"/>
+            <w:sz w:val="24"/>
+            <w:szCs w:val="24"/>
           </w:rPr>
           <w:fldChar w:fldCharType="end"/>
         </w:r>
@@ -555,19 +646,19 @@
         <w:rPr>
           <w:rFonts w:ascii="Liberation Serif" w:hAnsi="Liberation Serif"/>
           <w:noProof/>
-          <w:sz w:val="32"/>
-          <w:szCs w:val="32"/>
+          <w:sz w:val="24"/>
+          <w:szCs w:val="24"/>
           <w:lang w:eastAsia="it-IT"/>
         </w:rPr>
       </w:pPr>
-      <w:hyperlink w:anchor="_Toc485374017" w:history="1">
+      <w:hyperlink w:anchor="_Toc485376773" w:history="1">
         <w:r>
           <w:rPr>
             <w:rStyle w:val="Collegamentoipertestuale"/>
             <w:rFonts w:ascii="Liberation Serif" w:hAnsi="Liberation Serif"/>
             <w:noProof/>
-            <w:sz w:val="32"/>
-            <w:szCs w:val="32"/>
+            <w:sz w:val="24"/>
+            <w:szCs w:val="24"/>
           </w:rPr>
           <w:t>BANDO</w:t>
         </w:r>
@@ -576,8 +667,8 @@
             <w:rFonts w:ascii="Liberation Serif" w:hAnsi="Liberation Serif"/>
             <w:noProof/>
             <w:webHidden/>
-            <w:sz w:val="32"/>
-            <w:szCs w:val="32"/>
+            <w:sz w:val="24"/>
+            <w:szCs w:val="24"/>
           </w:rPr>
           <w:tab/>
         </w:r>
@@ -586,8 +677,8 @@
             <w:rFonts w:ascii="Liberation Serif" w:hAnsi="Liberation Serif"/>
             <w:noProof/>
             <w:webHidden/>
-            <w:sz w:val="32"/>
-            <w:szCs w:val="32"/>
+            <w:sz w:val="24"/>
+            <w:szCs w:val="24"/>
           </w:rPr>
           <w:fldChar w:fldCharType="begin"/>
         </w:r>
@@ -596,27 +687,27 @@
             <w:rFonts w:ascii="Liberation Serif" w:hAnsi="Liberation Serif"/>
             <w:noProof/>
             <w:webHidden/>
-            <w:sz w:val="32"/>
-            <w:szCs w:val="32"/>
-          </w:rPr>
-          <w:instrText xml:space="preserve"> PAGEREF _Toc485374017 \h </w:instrText>
-        </w:r>
-        <w:r>
-          <w:rPr>
-            <w:rFonts w:ascii="Liberation Serif" w:hAnsi="Liberation Serif"/>
-            <w:noProof/>
-            <w:webHidden/>
-            <w:sz w:val="32"/>
-            <w:szCs w:val="32"/>
-          </w:rPr>
-        </w:r>
-        <w:r>
-          <w:rPr>
-            <w:rFonts w:ascii="Liberation Serif" w:hAnsi="Liberation Serif"/>
-            <w:noProof/>
-            <w:webHidden/>
-            <w:sz w:val="32"/>
-            <w:szCs w:val="32"/>
+            <w:sz w:val="24"/>
+            <w:szCs w:val="24"/>
+          </w:rPr>
+          <w:instrText xml:space="preserve"> PAGEREF _Toc485376773 \h </w:instrText>
+        </w:r>
+        <w:r>
+          <w:rPr>
+            <w:rFonts w:ascii="Liberation Serif" w:hAnsi="Liberation Serif"/>
+            <w:noProof/>
+            <w:webHidden/>
+            <w:sz w:val="24"/>
+            <w:szCs w:val="24"/>
+          </w:rPr>
+        </w:r>
+        <w:r>
+          <w:rPr>
+            <w:rFonts w:ascii="Liberation Serif" w:hAnsi="Liberation Serif"/>
+            <w:noProof/>
+            <w:webHidden/>
+            <w:sz w:val="24"/>
+            <w:szCs w:val="24"/>
           </w:rPr>
           <w:fldChar w:fldCharType="separate"/>
         </w:r>
@@ -625,8 +716,8 @@
             <w:rFonts w:ascii="Liberation Serif" w:hAnsi="Liberation Serif"/>
             <w:noProof/>
             <w:webHidden/>
-            <w:sz w:val="32"/>
-            <w:szCs w:val="32"/>
+            <w:sz w:val="24"/>
+            <w:szCs w:val="24"/>
           </w:rPr>
           <w:t>8</w:t>
         </w:r>
@@ -635,8 +726,8 @@
             <w:rFonts w:ascii="Liberation Serif" w:hAnsi="Liberation Serif"/>
             <w:noProof/>
             <w:webHidden/>
-            <w:sz w:val="32"/>
-            <w:szCs w:val="32"/>
+            <w:sz w:val="24"/>
+            <w:szCs w:val="24"/>
           </w:rPr>
           <w:fldChar w:fldCharType="end"/>
         </w:r>
@@ -646,24 +737,45 @@
       <w:pPr>
         <w:pStyle w:val="Sommario1"/>
         <w:tabs>
+          <w:tab w:val="left" w:pos="440"/>
           <w:tab w:val="right" w:leader="dot" w:pos="9628"/>
         </w:tabs>
         <w:rPr>
           <w:rFonts w:ascii="Liberation Serif" w:hAnsi="Liberation Serif"/>
           <w:noProof/>
-          <w:sz w:val="32"/>
-          <w:szCs w:val="32"/>
+          <w:sz w:val="24"/>
+          <w:szCs w:val="24"/>
           <w:lang w:eastAsia="it-IT"/>
         </w:rPr>
       </w:pPr>
-      <w:hyperlink w:anchor="_Toc485374018" w:history="1">
+      <w:hyperlink w:anchor="_Toc485376774" w:history="1">
         <w:r>
           <w:rPr>
             <w:rStyle w:val="Collegamentoipertestuale"/>
             <w:rFonts w:ascii="Liberation Serif" w:hAnsi="Liberation Serif"/>
             <w:noProof/>
-            <w:sz w:val="32"/>
-            <w:szCs w:val="32"/>
+            <w:sz w:val="24"/>
+            <w:szCs w:val="24"/>
+          </w:rPr>
+          <w:t>5.</w:t>
+        </w:r>
+        <w:r>
+          <w:rPr>
+            <w:rFonts w:ascii="Liberation Serif" w:hAnsi="Liberation Serif"/>
+            <w:noProof/>
+            <w:sz w:val="24"/>
+            <w:szCs w:val="24"/>
+            <w:lang w:eastAsia="it-IT"/>
+          </w:rPr>
+          <w:tab/>
+        </w:r>
+        <w:r>
+          <w:rPr>
+            <w:rStyle w:val="Collegamentoipertestuale"/>
+            <w:rFonts w:ascii="Liberation Serif" w:hAnsi="Liberation Serif"/>
+            <w:noProof/>
+            <w:sz w:val="24"/>
+            <w:szCs w:val="24"/>
           </w:rPr>
           <w:t>Modello Entità-Relazione</w:t>
         </w:r>
@@ -672,8 +784,8 @@
             <w:rFonts w:ascii="Liberation Serif" w:hAnsi="Liberation Serif"/>
             <w:noProof/>
             <w:webHidden/>
-            <w:sz w:val="32"/>
-            <w:szCs w:val="32"/>
+            <w:sz w:val="24"/>
+            <w:szCs w:val="24"/>
           </w:rPr>
           <w:tab/>
         </w:r>
@@ -682,8 +794,8 @@
             <w:rFonts w:ascii="Liberation Serif" w:hAnsi="Liberation Serif"/>
             <w:noProof/>
             <w:webHidden/>
-            <w:sz w:val="32"/>
-            <w:szCs w:val="32"/>
+            <w:sz w:val="24"/>
+            <w:szCs w:val="24"/>
           </w:rPr>
           <w:fldChar w:fldCharType="begin"/>
         </w:r>
@@ -692,27 +804,27 @@
             <w:rFonts w:ascii="Liberation Serif" w:hAnsi="Liberation Serif"/>
             <w:noProof/>
             <w:webHidden/>
-            <w:sz w:val="32"/>
-            <w:szCs w:val="32"/>
-          </w:rPr>
-          <w:instrText xml:space="preserve"> PAGEREF _Toc485374018 \h </w:instrText>
-        </w:r>
-        <w:r>
-          <w:rPr>
-            <w:rFonts w:ascii="Liberation Serif" w:hAnsi="Liberation Serif"/>
-            <w:noProof/>
-            <w:webHidden/>
-            <w:sz w:val="32"/>
-            <w:szCs w:val="32"/>
-          </w:rPr>
-        </w:r>
-        <w:r>
-          <w:rPr>
-            <w:rFonts w:ascii="Liberation Serif" w:hAnsi="Liberation Serif"/>
-            <w:noProof/>
-            <w:webHidden/>
-            <w:sz w:val="32"/>
-            <w:szCs w:val="32"/>
+            <w:sz w:val="24"/>
+            <w:szCs w:val="24"/>
+          </w:rPr>
+          <w:instrText xml:space="preserve"> PAGEREF _Toc485376774 \h </w:instrText>
+        </w:r>
+        <w:r>
+          <w:rPr>
+            <w:rFonts w:ascii="Liberation Serif" w:hAnsi="Liberation Serif"/>
+            <w:noProof/>
+            <w:webHidden/>
+            <w:sz w:val="24"/>
+            <w:szCs w:val="24"/>
+          </w:rPr>
+        </w:r>
+        <w:r>
+          <w:rPr>
+            <w:rFonts w:ascii="Liberation Serif" w:hAnsi="Liberation Serif"/>
+            <w:noProof/>
+            <w:webHidden/>
+            <w:sz w:val="24"/>
+            <w:szCs w:val="24"/>
           </w:rPr>
           <w:fldChar w:fldCharType="separate"/>
         </w:r>
@@ -721,8 +833,8 @@
             <w:rFonts w:ascii="Liberation Serif" w:hAnsi="Liberation Serif"/>
             <w:noProof/>
             <w:webHidden/>
-            <w:sz w:val="32"/>
-            <w:szCs w:val="32"/>
+            <w:sz w:val="24"/>
+            <w:szCs w:val="24"/>
           </w:rPr>
           <w:t>9</w:t>
         </w:r>
@@ -731,8 +843,8 @@
             <w:rFonts w:ascii="Liberation Serif" w:hAnsi="Liberation Serif"/>
             <w:noProof/>
             <w:webHidden/>
-            <w:sz w:val="32"/>
-            <w:szCs w:val="32"/>
+            <w:sz w:val="24"/>
+            <w:szCs w:val="24"/>
           </w:rPr>
           <w:fldChar w:fldCharType="end"/>
         </w:r>
@@ -747,19 +859,19 @@
         <w:rPr>
           <w:rFonts w:ascii="Liberation Serif" w:hAnsi="Liberation Serif"/>
           <w:noProof/>
-          <w:sz w:val="32"/>
-          <w:szCs w:val="32"/>
+          <w:sz w:val="24"/>
+          <w:szCs w:val="24"/>
           <w:lang w:eastAsia="it-IT"/>
         </w:rPr>
       </w:pPr>
-      <w:hyperlink w:anchor="_Toc485374019" w:history="1">
+      <w:hyperlink w:anchor="_Toc485376775" w:history="1">
         <w:r>
           <w:rPr>
             <w:rStyle w:val="Collegamentoipertestuale"/>
             <w:rFonts w:ascii="Liberation Serif" w:hAnsi="Liberation Serif"/>
             <w:noProof/>
-            <w:sz w:val="32"/>
-            <w:szCs w:val="32"/>
+            <w:sz w:val="24"/>
+            <w:szCs w:val="24"/>
           </w:rPr>
           <w:t>PUBBLICAZIONE</w:t>
         </w:r>
@@ -768,8 +880,8 @@
             <w:rFonts w:ascii="Liberation Serif" w:hAnsi="Liberation Serif"/>
             <w:noProof/>
             <w:webHidden/>
-            <w:sz w:val="32"/>
-            <w:szCs w:val="32"/>
+            <w:sz w:val="24"/>
+            <w:szCs w:val="24"/>
           </w:rPr>
           <w:tab/>
         </w:r>
@@ -778,8 +890,8 @@
             <w:rFonts w:ascii="Liberation Serif" w:hAnsi="Liberation Serif"/>
             <w:noProof/>
             <w:webHidden/>
-            <w:sz w:val="32"/>
-            <w:szCs w:val="32"/>
+            <w:sz w:val="24"/>
+            <w:szCs w:val="24"/>
           </w:rPr>
           <w:fldChar w:fldCharType="begin"/>
         </w:r>
@@ -788,27 +900,27 @@
             <w:rFonts w:ascii="Liberation Serif" w:hAnsi="Liberation Serif"/>
             <w:noProof/>
             <w:webHidden/>
-            <w:sz w:val="32"/>
-            <w:szCs w:val="32"/>
-          </w:rPr>
-          <w:instrText xml:space="preserve"> PAGEREF _Toc485374019 \h </w:instrText>
-        </w:r>
-        <w:r>
-          <w:rPr>
-            <w:rFonts w:ascii="Liberation Serif" w:hAnsi="Liberation Serif"/>
-            <w:noProof/>
-            <w:webHidden/>
-            <w:sz w:val="32"/>
-            <w:szCs w:val="32"/>
-          </w:rPr>
-        </w:r>
-        <w:r>
-          <w:rPr>
-            <w:rFonts w:ascii="Liberation Serif" w:hAnsi="Liberation Serif"/>
-            <w:noProof/>
-            <w:webHidden/>
-            <w:sz w:val="32"/>
-            <w:szCs w:val="32"/>
+            <w:sz w:val="24"/>
+            <w:szCs w:val="24"/>
+          </w:rPr>
+          <w:instrText xml:space="preserve"> PAGEREF _Toc485376775 \h </w:instrText>
+        </w:r>
+        <w:r>
+          <w:rPr>
+            <w:rFonts w:ascii="Liberation Serif" w:hAnsi="Liberation Serif"/>
+            <w:noProof/>
+            <w:webHidden/>
+            <w:sz w:val="24"/>
+            <w:szCs w:val="24"/>
+          </w:rPr>
+        </w:r>
+        <w:r>
+          <w:rPr>
+            <w:rFonts w:ascii="Liberation Serif" w:hAnsi="Liberation Serif"/>
+            <w:noProof/>
+            <w:webHidden/>
+            <w:sz w:val="24"/>
+            <w:szCs w:val="24"/>
           </w:rPr>
           <w:fldChar w:fldCharType="separate"/>
         </w:r>
@@ -817,8 +929,8 @@
             <w:rFonts w:ascii="Liberation Serif" w:hAnsi="Liberation Serif"/>
             <w:noProof/>
             <w:webHidden/>
-            <w:sz w:val="32"/>
-            <w:szCs w:val="32"/>
+            <w:sz w:val="24"/>
+            <w:szCs w:val="24"/>
           </w:rPr>
           <w:t>9</w:t>
         </w:r>
@@ -827,8 +939,8 @@
             <w:rFonts w:ascii="Liberation Serif" w:hAnsi="Liberation Serif"/>
             <w:noProof/>
             <w:webHidden/>
-            <w:sz w:val="32"/>
-            <w:szCs w:val="32"/>
+            <w:sz w:val="24"/>
+            <w:szCs w:val="24"/>
           </w:rPr>
           <w:fldChar w:fldCharType="end"/>
         </w:r>
@@ -843,19 +955,19 @@
         <w:rPr>
           <w:rFonts w:ascii="Liberation Serif" w:hAnsi="Liberation Serif"/>
           <w:noProof/>
-          <w:sz w:val="32"/>
-          <w:szCs w:val="32"/>
+          <w:sz w:val="24"/>
+          <w:szCs w:val="24"/>
           <w:lang w:eastAsia="it-IT"/>
         </w:rPr>
       </w:pPr>
-      <w:hyperlink w:anchor="_Toc485374020" w:history="1">
+      <w:hyperlink w:anchor="_Toc485376776" w:history="1">
         <w:r>
           <w:rPr>
             <w:rStyle w:val="Collegamentoipertestuale"/>
             <w:rFonts w:ascii="Liberation Serif" w:hAnsi="Liberation Serif"/>
             <w:noProof/>
-            <w:sz w:val="32"/>
-            <w:szCs w:val="32"/>
+            <w:sz w:val="24"/>
+            <w:szCs w:val="24"/>
           </w:rPr>
           <w:t>BANDO</w:t>
         </w:r>
@@ -864,8 +976,8 @@
             <w:rFonts w:ascii="Liberation Serif" w:hAnsi="Liberation Serif"/>
             <w:noProof/>
             <w:webHidden/>
-            <w:sz w:val="32"/>
-            <w:szCs w:val="32"/>
+            <w:sz w:val="24"/>
+            <w:szCs w:val="24"/>
           </w:rPr>
           <w:tab/>
         </w:r>
@@ -874,8 +986,8 @@
             <w:rFonts w:ascii="Liberation Serif" w:hAnsi="Liberation Serif"/>
             <w:noProof/>
             <w:webHidden/>
-            <w:sz w:val="32"/>
-            <w:szCs w:val="32"/>
+            <w:sz w:val="24"/>
+            <w:szCs w:val="24"/>
           </w:rPr>
           <w:fldChar w:fldCharType="begin"/>
         </w:r>
@@ -884,27 +996,27 @@
             <w:rFonts w:ascii="Liberation Serif" w:hAnsi="Liberation Serif"/>
             <w:noProof/>
             <w:webHidden/>
-            <w:sz w:val="32"/>
-            <w:szCs w:val="32"/>
-          </w:rPr>
-          <w:instrText xml:space="preserve"> PAGEREF _Toc485374020 \h </w:instrText>
-        </w:r>
-        <w:r>
-          <w:rPr>
-            <w:rFonts w:ascii="Liberation Serif" w:hAnsi="Liberation Serif"/>
-            <w:noProof/>
-            <w:webHidden/>
-            <w:sz w:val="32"/>
-            <w:szCs w:val="32"/>
-          </w:rPr>
-        </w:r>
-        <w:r>
-          <w:rPr>
-            <w:rFonts w:ascii="Liberation Serif" w:hAnsi="Liberation Serif"/>
-            <w:noProof/>
-            <w:webHidden/>
-            <w:sz w:val="32"/>
-            <w:szCs w:val="32"/>
+            <w:sz w:val="24"/>
+            <w:szCs w:val="24"/>
+          </w:rPr>
+          <w:instrText xml:space="preserve"> PAGEREF _Toc485376776 \h </w:instrText>
+        </w:r>
+        <w:r>
+          <w:rPr>
+            <w:rFonts w:ascii="Liberation Serif" w:hAnsi="Liberation Serif"/>
+            <w:noProof/>
+            <w:webHidden/>
+            <w:sz w:val="24"/>
+            <w:szCs w:val="24"/>
+          </w:rPr>
+        </w:r>
+        <w:r>
+          <w:rPr>
+            <w:rFonts w:ascii="Liberation Serif" w:hAnsi="Liberation Serif"/>
+            <w:noProof/>
+            <w:webHidden/>
+            <w:sz w:val="24"/>
+            <w:szCs w:val="24"/>
           </w:rPr>
           <w:fldChar w:fldCharType="separate"/>
         </w:r>
@@ -913,8 +1025,8 @@
             <w:rFonts w:ascii="Liberation Serif" w:hAnsi="Liberation Serif"/>
             <w:noProof/>
             <w:webHidden/>
-            <w:sz w:val="32"/>
-            <w:szCs w:val="32"/>
+            <w:sz w:val="24"/>
+            <w:szCs w:val="24"/>
           </w:rPr>
           <w:t>11</w:t>
         </w:r>
@@ -923,8 +1035,8 @@
             <w:rFonts w:ascii="Liberation Serif" w:hAnsi="Liberation Serif"/>
             <w:noProof/>
             <w:webHidden/>
-            <w:sz w:val="32"/>
-            <w:szCs w:val="32"/>
+            <w:sz w:val="24"/>
+            <w:szCs w:val="24"/>
           </w:rPr>
           <w:fldChar w:fldCharType="end"/>
         </w:r>
@@ -939,19 +1051,19 @@
         <w:rPr>
           <w:rFonts w:ascii="Liberation Serif" w:hAnsi="Liberation Serif"/>
           <w:noProof/>
-          <w:sz w:val="32"/>
-          <w:szCs w:val="32"/>
+          <w:sz w:val="24"/>
+          <w:szCs w:val="24"/>
           <w:lang w:eastAsia="it-IT"/>
         </w:rPr>
       </w:pPr>
-      <w:hyperlink w:anchor="_Toc485374021" w:history="1">
+      <w:hyperlink w:anchor="_Toc485376777" w:history="1">
         <w:r>
           <w:rPr>
             <w:rStyle w:val="Collegamentoipertestuale"/>
             <w:rFonts w:ascii="Liberation Serif" w:hAnsi="Liberation Serif"/>
             <w:noProof/>
-            <w:sz w:val="32"/>
-            <w:szCs w:val="32"/>
+            <w:sz w:val="24"/>
+            <w:szCs w:val="24"/>
           </w:rPr>
           <w:t>EXPREG</w:t>
         </w:r>
@@ -960,8 +1072,8 @@
             <w:rFonts w:ascii="Liberation Serif" w:hAnsi="Liberation Serif"/>
             <w:noProof/>
             <w:webHidden/>
-            <w:sz w:val="32"/>
-            <w:szCs w:val="32"/>
+            <w:sz w:val="24"/>
+            <w:szCs w:val="24"/>
           </w:rPr>
           <w:tab/>
         </w:r>
@@ -970,8 +1082,8 @@
             <w:rFonts w:ascii="Liberation Serif" w:hAnsi="Liberation Serif"/>
             <w:noProof/>
             <w:webHidden/>
-            <w:sz w:val="32"/>
-            <w:szCs w:val="32"/>
+            <w:sz w:val="24"/>
+            <w:szCs w:val="24"/>
           </w:rPr>
           <w:fldChar w:fldCharType="begin"/>
         </w:r>
@@ -980,27 +1092,27 @@
             <w:rFonts w:ascii="Liberation Serif" w:hAnsi="Liberation Serif"/>
             <w:noProof/>
             <w:webHidden/>
-            <w:sz w:val="32"/>
-            <w:szCs w:val="32"/>
-          </w:rPr>
-          <w:instrText xml:space="preserve"> PAGEREF _Toc485374021 \h </w:instrText>
-        </w:r>
-        <w:r>
-          <w:rPr>
-            <w:rFonts w:ascii="Liberation Serif" w:hAnsi="Liberation Serif"/>
-            <w:noProof/>
-            <w:webHidden/>
-            <w:sz w:val="32"/>
-            <w:szCs w:val="32"/>
-          </w:rPr>
-        </w:r>
-        <w:r>
-          <w:rPr>
-            <w:rFonts w:ascii="Liberation Serif" w:hAnsi="Liberation Serif"/>
-            <w:noProof/>
-            <w:webHidden/>
-            <w:sz w:val="32"/>
-            <w:szCs w:val="32"/>
+            <w:sz w:val="24"/>
+            <w:szCs w:val="24"/>
+          </w:rPr>
+          <w:instrText xml:space="preserve"> PAGEREF _Toc485376777 \h </w:instrText>
+        </w:r>
+        <w:r>
+          <w:rPr>
+            <w:rFonts w:ascii="Liberation Serif" w:hAnsi="Liberation Serif"/>
+            <w:noProof/>
+            <w:webHidden/>
+            <w:sz w:val="24"/>
+            <w:szCs w:val="24"/>
+          </w:rPr>
+        </w:r>
+        <w:r>
+          <w:rPr>
+            <w:rFonts w:ascii="Liberation Serif" w:hAnsi="Liberation Serif"/>
+            <w:noProof/>
+            <w:webHidden/>
+            <w:sz w:val="24"/>
+            <w:szCs w:val="24"/>
           </w:rPr>
           <w:fldChar w:fldCharType="separate"/>
         </w:r>
@@ -1009,8 +1121,8 @@
             <w:rFonts w:ascii="Liberation Serif" w:hAnsi="Liberation Serif"/>
             <w:noProof/>
             <w:webHidden/>
-            <w:sz w:val="32"/>
-            <w:szCs w:val="32"/>
+            <w:sz w:val="24"/>
+            <w:szCs w:val="24"/>
           </w:rPr>
           <w:t>12</w:t>
         </w:r>
@@ -1019,8 +1131,8 @@
             <w:rFonts w:ascii="Liberation Serif" w:hAnsi="Liberation Serif"/>
             <w:noProof/>
             <w:webHidden/>
-            <w:sz w:val="32"/>
-            <w:szCs w:val="32"/>
+            <w:sz w:val="24"/>
+            <w:szCs w:val="24"/>
           </w:rPr>
           <w:fldChar w:fldCharType="end"/>
         </w:r>
@@ -1035,49 +1147,29 @@
         <w:rPr>
           <w:rFonts w:ascii="Liberation Serif" w:hAnsi="Liberation Serif"/>
           <w:noProof/>
-          <w:sz w:val="32"/>
-          <w:szCs w:val="32"/>
+          <w:sz w:val="24"/>
+          <w:szCs w:val="24"/>
           <w:lang w:eastAsia="it-IT"/>
         </w:rPr>
       </w:pPr>
-      <w:hyperlink w:anchor="_Toc485374022" w:history="1">
+      <w:hyperlink w:anchor="_Toc485376778" w:history="1">
         <w:r>
           <w:rPr>
             <w:rStyle w:val="Collegamentoipertestuale"/>
             <w:rFonts w:ascii="Liberation Serif" w:hAnsi="Liberation Serif"/>
             <w:noProof/>
-            <w:sz w:val="32"/>
-            <w:szCs w:val="32"/>
-          </w:rPr>
-          <w:t>U</w:t>
-        </w:r>
-        <w:r>
-          <w:rPr>
-            <w:rStyle w:val="Collegamentoipertestuale"/>
-            <w:rFonts w:ascii="Liberation Serif" w:hAnsi="Liberation Serif"/>
-            <w:noProof/>
-            <w:sz w:val="32"/>
-            <w:szCs w:val="32"/>
-          </w:rPr>
-          <w:t>T</w:t>
-        </w:r>
-        <w:r>
-          <w:rPr>
-            <w:rStyle w:val="Collegamentoipertestuale"/>
-            <w:rFonts w:ascii="Liberation Serif" w:hAnsi="Liberation Serif"/>
-            <w:noProof/>
-            <w:sz w:val="32"/>
-            <w:szCs w:val="32"/>
-          </w:rPr>
-          <w:t>ENTE</w:t>
-        </w:r>
-        <w:r>
-          <w:rPr>
-            <w:rFonts w:ascii="Liberation Serif" w:hAnsi="Liberation Serif"/>
-            <w:noProof/>
-            <w:webHidden/>
-            <w:sz w:val="32"/>
-            <w:szCs w:val="32"/>
+            <w:sz w:val="24"/>
+            <w:szCs w:val="24"/>
+          </w:rPr>
+          <w:t>UTENTE</w:t>
+        </w:r>
+        <w:r>
+          <w:rPr>
+            <w:rFonts w:ascii="Liberation Serif" w:hAnsi="Liberation Serif"/>
+            <w:noProof/>
+            <w:webHidden/>
+            <w:sz w:val="24"/>
+            <w:szCs w:val="24"/>
           </w:rPr>
           <w:tab/>
         </w:r>
@@ -1086,8 +1178,8 @@
             <w:rFonts w:ascii="Liberation Serif" w:hAnsi="Liberation Serif"/>
             <w:noProof/>
             <w:webHidden/>
-            <w:sz w:val="32"/>
-            <w:szCs w:val="32"/>
+            <w:sz w:val="24"/>
+            <w:szCs w:val="24"/>
           </w:rPr>
           <w:fldChar w:fldCharType="begin"/>
         </w:r>
@@ -1096,27 +1188,27 @@
             <w:rFonts w:ascii="Liberation Serif" w:hAnsi="Liberation Serif"/>
             <w:noProof/>
             <w:webHidden/>
-            <w:sz w:val="32"/>
-            <w:szCs w:val="32"/>
-          </w:rPr>
-          <w:instrText xml:space="preserve"> PAGEREF _Toc485374022 \h </w:instrText>
-        </w:r>
-        <w:r>
-          <w:rPr>
-            <w:rFonts w:ascii="Liberation Serif" w:hAnsi="Liberation Serif"/>
-            <w:noProof/>
-            <w:webHidden/>
-            <w:sz w:val="32"/>
-            <w:szCs w:val="32"/>
-          </w:rPr>
-        </w:r>
-        <w:r>
-          <w:rPr>
-            <w:rFonts w:ascii="Liberation Serif" w:hAnsi="Liberation Serif"/>
-            <w:noProof/>
-            <w:webHidden/>
-            <w:sz w:val="32"/>
-            <w:szCs w:val="32"/>
+            <w:sz w:val="24"/>
+            <w:szCs w:val="24"/>
+          </w:rPr>
+          <w:instrText xml:space="preserve"> PAGEREF _Toc485376778 \h </w:instrText>
+        </w:r>
+        <w:r>
+          <w:rPr>
+            <w:rFonts w:ascii="Liberation Serif" w:hAnsi="Liberation Serif"/>
+            <w:noProof/>
+            <w:webHidden/>
+            <w:sz w:val="24"/>
+            <w:szCs w:val="24"/>
+          </w:rPr>
+        </w:r>
+        <w:r>
+          <w:rPr>
+            <w:rFonts w:ascii="Liberation Serif" w:hAnsi="Liberation Serif"/>
+            <w:noProof/>
+            <w:webHidden/>
+            <w:sz w:val="24"/>
+            <w:szCs w:val="24"/>
           </w:rPr>
           <w:fldChar w:fldCharType="separate"/>
         </w:r>
@@ -1125,8 +1217,8 @@
             <w:rFonts w:ascii="Liberation Serif" w:hAnsi="Liberation Serif"/>
             <w:noProof/>
             <w:webHidden/>
-            <w:sz w:val="32"/>
-            <w:szCs w:val="32"/>
+            <w:sz w:val="24"/>
+            <w:szCs w:val="24"/>
           </w:rPr>
           <w:t>13</w:t>
         </w:r>
@@ -1135,8 +1227,8 @@
             <w:rFonts w:ascii="Liberation Serif" w:hAnsi="Liberation Serif"/>
             <w:noProof/>
             <w:webHidden/>
-            <w:sz w:val="32"/>
-            <w:szCs w:val="32"/>
+            <w:sz w:val="24"/>
+            <w:szCs w:val="24"/>
           </w:rPr>
           <w:fldChar w:fldCharType="end"/>
         </w:r>
@@ -1146,24 +1238,45 @@
       <w:pPr>
         <w:pStyle w:val="Sommario1"/>
         <w:tabs>
+          <w:tab w:val="left" w:pos="440"/>
           <w:tab w:val="right" w:leader="dot" w:pos="9628"/>
         </w:tabs>
         <w:rPr>
           <w:rFonts w:ascii="Liberation Serif" w:hAnsi="Liberation Serif"/>
           <w:noProof/>
-          <w:sz w:val="32"/>
-          <w:szCs w:val="32"/>
+          <w:sz w:val="24"/>
+          <w:szCs w:val="24"/>
           <w:lang w:eastAsia="it-IT"/>
         </w:rPr>
       </w:pPr>
-      <w:hyperlink w:anchor="_Toc485374023" w:history="1">
+      <w:hyperlink w:anchor="_Toc485376779" w:history="1">
         <w:r>
           <w:rPr>
             <w:rStyle w:val="Collegamentoipertestuale"/>
             <w:rFonts w:ascii="Liberation Serif" w:hAnsi="Liberation Serif"/>
             <w:noProof/>
-            <w:sz w:val="32"/>
-            <w:szCs w:val="32"/>
+            <w:sz w:val="24"/>
+            <w:szCs w:val="24"/>
+          </w:rPr>
+          <w:t>6.</w:t>
+        </w:r>
+        <w:r>
+          <w:rPr>
+            <w:rFonts w:ascii="Liberation Serif" w:hAnsi="Liberation Serif"/>
+            <w:noProof/>
+            <w:sz w:val="24"/>
+            <w:szCs w:val="24"/>
+            <w:lang w:eastAsia="it-IT"/>
+          </w:rPr>
+          <w:tab/>
+        </w:r>
+        <w:r>
+          <w:rPr>
+            <w:rStyle w:val="Collegamentoipertestuale"/>
+            <w:rFonts w:ascii="Liberation Serif" w:hAnsi="Liberation Serif"/>
+            <w:noProof/>
+            <w:sz w:val="24"/>
+            <w:szCs w:val="24"/>
           </w:rPr>
           <w:t>Processi</w:t>
         </w:r>
@@ -1172,8 +1285,8 @@
             <w:rFonts w:ascii="Liberation Serif" w:hAnsi="Liberation Serif"/>
             <w:noProof/>
             <w:webHidden/>
-            <w:sz w:val="32"/>
-            <w:szCs w:val="32"/>
+            <w:sz w:val="24"/>
+            <w:szCs w:val="24"/>
           </w:rPr>
           <w:tab/>
         </w:r>
@@ -1182,8 +1295,8 @@
             <w:rFonts w:ascii="Liberation Serif" w:hAnsi="Liberation Serif"/>
             <w:noProof/>
             <w:webHidden/>
-            <w:sz w:val="32"/>
-            <w:szCs w:val="32"/>
+            <w:sz w:val="24"/>
+            <w:szCs w:val="24"/>
           </w:rPr>
           <w:fldChar w:fldCharType="begin"/>
         </w:r>
@@ -1192,27 +1305,27 @@
             <w:rFonts w:ascii="Liberation Serif" w:hAnsi="Liberation Serif"/>
             <w:noProof/>
             <w:webHidden/>
-            <w:sz w:val="32"/>
-            <w:szCs w:val="32"/>
-          </w:rPr>
-          <w:instrText xml:space="preserve"> PAGEREF _Toc485374023 \h </w:instrText>
-        </w:r>
-        <w:r>
-          <w:rPr>
-            <w:rFonts w:ascii="Liberation Serif" w:hAnsi="Liberation Serif"/>
-            <w:noProof/>
-            <w:webHidden/>
-            <w:sz w:val="32"/>
-            <w:szCs w:val="32"/>
-          </w:rPr>
-        </w:r>
-        <w:r>
-          <w:rPr>
-            <w:rFonts w:ascii="Liberation Serif" w:hAnsi="Liberation Serif"/>
-            <w:noProof/>
-            <w:webHidden/>
-            <w:sz w:val="32"/>
-            <w:szCs w:val="32"/>
+            <w:sz w:val="24"/>
+            <w:szCs w:val="24"/>
+          </w:rPr>
+          <w:instrText xml:space="preserve"> PAGEREF _Toc485376779 \h </w:instrText>
+        </w:r>
+        <w:r>
+          <w:rPr>
+            <w:rFonts w:ascii="Liberation Serif" w:hAnsi="Liberation Serif"/>
+            <w:noProof/>
+            <w:webHidden/>
+            <w:sz w:val="24"/>
+            <w:szCs w:val="24"/>
+          </w:rPr>
+        </w:r>
+        <w:r>
+          <w:rPr>
+            <w:rFonts w:ascii="Liberation Serif" w:hAnsi="Liberation Serif"/>
+            <w:noProof/>
+            <w:webHidden/>
+            <w:sz w:val="24"/>
+            <w:szCs w:val="24"/>
           </w:rPr>
           <w:fldChar w:fldCharType="separate"/>
         </w:r>
@@ -1221,8 +1334,8 @@
             <w:rFonts w:ascii="Liberation Serif" w:hAnsi="Liberation Serif"/>
             <w:noProof/>
             <w:webHidden/>
-            <w:sz w:val="32"/>
-            <w:szCs w:val="32"/>
+            <w:sz w:val="24"/>
+            <w:szCs w:val="24"/>
           </w:rPr>
           <w:t>14</w:t>
         </w:r>
@@ -1231,8 +1344,8 @@
             <w:rFonts w:ascii="Liberation Serif" w:hAnsi="Liberation Serif"/>
             <w:noProof/>
             <w:webHidden/>
-            <w:sz w:val="32"/>
-            <w:szCs w:val="32"/>
+            <w:sz w:val="24"/>
+            <w:szCs w:val="24"/>
           </w:rPr>
           <w:fldChar w:fldCharType="end"/>
         </w:r>
@@ -1247,29 +1360,29 @@
         <w:rPr>
           <w:rFonts w:ascii="Liberation Serif" w:hAnsi="Liberation Serif"/>
           <w:noProof/>
-          <w:sz w:val="32"/>
-          <w:szCs w:val="32"/>
+          <w:sz w:val="24"/>
+          <w:szCs w:val="24"/>
           <w:lang w:eastAsia="it-IT"/>
         </w:rPr>
       </w:pPr>
-      <w:hyperlink w:anchor="_Toc485374024" w:history="1">
+      <w:hyperlink w:anchor="_Toc485376780" w:history="1">
         <w:r>
           <w:rPr>
             <w:rStyle w:val="Collegamentoipertestuale"/>
             <w:rFonts w:ascii="Liberation Serif" w:hAnsi="Liberation Serif"/>
             <w:noProof/>
-            <w:sz w:val="32"/>
-            <w:szCs w:val="32"/>
-          </w:rPr>
-          <w:t>RICERCA NUOVA PUBBLICAZIONE:</w:t>
-        </w:r>
-        <w:r>
-          <w:rPr>
-            <w:rFonts w:ascii="Liberation Serif" w:hAnsi="Liberation Serif"/>
-            <w:noProof/>
-            <w:webHidden/>
-            <w:sz w:val="32"/>
-            <w:szCs w:val="32"/>
+            <w:sz w:val="24"/>
+            <w:szCs w:val="24"/>
+          </w:rPr>
+          <w:t>RICERCA NUOVA PUBBLICAZIONE</w:t>
+        </w:r>
+        <w:r>
+          <w:rPr>
+            <w:rFonts w:ascii="Liberation Serif" w:hAnsi="Liberation Serif"/>
+            <w:noProof/>
+            <w:webHidden/>
+            <w:sz w:val="24"/>
+            <w:szCs w:val="24"/>
           </w:rPr>
           <w:tab/>
         </w:r>
@@ -1278,8 +1391,8 @@
             <w:rFonts w:ascii="Liberation Serif" w:hAnsi="Liberation Serif"/>
             <w:noProof/>
             <w:webHidden/>
-            <w:sz w:val="32"/>
-            <w:szCs w:val="32"/>
+            <w:sz w:val="24"/>
+            <w:szCs w:val="24"/>
           </w:rPr>
           <w:fldChar w:fldCharType="begin"/>
         </w:r>
@@ -1288,27 +1401,27 @@
             <w:rFonts w:ascii="Liberation Serif" w:hAnsi="Liberation Serif"/>
             <w:noProof/>
             <w:webHidden/>
-            <w:sz w:val="32"/>
-            <w:szCs w:val="32"/>
-          </w:rPr>
-          <w:instrText xml:space="preserve"> PAGEREF _Toc485374024 \h </w:instrText>
-        </w:r>
-        <w:r>
-          <w:rPr>
-            <w:rFonts w:ascii="Liberation Serif" w:hAnsi="Liberation Serif"/>
-            <w:noProof/>
-            <w:webHidden/>
-            <w:sz w:val="32"/>
-            <w:szCs w:val="32"/>
-          </w:rPr>
-        </w:r>
-        <w:r>
-          <w:rPr>
-            <w:rFonts w:ascii="Liberation Serif" w:hAnsi="Liberation Serif"/>
-            <w:noProof/>
-            <w:webHidden/>
-            <w:sz w:val="32"/>
-            <w:szCs w:val="32"/>
+            <w:sz w:val="24"/>
+            <w:szCs w:val="24"/>
+          </w:rPr>
+          <w:instrText xml:space="preserve"> PAGEREF _Toc485376780 \h </w:instrText>
+        </w:r>
+        <w:r>
+          <w:rPr>
+            <w:rFonts w:ascii="Liberation Serif" w:hAnsi="Liberation Serif"/>
+            <w:noProof/>
+            <w:webHidden/>
+            <w:sz w:val="24"/>
+            <w:szCs w:val="24"/>
+          </w:rPr>
+        </w:r>
+        <w:r>
+          <w:rPr>
+            <w:rFonts w:ascii="Liberation Serif" w:hAnsi="Liberation Serif"/>
+            <w:noProof/>
+            <w:webHidden/>
+            <w:sz w:val="24"/>
+            <w:szCs w:val="24"/>
           </w:rPr>
           <w:fldChar w:fldCharType="separate"/>
         </w:r>
@@ -1317,8 +1430,8 @@
             <w:rFonts w:ascii="Liberation Serif" w:hAnsi="Liberation Serif"/>
             <w:noProof/>
             <w:webHidden/>
-            <w:sz w:val="32"/>
-            <w:szCs w:val="32"/>
+            <w:sz w:val="24"/>
+            <w:szCs w:val="24"/>
           </w:rPr>
           <w:t>14</w:t>
         </w:r>
@@ -1327,8 +1440,8 @@
             <w:rFonts w:ascii="Liberation Serif" w:hAnsi="Liberation Serif"/>
             <w:noProof/>
             <w:webHidden/>
-            <w:sz w:val="32"/>
-            <w:szCs w:val="32"/>
+            <w:sz w:val="24"/>
+            <w:szCs w:val="24"/>
           </w:rPr>
           <w:fldChar w:fldCharType="end"/>
         </w:r>
@@ -1343,29 +1456,29 @@
         <w:rPr>
           <w:rFonts w:ascii="Liberation Serif" w:hAnsi="Liberation Serif"/>
           <w:noProof/>
-          <w:sz w:val="32"/>
-          <w:szCs w:val="32"/>
+          <w:sz w:val="24"/>
+          <w:szCs w:val="24"/>
           <w:lang w:eastAsia="it-IT"/>
         </w:rPr>
       </w:pPr>
-      <w:hyperlink w:anchor="_Toc485374025" w:history="1">
+      <w:hyperlink w:anchor="_Toc485376781" w:history="1">
         <w:r>
           <w:rPr>
             <w:rStyle w:val="Collegamentoipertestuale"/>
             <w:rFonts w:ascii="Liberation Serif" w:hAnsi="Liberation Serif"/>
             <w:noProof/>
-            <w:sz w:val="32"/>
-            <w:szCs w:val="32"/>
-          </w:rPr>
-          <w:t>SCARICA PUBBLICAZIONE:</w:t>
-        </w:r>
-        <w:r>
-          <w:rPr>
-            <w:rFonts w:ascii="Liberation Serif" w:hAnsi="Liberation Serif"/>
-            <w:noProof/>
-            <w:webHidden/>
-            <w:sz w:val="32"/>
-            <w:szCs w:val="32"/>
+            <w:sz w:val="24"/>
+            <w:szCs w:val="24"/>
+          </w:rPr>
+          <w:t>SCARICA PUBBLICAZIONE</w:t>
+        </w:r>
+        <w:r>
+          <w:rPr>
+            <w:rFonts w:ascii="Liberation Serif" w:hAnsi="Liberation Serif"/>
+            <w:noProof/>
+            <w:webHidden/>
+            <w:sz w:val="24"/>
+            <w:szCs w:val="24"/>
           </w:rPr>
           <w:tab/>
         </w:r>
@@ -1374,8 +1487,8 @@
             <w:rFonts w:ascii="Liberation Serif" w:hAnsi="Liberation Serif"/>
             <w:noProof/>
             <w:webHidden/>
-            <w:sz w:val="32"/>
-            <w:szCs w:val="32"/>
+            <w:sz w:val="24"/>
+            <w:szCs w:val="24"/>
           </w:rPr>
           <w:fldChar w:fldCharType="begin"/>
         </w:r>
@@ -1384,27 +1497,27 @@
             <w:rFonts w:ascii="Liberation Serif" w:hAnsi="Liberation Serif"/>
             <w:noProof/>
             <w:webHidden/>
-            <w:sz w:val="32"/>
-            <w:szCs w:val="32"/>
-          </w:rPr>
-          <w:instrText xml:space="preserve"> PAGEREF _Toc485374025 \h </w:instrText>
-        </w:r>
-        <w:r>
-          <w:rPr>
-            <w:rFonts w:ascii="Liberation Serif" w:hAnsi="Liberation Serif"/>
-            <w:noProof/>
-            <w:webHidden/>
-            <w:sz w:val="32"/>
-            <w:szCs w:val="32"/>
-          </w:rPr>
-        </w:r>
-        <w:r>
-          <w:rPr>
-            <w:rFonts w:ascii="Liberation Serif" w:hAnsi="Liberation Serif"/>
-            <w:noProof/>
-            <w:webHidden/>
-            <w:sz w:val="32"/>
-            <w:szCs w:val="32"/>
+            <w:sz w:val="24"/>
+            <w:szCs w:val="24"/>
+          </w:rPr>
+          <w:instrText xml:space="preserve"> PAGEREF _Toc485376781 \h </w:instrText>
+        </w:r>
+        <w:r>
+          <w:rPr>
+            <w:rFonts w:ascii="Liberation Serif" w:hAnsi="Liberation Serif"/>
+            <w:noProof/>
+            <w:webHidden/>
+            <w:sz w:val="24"/>
+            <w:szCs w:val="24"/>
+          </w:rPr>
+        </w:r>
+        <w:r>
+          <w:rPr>
+            <w:rFonts w:ascii="Liberation Serif" w:hAnsi="Liberation Serif"/>
+            <w:noProof/>
+            <w:webHidden/>
+            <w:sz w:val="24"/>
+            <w:szCs w:val="24"/>
           </w:rPr>
           <w:fldChar w:fldCharType="separate"/>
         </w:r>
@@ -1413,8 +1526,8 @@
             <w:rFonts w:ascii="Liberation Serif" w:hAnsi="Liberation Serif"/>
             <w:noProof/>
             <w:webHidden/>
-            <w:sz w:val="32"/>
-            <w:szCs w:val="32"/>
+            <w:sz w:val="24"/>
+            <w:szCs w:val="24"/>
           </w:rPr>
           <w:t>14</w:t>
         </w:r>
@@ -1423,8 +1536,8 @@
             <w:rFonts w:ascii="Liberation Serif" w:hAnsi="Liberation Serif"/>
             <w:noProof/>
             <w:webHidden/>
-            <w:sz w:val="32"/>
-            <w:szCs w:val="32"/>
+            <w:sz w:val="24"/>
+            <w:szCs w:val="24"/>
           </w:rPr>
           <w:fldChar w:fldCharType="end"/>
         </w:r>
@@ -1439,19 +1552,19 @@
         <w:rPr>
           <w:rFonts w:ascii="Liberation Serif" w:hAnsi="Liberation Serif"/>
           <w:noProof/>
-          <w:sz w:val="32"/>
-          <w:szCs w:val="32"/>
+          <w:sz w:val="24"/>
+          <w:szCs w:val="24"/>
           <w:lang w:eastAsia="it-IT"/>
         </w:rPr>
       </w:pPr>
-      <w:hyperlink w:anchor="_Toc485374026" w:history="1">
+      <w:hyperlink w:anchor="_Toc485376782" w:history="1">
         <w:r>
           <w:rPr>
             <w:rStyle w:val="Collegamentoipertestuale"/>
             <w:rFonts w:ascii="Liberation Serif" w:hAnsi="Liberation Serif"/>
             <w:noProof/>
-            <w:sz w:val="32"/>
-            <w:szCs w:val="32"/>
+            <w:sz w:val="24"/>
+            <w:szCs w:val="24"/>
           </w:rPr>
           <w:t>PARSIFICA BANDI</w:t>
         </w:r>
@@ -1460,8 +1573,8 @@
             <w:rFonts w:ascii="Liberation Serif" w:hAnsi="Liberation Serif"/>
             <w:noProof/>
             <w:webHidden/>
-            <w:sz w:val="32"/>
-            <w:szCs w:val="32"/>
+            <w:sz w:val="24"/>
+            <w:szCs w:val="24"/>
           </w:rPr>
           <w:tab/>
         </w:r>
@@ -1470,8 +1583,8 @@
             <w:rFonts w:ascii="Liberation Serif" w:hAnsi="Liberation Serif"/>
             <w:noProof/>
             <w:webHidden/>
-            <w:sz w:val="32"/>
-            <w:szCs w:val="32"/>
+            <w:sz w:val="24"/>
+            <w:szCs w:val="24"/>
           </w:rPr>
           <w:fldChar w:fldCharType="begin"/>
         </w:r>
@@ -1480,27 +1593,27 @@
             <w:rFonts w:ascii="Liberation Serif" w:hAnsi="Liberation Serif"/>
             <w:noProof/>
             <w:webHidden/>
-            <w:sz w:val="32"/>
-            <w:szCs w:val="32"/>
-          </w:rPr>
-          <w:instrText xml:space="preserve"> PAGEREF _Toc485374026 \h </w:instrText>
-        </w:r>
-        <w:r>
-          <w:rPr>
-            <w:rFonts w:ascii="Liberation Serif" w:hAnsi="Liberation Serif"/>
-            <w:noProof/>
-            <w:webHidden/>
-            <w:sz w:val="32"/>
-            <w:szCs w:val="32"/>
-          </w:rPr>
-        </w:r>
-        <w:r>
-          <w:rPr>
-            <w:rFonts w:ascii="Liberation Serif" w:hAnsi="Liberation Serif"/>
-            <w:noProof/>
-            <w:webHidden/>
-            <w:sz w:val="32"/>
-            <w:szCs w:val="32"/>
+            <w:sz w:val="24"/>
+            <w:szCs w:val="24"/>
+          </w:rPr>
+          <w:instrText xml:space="preserve"> PAGEREF _Toc485376782 \h </w:instrText>
+        </w:r>
+        <w:r>
+          <w:rPr>
+            <w:rFonts w:ascii="Liberation Serif" w:hAnsi="Liberation Serif"/>
+            <w:noProof/>
+            <w:webHidden/>
+            <w:sz w:val="24"/>
+            <w:szCs w:val="24"/>
+          </w:rPr>
+        </w:r>
+        <w:r>
+          <w:rPr>
+            <w:rFonts w:ascii="Liberation Serif" w:hAnsi="Liberation Serif"/>
+            <w:noProof/>
+            <w:webHidden/>
+            <w:sz w:val="24"/>
+            <w:szCs w:val="24"/>
           </w:rPr>
           <w:fldChar w:fldCharType="separate"/>
         </w:r>
@@ -1509,8 +1622,8 @@
             <w:rFonts w:ascii="Liberation Serif" w:hAnsi="Liberation Serif"/>
             <w:noProof/>
             <w:webHidden/>
-            <w:sz w:val="32"/>
-            <w:szCs w:val="32"/>
+            <w:sz w:val="24"/>
+            <w:szCs w:val="24"/>
           </w:rPr>
           <w:t>15</w:t>
         </w:r>
@@ -1519,8 +1632,8 @@
             <w:rFonts w:ascii="Liberation Serif" w:hAnsi="Liberation Serif"/>
             <w:noProof/>
             <w:webHidden/>
-            <w:sz w:val="32"/>
-            <w:szCs w:val="32"/>
+            <w:sz w:val="24"/>
+            <w:szCs w:val="24"/>
           </w:rPr>
           <w:fldChar w:fldCharType="end"/>
         </w:r>
@@ -1535,19 +1648,19 @@
         <w:rPr>
           <w:rFonts w:ascii="Liberation Serif" w:hAnsi="Liberation Serif"/>
           <w:noProof/>
-          <w:sz w:val="32"/>
-          <w:szCs w:val="32"/>
+          <w:sz w:val="24"/>
+          <w:szCs w:val="24"/>
           <w:lang w:eastAsia="it-IT"/>
         </w:rPr>
       </w:pPr>
-      <w:hyperlink w:anchor="_Toc485374027" w:history="1">
+      <w:hyperlink w:anchor="_Toc485376783" w:history="1">
         <w:r>
           <w:rPr>
             <w:rStyle w:val="Collegamentoipertestuale"/>
             <w:rFonts w:ascii="Liberation Serif" w:hAnsi="Liberation Serif"/>
             <w:noProof/>
-            <w:sz w:val="32"/>
-            <w:szCs w:val="32"/>
+            <w:sz w:val="24"/>
+            <w:szCs w:val="24"/>
           </w:rPr>
           <w:t>NOTIFICA BANDI</w:t>
         </w:r>
@@ -1556,8 +1669,8 @@
             <w:rFonts w:ascii="Liberation Serif" w:hAnsi="Liberation Serif"/>
             <w:noProof/>
             <w:webHidden/>
-            <w:sz w:val="32"/>
-            <w:szCs w:val="32"/>
+            <w:sz w:val="24"/>
+            <w:szCs w:val="24"/>
           </w:rPr>
           <w:tab/>
         </w:r>
@@ -1566,8 +1679,8 @@
             <w:rFonts w:ascii="Liberation Serif" w:hAnsi="Liberation Serif"/>
             <w:noProof/>
             <w:webHidden/>
-            <w:sz w:val="32"/>
-            <w:szCs w:val="32"/>
+            <w:sz w:val="24"/>
+            <w:szCs w:val="24"/>
           </w:rPr>
           <w:fldChar w:fldCharType="begin"/>
         </w:r>
@@ -1576,27 +1689,27 @@
             <w:rFonts w:ascii="Liberation Serif" w:hAnsi="Liberation Serif"/>
             <w:noProof/>
             <w:webHidden/>
-            <w:sz w:val="32"/>
-            <w:szCs w:val="32"/>
-          </w:rPr>
-          <w:instrText xml:space="preserve"> PAGEREF _Toc485374027 \h </w:instrText>
-        </w:r>
-        <w:r>
-          <w:rPr>
-            <w:rFonts w:ascii="Liberation Serif" w:hAnsi="Liberation Serif"/>
-            <w:noProof/>
-            <w:webHidden/>
-            <w:sz w:val="32"/>
-            <w:szCs w:val="32"/>
-          </w:rPr>
-        </w:r>
-        <w:r>
-          <w:rPr>
-            <w:rFonts w:ascii="Liberation Serif" w:hAnsi="Liberation Serif"/>
-            <w:noProof/>
-            <w:webHidden/>
-            <w:sz w:val="32"/>
-            <w:szCs w:val="32"/>
+            <w:sz w:val="24"/>
+            <w:szCs w:val="24"/>
+          </w:rPr>
+          <w:instrText xml:space="preserve"> PAGEREF _Toc485376783 \h </w:instrText>
+        </w:r>
+        <w:r>
+          <w:rPr>
+            <w:rFonts w:ascii="Liberation Serif" w:hAnsi="Liberation Serif"/>
+            <w:noProof/>
+            <w:webHidden/>
+            <w:sz w:val="24"/>
+            <w:szCs w:val="24"/>
+          </w:rPr>
+        </w:r>
+        <w:r>
+          <w:rPr>
+            <w:rFonts w:ascii="Liberation Serif" w:hAnsi="Liberation Serif"/>
+            <w:noProof/>
+            <w:webHidden/>
+            <w:sz w:val="24"/>
+            <w:szCs w:val="24"/>
           </w:rPr>
           <w:fldChar w:fldCharType="separate"/>
         </w:r>
@@ -1605,8 +1718,8 @@
             <w:rFonts w:ascii="Liberation Serif" w:hAnsi="Liberation Serif"/>
             <w:noProof/>
             <w:webHidden/>
-            <w:sz w:val="32"/>
-            <w:szCs w:val="32"/>
+            <w:sz w:val="24"/>
+            <w:szCs w:val="24"/>
           </w:rPr>
           <w:t>15</w:t>
         </w:r>
@@ -1615,8 +1728,8 @@
             <w:rFonts w:ascii="Liberation Serif" w:hAnsi="Liberation Serif"/>
             <w:noProof/>
             <w:webHidden/>
-            <w:sz w:val="32"/>
-            <w:szCs w:val="32"/>
+            <w:sz w:val="24"/>
+            <w:szCs w:val="24"/>
           </w:rPr>
           <w:fldChar w:fldCharType="end"/>
         </w:r>
@@ -1626,24 +1739,45 @@
       <w:pPr>
         <w:pStyle w:val="Sommario1"/>
         <w:tabs>
+          <w:tab w:val="left" w:pos="440"/>
           <w:tab w:val="right" w:leader="dot" w:pos="9628"/>
         </w:tabs>
         <w:rPr>
           <w:rFonts w:ascii="Liberation Serif" w:hAnsi="Liberation Serif"/>
           <w:noProof/>
-          <w:sz w:val="32"/>
-          <w:szCs w:val="32"/>
+          <w:sz w:val="24"/>
+          <w:szCs w:val="24"/>
           <w:lang w:eastAsia="it-IT"/>
         </w:rPr>
       </w:pPr>
-      <w:hyperlink w:anchor="_Toc485374028" w:history="1">
+      <w:hyperlink w:anchor="_Toc485376784" w:history="1">
         <w:r>
           <w:rPr>
             <w:rStyle w:val="Collegamentoipertestuale"/>
             <w:rFonts w:ascii="Liberation Serif" w:hAnsi="Liberation Serif"/>
             <w:noProof/>
-            <w:sz w:val="32"/>
-            <w:szCs w:val="32"/>
+            <w:sz w:val="24"/>
+            <w:szCs w:val="24"/>
+          </w:rPr>
+          <w:t>7.</w:t>
+        </w:r>
+        <w:r>
+          <w:rPr>
+            <w:rFonts w:ascii="Liberation Serif" w:hAnsi="Liberation Serif"/>
+            <w:noProof/>
+            <w:sz w:val="24"/>
+            <w:szCs w:val="24"/>
+            <w:lang w:eastAsia="it-IT"/>
+          </w:rPr>
+          <w:tab/>
+        </w:r>
+        <w:r>
+          <w:rPr>
+            <w:rStyle w:val="Collegamentoipertestuale"/>
+            <w:rFonts w:ascii="Liberation Serif" w:hAnsi="Liberation Serif"/>
+            <w:noProof/>
+            <w:sz w:val="24"/>
+            <w:szCs w:val="24"/>
           </w:rPr>
           <w:t>Dettagli Realizzazione Tecnica</w:t>
         </w:r>
@@ -1652,8 +1786,8 @@
             <w:rFonts w:ascii="Liberation Serif" w:hAnsi="Liberation Serif"/>
             <w:noProof/>
             <w:webHidden/>
-            <w:sz w:val="32"/>
-            <w:szCs w:val="32"/>
+            <w:sz w:val="24"/>
+            <w:szCs w:val="24"/>
           </w:rPr>
           <w:tab/>
         </w:r>
@@ -1662,8 +1796,8 @@
             <w:rFonts w:ascii="Liberation Serif" w:hAnsi="Liberation Serif"/>
             <w:noProof/>
             <w:webHidden/>
-            <w:sz w:val="32"/>
-            <w:szCs w:val="32"/>
+            <w:sz w:val="24"/>
+            <w:szCs w:val="24"/>
           </w:rPr>
           <w:fldChar w:fldCharType="begin"/>
         </w:r>
@@ -1672,27 +1806,27 @@
             <w:rFonts w:ascii="Liberation Serif" w:hAnsi="Liberation Serif"/>
             <w:noProof/>
             <w:webHidden/>
-            <w:sz w:val="32"/>
-            <w:szCs w:val="32"/>
-          </w:rPr>
-          <w:instrText xml:space="preserve"> PAGEREF _Toc485374028 \h </w:instrText>
-        </w:r>
-        <w:r>
-          <w:rPr>
-            <w:rFonts w:ascii="Liberation Serif" w:hAnsi="Liberation Serif"/>
-            <w:noProof/>
-            <w:webHidden/>
-            <w:sz w:val="32"/>
-            <w:szCs w:val="32"/>
-          </w:rPr>
-        </w:r>
-        <w:r>
-          <w:rPr>
-            <w:rFonts w:ascii="Liberation Serif" w:hAnsi="Liberation Serif"/>
-            <w:noProof/>
-            <w:webHidden/>
-            <w:sz w:val="32"/>
-            <w:szCs w:val="32"/>
+            <w:sz w:val="24"/>
+            <w:szCs w:val="24"/>
+          </w:rPr>
+          <w:instrText xml:space="preserve"> PAGEREF _Toc485376784 \h </w:instrText>
+        </w:r>
+        <w:r>
+          <w:rPr>
+            <w:rFonts w:ascii="Liberation Serif" w:hAnsi="Liberation Serif"/>
+            <w:noProof/>
+            <w:webHidden/>
+            <w:sz w:val="24"/>
+            <w:szCs w:val="24"/>
+          </w:rPr>
+        </w:r>
+        <w:r>
+          <w:rPr>
+            <w:rFonts w:ascii="Liberation Serif" w:hAnsi="Liberation Serif"/>
+            <w:noProof/>
+            <w:webHidden/>
+            <w:sz w:val="24"/>
+            <w:szCs w:val="24"/>
           </w:rPr>
           <w:fldChar w:fldCharType="separate"/>
         </w:r>
@@ -1701,8 +1835,8 @@
             <w:rFonts w:ascii="Liberation Serif" w:hAnsi="Liberation Serif"/>
             <w:noProof/>
             <w:webHidden/>
-            <w:sz w:val="32"/>
-            <w:szCs w:val="32"/>
+            <w:sz w:val="24"/>
+            <w:szCs w:val="24"/>
           </w:rPr>
           <w:t>15</w:t>
         </w:r>
@@ -1711,8 +1845,8 @@
             <w:rFonts w:ascii="Liberation Serif" w:hAnsi="Liberation Serif"/>
             <w:noProof/>
             <w:webHidden/>
-            <w:sz w:val="32"/>
-            <w:szCs w:val="32"/>
+            <w:sz w:val="24"/>
+            <w:szCs w:val="24"/>
           </w:rPr>
           <w:fldChar w:fldCharType="end"/>
         </w:r>
@@ -1727,16 +1861,14 @@
       </w:pPr>
       <w:r>
         <w:rPr>
-          <w:szCs w:val="32"/>
+          <w:sz w:val="24"/>
+          <w:szCs w:val="24"/>
         </w:rPr>
         <w:lastRenderedPageBreak/>
         <w:fldChar w:fldCharType="end"/>
       </w:r>
       <w:bookmarkStart w:id="0" w:name="_Toc485372371"/>
-      <w:bookmarkStart w:id="1" w:name="_Toc485374012"/>
-      <w:r>
-        <w:t>1.</w:t>
-      </w:r>
+      <w:bookmarkStart w:id="1" w:name="_Toc485376768"/>
       <w:r>
         <w:t>Obiettivo e ambito del documento</w:t>
       </w:r>
@@ -1748,7 +1880,19 @@
         <w:pStyle w:val="Titolo6"/>
       </w:pPr>
       <w:r>
-        <w:t>Scopo del presente documento è definire le specifiche tecniche del progetto per il sistema “Gestione Gare Pubbliche”, un software web-based che consente la fruizione dei dati relativi alle gare pubbliche esposti su</w:t>
+        <w:t>Scopo del presente documento è definire le specifiche tecniche del progetto per il sistema “</w:t>
+      </w:r>
+      <w:r>
+        <w:t>Raccolta</w:t>
+      </w:r>
+      <w:r>
+        <w:t xml:space="preserve"> Gare Pubbliche”, un software web-based che consente la fruizione dei dati rela</w:t>
+      </w:r>
+      <w:r>
+        <w:t>tivi alle gare pubbliche esposte</w:t>
+      </w:r>
+      <w:r>
+        <w:t xml:space="preserve"> su</w:t>
       </w:r>
       <w:r>
         <w:t>l</w:t>
@@ -1762,7 +1906,7 @@
         <w:pStyle w:val="Titolo1"/>
       </w:pPr>
       <w:bookmarkStart w:id="2" w:name="_Toc485372372"/>
-      <w:bookmarkStart w:id="3" w:name="_Toc485374013"/>
+      <w:bookmarkStart w:id="3" w:name="_Toc485376769"/>
       <w:r>
         <w:t>Premessa</w:t>
       </w:r>
@@ -1783,7 +1927,13 @@
         <w:t>bandi delle gare pubbliche</w:t>
       </w:r>
       <w:r>
-        <w:t xml:space="preserve"> sulla </w:t>
+        <w:t xml:space="preserve"> </w:t>
+      </w:r>
+      <w:r>
+        <w:t>pubblicati dalla</w:t>
+      </w:r>
+      <w:r>
+        <w:t xml:space="preserve"> </w:t>
       </w:r>
       <w:r>
         <w:rPr>
@@ -1804,13 +1954,13 @@
         <w:t>del</w:t>
       </w:r>
       <w:r>
-        <w:t>la presenza di nuovi bandi</w:t>
+        <w:t>la presenza degli stessi</w:t>
       </w:r>
       <w:r>
         <w:t xml:space="preserve">, </w:t>
       </w:r>
       <w:r>
-        <w:t>appena questi sono disponibili</w:t>
+        <w:t>appena sono disponibili</w:t>
       </w:r>
       <w:r>
         <w:t xml:space="preserve">; gli utenti </w:t>
@@ -1880,7 +2030,13 @@
         <w:t xml:space="preserve"> </w:t>
       </w:r>
       <w:r>
-        <w:t>Le sue pubblicazioni sono identificate da data e un numero, generalmente fra 1 e 153, che si azzera con la fine dell'anno. Una pubblicazione espone, oltre a decreti, sentenze e regolamenti, diverse decine di bandi di vario tipo, offerti da enti anche molto diversi quali Regioni, Province, Comuni</w:t>
+        <w:t>Le sue pubblicazioni sono id</w:t>
+      </w:r>
+      <w:r>
+        <w:t>entificate da data e un numero</w:t>
+      </w:r>
+      <w:r>
+        <w:t>, che si azzera con la fine dell'anno. Una pubblicazione espone, oltre a decreti, sentenze e regolamenti, diverse decine di bandi di vario tipo, offerti da enti anche molto diversi quali Regioni, Province, Comuni</w:t>
       </w:r>
       <w:r>
         <w:t xml:space="preserve">, Ministeri... </w:t>
@@ -1897,7 +2053,7 @@
         <w:t>sono</w:t>
       </w:r>
       <w:r>
-        <w:t xml:space="preserve"> esposte nel sito web della Gazzetta Ufficiale, al seguente URL: "</w:t>
+        <w:t xml:space="preserve"> esposte nel sito web della Gazzetta Ufficiale, al seguente URL: </w:t>
       </w:r>
       <w:hyperlink r:id="rId9" w:history="1">
         <w:r>
@@ -1908,10 +2064,10 @@
         </w:r>
       </w:hyperlink>
       <w:r>
-        <w:t>"</w:t>
-      </w:r>
-      <w:r>
-        <w:t xml:space="preserve"> (</w:t>
+        <w:t xml:space="preserve"> </w:t>
+      </w:r>
+      <w:r>
+        <w:t>(</w:t>
       </w:r>
       <w:r>
         <w:rPr>
@@ -1986,7 +2142,13 @@
         <w:t>utenti</w:t>
       </w:r>
       <w:r>
-        <w:t xml:space="preserve"> con il loro username, password e la loro area privata. Ogni utente </w:t>
+        <w:t xml:space="preserve"> con </w:t>
+      </w:r>
+      <w:r>
+        <w:t>relativo username e</w:t>
+      </w:r>
+      <w:r>
+        <w:t xml:space="preserve"> password. Ogni utente </w:t>
       </w:r>
       <w:r>
         <w:t>imposta</w:t>
@@ -2012,7 +2174,58 @@
         <w:pStyle w:val="Titolo3"/>
       </w:pPr>
       <w:r>
-        <w:t>Gli utenti possono definire quali sono gli "argomenti" che interessano, cioè delle espressioni da ricercare nel testo del bando (espressioni di tipo PLUS), e quali invece sono gli argomenti trattati dai bandi di cui non si vuole essere notificati (espressioni di tipo MINUS), in modo che, se nel bando compaiono determinate espressioni, l'utente è subito scartato dalla lista dei potenziali interessati.</w:t>
+        <w:rPr>
+          <w:highlight w:val="red"/>
+        </w:rPr>
+        <w:t xml:space="preserve">Gli utenti possono definire </w:t>
+      </w:r>
+      <w:r>
+        <w:rPr>
+          <w:highlight w:val="red"/>
+        </w:rPr>
+        <w:t>g</w:t>
+      </w:r>
+      <w:r>
+        <w:rPr>
+          <w:highlight w:val="red"/>
+        </w:rPr>
+        <w:t>li "argomenti" che interessano</w:t>
+      </w:r>
+      <w:r>
+        <w:rPr>
+          <w:highlight w:val="red"/>
+        </w:rPr>
+        <w:t xml:space="preserve"> tramite alcune </w:t>
+      </w:r>
+      <w:r>
+        <w:rPr>
+          <w:highlight w:val="red"/>
+        </w:rPr>
+        <w:t>espressioni d</w:t>
+      </w:r>
+      <w:r>
+        <w:rPr>
+          <w:highlight w:val="red"/>
+        </w:rPr>
+        <w:t>a ricercare nel testo del bando: si possono specificare quali sono le parole che provocano una notifica</w:t>
+      </w:r>
+      <w:r>
+        <w:rPr>
+          <w:highlight w:val="red"/>
+        </w:rPr>
+        <w:t xml:space="preserve">, e quali invece sono </w:t>
+      </w:r>
+      <w:r>
+        <w:rPr>
+          <w:highlight w:val="red"/>
+        </w:rPr>
+        <w:t xml:space="preserve">quelle che rappresenano disinteresse </w:t>
+      </w:r>
+      <w:r>
+        <w:rPr>
+          <w:highlight w:val="red"/>
+        </w:rPr>
+        <w:t>in modo che, se nel bando compaiono determinate espressioni, l'utente è subito scartato dalla lista dei potenziali interessati.</w:t>
       </w:r>
     </w:p>
     <w:p>
@@ -2037,7 +2250,43 @@
         <w:t>notifiche</w:t>
       </w:r>
       <w:r>
-        <w:t xml:space="preserve"> avvengono tramite servizi Internet: posta elettronica o un sito web, pertanto in fase di registrazione l'utente definisce anche le modalità preferite di ricezione delle notifiche.</w:t>
+        <w:t xml:space="preserve"> avvengono tramite servi</w:t>
+      </w:r>
+      <w:r>
+        <w:t>zi Internet:</w:t>
+      </w:r>
+      <w:r>
+        <w:t xml:space="preserve"> un sito web</w:t>
+      </w:r>
+      <w:r>
+        <w:t xml:space="preserve"> e eventualmente posta elettronica</w:t>
+      </w:r>
+      <w:r>
+        <w:t>,</w:t>
+      </w:r>
+      <w:r>
+        <w:t xml:space="preserve"> se l'utente lo ha specificato.</w:t>
+      </w:r>
+      <w:r>
+        <w:t xml:space="preserve"> </w:t>
+      </w:r>
+      <w:r>
+        <w:t>I</w:t>
+      </w:r>
+      <w:r>
+        <w:t xml:space="preserve">n fase di registrazione l'utente definisce </w:t>
+      </w:r>
+      <w:r>
+        <w:t xml:space="preserve">pertanto </w:t>
+      </w:r>
+      <w:r>
+        <w:t xml:space="preserve">anche </w:t>
+      </w:r>
+      <w:r>
+        <w:t>se desidera ricevere le notifiche per e-mail, oltre che visualizzarle sul sito web</w:t>
+      </w:r>
+      <w:r>
+        <w:t>.</w:t>
       </w:r>
     </w:p>
     <w:p>
@@ -2370,7 +2619,7 @@
       <w:pPr>
         <w:pStyle w:val="Titolo1"/>
       </w:pPr>
-      <w:bookmarkStart w:id="6" w:name="_Toc485374014"/>
+      <w:bookmarkStart w:id="6" w:name="_Toc485376770"/>
       <w:r>
         <w:lastRenderedPageBreak/>
         <w:t>Entità di business</w:t>
@@ -2807,9 +3056,8 @@
         <w:pStyle w:val="Titolo1"/>
       </w:pPr>
       <w:bookmarkStart w:id="7" w:name="_Toc485372375"/>
-      <w:bookmarkStart w:id="8" w:name="_Toc485374015"/>
-      <w:r>
-        <w:lastRenderedPageBreak/>
+      <w:bookmarkStart w:id="8" w:name="_Toc485376771"/>
+      <w:r>
         <w:t>Stati</w:t>
       </w:r>
       <w:bookmarkEnd w:id="7"/>
@@ -2828,6 +3076,7 @@
         <w:pStyle w:val="Titolo3"/>
       </w:pPr>
       <w:r>
+        <w:lastRenderedPageBreak/>
         <w:t xml:space="preserve">Gli </w:t>
       </w:r>
       <w:r>
@@ -2852,7 +3101,7 @@
       <w:pPr>
         <w:pStyle w:val="Titolo2"/>
       </w:pPr>
-      <w:bookmarkStart w:id="9" w:name="_Toc485374016"/>
+      <w:bookmarkStart w:id="9" w:name="_Toc485376772"/>
       <w:r>
         <w:t>PUBBLICAZIONE</w:t>
       </w:r>
@@ -2866,9 +3115,9 @@
         <w:tblLook w:val="04A0"/>
       </w:tblPr>
       <w:tblGrid>
-        <w:gridCol w:w="3016"/>
-        <w:gridCol w:w="2226"/>
-        <w:gridCol w:w="4612"/>
+        <w:gridCol w:w="2550"/>
+        <w:gridCol w:w="1891"/>
+        <w:gridCol w:w="5413"/>
       </w:tblGrid>
       <w:tr>
         <w:trPr>
@@ -3210,7 +3459,7 @@
       <w:pPr>
         <w:pStyle w:val="Titolo2"/>
       </w:pPr>
-      <w:bookmarkStart w:id="10" w:name="_Toc485374017"/>
+      <w:bookmarkStart w:id="10" w:name="_Toc485376773"/>
       <w:r>
         <w:t>BANDO</w:t>
       </w:r>
@@ -3244,7 +3493,6 @@
               <w:jc w:val="center"/>
             </w:pPr>
             <w:r>
-              <w:lastRenderedPageBreak/>
               <w:t>Nome Stato</w:t>
             </w:r>
           </w:p>
@@ -3384,6 +3632,7 @@
         <w:pStyle w:val="Titolo6"/>
       </w:pPr>
       <w:r>
+        <w:lastRenderedPageBreak/>
         <w:t>Nella fase di scaricamento della pubblicazione e in quella di controllo di completamento della pubblicazione, quando i bandi sono ricavati e scaricati dalla pubblicazione, si crea una nuova entry della tabella Bandi, con stato "</w:t>
       </w:r>
       <w:r>
@@ -3523,7 +3772,7 @@
         <w:pStyle w:val="Titolo1"/>
       </w:pPr>
       <w:bookmarkStart w:id="11" w:name="_Toc485372376"/>
-      <w:bookmarkStart w:id="12" w:name="_Toc485374018"/>
+      <w:bookmarkStart w:id="12" w:name="_Toc485376774"/>
       <w:r>
         <w:t>Modello Entità-Relazione</w:t>
       </w:r>
@@ -3534,7 +3783,7 @@
       <w:pPr>
         <w:pStyle w:val="Titolo2"/>
       </w:pPr>
-      <w:bookmarkStart w:id="13" w:name="_Toc485374019"/>
+      <w:bookmarkStart w:id="13" w:name="_Toc485376775"/>
       <w:r>
         <w:t>PUBBLICAZIONE</w:t>
       </w:r>
@@ -3556,10 +3805,10 @@
         <w:tblLook w:val="04A0"/>
       </w:tblPr>
       <w:tblGrid>
-        <w:gridCol w:w="3283"/>
-        <w:gridCol w:w="1468"/>
-        <w:gridCol w:w="2494"/>
-        <w:gridCol w:w="2609"/>
+        <w:gridCol w:w="2772"/>
+        <w:gridCol w:w="1342"/>
+        <w:gridCol w:w="2425"/>
+        <w:gridCol w:w="3315"/>
       </w:tblGrid>
       <w:tr>
         <w:trPr>
@@ -3729,7 +3978,6 @@
               <w:jc w:val="center"/>
             </w:pPr>
             <w:r>
-              <w:lastRenderedPageBreak/>
               <w:t>DATA</w:t>
             </w:r>
           </w:p>
@@ -3859,6 +4107,7 @@
               <w:jc w:val="center"/>
             </w:pPr>
             <w:r>
+              <w:lastRenderedPageBreak/>
               <w:t>STATO</w:t>
             </w:r>
             <w:r>
@@ -3979,7 +4228,7 @@
       <w:pPr>
         <w:pStyle w:val="Titolo2"/>
       </w:pPr>
-      <w:bookmarkStart w:id="14" w:name="_Toc485374020"/>
+      <w:bookmarkStart w:id="14" w:name="_Toc485376776"/>
       <w:r>
         <w:lastRenderedPageBreak/>
         <w:t>BANDO</w:t>
@@ -4008,10 +4257,10 @@
         <w:tblLook w:val="04A0"/>
       </w:tblPr>
       <w:tblGrid>
-        <w:gridCol w:w="2630"/>
-        <w:gridCol w:w="1429"/>
-        <w:gridCol w:w="2977"/>
-        <w:gridCol w:w="2818"/>
+        <w:gridCol w:w="2227"/>
+        <w:gridCol w:w="1322"/>
+        <w:gridCol w:w="3095"/>
+        <w:gridCol w:w="3210"/>
       </w:tblGrid>
       <w:tr>
         <w:trPr>
@@ -4961,7 +5210,7 @@
       <w:pPr>
         <w:pStyle w:val="Titolo2"/>
       </w:pPr>
-      <w:bookmarkStart w:id="15" w:name="_Toc485374021"/>
+      <w:bookmarkStart w:id="15" w:name="_Toc485376777"/>
       <w:r>
         <w:t>EXPREG</w:t>
       </w:r>
@@ -4983,10 +5232,10 @@
         <w:tblLook w:val="04A0"/>
       </w:tblPr>
       <w:tblGrid>
-        <w:gridCol w:w="2670"/>
-        <w:gridCol w:w="1390"/>
-        <w:gridCol w:w="2944"/>
-        <w:gridCol w:w="2850"/>
+        <w:gridCol w:w="2261"/>
+        <w:gridCol w:w="1194"/>
+        <w:gridCol w:w="2994"/>
+        <w:gridCol w:w="3405"/>
       </w:tblGrid>
       <w:tr>
         <w:trPr>
@@ -5385,7 +5634,7 @@
       <w:pPr>
         <w:pStyle w:val="Titolo2"/>
       </w:pPr>
-      <w:bookmarkStart w:id="16" w:name="_Toc485374022"/>
+      <w:bookmarkStart w:id="16" w:name="_Toc485376778"/>
       <w:r>
         <w:lastRenderedPageBreak/>
         <w:t>UTENTE</w:t>
@@ -5410,8 +5659,8 @@
       <w:tblGrid>
         <w:gridCol w:w="1809"/>
         <w:gridCol w:w="1410"/>
-        <w:gridCol w:w="2859"/>
-        <w:gridCol w:w="3776"/>
+        <w:gridCol w:w="2592"/>
+        <w:gridCol w:w="4043"/>
       </w:tblGrid>
       <w:tr>
         <w:trPr>
@@ -5819,7 +6068,7 @@
         </w:drawing>
       </w:r>
       <w:bookmarkStart w:id="17" w:name="_Toc485372377"/>
-      <w:bookmarkStart w:id="18" w:name="_Toc485374023"/>
+      <w:bookmarkStart w:id="18" w:name="_Toc485376779"/>
       <w:r>
         <w:t>Processi</w:t>
       </w:r>
@@ -5893,13 +6142,11 @@
       <w:pPr>
         <w:pStyle w:val="Titolo2"/>
       </w:pPr>
-      <w:bookmarkStart w:id="19" w:name="_Toc485372378"/>
-      <w:bookmarkStart w:id="20" w:name="_Toc485374024"/>
-      <w:r>
-        <w:t>Ricerca Nuova Pubblicazione</w:t>
+      <w:bookmarkStart w:id="19" w:name="_Toc485376780"/>
+      <w:r>
+        <w:t>RICERCA NUOVA PUBBLICAZIONE</w:t>
       </w:r>
       <w:bookmarkEnd w:id="19"/>
-      <w:bookmarkEnd w:id="20"/>
     </w:p>
     <w:p>
       <w:pPr>
@@ -6041,120 +6288,110 @@
     <w:p>
       <w:pPr>
         <w:pStyle w:val="Titolo2"/>
-        <w:rPr>
-          <w:szCs w:val="21"/>
-        </w:rPr>
-      </w:pPr>
-      <w:bookmarkStart w:id="21" w:name="_Toc485372379"/>
-      <w:bookmarkStart w:id="22" w:name="_Toc485374025"/>
-      <w:r>
-        <w:t>Scarica Pubblicazione</w:t>
+      </w:pPr>
+      <w:bookmarkStart w:id="20" w:name="_Toc485376781"/>
+      <w:r>
+        <w:t>SCARICA PUBBLICAZIONE</w:t>
+      </w:r>
+      <w:bookmarkEnd w:id="20"/>
+    </w:p>
+    <w:p>
+      <w:pPr>
+        <w:pStyle w:val="Titolo6"/>
+      </w:pPr>
+      <w:r>
+        <w:t xml:space="preserve">Questa </w:t>
+      </w:r>
+      <w:r>
+        <w:t>fase</w:t>
+      </w:r>
+      <w:r>
+        <w:t xml:space="preserve"> del processo può essere raggiunta soltanto quando la ricerca di una nuova pubblicazione ha dato esito positivo. Essendo disponibile una nuova pubblicazione,</w:t>
+      </w:r>
+      <w:r>
+        <w:t xml:space="preserve"> scarica</w:t>
+      </w:r>
+      <w:r>
+        <w:t xml:space="preserve"> la pagina </w:t>
+      </w:r>
+      <w:r>
+        <w:t>corrispondente</w:t>
+      </w:r>
+      <w:r>
+        <w:t xml:space="preserve"> e analizza </w:t>
+      </w:r>
+      <w:r>
+        <w:t xml:space="preserve">la pubblicazione, </w:t>
+      </w:r>
+      <w:r>
+        <w:t>ricavando</w:t>
+      </w:r>
+      <w:r>
+        <w:t xml:space="preserve"> </w:t>
+      </w:r>
+      <w:r>
+        <w:t xml:space="preserve"> </w:t>
+      </w:r>
+      <w:r>
+        <w:t>tutti i bandi</w:t>
+      </w:r>
+      <w:r>
+        <w:t xml:space="preserve"> e inserendoli nel database insieme a URL corrispondente, nome dell'ente richiedente e testo per intero. Queste informazionisono già disponbili all'interno della pubblicazione</w:t>
+      </w:r>
+      <w:r>
+        <w:t>.</w:t>
+      </w:r>
+    </w:p>
+    <w:p>
+      <w:pPr>
+        <w:pStyle w:val="Titolo3"/>
+      </w:pPr>
+      <w:r>
+        <w:t>Una volta disponibili tutti i link ai bandi, sono</w:t>
+      </w:r>
+      <w:r>
+        <w:t xml:space="preserve"> scaricati uno per uno:</w:t>
+      </w:r>
+      <w:r>
+        <w:t xml:space="preserve"> </w:t>
+      </w:r>
+      <w:r>
+        <w:t xml:space="preserve">è </w:t>
+      </w:r>
+      <w:r>
+        <w:t>rimossa la precedente entry corrispondente</w:t>
+      </w:r>
+      <w:r>
+        <w:t xml:space="preserve"> al bando</w:t>
+      </w:r>
+      <w:r>
+        <w:t xml:space="preserve"> e sostituita con il nuovo bando, di cui ora si conosce il testo per intero</w:t>
+      </w:r>
+      <w:r>
+        <w:t xml:space="preserve"> (oltre alle infirmazioni precedenti già ricavate)</w:t>
+      </w:r>
+      <w:r>
+        <w:t>.</w:t>
+      </w:r>
+    </w:p>
+    <w:p>
+      <w:pPr>
+        <w:pStyle w:val="Titolo6"/>
+      </w:pPr>
+      <w:r>
+        <w:t>Questo meccanismo permette di avere un controllo sull'effetivo scaricamento di tutti i bandi della pubblicazione.</w:t>
+      </w:r>
+    </w:p>
+    <w:p>
+      <w:pPr>
+        <w:pStyle w:val="Titolo2"/>
+      </w:pPr>
+      <w:bookmarkStart w:id="21" w:name="_Toc485376782"/>
+      <w:r>
+        <w:lastRenderedPageBreak/>
+        <w:t>PARSIFICA BANDI</w:t>
       </w:r>
       <w:bookmarkEnd w:id="21"/>
-      <w:bookmarkEnd w:id="22"/>
-    </w:p>
-    <w:p>
-      <w:pPr>
-        <w:pStyle w:val="Titolo6"/>
-      </w:pPr>
-      <w:r>
-        <w:t xml:space="preserve">Questa </w:t>
-      </w:r>
-      <w:r>
-        <w:t>fase</w:t>
-      </w:r>
-      <w:r>
-        <w:t xml:space="preserve"> del processo può essere raggiunta soltanto quando la ricerca di una nuova pubblicazione ha dato esito positivo. Essendo disponibile una nuova pubblicazione,</w:t>
-      </w:r>
-      <w:r>
-        <w:t xml:space="preserve"> scarica</w:t>
-      </w:r>
-      <w:r>
-        <w:t xml:space="preserve"> la pagina </w:t>
-      </w:r>
-      <w:r>
-        <w:t>corrispondente</w:t>
-      </w:r>
-      <w:r>
-        <w:t xml:space="preserve"> e analizza </w:t>
-      </w:r>
-      <w:r>
-        <w:t xml:space="preserve">la pubblicazione, </w:t>
-      </w:r>
-      <w:r>
-        <w:t>ricavando</w:t>
-      </w:r>
-      <w:r>
-        <w:t xml:space="preserve"> </w:t>
-      </w:r>
-      <w:r>
-        <w:t xml:space="preserve"> </w:t>
-      </w:r>
-      <w:r>
-        <w:t>tutti i bandi</w:t>
-      </w:r>
-      <w:r>
-        <w:t xml:space="preserve"> e inserendoli nel database insieme a URL corrispondente, nome dell'ente richiedente e testo per intero. Queste informazionisono già disponbili all'interno della pubblicazione</w:t>
-      </w:r>
-      <w:r>
-        <w:t>.</w:t>
-      </w:r>
-    </w:p>
-    <w:p>
-      <w:pPr>
-        <w:pStyle w:val="Titolo3"/>
-      </w:pPr>
-      <w:r>
-        <w:lastRenderedPageBreak/>
-        <w:t>Una volta disponibili tutti i link ai bandi, sono</w:t>
-      </w:r>
-      <w:r>
-        <w:t xml:space="preserve"> scaricati uno per uno:</w:t>
-      </w:r>
-      <w:r>
-        <w:t xml:space="preserve"> </w:t>
-      </w:r>
-      <w:r>
-        <w:t xml:space="preserve">è </w:t>
-      </w:r>
-      <w:r>
-        <w:t>rimossa la precedente entry corrispondente</w:t>
-      </w:r>
-      <w:r>
-        <w:t xml:space="preserve"> al bando</w:t>
-      </w:r>
-      <w:r>
-        <w:t xml:space="preserve"> e sostituita con il nuovo bando, di cui ora si conosce il testo per intero</w:t>
-      </w:r>
-      <w:r>
-        <w:t xml:space="preserve"> (oltre alle infirmazioni precedenti già ricavate)</w:t>
-      </w:r>
-      <w:r>
-        <w:t>.</w:t>
-      </w:r>
-    </w:p>
-    <w:p>
-      <w:pPr>
-        <w:pStyle w:val="Titolo6"/>
-      </w:pPr>
-      <w:r>
-        <w:t>Questo meccanismo permette di avere un controllo sull'effetivo scaricamento di tutti i bandi della pubblicazione.</w:t>
-      </w:r>
-    </w:p>
-    <w:p>
-      <w:pPr>
-        <w:pStyle w:val="Titolo2"/>
-        <w:rPr>
-          <w:szCs w:val="32"/>
-        </w:rPr>
-      </w:pPr>
-      <w:bookmarkStart w:id="23" w:name="_Toc485372380"/>
-      <w:bookmarkStart w:id="24" w:name="_Toc485374026"/>
-      <w:r>
-        <w:t>Parsifica Bandi</w:t>
-      </w:r>
-      <w:bookmarkEnd w:id="23"/>
-      <w:bookmarkEnd w:id="24"/>
     </w:p>
     <w:p>
       <w:pPr>
@@ -6240,16 +6477,11 @@
       <w:pPr>
         <w:pStyle w:val="Titolo2"/>
       </w:pPr>
-      <w:bookmarkStart w:id="25" w:name="_Toc485372381"/>
-      <w:bookmarkStart w:id="26" w:name="_Toc485374027"/>
-      <w:r>
-        <w:t>Notifica</w:t>
-      </w:r>
-      <w:r>
-        <w:t xml:space="preserve"> Bandi</w:t>
-      </w:r>
-      <w:bookmarkEnd w:id="25"/>
-      <w:bookmarkEnd w:id="26"/>
+      <w:bookmarkStart w:id="22" w:name="_Toc485376783"/>
+      <w:r>
+        <w:t>NOTIFICA BANDI</w:t>
+      </w:r>
+      <w:bookmarkEnd w:id="22"/>
     </w:p>
     <w:p>
       <w:pPr>
@@ -6348,13 +6580,13 @@
       <w:pPr>
         <w:pStyle w:val="Titolo1"/>
       </w:pPr>
-      <w:bookmarkStart w:id="27" w:name="_Toc485372382"/>
-      <w:bookmarkStart w:id="28" w:name="_Toc485374028"/>
+      <w:bookmarkStart w:id="23" w:name="_Toc485372382"/>
+      <w:bookmarkStart w:id="24" w:name="_Toc485376784"/>
       <w:r>
         <w:t>Dettagli Realizzazione Tecnica</w:t>
       </w:r>
-      <w:bookmarkEnd w:id="27"/>
-      <w:bookmarkEnd w:id="28"/>
+      <w:bookmarkEnd w:id="23"/>
+      <w:bookmarkEnd w:id="24"/>
     </w:p>
     <w:p>
       <w:pPr>
@@ -6500,7 +6732,6 @@
         </w:numPr>
       </w:pPr>
       <w:r>
-        <w:lastRenderedPageBreak/>
         <w:t>G</w:t>
       </w:r>
       <w:r>
@@ -6628,7 +6859,7 @@
               <w:rPr>
                 <w:b/>
               </w:rPr>
-              <w:t>2</w:t>
+              <w:t>3</w:t>
             </w:r>
             <w:r>
               <w:rPr>
@@ -7083,6 +7314,95 @@
     </w:lvl>
   </w:abstractNum>
   <w:abstractNum w:abstractNumId="3">
+    <w:nsid w:val="26136EFA"/>
+    <w:multiLevelType w:val="hybridMultilevel"/>
+    <w:tmpl w:val="013A8C28"/>
+    <w:lvl w:ilvl="0" w:tplc="EF52CA1A">
+      <w:start w:val="1"/>
+      <w:numFmt w:val="bullet"/>
+      <w:lvlText w:val=""/>
+      <w:lvlJc w:val="left"/>
+      <w:pPr>
+        <w:ind w:left="720" w:hanging="360"/>
+      </w:pPr>
+      <w:rPr>
+        <w:rFonts w:ascii="Symbol" w:hAnsi="Symbol" w:hint="default"/>
+      </w:rPr>
+    </w:lvl>
+    <w:lvl w:ilvl="1" w:tplc="04100019" w:tentative="1">
+      <w:start w:val="1"/>
+      <w:numFmt w:val="lowerLetter"/>
+      <w:lvlText w:val="%2."/>
+      <w:lvlJc w:val="left"/>
+      <w:pPr>
+        <w:ind w:left="1440" w:hanging="360"/>
+      </w:pPr>
+    </w:lvl>
+    <w:lvl w:ilvl="2" w:tplc="0410001B" w:tentative="1">
+      <w:start w:val="1"/>
+      <w:numFmt w:val="lowerRoman"/>
+      <w:lvlText w:val="%3."/>
+      <w:lvlJc w:val="right"/>
+      <w:pPr>
+        <w:ind w:left="2160" w:hanging="180"/>
+      </w:pPr>
+    </w:lvl>
+    <w:lvl w:ilvl="3" w:tplc="0410000F" w:tentative="1">
+      <w:start w:val="1"/>
+      <w:numFmt w:val="decimal"/>
+      <w:lvlText w:val="%4."/>
+      <w:lvlJc w:val="left"/>
+      <w:pPr>
+        <w:ind w:left="2880" w:hanging="360"/>
+      </w:pPr>
+    </w:lvl>
+    <w:lvl w:ilvl="4" w:tplc="04100019" w:tentative="1">
+      <w:start w:val="1"/>
+      <w:numFmt w:val="lowerLetter"/>
+      <w:lvlText w:val="%5."/>
+      <w:lvlJc w:val="left"/>
+      <w:pPr>
+        <w:ind w:left="3600" w:hanging="360"/>
+      </w:pPr>
+    </w:lvl>
+    <w:lvl w:ilvl="5" w:tplc="0410001B" w:tentative="1">
+      <w:start w:val="1"/>
+      <w:numFmt w:val="lowerRoman"/>
+      <w:lvlText w:val="%6."/>
+      <w:lvlJc w:val="right"/>
+      <w:pPr>
+        <w:ind w:left="4320" w:hanging="180"/>
+      </w:pPr>
+    </w:lvl>
+    <w:lvl w:ilvl="6" w:tplc="0410000F" w:tentative="1">
+      <w:start w:val="1"/>
+      <w:numFmt w:val="decimal"/>
+      <w:lvlText w:val="%7."/>
+      <w:lvlJc w:val="left"/>
+      <w:pPr>
+        <w:ind w:left="5040" w:hanging="360"/>
+      </w:pPr>
+    </w:lvl>
+    <w:lvl w:ilvl="7" w:tplc="04100019" w:tentative="1">
+      <w:start w:val="1"/>
+      <w:numFmt w:val="lowerLetter"/>
+      <w:lvlText w:val="%8."/>
+      <w:lvlJc w:val="left"/>
+      <w:pPr>
+        <w:ind w:left="5760" w:hanging="360"/>
+      </w:pPr>
+    </w:lvl>
+    <w:lvl w:ilvl="8" w:tplc="0410001B" w:tentative="1">
+      <w:start w:val="1"/>
+      <w:numFmt w:val="lowerRoman"/>
+      <w:lvlText w:val="%9."/>
+      <w:lvlJc w:val="right"/>
+      <w:pPr>
+        <w:ind w:left="6480" w:hanging="180"/>
+      </w:pPr>
+    </w:lvl>
+  </w:abstractNum>
+  <w:abstractNum w:abstractNumId="4">
     <w:nsid w:val="364C3B8E"/>
     <w:multiLevelType w:val="hybridMultilevel"/>
     <w:tmpl w:val="570618AA"/>
@@ -7195,7 +7515,7 @@
       </w:rPr>
     </w:lvl>
   </w:abstractNum>
-  <w:abstractNum w:abstractNumId="4">
+  <w:abstractNum w:abstractNumId="5">
     <w:nsid w:val="59D91556"/>
     <w:multiLevelType w:val="hybridMultilevel"/>
     <w:tmpl w:val="59DEF0BC"/>
@@ -7308,7 +7628,7 @@
       </w:rPr>
     </w:lvl>
   </w:abstractNum>
-  <w:abstractNum w:abstractNumId="5">
+  <w:abstractNum w:abstractNumId="6">
     <w:nsid w:val="68E9079F"/>
     <w:multiLevelType w:val="hybridMultilevel"/>
     <w:tmpl w:val="15D4AA38"/>
@@ -7421,7 +7741,94 @@
       </w:rPr>
     </w:lvl>
   </w:abstractNum>
-  <w:abstractNum w:abstractNumId="6">
+  <w:abstractNum w:abstractNumId="7">
+    <w:nsid w:val="69716165"/>
+    <w:multiLevelType w:val="hybridMultilevel"/>
+    <w:tmpl w:val="70B8E59A"/>
+    <w:lvl w:ilvl="0" w:tplc="06901A1A">
+      <w:start w:val="1"/>
+      <w:numFmt w:val="decimal"/>
+      <w:pStyle w:val="Titolo1"/>
+      <w:lvlText w:val="%1."/>
+      <w:lvlJc w:val="left"/>
+      <w:pPr>
+        <w:ind w:left="720" w:hanging="360"/>
+      </w:pPr>
+    </w:lvl>
+    <w:lvl w:ilvl="1" w:tplc="04100019" w:tentative="1">
+      <w:start w:val="1"/>
+      <w:numFmt w:val="lowerLetter"/>
+      <w:lvlText w:val="%2."/>
+      <w:lvlJc w:val="left"/>
+      <w:pPr>
+        <w:ind w:left="1440" w:hanging="360"/>
+      </w:pPr>
+    </w:lvl>
+    <w:lvl w:ilvl="2" w:tplc="0410001B" w:tentative="1">
+      <w:start w:val="1"/>
+      <w:numFmt w:val="lowerRoman"/>
+      <w:lvlText w:val="%3."/>
+      <w:lvlJc w:val="right"/>
+      <w:pPr>
+        <w:ind w:left="2160" w:hanging="180"/>
+      </w:pPr>
+    </w:lvl>
+    <w:lvl w:ilvl="3" w:tplc="0410000F" w:tentative="1">
+      <w:start w:val="1"/>
+      <w:numFmt w:val="decimal"/>
+      <w:lvlText w:val="%4."/>
+      <w:lvlJc w:val="left"/>
+      <w:pPr>
+        <w:ind w:left="2880" w:hanging="360"/>
+      </w:pPr>
+    </w:lvl>
+    <w:lvl w:ilvl="4" w:tplc="04100019" w:tentative="1">
+      <w:start w:val="1"/>
+      <w:numFmt w:val="lowerLetter"/>
+      <w:lvlText w:val="%5."/>
+      <w:lvlJc w:val="left"/>
+      <w:pPr>
+        <w:ind w:left="3600" w:hanging="360"/>
+      </w:pPr>
+    </w:lvl>
+    <w:lvl w:ilvl="5" w:tplc="0410001B" w:tentative="1">
+      <w:start w:val="1"/>
+      <w:numFmt w:val="lowerRoman"/>
+      <w:lvlText w:val="%6."/>
+      <w:lvlJc w:val="right"/>
+      <w:pPr>
+        <w:ind w:left="4320" w:hanging="180"/>
+      </w:pPr>
+    </w:lvl>
+    <w:lvl w:ilvl="6" w:tplc="0410000F" w:tentative="1">
+      <w:start w:val="1"/>
+      <w:numFmt w:val="decimal"/>
+      <w:lvlText w:val="%7."/>
+      <w:lvlJc w:val="left"/>
+      <w:pPr>
+        <w:ind w:left="5040" w:hanging="360"/>
+      </w:pPr>
+    </w:lvl>
+    <w:lvl w:ilvl="7" w:tplc="04100019" w:tentative="1">
+      <w:start w:val="1"/>
+      <w:numFmt w:val="lowerLetter"/>
+      <w:lvlText w:val="%8."/>
+      <w:lvlJc w:val="left"/>
+      <w:pPr>
+        <w:ind w:left="5760" w:hanging="360"/>
+      </w:pPr>
+    </w:lvl>
+    <w:lvl w:ilvl="8" w:tplc="0410001B" w:tentative="1">
+      <w:start w:val="1"/>
+      <w:numFmt w:val="lowerRoman"/>
+      <w:lvlText w:val="%9."/>
+      <w:lvlJc w:val="right"/>
+      <w:pPr>
+        <w:ind w:left="6480" w:hanging="180"/>
+      </w:pPr>
+    </w:lvl>
+  </w:abstractNum>
+  <w:abstractNum w:abstractNumId="8">
     <w:nsid w:val="6A6F6A76"/>
     <w:multiLevelType w:val="hybridMultilevel"/>
     <w:tmpl w:val="0EB208EE"/>
@@ -7534,7 +7941,7 @@
       </w:rPr>
     </w:lvl>
   </w:abstractNum>
-  <w:abstractNum w:abstractNumId="7">
+  <w:abstractNum w:abstractNumId="9">
     <w:nsid w:val="6CFB2088"/>
     <w:multiLevelType w:val="hybridMultilevel"/>
     <w:tmpl w:val="6E3EAF06"/>
@@ -7647,7 +8054,7 @@
       </w:rPr>
     </w:lvl>
   </w:abstractNum>
-  <w:abstractNum w:abstractNumId="8">
+  <w:abstractNum w:abstractNumId="10">
     <w:nsid w:val="6DB925B7"/>
     <w:multiLevelType w:val="hybridMultilevel"/>
     <w:tmpl w:val="3B0CBF2E"/>
@@ -7760,7 +8167,7 @@
       </w:rPr>
     </w:lvl>
   </w:abstractNum>
-  <w:abstractNum w:abstractNumId="9">
+  <w:abstractNum w:abstractNumId="11">
     <w:nsid w:val="776823EB"/>
     <w:multiLevelType w:val="hybridMultilevel"/>
     <w:tmpl w:val="635E7038"/>
@@ -7880,28 +8287,34 @@
     <w:abstractNumId w:val="1"/>
   </w:num>
   <w:num w:numId="3">
-    <w:abstractNumId w:val="4"/>
+    <w:abstractNumId w:val="5"/>
   </w:num>
   <w:num w:numId="4">
     <w:abstractNumId w:val="0"/>
   </w:num>
   <w:num w:numId="5">
+    <w:abstractNumId w:val="8"/>
+  </w:num>
+  <w:num w:numId="6">
+    <w:abstractNumId w:val="4"/>
+  </w:num>
+  <w:num w:numId="7">
+    <w:abstractNumId w:val="11"/>
+  </w:num>
+  <w:num w:numId="8">
+    <w:abstractNumId w:val="10"/>
+  </w:num>
+  <w:num w:numId="9">
     <w:abstractNumId w:val="6"/>
   </w:num>
-  <w:num w:numId="6">
-    <w:abstractNumId w:val="3"/>
-  </w:num>
-  <w:num w:numId="7">
+  <w:num w:numId="10">
     <w:abstractNumId w:val="9"/>
   </w:num>
-  <w:num w:numId="8">
-    <w:abstractNumId w:val="8"/>
+  <w:num w:numId="11">
+    <w:abstractNumId w:val="7"/>
   </w:num>
-  <w:num w:numId="9">
-    <w:abstractNumId w:val="5"/>
-  </w:num>
-  <w:num w:numId="10">
-    <w:abstractNumId w:val="7"/>
+  <w:num w:numId="12">
+    <w:abstractNumId w:val="3"/>
   </w:num>
 </w:numbering>
 </file>
@@ -7928,7 +8341,7 @@
     <w:lsdException w:name="heading 5" w:uiPriority="9"/>
     <w:lsdException w:name="heading 6" w:uiPriority="9" w:qFormat="1"/>
     <w:lsdException w:name="heading 7" w:uiPriority="9" w:qFormat="1"/>
-    <w:lsdException w:name="heading 8" w:uiPriority="9" w:qFormat="1"/>
+    <w:lsdException w:name="heading 8" w:uiPriority="9"/>
     <w:lsdException w:name="heading 9" w:uiPriority="9" w:qFormat="1"/>
     <w:lsdException w:name="toc 1" w:uiPriority="39" w:qFormat="1"/>
     <w:lsdException w:name="toc 2" w:uiPriority="39" w:qFormat="1"/>
@@ -8078,10 +8491,13 @@
     <w:link w:val="Titolo1Carattere"/>
     <w:uiPriority w:val="9"/>
     <w:qFormat/>
-    <w:rsid w:val="00F44FA0"/>
+    <w:rsid w:val="003C5046"/>
     <w:pPr>
       <w:keepNext/>
       <w:keepLines/>
+      <w:numPr>
+        <w:numId w:val="11"/>
+      </w:numPr>
       <w:spacing w:before="600" w:after="360"/>
       <w:outlineLvl w:val="0"/>
     </w:pPr>
@@ -8102,7 +8518,7 @@
     <w:uiPriority w:val="9"/>
     <w:unhideWhenUsed/>
     <w:qFormat/>
-    <w:rsid w:val="00131BF3"/>
+    <w:rsid w:val="00EF0707"/>
     <w:pPr>
       <w:keepNext/>
       <w:keepLines/>
@@ -8128,7 +8544,7 @@
     <w:uiPriority w:val="9"/>
     <w:unhideWhenUsed/>
     <w:qFormat/>
-    <w:rsid w:val="00830014"/>
+    <w:rsid w:val="00460DD6"/>
     <w:pPr>
       <w:keepNext/>
       <w:keepLines/>
@@ -8138,6 +8554,7 @@
     <w:rPr>
       <w:rFonts w:eastAsiaTheme="majorEastAsia" w:cs="Mangal"/>
       <w:bCs/>
+      <w:sz w:val="20"/>
       <w:szCs w:val="21"/>
     </w:rPr>
   </w:style>
@@ -8193,7 +8610,7 @@
     <w:uiPriority w:val="9"/>
     <w:unhideWhenUsed/>
     <w:qFormat/>
-    <w:rsid w:val="00131BF3"/>
+    <w:rsid w:val="00460DD6"/>
     <w:pPr>
       <w:keepNext/>
       <w:keepLines/>
@@ -8203,6 +8620,7 @@
     <w:rPr>
       <w:rFonts w:eastAsiaTheme="majorEastAsia" w:cstheme="majorBidi"/>
       <w:iCs/>
+      <w:sz w:val="20"/>
     </w:rPr>
   </w:style>
   <w:style w:type="paragraph" w:styleId="Titolo7">
@@ -8226,6 +8644,28 @@
       <w:b/>
       <w:iCs/>
       <w:sz w:val="40"/>
+    </w:rPr>
+  </w:style>
+  <w:style w:type="paragraph" w:styleId="Titolo8">
+    <w:name w:val="heading 8"/>
+    <w:aliases w:val="Sommario"/>
+    <w:basedOn w:val="Normale"/>
+    <w:next w:val="Normale"/>
+    <w:link w:val="Titolo8Carattere"/>
+    <w:uiPriority w:val="9"/>
+    <w:semiHidden/>
+    <w:unhideWhenUsed/>
+    <w:rsid w:val="00EF0707"/>
+    <w:pPr>
+      <w:keepNext/>
+      <w:keepLines/>
+      <w:spacing w:before="200"/>
+      <w:outlineLvl w:val="7"/>
+    </w:pPr>
+    <w:rPr>
+      <w:rFonts w:eastAsiaTheme="majorEastAsia" w:cstheme="majorBidi"/>
+      <w:sz w:val="28"/>
+      <w:szCs w:val="20"/>
     </w:rPr>
   </w:style>
   <w:style w:type="character" w:default="1" w:styleId="Carpredefinitoparagrafo">
@@ -8536,7 +8976,7 @@
     <w:basedOn w:val="Carpredefinitoparagrafo"/>
     <w:link w:val="Titolo1"/>
     <w:uiPriority w:val="9"/>
-    <w:rsid w:val="00F44FA0"/>
+    <w:rsid w:val="003C5046"/>
     <w:rPr>
       <w:rFonts w:eastAsiaTheme="majorEastAsia" w:cs="Mangal"/>
       <w:b/>
@@ -8553,7 +8993,7 @@
     <w:basedOn w:val="Carpredefinitoparagrafo"/>
     <w:link w:val="Titolo2"/>
     <w:uiPriority w:val="9"/>
-    <w:rsid w:val="00131BF3"/>
+    <w:rsid w:val="00EF0707"/>
     <w:rPr>
       <w:rFonts w:eastAsiaTheme="majorEastAsia" w:cs="Mangal"/>
       <w:b/>
@@ -8571,11 +9011,14 @@
     <w:basedOn w:val="Carpredefinitoparagrafo"/>
     <w:link w:val="Titolo3"/>
     <w:uiPriority w:val="9"/>
-    <w:rsid w:val="00830014"/>
+    <w:rsid w:val="00460DD6"/>
     <w:rPr>
       <w:rFonts w:eastAsiaTheme="majorEastAsia" w:cs="Mangal"/>
       <w:bCs/>
+      <w:noProof/>
+      <w:sz w:val="20"/>
       <w:szCs w:val="21"/>
+      <w:lang w:eastAsia="it-IT" w:bidi="ar-SA"/>
     </w:rPr>
   </w:style>
   <w:style w:type="character" w:customStyle="1" w:styleId="Titolo4Carattere">
@@ -8700,11 +9143,12 @@
     <w:basedOn w:val="Carpredefinitoparagrafo"/>
     <w:link w:val="Titolo6"/>
     <w:uiPriority w:val="9"/>
-    <w:rsid w:val="00131BF3"/>
+    <w:rsid w:val="00460DD6"/>
     <w:rPr>
       <w:rFonts w:eastAsiaTheme="majorEastAsia" w:cstheme="majorBidi"/>
       <w:iCs/>
       <w:noProof/>
+      <w:sz w:val="20"/>
       <w:lang w:eastAsia="it-IT" w:bidi="ar-SA"/>
     </w:rPr>
   </w:style>
@@ -8873,6 +9317,35 @@
       <w:lang w:eastAsia="it-IT" w:bidi="ar-SA"/>
     </w:rPr>
   </w:style>
+  <w:style w:type="character" w:customStyle="1" w:styleId="Titolo8Carattere">
+    <w:name w:val="Titolo 8 Carattere"/>
+    <w:aliases w:val="Sommario Carattere"/>
+    <w:basedOn w:val="Carpredefinitoparagrafo"/>
+    <w:link w:val="Titolo8"/>
+    <w:uiPriority w:val="9"/>
+    <w:semiHidden/>
+    <w:rsid w:val="00EF0707"/>
+    <w:rPr>
+      <w:rFonts w:eastAsiaTheme="majorEastAsia" w:cstheme="majorBidi"/>
+      <w:noProof/>
+      <w:sz w:val="28"/>
+      <w:szCs w:val="20"/>
+      <w:lang w:eastAsia="it-IT" w:bidi="ar-SA"/>
+    </w:rPr>
+  </w:style>
+  <w:style w:type="paragraph" w:styleId="Indice1">
+    <w:name w:val="index 1"/>
+    <w:basedOn w:val="Normale"/>
+    <w:next w:val="Normale"/>
+    <w:autoRedefine/>
+    <w:uiPriority w:val="99"/>
+    <w:semiHidden/>
+    <w:unhideWhenUsed/>
+    <w:rsid w:val="00EF0707"/>
+    <w:pPr>
+      <w:ind w:left="240" w:hanging="240"/>
+    </w:pPr>
+  </w:style>
 </w:styles>
 </file>
 
@@ -9001,7 +9474,6 @@
   <w:rsids>
     <w:rsidRoot w:val="00834256"/>
     <w:rsid w:val="00834256"/>
-    <w:rsid w:val="00BE346B"/>
   </w:rsids>
   <m:mathPr>
     <m:mathFont m:val="Cambria Math"/>
@@ -9556,7 +10028,7 @@
 </file>
 
 <file path=customXml/itemProps1.xml><?xml version="1.0" encoding="utf-8"?>
-<ds:datastoreItem xmlns:ds="http://schemas.openxmlformats.org/officeDocument/2006/customXml" ds:itemID="{4B6B74B4-AD3F-4990-9914-9F18FF7A4BAE}">
+<ds:datastoreItem xmlns:ds="http://schemas.openxmlformats.org/officeDocument/2006/customXml" ds:itemID="{6C77381D-6F35-4936-89AE-A8ED10C370A9}">
   <ds:schemaRefs>
     <ds:schemaRef ds:uri="http://schemas.openxmlformats.org/officeDocument/2006/bibliography"/>
   </ds:schemaRefs>

</xml_diff>